<commit_message>
child list generator completed and operational - could do with refactor however
</commit_message>
<xml_diff>
--- a/api/lib/docx_template.docx
+++ b/api/lib/docx_template.docx
@@ -133,6 +133,7 @@
         </w:rPr>
         <w:t>{</w:t>
       </w:r>
+      <w:proofErr w:type="spellStart"/>
       <w:r>
         <w:rPr>
           <w:rFonts w:ascii="Arial" w:hAnsi="Arial" w:cs="Arial"/>
@@ -140,6 +141,7 @@
         </w:rPr>
         <w:t>first_name_a</w:t>
       </w:r>
+      <w:proofErr w:type="spellEnd"/>
       <w:r>
         <w:rPr>
           <w:rFonts w:ascii="Arial" w:hAnsi="Arial" w:cs="Arial"/>
@@ -147,6 +149,7 @@
         </w:rPr>
         <w:t>} {</w:t>
       </w:r>
+      <w:proofErr w:type="spellStart"/>
       <w:r>
         <w:rPr>
           <w:rFonts w:ascii="Arial" w:hAnsi="Arial" w:cs="Arial"/>
@@ -154,6 +157,7 @@
         </w:rPr>
         <w:t>last_name_a</w:t>
       </w:r>
+      <w:proofErr w:type="spellEnd"/>
       <w:r>
         <w:rPr>
           <w:rFonts w:ascii="Arial" w:hAnsi="Arial" w:cs="Arial"/>
@@ -182,6 +186,7 @@
         </w:rPr>
         <w:t>{</w:t>
       </w:r>
+      <w:proofErr w:type="spellStart"/>
       <w:r>
         <w:rPr>
           <w:rFonts w:ascii="Arial" w:hAnsi="Arial" w:cs="Arial"/>
@@ -189,6 +194,7 @@
         </w:rPr>
         <w:t>first_name_b</w:t>
       </w:r>
+      <w:proofErr w:type="spellEnd"/>
       <w:r>
         <w:rPr>
           <w:rFonts w:ascii="Arial" w:hAnsi="Arial" w:cs="Arial"/>
@@ -196,6 +202,7 @@
         </w:rPr>
         <w:t>} {</w:t>
       </w:r>
+      <w:proofErr w:type="spellStart"/>
       <w:r>
         <w:rPr>
           <w:rFonts w:ascii="Arial" w:hAnsi="Arial" w:cs="Arial"/>
@@ -203,6 +210,7 @@
         </w:rPr>
         <w:t>last_name_b</w:t>
       </w:r>
+      <w:proofErr w:type="spellEnd"/>
       <w:r>
         <w:rPr>
           <w:rFonts w:ascii="Arial" w:hAnsi="Arial" w:cs="Arial"/>
@@ -254,7 +262,23 @@
           <w:rFonts w:ascii="Arial" w:hAnsi="Arial" w:cs="Arial"/>
           <w:b/>
         </w:rPr>
-        <w:t>{date_of_mediation_end}</w:t>
+        <w:t>{</w:t>
+      </w:r>
+      <w:proofErr w:type="spellStart"/>
+      <w:r>
+        <w:rPr>
+          <w:rFonts w:ascii="Arial" w:hAnsi="Arial" w:cs="Arial"/>
+          <w:b/>
+        </w:rPr>
+        <w:t>date_of_mediation_end</w:t>
+      </w:r>
+      <w:proofErr w:type="spellEnd"/>
+      <w:r>
+        <w:rPr>
+          <w:rFonts w:ascii="Arial" w:hAnsi="Arial" w:cs="Arial"/>
+          <w:b/>
+        </w:rPr>
+        <w:t>}</w:t>
       </w:r>
     </w:p>
     <w:p>
@@ -297,6 +321,7 @@
         </w:rPr>
         <w:t>{</w:t>
       </w:r>
+      <w:proofErr w:type="spellStart"/>
       <w:r>
         <w:rPr>
           <w:rFonts w:ascii="Arial" w:hAnsi="Arial" w:cs="Arial"/>
@@ -304,6 +329,7 @@
         </w:rPr>
         <w:t>first_name_a</w:t>
       </w:r>
+      <w:proofErr w:type="spellEnd"/>
       <w:r>
         <w:rPr>
           <w:rFonts w:ascii="Arial" w:hAnsi="Arial" w:cs="Arial"/>
@@ -316,7 +342,15 @@
           <w:rFonts w:ascii="Arial" w:hAnsi="Arial" w:cs="Arial"/>
           <w:b/>
         </w:rPr>
-        <w:t xml:space="preserve"> {last</w:t>
+        <w:t xml:space="preserve"> {</w:t>
+      </w:r>
+      <w:proofErr w:type="spellStart"/>
+      <w:r>
+        <w:rPr>
+          <w:rFonts w:ascii="Arial" w:hAnsi="Arial" w:cs="Arial"/>
+          <w:b/>
+        </w:rPr>
+        <w:t>last</w:t>
       </w:r>
       <w:r>
         <w:rPr>
@@ -325,6 +359,7 @@
         </w:rPr>
         <w:t>_name_a</w:t>
       </w:r>
+      <w:proofErr w:type="spellEnd"/>
       <w:r>
         <w:rPr>
           <w:rFonts w:ascii="Arial" w:hAnsi="Arial" w:cs="Arial"/>
@@ -383,6 +418,7 @@
         </w:rPr>
         <w:t>{</w:t>
       </w:r>
+      <w:proofErr w:type="spellStart"/>
       <w:r>
         <w:rPr>
           <w:rFonts w:ascii="Arial" w:hAnsi="Arial" w:cs="Arial"/>
@@ -390,6 +426,7 @@
         </w:rPr>
         <w:t>first_name_b</w:t>
       </w:r>
+      <w:proofErr w:type="spellEnd"/>
       <w:r>
         <w:rPr>
           <w:rFonts w:ascii="Arial" w:hAnsi="Arial" w:cs="Arial"/>
@@ -402,8 +439,17 @@
           <w:rFonts w:ascii="Arial" w:hAnsi="Arial" w:cs="Arial"/>
           <w:b/>
         </w:rPr>
-        <w:t xml:space="preserve"> {last_name_b</w:t>
-      </w:r>
+        <w:t xml:space="preserve"> {</w:t>
+      </w:r>
+      <w:proofErr w:type="spellStart"/>
+      <w:r>
+        <w:rPr>
+          <w:rFonts w:ascii="Arial" w:hAnsi="Arial" w:cs="Arial"/>
+          <w:b/>
+        </w:rPr>
+        <w:t>last_name_b</w:t>
+      </w:r>
+      <w:proofErr w:type="spellEnd"/>
       <w:r>
         <w:rPr>
           <w:rFonts w:ascii="Arial" w:hAnsi="Arial" w:cs="Arial"/>
@@ -448,6 +494,7 @@
         </w:rPr>
         <w:t>{</w:t>
       </w:r>
+      <w:proofErr w:type="spellStart"/>
       <w:r>
         <w:rPr>
           <w:rFonts w:ascii="Arial" w:hAnsi="Arial" w:cs="Arial"/>
@@ -464,6 +511,7 @@
         <w:t>name</w:t>
       </w:r>
       <w:commentRangeEnd w:id="2"/>
+      <w:proofErr w:type="spellEnd"/>
       <w:r>
         <w:rPr>
           <w:rStyle w:val="CommentReference"/>
@@ -484,6 +532,7 @@
         </w:rPr>
         <w:t xml:space="preserve"> {</w:t>
       </w:r>
+      <w:proofErr w:type="spellStart"/>
       <w:r>
         <w:rPr>
           <w:rFonts w:ascii="Arial" w:hAnsi="Arial" w:cs="Arial"/>
@@ -514,6 +563,7 @@
         <w:t>name</w:t>
       </w:r>
       <w:commentRangeEnd w:id="3"/>
+      <w:proofErr w:type="spellEnd"/>
       <w:r>
         <w:rPr>
           <w:rStyle w:val="CommentReference"/>
@@ -608,6 +658,7 @@
         </w:rPr>
         <w:t>{</w:t>
       </w:r>
+      <w:proofErr w:type="spellStart"/>
       <w:r>
         <w:rPr>
           <w:rFonts w:ascii="Arial" w:hAnsi="Arial" w:cs="Arial"/>
@@ -624,6 +675,7 @@
         <w:t>sessions</w:t>
       </w:r>
       <w:commentRangeEnd w:id="5"/>
+      <w:proofErr w:type="spellEnd"/>
       <w:r>
         <w:rPr>
           <w:rStyle w:val="CommentReference"/>
@@ -668,6 +720,7 @@
         </w:rPr>
         <w:t>{</w:t>
       </w:r>
+      <w:proofErr w:type="spellStart"/>
       <w:r>
         <w:rPr>
           <w:rFonts w:ascii="Arial" w:hAnsi="Arial" w:cs="Arial"/>
@@ -684,6 +737,7 @@
         <w:t>start</w:t>
       </w:r>
       <w:commentRangeEnd w:id="6"/>
+      <w:proofErr w:type="spellEnd"/>
       <w:r>
         <w:rPr>
           <w:rStyle w:val="CommentReference"/>
@@ -717,6 +771,7 @@
         </w:rPr>
         <w:t>{</w:t>
       </w:r>
+      <w:proofErr w:type="spellStart"/>
       <w:r>
         <w:rPr>
           <w:rFonts w:ascii="Arial" w:hAnsi="Arial" w:cs="Arial"/>
@@ -724,6 +779,7 @@
         </w:rPr>
         <w:t>date_of_mediation_end</w:t>
       </w:r>
+      <w:proofErr w:type="spellEnd"/>
       <w:r>
         <w:rPr>
           <w:rFonts w:ascii="Arial" w:hAnsi="Arial" w:cs="Arial"/>
@@ -982,6 +1038,7 @@
         </w:rPr>
         <w:t>{</w:t>
       </w:r>
+      <w:proofErr w:type="spellStart"/>
       <w:r>
         <w:rPr>
           <w:rFonts w:ascii="Arial" w:hAnsi="Arial" w:cs="Arial"/>
@@ -989,6 +1046,7 @@
         </w:rPr>
         <w:t>legal_advice</w:t>
       </w:r>
+      <w:proofErr w:type="spellEnd"/>
       <w:r>
         <w:rPr>
           <w:rFonts w:ascii="Arial" w:hAnsi="Arial" w:cs="Arial"/>
@@ -1063,6 +1121,7 @@
         </w:rPr>
         <w:t>{</w:t>
       </w:r>
+      <w:proofErr w:type="spellStart"/>
       <w:r>
         <w:rPr>
           <w:rFonts w:ascii="Arial" w:hAnsi="Arial" w:cs="Arial"/>
@@ -1070,6 +1129,7 @@
         </w:rPr>
         <w:t>date_married</w:t>
       </w:r>
+      <w:proofErr w:type="spellEnd"/>
       <w:r>
         <w:rPr>
           <w:rFonts w:ascii="Arial" w:hAnsi="Arial" w:cs="Arial"/>
@@ -1090,6 +1150,7 @@
         </w:rPr>
         <w:t>{</w:t>
       </w:r>
+      <w:proofErr w:type="spellStart"/>
       <w:r>
         <w:rPr>
           <w:rFonts w:ascii="Arial" w:hAnsi="Arial" w:cs="Arial"/>
@@ -1106,6 +1167,7 @@
         <w:t>cohabited</w:t>
       </w:r>
       <w:commentRangeEnd w:id="7"/>
+      <w:proofErr w:type="spellEnd"/>
       <w:r>
         <w:rPr>
           <w:rStyle w:val="CommentReference"/>
@@ -1144,6 +1206,7 @@
         </w:rPr>
         <w:t>{</w:t>
       </w:r>
+      <w:proofErr w:type="spellStart"/>
       <w:r>
         <w:rPr>
           <w:rFonts w:ascii="Arial" w:hAnsi="Arial" w:cs="Arial"/>
@@ -1160,6 +1223,7 @@
         <w:t>separated</w:t>
       </w:r>
       <w:commentRangeEnd w:id="8"/>
+      <w:proofErr w:type="spellEnd"/>
       <w:r>
         <w:rPr>
           <w:rStyle w:val="CommentReference"/>
@@ -1202,6 +1266,7 @@
         </w:rPr>
         <w:t>{</w:t>
       </w:r>
+      <w:proofErr w:type="spellStart"/>
       <w:r>
         <w:rPr>
           <w:rFonts w:ascii="Arial" w:hAnsi="Arial" w:cs="Arial"/>
@@ -1209,6 +1274,7 @@
         </w:rPr>
         <w:t>first_name_a</w:t>
       </w:r>
+      <w:proofErr w:type="spellEnd"/>
       <w:r>
         <w:rPr>
           <w:rFonts w:ascii="Arial" w:hAnsi="Arial" w:cs="Arial"/>
@@ -1235,6 +1301,7 @@
         </w:rPr>
         <w:t>{</w:t>
       </w:r>
+      <w:proofErr w:type="spellStart"/>
       <w:r>
         <w:rPr>
           <w:rFonts w:ascii="Arial" w:hAnsi="Arial" w:cs="Arial"/>
@@ -1242,6 +1309,7 @@
         </w:rPr>
         <w:t>age_a</w:t>
       </w:r>
+      <w:proofErr w:type="spellEnd"/>
       <w:r>
         <w:rPr>
           <w:rFonts w:ascii="Arial" w:hAnsi="Arial" w:cs="Arial"/>
@@ -1274,6 +1342,7 @@
         </w:rPr>
         <w:t>{</w:t>
       </w:r>
+      <w:proofErr w:type="spellStart"/>
       <w:r>
         <w:rPr>
           <w:rFonts w:ascii="Arial" w:hAnsi="Arial" w:cs="Arial"/>
@@ -1281,6 +1350,7 @@
         </w:rPr>
         <w:t>dob_a</w:t>
       </w:r>
+      <w:proofErr w:type="spellEnd"/>
       <w:r>
         <w:rPr>
           <w:rFonts w:ascii="Arial" w:hAnsi="Arial" w:cs="Arial"/>
@@ -1313,6 +1383,7 @@
         </w:rPr>
         <w:t>{</w:t>
       </w:r>
+      <w:proofErr w:type="spellStart"/>
       <w:r>
         <w:rPr>
           <w:rFonts w:ascii="Arial" w:hAnsi="Arial" w:cs="Arial"/>
@@ -1320,6 +1391,7 @@
         </w:rPr>
         <w:t>occupation_a</w:t>
       </w:r>
+      <w:proofErr w:type="spellEnd"/>
       <w:r>
         <w:rPr>
           <w:rFonts w:ascii="Arial" w:hAnsi="Arial" w:cs="Arial"/>
@@ -1346,6 +1418,7 @@
         </w:rPr>
         <w:t>{</w:t>
       </w:r>
+      <w:proofErr w:type="spellStart"/>
       <w:r>
         <w:rPr>
           <w:rFonts w:ascii="Arial" w:hAnsi="Arial" w:cs="Arial"/>
@@ -1360,6 +1433,7 @@
         </w:rPr>
         <w:t>_a</w:t>
       </w:r>
+      <w:proofErr w:type="spellEnd"/>
       <w:r>
         <w:rPr>
           <w:rFonts w:ascii="Arial" w:hAnsi="Arial" w:cs="Arial"/>
@@ -1379,7 +1453,23 @@
           <w:rFonts w:ascii="Arial" w:hAnsi="Arial" w:cs="Arial"/>
           <w:b/>
         </w:rPr>
-        <w:t>{relationship_status_a}</w:t>
+        <w:t>{</w:t>
+      </w:r>
+      <w:proofErr w:type="spellStart"/>
+      <w:r>
+        <w:rPr>
+          <w:rFonts w:ascii="Arial" w:hAnsi="Arial" w:cs="Arial"/>
+          <w:b/>
+        </w:rPr>
+        <w:t>relationship_status_a</w:t>
+      </w:r>
+      <w:proofErr w:type="spellEnd"/>
+      <w:r>
+        <w:rPr>
+          <w:rFonts w:ascii="Arial" w:hAnsi="Arial" w:cs="Arial"/>
+          <w:b/>
+        </w:rPr>
+        <w:t>}</w:t>
       </w:r>
       <w:r>
         <w:rPr>
@@ -1394,6 +1484,7 @@
         </w:rPr>
         <w:t>{</w:t>
       </w:r>
+      <w:proofErr w:type="spellStart"/>
       <w:r>
         <w:rPr>
           <w:rFonts w:ascii="Arial" w:hAnsi="Arial" w:cs="Arial"/>
@@ -1401,6 +1492,7 @@
         </w:rPr>
         <w:t>first_name_b</w:t>
       </w:r>
+      <w:proofErr w:type="spellEnd"/>
       <w:r>
         <w:rPr>
           <w:rFonts w:ascii="Arial" w:hAnsi="Arial" w:cs="Arial"/>
@@ -1427,6 +1519,7 @@
         </w:rPr>
         <w:t>{</w:t>
       </w:r>
+      <w:proofErr w:type="spellStart"/>
       <w:r>
         <w:rPr>
           <w:rFonts w:ascii="Arial" w:hAnsi="Arial" w:cs="Arial"/>
@@ -1434,6 +1527,7 @@
         </w:rPr>
         <w:t>age_b</w:t>
       </w:r>
+      <w:proofErr w:type="spellEnd"/>
       <w:r>
         <w:rPr>
           <w:rFonts w:ascii="Arial" w:hAnsi="Arial" w:cs="Arial"/>
@@ -1454,6 +1548,7 @@
         </w:rPr>
         <w:t>{</w:t>
       </w:r>
+      <w:proofErr w:type="spellStart"/>
       <w:r>
         <w:rPr>
           <w:rFonts w:ascii="Arial" w:hAnsi="Arial" w:cs="Arial"/>
@@ -1461,6 +1556,7 @@
         </w:rPr>
         <w:t>dob_b</w:t>
       </w:r>
+      <w:proofErr w:type="spellEnd"/>
       <w:r>
         <w:rPr>
           <w:rFonts w:ascii="Arial" w:hAnsi="Arial" w:cs="Arial"/>
@@ -1481,6 +1577,7 @@
         </w:rPr>
         <w:t>{</w:t>
       </w:r>
+      <w:proofErr w:type="spellStart"/>
       <w:r>
         <w:rPr>
           <w:rFonts w:ascii="Arial" w:hAnsi="Arial" w:cs="Arial"/>
@@ -1488,6 +1585,7 @@
         </w:rPr>
         <w:t>occupation_b</w:t>
       </w:r>
+      <w:proofErr w:type="spellEnd"/>
       <w:r>
         <w:rPr>
           <w:rFonts w:ascii="Arial" w:hAnsi="Arial" w:cs="Arial"/>
@@ -1520,6 +1618,7 @@
         </w:rPr>
         <w:t>{</w:t>
       </w:r>
+      <w:proofErr w:type="spellStart"/>
       <w:r>
         <w:rPr>
           <w:rFonts w:ascii="Arial" w:hAnsi="Arial" w:cs="Arial"/>
@@ -1534,6 +1633,7 @@
         </w:rPr>
         <w:t>_b</w:t>
       </w:r>
+      <w:proofErr w:type="spellEnd"/>
       <w:r>
         <w:rPr>
           <w:rFonts w:ascii="Arial" w:hAnsi="Arial" w:cs="Arial"/>
@@ -1555,6 +1655,7 @@
         </w:rPr>
         <w:t>{</w:t>
       </w:r>
+      <w:proofErr w:type="spellStart"/>
       <w:r>
         <w:rPr>
           <w:rFonts w:ascii="Arial" w:hAnsi="Arial" w:cs="Arial"/>
@@ -1562,6 +1663,7 @@
         </w:rPr>
         <w:t>relationship_status_b</w:t>
       </w:r>
+      <w:proofErr w:type="spellEnd"/>
       <w:r>
         <w:rPr>
           <w:rFonts w:ascii="Arial" w:hAnsi="Arial" w:cs="Arial"/>
@@ -1630,14 +1732,24 @@
           <w:b/>
           <w:iCs/>
         </w:rPr>
-        <w:t>{child_paragraph</w:t>
-      </w:r>
+        <w:t>{</w:t>
+      </w:r>
+      <w:proofErr w:type="spellStart"/>
       <w:r>
         <w:rPr>
           <w:rFonts w:ascii="Arial" w:hAnsi="Arial" w:cs="Arial"/>
           <w:b/>
           <w:iCs/>
         </w:rPr>
+        <w:t>child_paragraph</w:t>
+      </w:r>
+      <w:proofErr w:type="spellEnd"/>
+      <w:r>
+        <w:rPr>
+          <w:rFonts w:ascii="Arial" w:hAnsi="Arial" w:cs="Arial"/>
+          <w:b/>
+          <w:iCs/>
+        </w:rPr>
         <w:t>}</w:t>
       </w:r>
       <w:r>
@@ -1682,8 +1794,6 @@
           <w:rFonts w:ascii="Arial" w:hAnsi="Arial" w:cs="Arial"/>
         </w:rPr>
       </w:pPr>
-      <w:bookmarkStart w:id="9" w:name="_GoBack"/>
-      <w:bookmarkEnd w:id="9"/>
     </w:p>
     <w:p>
       <w:pPr>
@@ -1701,700 +1811,22 @@
         <w:rPr>
           <w:rFonts w:cs="Arial"/>
         </w:rPr>
-        <w:t>{living_arrangements_paragraph}</w:t>
-      </w:r>
-    </w:p>
-    <w:p>
-      <w:pPr>
-        <w:jc w:val="both"/>
-        <w:rPr>
-          <w:rFonts w:ascii="Arial" w:hAnsi="Arial" w:cs="Arial"/>
-          <w:i/>
-          <w:iCs/>
-        </w:rPr>
-      </w:pPr>
-    </w:p>
-    <w:p>
-      <w:pPr>
-        <w:pStyle w:val="BodyText3"/>
-        <w:jc w:val="both"/>
-        <w:rPr>
-          <w:sz w:val="24"/>
-          <w:szCs w:val="24"/>
-        </w:rPr>
-      </w:pPr>
-    </w:p>
-    <w:p>
-      <w:pPr>
-        <w:pStyle w:val="BodyText3"/>
-        <w:jc w:val="both"/>
-        <w:rPr>
-          <w:sz w:val="24"/>
-          <w:szCs w:val="24"/>
-        </w:rPr>
-      </w:pPr>
-      <w:r>
-        <w:rPr>
-          <w:sz w:val="24"/>
-          <w:szCs w:val="24"/>
-        </w:rPr>
-        <w:t>We have not been involved in any court proceedings and the</w:t>
-      </w:r>
-      <w:r>
-        <w:rPr>
-          <w:sz w:val="24"/>
-          <w:szCs w:val="24"/>
-        </w:rPr>
-        <w:t>re are no court orders in force</w:t>
-      </w:r>
-      <w:r>
-        <w:rPr>
-          <w:sz w:val="24"/>
-          <w:szCs w:val="24"/>
-        </w:rPr>
-        <w:t xml:space="preserve"> </w:t>
-      </w:r>
-      <w:r>
-        <w:rPr>
-          <w:i/>
-          <w:sz w:val="24"/>
-          <w:szCs w:val="24"/>
-        </w:rPr>
-        <w:t xml:space="preserve">except </w:t>
-      </w:r>
-      <w:commentRangeStart w:id="10"/>
-      <w:r>
-        <w:rPr>
-          <w:i/>
-          <w:sz w:val="24"/>
-          <w:szCs w:val="24"/>
-        </w:rPr>
-        <w:t>for</w:t>
-      </w:r>
-      <w:commentRangeEnd w:id="10"/>
-      <w:r>
-        <w:rPr>
-          <w:rStyle w:val="CommentReference"/>
-          <w:rFonts w:ascii="Times New Roman" w:hAnsi="Times New Roman" w:cs="Times New Roman"/>
-        </w:rPr>
-        <w:commentReference w:id="10"/>
-      </w:r>
-      <w:r>
-        <w:rPr>
-          <w:i/>
-          <w:sz w:val="24"/>
-          <w:szCs w:val="24"/>
-        </w:rPr>
-        <w:t xml:space="preserve"> ….</w:t>
-      </w:r>
-      <w:r>
-        <w:rPr>
-          <w:i/>
-          <w:sz w:val="24"/>
-          <w:szCs w:val="24"/>
-        </w:rPr>
-        <w:t>.</w:t>
-      </w:r>
-    </w:p>
-    <w:p>
-      <w:pPr>
-        <w:pStyle w:val="BodyText3"/>
-        <w:jc w:val="both"/>
-        <w:rPr>
-          <w:sz w:val="24"/>
-          <w:szCs w:val="24"/>
-        </w:rPr>
-      </w:pPr>
-    </w:p>
-    <w:p>
-      <w:pPr>
-        <w:pStyle w:val="BodyText3"/>
-        <w:jc w:val="both"/>
-        <w:rPr>
-          <w:b/>
-          <w:sz w:val="24"/>
-          <w:szCs w:val="24"/>
-        </w:rPr>
-      </w:pPr>
-      <w:r>
-        <w:rPr>
-          <w:b/>
-          <w:sz w:val="24"/>
-          <w:szCs w:val="24"/>
-        </w:rPr>
-        <w:t>{court_orders}</w:t>
-      </w:r>
-    </w:p>
-    <w:p>
-      <w:pPr>
-        <w:pStyle w:val="BodyText3"/>
-        <w:jc w:val="both"/>
-        <w:rPr>
-          <w:sz w:val="24"/>
-          <w:szCs w:val="24"/>
-        </w:rPr>
-      </w:pPr>
-    </w:p>
-    <w:p>
-      <w:pPr>
-        <w:pStyle w:val="Heading1"/>
-        <w:jc w:val="both"/>
-        <w:rPr>
-          <w:rFonts w:ascii="Arial" w:hAnsi="Arial" w:cs="Arial"/>
-        </w:rPr>
-      </w:pPr>
-      <w:r>
-        <w:rPr>
-          <w:rFonts w:ascii="Arial" w:hAnsi="Arial" w:cs="Arial"/>
-        </w:rPr>
-        <w:t>The principles guiding negotiations</w:t>
-      </w:r>
-    </w:p>
-    <w:p>
-      <w:pPr>
-        <w:jc w:val="both"/>
-        <w:rPr>
-          <w:rFonts w:ascii="Arial" w:hAnsi="Arial" w:cs="Arial"/>
-        </w:rPr>
-      </w:pPr>
-    </w:p>
-    <w:p>
-      <w:pPr>
-        <w:jc w:val="both"/>
-        <w:rPr>
-          <w:rFonts w:ascii="Arial" w:hAnsi="Arial" w:cs="Arial"/>
-        </w:rPr>
-      </w:pPr>
-      <w:r>
-        <w:rPr>
-          <w:rFonts w:ascii="Arial" w:hAnsi="Arial" w:cs="Arial"/>
-        </w:rPr>
-        <w:t>In coming to mediation, we wished to settle matters as amicably as possible with the least possible disruption and cost, emotional</w:t>
-      </w:r>
-      <w:r>
-        <w:rPr>
-          <w:rFonts w:ascii="Arial" w:hAnsi="Arial" w:cs="Arial"/>
-        </w:rPr>
-        <w:t>ly</w:t>
-      </w:r>
-      <w:r>
-        <w:rPr>
-          <w:rFonts w:ascii="Arial" w:hAnsi="Arial" w:cs="Arial"/>
-        </w:rPr>
-        <w:t xml:space="preserve"> and financial</w:t>
-      </w:r>
-      <w:r>
-        <w:rPr>
-          <w:rFonts w:ascii="Arial" w:hAnsi="Arial" w:cs="Arial"/>
-        </w:rPr>
-        <w:t>ly</w:t>
-      </w:r>
-      <w:r>
-        <w:rPr>
-          <w:rFonts w:ascii="Arial" w:hAnsi="Arial" w:cs="Arial"/>
-        </w:rPr>
-        <w:t xml:space="preserve">, in accordance with the Agreement to Mediate we both signed. </w:t>
-      </w:r>
-      <w:r>
-        <w:rPr>
-          <w:rFonts w:ascii="Arial" w:hAnsi="Arial" w:cs="Arial"/>
-        </w:rPr>
-        <w:t xml:space="preserve"> </w:t>
-      </w:r>
-      <w:r>
-        <w:rPr>
-          <w:rFonts w:ascii="Arial" w:hAnsi="Arial" w:cs="Arial"/>
-        </w:rPr>
-        <w:t xml:space="preserve">We wanted our settlement to </w:t>
-      </w:r>
-      <w:r>
-        <w:rPr>
-          <w:rFonts w:ascii="Arial" w:hAnsi="Arial" w:cs="Arial"/>
-        </w:rPr>
-        <w:t>allow the children to spend a lot of time, comfortably, with eac</w:t>
-      </w:r>
-      <w:r>
-        <w:rPr>
-          <w:rFonts w:ascii="Arial" w:hAnsi="Arial" w:cs="Arial"/>
-        </w:rPr>
-        <w:t>h of their par</w:t>
-      </w:r>
-      <w:r>
-        <w:rPr>
-          <w:rFonts w:ascii="Arial" w:hAnsi="Arial" w:cs="Arial"/>
-        </w:rPr>
-        <w:t>ents and for their upheaval to be minimal.</w:t>
-      </w:r>
-      <w:r>
-        <w:rPr>
-          <w:rFonts w:ascii="Arial" w:hAnsi="Arial" w:cs="Arial"/>
-        </w:rPr>
-        <w:t xml:space="preserve">  It was important that we </w:t>
-      </w:r>
-      <w:r>
-        <w:rPr>
-          <w:rFonts w:ascii="Arial" w:hAnsi="Arial" w:cs="Arial"/>
-        </w:rPr>
-        <w:t>made a clean break</w:t>
-      </w:r>
-      <w:r>
-        <w:rPr>
-          <w:rFonts w:ascii="Arial" w:hAnsi="Arial" w:cs="Arial"/>
-        </w:rPr>
-        <w:t xml:space="preserve"> </w:t>
-      </w:r>
-      <w:r>
-        <w:rPr>
-          <w:rFonts w:ascii="Arial" w:hAnsi="Arial" w:cs="Arial"/>
-        </w:rPr>
-        <w:t>and that we each had an equitable standard of living. For the sake of the children we did not want to live far apart from each other.</w:t>
-      </w:r>
-    </w:p>
-    <w:p>
-      <w:pPr>
-        <w:jc w:val="both"/>
-        <w:rPr>
-          <w:rFonts w:ascii="Arial" w:hAnsi="Arial" w:cs="Arial"/>
-        </w:rPr>
-      </w:pPr>
-    </w:p>
-    <w:p>
-      <w:pPr>
-        <w:jc w:val="both"/>
-        <w:rPr>
-          <w:rFonts w:ascii="Arial" w:hAnsi="Arial" w:cs="Arial"/>
-          <w:i/>
-        </w:rPr>
-      </w:pPr>
-      <w:r>
-        <w:rPr>
-          <w:rFonts w:ascii="Arial" w:hAnsi="Arial" w:cs="Arial"/>
-          <w:i/>
-        </w:rPr>
-        <w:t>Make these specific to clients where possible, including any info on how and why they reached these particular proposals</w:t>
-      </w:r>
-    </w:p>
-    <w:p>
-      <w:pPr>
-        <w:jc w:val="both"/>
-        <w:rPr>
-          <w:rFonts w:ascii="Arial" w:hAnsi="Arial" w:cs="Arial"/>
-        </w:rPr>
-      </w:pPr>
-    </w:p>
-    <w:p>
-      <w:pPr>
-        <w:pStyle w:val="BodyText3"/>
-        <w:jc w:val="both"/>
-        <w:rPr>
-          <w:sz w:val="24"/>
-          <w:szCs w:val="24"/>
-        </w:rPr>
-      </w:pPr>
-      <w:r>
-        <w:rPr>
-          <w:sz w:val="24"/>
-          <w:szCs w:val="24"/>
-        </w:rPr>
-        <w:t xml:space="preserve">We considered a range of options and concluded that, to achieve our aims, it would be necessary to </w:t>
-      </w:r>
-      <w:r>
-        <w:rPr>
-          <w:sz w:val="24"/>
-          <w:szCs w:val="24"/>
-        </w:rPr>
-        <w:t xml:space="preserve">make a proposal that </w:t>
-      </w:r>
-      <w:r>
-        <w:rPr>
-          <w:sz w:val="24"/>
-          <w:szCs w:val="24"/>
-        </w:rPr>
-        <w:t>….</w:t>
-      </w:r>
-      <w:r>
-        <w:rPr>
-          <w:sz w:val="24"/>
-          <w:szCs w:val="24"/>
-        </w:rPr>
-        <w:t xml:space="preserve"> </w:t>
-      </w:r>
-      <w:r>
-        <w:rPr>
-          <w:i/>
-          <w:sz w:val="24"/>
-          <w:szCs w:val="24"/>
-        </w:rPr>
-        <w:t>(eg enabled the children to remain at the same schools etc</w:t>
-      </w:r>
-      <w:r>
-        <w:rPr>
-          <w:i/>
-          <w:sz w:val="24"/>
-          <w:szCs w:val="24"/>
-        </w:rPr>
-        <w:t xml:space="preserve"> – ie principles, not specific proposals)</w:t>
-      </w:r>
-    </w:p>
-    <w:p>
-      <w:pPr>
-        <w:jc w:val="both"/>
-        <w:rPr>
-          <w:rFonts w:ascii="Arial" w:hAnsi="Arial" w:cs="Arial"/>
-        </w:rPr>
-      </w:pPr>
-    </w:p>
-    <w:p>
-      <w:pPr>
-        <w:jc w:val="both"/>
-        <w:rPr>
-          <w:rFonts w:ascii="Arial" w:hAnsi="Arial" w:cs="Arial"/>
-        </w:rPr>
-      </w:pPr>
-      <w:r>
-        <w:rPr>
-          <w:rFonts w:ascii="Arial" w:hAnsi="Arial" w:cs="Arial"/>
-        </w:rPr>
-        <w:t>We intend that the details in this document should form the basis of a consent order</w:t>
-      </w:r>
-      <w:r>
-        <w:rPr>
-          <w:rFonts w:ascii="Arial" w:hAnsi="Arial" w:cs="Arial"/>
-        </w:rPr>
-        <w:t>.</w:t>
-      </w:r>
-    </w:p>
-    <w:p>
-      <w:pPr>
-        <w:jc w:val="both"/>
-        <w:rPr>
-          <w:rFonts w:ascii="Arial" w:hAnsi="Arial" w:cs="Arial"/>
-        </w:rPr>
-      </w:pPr>
-    </w:p>
-    <w:p>
-      <w:pPr>
-        <w:jc w:val="both"/>
-        <w:rPr>
-          <w:rFonts w:ascii="Arial" w:hAnsi="Arial" w:cs="Arial"/>
-          <w:b/>
-        </w:rPr>
-      </w:pPr>
-      <w:r>
-        <w:rPr>
-          <w:rFonts w:ascii="Arial" w:hAnsi="Arial" w:cs="Arial"/>
-          <w:b/>
-        </w:rPr>
-        <w:t>{principles_guiding_mediations}</w:t>
-      </w:r>
-    </w:p>
-    <w:p>
-      <w:pPr>
-        <w:jc w:val="both"/>
-        <w:rPr>
-          <w:rFonts w:ascii="Arial" w:hAnsi="Arial" w:cs="Arial"/>
-        </w:rPr>
-      </w:pPr>
-    </w:p>
-    <w:p>
-      <w:pPr>
-        <w:jc w:val="both"/>
-        <w:rPr>
-          <w:rFonts w:ascii="Arial" w:hAnsi="Arial" w:cs="Arial"/>
-          <w:b/>
-        </w:rPr>
-      </w:pPr>
-      <w:r>
-        <w:rPr>
-          <w:rFonts w:ascii="Arial" w:hAnsi="Arial" w:cs="Arial"/>
-          <w:b/>
-        </w:rPr>
-        <w:t>Summary of Proposals</w:t>
-      </w:r>
-    </w:p>
-    <w:p>
-      <w:pPr>
-        <w:jc w:val="both"/>
-        <w:rPr>
-          <w:rFonts w:ascii="Arial" w:hAnsi="Arial" w:cs="Arial"/>
-          <w:b/>
-        </w:rPr>
-      </w:pPr>
-    </w:p>
-    <w:p>
-      <w:pPr>
-        <w:numPr>
-          <w:ilvl w:val="0"/>
-          <w:numId w:val="8"/>
-        </w:numPr>
-        <w:jc w:val="both"/>
-        <w:rPr>
-          <w:rFonts w:ascii="Arial" w:hAnsi="Arial" w:cs="Arial"/>
-          <w:i/>
-        </w:rPr>
-      </w:pPr>
-      <w:r>
-        <w:rPr>
-          <w:rFonts w:ascii="Arial" w:hAnsi="Arial" w:cs="Arial"/>
-          <w:i/>
-        </w:rPr>
-        <w:t xml:space="preserve">Brief points to summarise </w:t>
-      </w:r>
-      <w:r>
-        <w:rPr>
-          <w:rFonts w:ascii="Arial" w:hAnsi="Arial" w:cs="Arial"/>
-          <w:i/>
-        </w:rPr>
-        <w:t>headings</w:t>
-      </w:r>
-      <w:r>
-        <w:rPr>
-          <w:rFonts w:ascii="Arial" w:hAnsi="Arial" w:cs="Arial"/>
-          <w:i/>
-        </w:rPr>
-        <w:t xml:space="preserve"> below</w:t>
-      </w:r>
-    </w:p>
-    <w:p>
-      <w:pPr>
-        <w:jc w:val="both"/>
-        <w:rPr>
-          <w:rFonts w:ascii="Arial" w:hAnsi="Arial" w:cs="Arial"/>
-        </w:rPr>
-      </w:pPr>
-    </w:p>
-    <w:p>
-      <w:pPr>
-        <w:pStyle w:val="Heading1"/>
-        <w:jc w:val="both"/>
-        <w:rPr>
-          <w:rFonts w:ascii="Arial" w:hAnsi="Arial" w:cs="Arial"/>
-        </w:rPr>
-      </w:pPr>
-      <w:r>
-        <w:rPr>
-          <w:rFonts w:ascii="Arial" w:hAnsi="Arial" w:cs="Arial"/>
-        </w:rPr>
-        <w:t>D</w:t>
-      </w:r>
-      <w:r>
-        <w:rPr>
-          <w:rFonts w:ascii="Arial" w:hAnsi="Arial" w:cs="Arial"/>
-        </w:rPr>
-        <w:t>ivorce</w:t>
-      </w:r>
-      <w:r>
-        <w:rPr>
-          <w:rFonts w:ascii="Arial" w:hAnsi="Arial" w:cs="Arial"/>
-        </w:rPr>
-        <w:t xml:space="preserve"> </w:t>
-      </w:r>
-      <w:r>
-        <w:rPr>
-          <w:rFonts w:ascii="Arial" w:hAnsi="Arial" w:cs="Arial"/>
-        </w:rPr>
-        <w:t>/</w:t>
-      </w:r>
-      <w:r>
-        <w:rPr>
-          <w:rFonts w:ascii="Arial" w:hAnsi="Arial" w:cs="Arial"/>
-        </w:rPr>
-        <w:t xml:space="preserve"> S</w:t>
-      </w:r>
-      <w:r>
-        <w:rPr>
-          <w:rFonts w:ascii="Arial" w:hAnsi="Arial" w:cs="Arial"/>
-        </w:rPr>
-        <w:t>eparation</w:t>
-      </w:r>
-    </w:p>
-    <w:p>
-      <w:pPr>
-        <w:jc w:val="both"/>
-        <w:rPr>
-          <w:rFonts w:ascii="Arial" w:hAnsi="Arial" w:cs="Arial"/>
-        </w:rPr>
-      </w:pPr>
-    </w:p>
-    <w:p>
-      <w:pPr>
-        <w:jc w:val="both"/>
-        <w:rPr>
-          <w:rFonts w:ascii="Arial" w:hAnsi="Arial" w:cs="Arial"/>
-          <w:b/>
-          <w:bCs/>
-          <w:u w:val="single"/>
-        </w:rPr>
-      </w:pPr>
-      <w:r>
-        <w:rPr>
-          <w:rFonts w:ascii="Arial" w:hAnsi="Arial" w:cs="Arial"/>
-        </w:rPr>
-        <w:t xml:space="preserve">We separated </w:t>
-      </w:r>
-      <w:r>
-        <w:rPr>
-          <w:rFonts w:ascii="Arial" w:hAnsi="Arial" w:cs="Arial"/>
-        </w:rPr>
-        <w:t>amicably</w:t>
-      </w:r>
-      <w:r>
-        <w:rPr>
-          <w:rFonts w:ascii="Arial" w:hAnsi="Arial" w:cs="Arial"/>
-        </w:rPr>
-        <w:t xml:space="preserve"> </w:t>
-      </w:r>
-      <w:r>
-        <w:rPr>
-          <w:rFonts w:ascii="Arial" w:hAnsi="Arial" w:cs="Arial"/>
-          <w:i/>
-        </w:rPr>
-        <w:t>[</w:t>
-      </w:r>
-      <w:r>
-        <w:rPr>
-          <w:rFonts w:ascii="Arial" w:hAnsi="Arial" w:cs="Arial"/>
-          <w:b/>
-          <w:i/>
-        </w:rPr>
-        <w:t>{amicable_separation}</w:t>
-      </w:r>
-      <w:r>
-        <w:rPr>
-          <w:rFonts w:ascii="Arial" w:hAnsi="Arial" w:cs="Arial"/>
-          <w:i/>
-        </w:rPr>
-        <w:t>]</w:t>
-      </w:r>
-      <w:r>
-        <w:rPr>
-          <w:rFonts w:ascii="Arial" w:hAnsi="Arial" w:cs="Arial"/>
-          <w:i/>
-        </w:rPr>
-        <w:t>.</w:t>
-      </w:r>
-      <w:r>
-        <w:rPr>
-          <w:rFonts w:ascii="Arial" w:hAnsi="Arial" w:cs="Arial"/>
-        </w:rPr>
-        <w:t xml:space="preserve"> </w:t>
-      </w:r>
-      <w:r>
-        <w:rPr>
-          <w:rFonts w:ascii="Arial" w:hAnsi="Arial" w:cs="Arial"/>
-          <w:b/>
-        </w:rPr>
-        <w:t>{partner_who_commenced_divorce}</w:t>
-      </w:r>
-      <w:r>
-        <w:rPr>
-          <w:rFonts w:ascii="Arial" w:hAnsi="Arial" w:cs="Arial"/>
-        </w:rPr>
-        <w:t xml:space="preserve"> </w:t>
-      </w:r>
-      <w:r>
-        <w:rPr>
-          <w:rFonts w:ascii="Arial" w:hAnsi="Arial" w:cs="Arial"/>
-        </w:rPr>
-        <w:t xml:space="preserve">has commenced divorce proceedings and </w:t>
-      </w:r>
-      <w:r>
-        <w:rPr>
-          <w:rFonts w:ascii="Arial" w:hAnsi="Arial" w:cs="Arial"/>
-          <w:b/>
-        </w:rPr>
-        <w:t>{not_partner_who_commenced_divorce</w:t>
-      </w:r>
-      <w:r>
-        <w:rPr>
-          <w:rFonts w:ascii="Arial" w:hAnsi="Arial" w:cs="Arial"/>
+        <w:t>{</w:t>
+      </w:r>
+      <w:proofErr w:type="spellStart"/>
+      <w:r>
+        <w:rPr>
+          <w:rFonts w:cs="Arial"/>
+        </w:rPr>
+        <w:t>living_arrangements_paragraph</w:t>
+      </w:r>
+      <w:proofErr w:type="spellEnd"/>
+      <w:r>
+        <w:rPr>
+          <w:rFonts w:cs="Arial"/>
         </w:rPr>
         <w:t>}</w:t>
       </w:r>
-      <w:r>
-        <w:rPr>
-          <w:rFonts w:ascii="Arial" w:hAnsi="Arial" w:cs="Arial"/>
-        </w:rPr>
-        <w:t xml:space="preserve"> does not contest the divorce.  </w:t>
-      </w:r>
-      <w:r>
-        <w:rPr>
-          <w:rFonts w:ascii="Arial" w:hAnsi="Arial" w:cs="Arial"/>
-          <w:i/>
-        </w:rPr>
-        <w:t>How are costs to be dealt with</w:t>
-      </w:r>
-      <w:r>
-        <w:rPr>
-          <w:rFonts w:ascii="Arial" w:hAnsi="Arial" w:cs="Arial"/>
-          <w:i/>
-        </w:rPr>
-        <w:t xml:space="preserve">, eg </w:t>
-      </w:r>
-      <w:r>
-        <w:rPr>
-          <w:rFonts w:ascii="Arial" w:hAnsi="Arial" w:cs="Arial"/>
-        </w:rPr>
-        <w:t>c</w:t>
-      </w:r>
-      <w:r>
-        <w:rPr>
-          <w:rFonts w:ascii="Arial" w:hAnsi="Arial" w:cs="Arial"/>
-        </w:rPr>
-        <w:t xml:space="preserve">ourt fees paid </w:t>
-      </w:r>
-      <w:r>
-        <w:rPr>
-          <w:rFonts w:ascii="Arial" w:hAnsi="Arial" w:cs="Arial"/>
-        </w:rPr>
-        <w:t>will be shared 50:50.</w:t>
-      </w:r>
-      <w:r>
-        <w:rPr>
-          <w:rFonts w:ascii="Arial" w:hAnsi="Arial" w:cs="Arial"/>
-        </w:rPr>
-        <w:t xml:space="preserve"> </w:t>
-      </w:r>
-      <w:r>
-        <w:rPr>
-          <w:rFonts w:ascii="Arial" w:hAnsi="Arial" w:cs="Arial"/>
-          <w:b/>
-        </w:rPr>
-        <w:t>{court_fees_responsibility}</w:t>
-      </w:r>
-    </w:p>
-    <w:p>
-      <w:pPr>
-        <w:jc w:val="both"/>
-        <w:rPr>
-          <w:rFonts w:ascii="Arial" w:hAnsi="Arial" w:cs="Arial"/>
-          <w:b/>
-          <w:bCs/>
-        </w:rPr>
-      </w:pPr>
-    </w:p>
-    <w:p>
-      <w:pPr>
-        <w:pStyle w:val="Heading1"/>
-        <w:jc w:val="both"/>
-        <w:rPr>
-          <w:rFonts w:ascii="Arial" w:hAnsi="Arial" w:cs="Arial"/>
-        </w:rPr>
-      </w:pPr>
-      <w:r>
-        <w:rPr>
-          <w:rFonts w:ascii="Arial" w:hAnsi="Arial" w:cs="Arial"/>
-        </w:rPr>
-        <w:t>Arrangements for our children</w:t>
-      </w:r>
-    </w:p>
-    <w:p>
-      <w:pPr>
-        <w:jc w:val="both"/>
-        <w:rPr>
-          <w:rFonts w:ascii="Arial" w:hAnsi="Arial" w:cs="Arial"/>
-        </w:rPr>
-      </w:pPr>
     </w:p>
     <w:p>
       <w:pPr>
@@ -2408,125 +1840,747 @@
           <w:rFonts w:cs="Arial"/>
         </w:rPr>
       </w:pPr>
-      <w:r>
-        <w:rPr>
-          <w:rFonts w:cs="Arial"/>
-        </w:rPr>
-        <w:t xml:space="preserve">We acknowledge we will both continue to have parental responsibility for </w:t>
-      </w:r>
-      <w:r>
-        <w:rPr>
-          <w:rFonts w:cs="Arial"/>
-          <w:b/>
-        </w:rPr>
-        <w:t>{child_1_first_name}</w:t>
-      </w:r>
-      <w:r>
-        <w:rPr>
-          <w:rFonts w:cs="Arial"/>
-        </w:rPr>
-        <w:t>,</w:t>
-      </w:r>
-      <w:r>
-        <w:rPr>
-          <w:rFonts w:cs="Arial"/>
+    </w:p>
+    <w:p>
+      <w:pPr>
+        <w:pStyle w:val="BodyText3"/>
+        <w:jc w:val="both"/>
+        <w:rPr>
+          <w:sz w:val="24"/>
+          <w:szCs w:val="24"/>
+        </w:rPr>
+      </w:pPr>
+      <w:r>
+        <w:rPr>
+          <w:sz w:val="24"/>
+          <w:szCs w:val="24"/>
+        </w:rPr>
+        <w:t>{</w:t>
+      </w:r>
+      <w:proofErr w:type="spellStart"/>
+      <w:r>
+        <w:rPr>
+          <w:sz w:val="24"/>
+          <w:szCs w:val="24"/>
+        </w:rPr>
+        <w:t>court_orders_paragraph</w:t>
+      </w:r>
+      <w:proofErr w:type="spellEnd"/>
+      <w:r>
+        <w:rPr>
+          <w:sz w:val="24"/>
+          <w:szCs w:val="24"/>
+        </w:rPr>
+        <w:t>}</w:t>
+      </w:r>
+    </w:p>
+    <w:p>
+      <w:pPr>
+        <w:pStyle w:val="BodyText3"/>
+        <w:jc w:val="both"/>
+        <w:rPr>
+          <w:sz w:val="24"/>
+          <w:szCs w:val="24"/>
+        </w:rPr>
+      </w:pPr>
+    </w:p>
+    <w:p>
+      <w:pPr>
+        <w:pStyle w:val="Heading1"/>
+        <w:jc w:val="both"/>
+        <w:rPr>
+          <w:rFonts w:ascii="Arial" w:hAnsi="Arial" w:cs="Arial"/>
+        </w:rPr>
+      </w:pPr>
+      <w:r>
+        <w:rPr>
+          <w:rFonts w:ascii="Arial" w:hAnsi="Arial" w:cs="Arial"/>
+        </w:rPr>
+        <w:t>The principles guiding negotiations</w:t>
+      </w:r>
+    </w:p>
+    <w:p>
+      <w:pPr>
+        <w:jc w:val="both"/>
+        <w:rPr>
+          <w:rFonts w:ascii="Arial" w:hAnsi="Arial" w:cs="Arial"/>
+        </w:rPr>
+      </w:pPr>
+    </w:p>
+    <w:p>
+      <w:pPr>
+        <w:jc w:val="both"/>
+        <w:rPr>
+          <w:rFonts w:ascii="Arial" w:hAnsi="Arial" w:cs="Arial"/>
+        </w:rPr>
+      </w:pPr>
+      <w:r>
+        <w:rPr>
+          <w:rFonts w:ascii="Arial" w:hAnsi="Arial" w:cs="Arial"/>
+        </w:rPr>
+        <w:t>In coming to mediation, we wished to settle matters as amicably as possible with the least possible disruption and cost, emotional</w:t>
+      </w:r>
+      <w:r>
+        <w:rPr>
+          <w:rFonts w:ascii="Arial" w:hAnsi="Arial" w:cs="Arial"/>
+        </w:rPr>
+        <w:t>ly</w:t>
+      </w:r>
+      <w:r>
+        <w:rPr>
+          <w:rFonts w:ascii="Arial" w:hAnsi="Arial" w:cs="Arial"/>
+        </w:rPr>
+        <w:t xml:space="preserve"> and financial</w:t>
+      </w:r>
+      <w:r>
+        <w:rPr>
+          <w:rFonts w:ascii="Arial" w:hAnsi="Arial" w:cs="Arial"/>
+        </w:rPr>
+        <w:t>ly</w:t>
+      </w:r>
+      <w:r>
+        <w:rPr>
+          <w:rFonts w:ascii="Arial" w:hAnsi="Arial" w:cs="Arial"/>
+        </w:rPr>
+        <w:t xml:space="preserve">, in accordance with the Agreement to Mediate we both signed. </w:t>
+      </w:r>
+      <w:r>
+        <w:rPr>
+          <w:rFonts w:ascii="Arial" w:hAnsi="Arial" w:cs="Arial"/>
         </w:rPr>
         <w:t xml:space="preserve"> </w:t>
       </w:r>
       <w:r>
         <w:rPr>
-          <w:rFonts w:cs="Arial"/>
-          <w:b/>
-        </w:rPr>
-        <w:t>{child_2</w:t>
-      </w:r>
-      <w:r>
-        <w:rPr>
-          <w:rFonts w:cs="Arial"/>
-          <w:b/>
-        </w:rPr>
-        <w:t>_first_name}</w:t>
-      </w:r>
-      <w:r>
-        <w:rPr>
-          <w:rFonts w:cs="Arial"/>
-        </w:rPr>
-        <w:t>,</w:t>
-      </w:r>
-      <w:r>
-        <w:rPr>
-          <w:rFonts w:cs="Arial"/>
+          <w:rFonts w:ascii="Arial" w:hAnsi="Arial" w:cs="Arial"/>
+        </w:rPr>
+        <w:t xml:space="preserve">We wanted our settlement to </w:t>
+      </w:r>
+      <w:r>
+        <w:rPr>
+          <w:rFonts w:ascii="Arial" w:hAnsi="Arial" w:cs="Arial"/>
+        </w:rPr>
+        <w:t>allow the children to spend a lot of time, comfortably, with eac</w:t>
+      </w:r>
+      <w:r>
+        <w:rPr>
+          <w:rFonts w:ascii="Arial" w:hAnsi="Arial" w:cs="Arial"/>
+        </w:rPr>
+        <w:t>h of their par</w:t>
+      </w:r>
+      <w:r>
+        <w:rPr>
+          <w:rFonts w:ascii="Arial" w:hAnsi="Arial" w:cs="Arial"/>
+        </w:rPr>
+        <w:t>ents and for their upheaval to be minimal.</w:t>
+      </w:r>
+      <w:r>
+        <w:rPr>
+          <w:rFonts w:ascii="Arial" w:hAnsi="Arial" w:cs="Arial"/>
+        </w:rPr>
+        <w:t xml:space="preserve">  It was important that we </w:t>
+      </w:r>
+      <w:r>
+        <w:rPr>
+          <w:rFonts w:ascii="Arial" w:hAnsi="Arial" w:cs="Arial"/>
+        </w:rPr>
+        <w:t>made a clean break</w:t>
+      </w:r>
+      <w:r>
+        <w:rPr>
+          <w:rFonts w:ascii="Arial" w:hAnsi="Arial" w:cs="Arial"/>
         </w:rPr>
         <w:t xml:space="preserve"> </w:t>
       </w:r>
       <w:r>
         <w:rPr>
-          <w:rFonts w:cs="Arial"/>
-        </w:rPr>
-        <w:t xml:space="preserve">and </w:t>
-      </w:r>
-      <w:r>
-        <w:rPr>
-          <w:rFonts w:cs="Arial"/>
-          <w:b/>
-        </w:rPr>
-        <w:t>{child_3</w:t>
-      </w:r>
-      <w:r>
-        <w:rPr>
-          <w:rFonts w:cs="Arial"/>
-          <w:b/>
-        </w:rPr>
-        <w:t>_first_name}</w:t>
-      </w:r>
-      <w:r>
-        <w:rPr>
-          <w:rFonts w:cs="Arial"/>
+          <w:rFonts w:ascii="Arial" w:hAnsi="Arial" w:cs="Arial"/>
+        </w:rPr>
+        <w:t>and that we each had an equitable standard of living. For the sake of the children we did not want to live far apart from each other.</w:t>
+      </w:r>
+    </w:p>
+    <w:p>
+      <w:pPr>
+        <w:jc w:val="both"/>
+        <w:rPr>
+          <w:rFonts w:ascii="Arial" w:hAnsi="Arial" w:cs="Arial"/>
+        </w:rPr>
+      </w:pPr>
+    </w:p>
+    <w:p>
+      <w:pPr>
+        <w:jc w:val="both"/>
+        <w:rPr>
+          <w:rFonts w:ascii="Arial" w:hAnsi="Arial" w:cs="Arial"/>
+          <w:i/>
+        </w:rPr>
+      </w:pPr>
+      <w:r>
+        <w:rPr>
+          <w:rFonts w:ascii="Arial" w:hAnsi="Arial" w:cs="Arial"/>
+          <w:i/>
+        </w:rPr>
+        <w:t>Make these specific to clients where possible, including any info on how and why they reached these particular proposals</w:t>
+      </w:r>
+    </w:p>
+    <w:p>
+      <w:pPr>
+        <w:jc w:val="both"/>
+        <w:rPr>
+          <w:rFonts w:ascii="Arial" w:hAnsi="Arial" w:cs="Arial"/>
+        </w:rPr>
+      </w:pPr>
+    </w:p>
+    <w:p>
+      <w:pPr>
+        <w:pStyle w:val="BodyText3"/>
+        <w:jc w:val="both"/>
+        <w:rPr>
+          <w:sz w:val="24"/>
+          <w:szCs w:val="24"/>
+        </w:rPr>
+      </w:pPr>
+      <w:r>
+        <w:rPr>
+          <w:sz w:val="24"/>
+          <w:szCs w:val="24"/>
+        </w:rPr>
+        <w:t xml:space="preserve">We considered a range of options and concluded that, to achieve our aims, it would be necessary to </w:t>
+      </w:r>
+      <w:r>
+        <w:rPr>
+          <w:sz w:val="24"/>
+          <w:szCs w:val="24"/>
+        </w:rPr>
+        <w:t xml:space="preserve">make a proposal that </w:t>
+      </w:r>
+      <w:r>
+        <w:rPr>
+          <w:sz w:val="24"/>
+          <w:szCs w:val="24"/>
+        </w:rPr>
+        <w:t>….</w:t>
+      </w:r>
+      <w:r>
+        <w:rPr>
+          <w:sz w:val="24"/>
+          <w:szCs w:val="24"/>
         </w:rPr>
         <w:t xml:space="preserve"> </w:t>
       </w:r>
       <w:r>
         <w:rPr>
-          <w:rFonts w:cs="Arial"/>
-        </w:rPr>
-        <w:t>and recognise the importance of good communication between us, particularly concerning their health, education and welfare.</w:t>
-      </w:r>
-      <w:r>
-        <w:rPr>
-          <w:rFonts w:cs="Arial"/>
+          <w:i/>
+          <w:sz w:val="24"/>
+          <w:szCs w:val="24"/>
+        </w:rPr>
+        <w:t>(</w:t>
+      </w:r>
+      <w:proofErr w:type="spellStart"/>
+      <w:r>
+        <w:rPr>
+          <w:i/>
+          <w:sz w:val="24"/>
+          <w:szCs w:val="24"/>
+        </w:rPr>
+        <w:t>eg</w:t>
+      </w:r>
+      <w:proofErr w:type="spellEnd"/>
+      <w:r>
+        <w:rPr>
+          <w:i/>
+          <w:sz w:val="24"/>
+          <w:szCs w:val="24"/>
+        </w:rPr>
+        <w:t xml:space="preserve"> enabled the children to remain at the same schools </w:t>
+      </w:r>
+      <w:proofErr w:type="spellStart"/>
+      <w:r>
+        <w:rPr>
+          <w:i/>
+          <w:sz w:val="24"/>
+          <w:szCs w:val="24"/>
+        </w:rPr>
+        <w:t>etc</w:t>
+      </w:r>
+      <w:proofErr w:type="spellEnd"/>
+      <w:r>
+        <w:rPr>
+          <w:i/>
+          <w:sz w:val="24"/>
+          <w:szCs w:val="24"/>
+        </w:rPr>
+        <w:t xml:space="preserve"> – </w:t>
+      </w:r>
+      <w:proofErr w:type="spellStart"/>
+      <w:r>
+        <w:rPr>
+          <w:i/>
+          <w:sz w:val="24"/>
+          <w:szCs w:val="24"/>
+        </w:rPr>
+        <w:t>ie</w:t>
+      </w:r>
+      <w:proofErr w:type="spellEnd"/>
+      <w:r>
+        <w:rPr>
+          <w:i/>
+          <w:sz w:val="24"/>
+          <w:szCs w:val="24"/>
+        </w:rPr>
+        <w:t xml:space="preserve"> principles, not specific proposals)</w:t>
+      </w:r>
+    </w:p>
+    <w:p>
+      <w:pPr>
+        <w:jc w:val="both"/>
+        <w:rPr>
+          <w:rFonts w:ascii="Arial" w:hAnsi="Arial" w:cs="Arial"/>
+        </w:rPr>
+      </w:pPr>
+    </w:p>
+    <w:p>
+      <w:pPr>
+        <w:jc w:val="both"/>
+        <w:rPr>
+          <w:rFonts w:ascii="Arial" w:hAnsi="Arial" w:cs="Arial"/>
+        </w:rPr>
+      </w:pPr>
+      <w:r>
+        <w:rPr>
+          <w:rFonts w:ascii="Arial" w:hAnsi="Arial" w:cs="Arial"/>
+        </w:rPr>
+        <w:t>We intend that the details in this document should form the basis of a consent order</w:t>
+      </w:r>
+      <w:r>
+        <w:rPr>
+          <w:rFonts w:ascii="Arial" w:hAnsi="Arial" w:cs="Arial"/>
+        </w:rPr>
+        <w:t>.</w:t>
+      </w:r>
+    </w:p>
+    <w:p>
+      <w:pPr>
+        <w:jc w:val="both"/>
+        <w:rPr>
+          <w:rFonts w:ascii="Arial" w:hAnsi="Arial" w:cs="Arial"/>
+        </w:rPr>
+      </w:pPr>
+    </w:p>
+    <w:p>
+      <w:pPr>
+        <w:jc w:val="both"/>
+        <w:rPr>
+          <w:rFonts w:ascii="Arial" w:hAnsi="Arial" w:cs="Arial"/>
+          <w:b/>
+        </w:rPr>
+      </w:pPr>
+      <w:r>
+        <w:rPr>
+          <w:rFonts w:ascii="Arial" w:hAnsi="Arial" w:cs="Arial"/>
+          <w:b/>
+        </w:rPr>
+        <w:t>{</w:t>
+      </w:r>
+      <w:proofErr w:type="spellStart"/>
+      <w:r>
+        <w:rPr>
+          <w:rFonts w:ascii="Arial" w:hAnsi="Arial" w:cs="Arial"/>
+          <w:b/>
+        </w:rPr>
+        <w:t>principles_guiding_mediations</w:t>
+      </w:r>
+      <w:proofErr w:type="spellEnd"/>
+      <w:r>
+        <w:rPr>
+          <w:rFonts w:ascii="Arial" w:hAnsi="Arial" w:cs="Arial"/>
+          <w:b/>
+        </w:rPr>
+        <w:t>}</w:t>
+      </w:r>
+    </w:p>
+    <w:p>
+      <w:pPr>
+        <w:jc w:val="both"/>
+        <w:rPr>
+          <w:rFonts w:ascii="Arial" w:hAnsi="Arial" w:cs="Arial"/>
+        </w:rPr>
+      </w:pPr>
+    </w:p>
+    <w:p>
+      <w:pPr>
+        <w:jc w:val="both"/>
+        <w:rPr>
+          <w:rFonts w:ascii="Arial" w:hAnsi="Arial" w:cs="Arial"/>
+          <w:b/>
+        </w:rPr>
+      </w:pPr>
+      <w:r>
+        <w:rPr>
+          <w:rFonts w:ascii="Arial" w:hAnsi="Arial" w:cs="Arial"/>
+          <w:b/>
+        </w:rPr>
+        <w:t>Summary of Proposals</w:t>
+      </w:r>
+    </w:p>
+    <w:p>
+      <w:pPr>
+        <w:jc w:val="both"/>
+        <w:rPr>
+          <w:rFonts w:ascii="Arial" w:hAnsi="Arial" w:cs="Arial"/>
+          <w:b/>
+        </w:rPr>
+      </w:pPr>
+    </w:p>
+    <w:p>
+      <w:pPr>
+        <w:numPr>
+          <w:ilvl w:val="0"/>
+          <w:numId w:val="8"/>
+        </w:numPr>
+        <w:jc w:val="both"/>
+        <w:rPr>
+          <w:rFonts w:ascii="Arial" w:hAnsi="Arial" w:cs="Arial"/>
+          <w:i/>
+        </w:rPr>
+      </w:pPr>
+      <w:r>
+        <w:rPr>
+          <w:rFonts w:ascii="Arial" w:hAnsi="Arial" w:cs="Arial"/>
+          <w:i/>
+        </w:rPr>
+        <w:t xml:space="preserve">Brief points to summarise </w:t>
+      </w:r>
+      <w:r>
+        <w:rPr>
+          <w:rFonts w:ascii="Arial" w:hAnsi="Arial" w:cs="Arial"/>
+          <w:i/>
+        </w:rPr>
+        <w:t>headings</w:t>
+      </w:r>
+      <w:r>
+        <w:rPr>
+          <w:rFonts w:ascii="Arial" w:hAnsi="Arial" w:cs="Arial"/>
+          <w:i/>
+        </w:rPr>
+        <w:t xml:space="preserve"> below</w:t>
+      </w:r>
+    </w:p>
+    <w:p>
+      <w:pPr>
+        <w:jc w:val="both"/>
+        <w:rPr>
+          <w:rFonts w:ascii="Arial" w:hAnsi="Arial" w:cs="Arial"/>
+        </w:rPr>
+      </w:pPr>
+    </w:p>
+    <w:p>
+      <w:pPr>
+        <w:pStyle w:val="Heading1"/>
+        <w:jc w:val="both"/>
+        <w:rPr>
+          <w:rFonts w:ascii="Arial" w:hAnsi="Arial" w:cs="Arial"/>
+        </w:rPr>
+      </w:pPr>
+      <w:r>
+        <w:rPr>
+          <w:rFonts w:ascii="Arial" w:hAnsi="Arial" w:cs="Arial"/>
+        </w:rPr>
+        <w:t>D</w:t>
+      </w:r>
+      <w:r>
+        <w:rPr>
+          <w:rFonts w:ascii="Arial" w:hAnsi="Arial" w:cs="Arial"/>
+        </w:rPr>
+        <w:t>ivorce</w:t>
+      </w:r>
+      <w:r>
+        <w:rPr>
+          <w:rFonts w:ascii="Arial" w:hAnsi="Arial" w:cs="Arial"/>
         </w:rPr>
         <w:t xml:space="preserve"> </w:t>
       </w:r>
       <w:r>
         <w:rPr>
-          <w:rFonts w:cs="Arial"/>
+          <w:rFonts w:ascii="Arial" w:hAnsi="Arial" w:cs="Arial"/>
+        </w:rPr>
+        <w:t>/</w:t>
+      </w:r>
+      <w:r>
+        <w:rPr>
+          <w:rFonts w:ascii="Arial" w:hAnsi="Arial" w:cs="Arial"/>
+        </w:rPr>
+        <w:t xml:space="preserve"> S</w:t>
+      </w:r>
+      <w:r>
+        <w:rPr>
+          <w:rFonts w:ascii="Arial" w:hAnsi="Arial" w:cs="Arial"/>
+        </w:rPr>
+        <w:t>eparation</w:t>
+      </w:r>
+    </w:p>
+    <w:p>
+      <w:pPr>
+        <w:jc w:val="both"/>
+        <w:rPr>
+          <w:rFonts w:ascii="Arial" w:hAnsi="Arial" w:cs="Arial"/>
+        </w:rPr>
+      </w:pPr>
+    </w:p>
+    <w:p>
+      <w:pPr>
+        <w:jc w:val="both"/>
+        <w:rPr>
+          <w:rFonts w:ascii="Arial" w:hAnsi="Arial" w:cs="Arial"/>
+          <w:b/>
+          <w:bCs/>
+          <w:u w:val="single"/>
+        </w:rPr>
+      </w:pPr>
+      <w:r>
+        <w:rPr>
+          <w:rFonts w:ascii="Arial" w:hAnsi="Arial" w:cs="Arial"/>
+        </w:rPr>
+        <w:t xml:space="preserve">We separated </w:t>
+      </w:r>
+      <w:r>
+        <w:rPr>
+          <w:rFonts w:ascii="Arial" w:hAnsi="Arial" w:cs="Arial"/>
+        </w:rPr>
+        <w:t>amicably</w:t>
+      </w:r>
+      <w:r>
+        <w:rPr>
+          <w:rFonts w:ascii="Arial" w:hAnsi="Arial" w:cs="Arial"/>
         </w:rPr>
         <w:t xml:space="preserve"> </w:t>
       </w:r>
       <w:r>
         <w:rPr>
-          <w:rFonts w:cs="Arial"/>
-        </w:rPr>
-        <w:t>We will cooperate to ensure the children maintain a positive relationship with both of us and with their extended family in the future.</w:t>
-      </w:r>
-      <w:r>
-        <w:rPr>
-          <w:rFonts w:cs="Arial"/>
+          <w:rFonts w:ascii="Arial" w:hAnsi="Arial" w:cs="Arial"/>
+          <w:i/>
+        </w:rPr>
+        <w:t>[</w:t>
+      </w:r>
+      <w:r>
+        <w:rPr>
+          <w:rFonts w:ascii="Arial" w:hAnsi="Arial" w:cs="Arial"/>
+          <w:b/>
+          <w:i/>
+        </w:rPr>
+        <w:t>{</w:t>
+      </w:r>
+      <w:proofErr w:type="spellStart"/>
+      <w:r>
+        <w:rPr>
+          <w:rFonts w:ascii="Arial" w:hAnsi="Arial" w:cs="Arial"/>
+          <w:b/>
+          <w:i/>
+        </w:rPr>
+        <w:t>amicable_separation</w:t>
+      </w:r>
+      <w:proofErr w:type="spellEnd"/>
+      <w:r>
+        <w:rPr>
+          <w:rFonts w:ascii="Arial" w:hAnsi="Arial" w:cs="Arial"/>
+          <w:b/>
+          <w:i/>
+        </w:rPr>
+        <w:t>}</w:t>
+      </w:r>
+      <w:r>
+        <w:rPr>
+          <w:rFonts w:ascii="Arial" w:hAnsi="Arial" w:cs="Arial"/>
+          <w:i/>
+        </w:rPr>
+        <w:t>]</w:t>
+      </w:r>
+      <w:r>
+        <w:rPr>
+          <w:rFonts w:ascii="Arial" w:hAnsi="Arial" w:cs="Arial"/>
+          <w:i/>
+        </w:rPr>
+        <w:t>.</w:t>
+      </w:r>
+      <w:r>
+        <w:rPr>
+          <w:rFonts w:ascii="Arial" w:hAnsi="Arial" w:cs="Arial"/>
         </w:rPr>
         <w:t xml:space="preserve"> </w:t>
       </w:r>
       <w:r>
         <w:rPr>
-          <w:rFonts w:cs="Arial"/>
+          <w:rFonts w:ascii="Arial" w:hAnsi="Arial" w:cs="Arial"/>
+          <w:b/>
+        </w:rPr>
+        <w:t>{</w:t>
+      </w:r>
+      <w:proofErr w:type="spellStart"/>
+      <w:r>
+        <w:rPr>
+          <w:rFonts w:ascii="Arial" w:hAnsi="Arial" w:cs="Arial"/>
+          <w:b/>
+        </w:rPr>
+        <w:t>partner_who_commenced_divorce</w:t>
+      </w:r>
+      <w:proofErr w:type="spellEnd"/>
+      <w:r>
+        <w:rPr>
+          <w:rFonts w:ascii="Arial" w:hAnsi="Arial" w:cs="Arial"/>
+          <w:b/>
+        </w:rPr>
+        <w:t>}</w:t>
+      </w:r>
+      <w:r>
+        <w:rPr>
+          <w:rFonts w:ascii="Arial" w:hAnsi="Arial" w:cs="Arial"/>
         </w:rPr>
         <w:t xml:space="preserve"> </w:t>
       </w:r>
       <w:r>
         <w:rPr>
-          <w:rFonts w:cs="Arial"/>
-        </w:rPr>
-        <w:t xml:space="preserve">We intend that both of us should be fully involved in major decisions relating to their future. </w:t>
-      </w:r>
+          <w:rFonts w:ascii="Arial" w:hAnsi="Arial" w:cs="Arial"/>
+        </w:rPr>
+        <w:t xml:space="preserve">has commenced divorce proceedings and </w:t>
+      </w:r>
+      <w:r>
+        <w:rPr>
+          <w:rFonts w:ascii="Arial" w:hAnsi="Arial" w:cs="Arial"/>
+          <w:b/>
+        </w:rPr>
+        <w:t>{</w:t>
+      </w:r>
+      <w:proofErr w:type="spellStart"/>
+      <w:r>
+        <w:rPr>
+          <w:rFonts w:ascii="Arial" w:hAnsi="Arial" w:cs="Arial"/>
+          <w:b/>
+        </w:rPr>
+        <w:t>not_partner_who_commenced_divorce</w:t>
+      </w:r>
+      <w:proofErr w:type="spellEnd"/>
+      <w:r>
+        <w:rPr>
+          <w:rFonts w:ascii="Arial" w:hAnsi="Arial" w:cs="Arial"/>
+        </w:rPr>
+        <w:t>}</w:t>
+      </w:r>
+      <w:r>
+        <w:rPr>
+          <w:rFonts w:ascii="Arial" w:hAnsi="Arial" w:cs="Arial"/>
+        </w:rPr>
+        <w:t xml:space="preserve"> does not contest the divorce.  </w:t>
+      </w:r>
+      <w:r>
+        <w:rPr>
+          <w:rFonts w:ascii="Arial" w:hAnsi="Arial" w:cs="Arial"/>
+          <w:i/>
+        </w:rPr>
+        <w:t>How are costs to be dealt with</w:t>
+      </w:r>
+      <w:r>
+        <w:rPr>
+          <w:rFonts w:ascii="Arial" w:hAnsi="Arial" w:cs="Arial"/>
+          <w:i/>
+        </w:rPr>
+        <w:t xml:space="preserve">, </w:t>
+      </w:r>
+      <w:proofErr w:type="spellStart"/>
+      <w:r>
+        <w:rPr>
+          <w:rFonts w:ascii="Arial" w:hAnsi="Arial" w:cs="Arial"/>
+          <w:i/>
+        </w:rPr>
+        <w:t>eg</w:t>
+      </w:r>
+      <w:proofErr w:type="spellEnd"/>
+      <w:r>
+        <w:rPr>
+          <w:rFonts w:ascii="Arial" w:hAnsi="Arial" w:cs="Arial"/>
+          <w:i/>
+        </w:rPr>
+        <w:t xml:space="preserve"> </w:t>
+      </w:r>
+      <w:r>
+        <w:rPr>
+          <w:rFonts w:ascii="Arial" w:hAnsi="Arial" w:cs="Arial"/>
+        </w:rPr>
+        <w:t>c</w:t>
+      </w:r>
+      <w:r>
+        <w:rPr>
+          <w:rFonts w:ascii="Arial" w:hAnsi="Arial" w:cs="Arial"/>
+        </w:rPr>
+        <w:t xml:space="preserve">ourt fees paid </w:t>
+      </w:r>
+      <w:r>
+        <w:rPr>
+          <w:rFonts w:ascii="Arial" w:hAnsi="Arial" w:cs="Arial"/>
+        </w:rPr>
+        <w:t>will be shared 50:50.</w:t>
+      </w:r>
+      <w:r>
+        <w:rPr>
+          <w:rFonts w:ascii="Arial" w:hAnsi="Arial" w:cs="Arial"/>
+        </w:rPr>
+        <w:t xml:space="preserve"> </w:t>
+      </w:r>
+      <w:r>
+        <w:rPr>
+          <w:rFonts w:ascii="Arial" w:hAnsi="Arial" w:cs="Arial"/>
+          <w:b/>
+        </w:rPr>
+        <w:t>{</w:t>
+      </w:r>
+      <w:proofErr w:type="spellStart"/>
+      <w:r>
+        <w:rPr>
+          <w:rFonts w:ascii="Arial" w:hAnsi="Arial" w:cs="Arial"/>
+          <w:b/>
+        </w:rPr>
+        <w:t>court_fees_responsibility</w:t>
+      </w:r>
+      <w:proofErr w:type="spellEnd"/>
+      <w:r>
+        <w:rPr>
+          <w:rFonts w:ascii="Arial" w:hAnsi="Arial" w:cs="Arial"/>
+          <w:b/>
+        </w:rPr>
+        <w:t>}</w:t>
+      </w:r>
+    </w:p>
+    <w:p>
+      <w:pPr>
+        <w:jc w:val="both"/>
+        <w:rPr>
+          <w:rFonts w:ascii="Arial" w:hAnsi="Arial" w:cs="Arial"/>
+          <w:b/>
+          <w:bCs/>
+        </w:rPr>
+      </w:pPr>
+    </w:p>
+    <w:p>
+      <w:pPr>
+        <w:pStyle w:val="Heading1"/>
+        <w:jc w:val="both"/>
+        <w:rPr>
+          <w:rFonts w:ascii="Arial" w:hAnsi="Arial" w:cs="Arial"/>
+        </w:rPr>
+      </w:pPr>
+      <w:r>
+        <w:rPr>
+          <w:rFonts w:ascii="Arial" w:hAnsi="Arial" w:cs="Arial"/>
+        </w:rPr>
+        <w:t>Arrangements for our children</w:t>
+      </w:r>
+    </w:p>
+    <w:p>
+      <w:pPr>
+        <w:jc w:val="both"/>
+        <w:rPr>
+          <w:rFonts w:ascii="Arial" w:hAnsi="Arial" w:cs="Arial"/>
+        </w:rPr>
+      </w:pPr>
     </w:p>
     <w:p>
       <w:pPr>
@@ -2540,6 +2594,83 @@
           <w:rFonts w:cs="Arial"/>
         </w:rPr>
       </w:pPr>
+      <w:r>
+        <w:rPr>
+          <w:rFonts w:cs="Arial"/>
+        </w:rPr>
+        <w:t xml:space="preserve">We acknowledge we will both continue to have parental responsibility for </w:t>
+      </w:r>
+      <w:r>
+        <w:rPr>
+          <w:rFonts w:cs="Arial"/>
+          <w:b/>
+        </w:rPr>
+        <w:t>{</w:t>
+      </w:r>
+      <w:proofErr w:type="spellStart"/>
+      <w:r>
+        <w:rPr>
+          <w:rFonts w:cs="Arial"/>
+          <w:b/>
+        </w:rPr>
+        <w:t>child_list</w:t>
+      </w:r>
+      <w:proofErr w:type="spellEnd"/>
+      <w:r>
+        <w:rPr>
+          <w:rFonts w:cs="Arial"/>
+          <w:b/>
+        </w:rPr>
+        <w:t>}</w:t>
+      </w:r>
+      <w:r>
+        <w:rPr>
+          <w:rFonts w:cs="Arial"/>
+        </w:rPr>
+        <w:t xml:space="preserve"> </w:t>
+      </w:r>
+      <w:r>
+        <w:rPr>
+          <w:rFonts w:cs="Arial"/>
+        </w:rPr>
+        <w:t>and recognise the importance of good communication between us, particularly concerning their health, education and welfare.</w:t>
+      </w:r>
+      <w:r>
+        <w:rPr>
+          <w:rFonts w:cs="Arial"/>
+        </w:rPr>
+        <w:t xml:space="preserve"> </w:t>
+      </w:r>
+      <w:r>
+        <w:rPr>
+          <w:rFonts w:cs="Arial"/>
+        </w:rPr>
+        <w:t xml:space="preserve"> </w:t>
+      </w:r>
+      <w:r>
+        <w:rPr>
+          <w:rFonts w:cs="Arial"/>
+        </w:rPr>
+        <w:t>We will cooperate to ensure the children maintain a positive relationship with both of us and with their extended family in the future.</w:t>
+      </w:r>
+      <w:r>
+        <w:rPr>
+          <w:rFonts w:cs="Arial"/>
+        </w:rPr>
+        <w:t xml:space="preserve"> </w:t>
+      </w:r>
+      <w:r>
+        <w:rPr>
+          <w:rFonts w:cs="Arial"/>
+        </w:rPr>
+        <w:t xml:space="preserve"> </w:t>
+      </w:r>
+      <w:r>
+        <w:rPr>
+          <w:rFonts w:cs="Arial"/>
+        </w:rPr>
+        <w:t xml:space="preserve">We intend that both of us should be fully involved in major decisions relating to their future. </w:t>
+      </w:r>
     </w:p>
     <w:p>
       <w:pPr>
@@ -2551,65 +2682,8 @@
         <w:jc w:val="both"/>
         <w:rPr>
           <w:rFonts w:cs="Arial"/>
-          <w:i/>
-        </w:rPr>
-      </w:pPr>
-      <w:r>
-        <w:rPr>
-          <w:rFonts w:cs="Arial"/>
-          <w:i/>
-        </w:rPr>
-        <w:t xml:space="preserve">Change the </w:t>
-      </w:r>
-      <w:r>
-        <w:rPr>
-          <w:rFonts w:cs="Arial"/>
-          <w:i/>
-        </w:rPr>
-        <w:t xml:space="preserve">above </w:t>
-      </w:r>
-      <w:r>
-        <w:rPr>
-          <w:rFonts w:cs="Arial"/>
-          <w:i/>
-        </w:rPr>
-        <w:t>to p</w:t>
-      </w:r>
-      <w:r>
-        <w:rPr>
-          <w:rFonts w:cs="Arial"/>
-          <w:i/>
-        </w:rPr>
-        <w:t xml:space="preserve">ersonalise </w:t>
-      </w:r>
-      <w:r>
-        <w:rPr>
-          <w:rFonts w:cs="Arial"/>
-          <w:i/>
-        </w:rPr>
-        <w:t xml:space="preserve">it </w:t>
-      </w:r>
-      <w:r>
-        <w:rPr>
-          <w:rFonts w:cs="Arial"/>
-          <w:i/>
-        </w:rPr>
-        <w:t>where</w:t>
-      </w:r>
-      <w:r>
-        <w:rPr>
-          <w:rFonts w:cs="Arial"/>
-          <w:i/>
-        </w:rPr>
-        <w:t>ver</w:t>
-      </w:r>
-      <w:r>
-        <w:rPr>
-          <w:rFonts w:cs="Arial"/>
-          <w:i/>
-        </w:rPr>
-        <w:t xml:space="preserve"> possible</w:t>
-      </w:r>
+        </w:rPr>
+      </w:pPr>
     </w:p>
     <w:p>
       <w:pPr>
@@ -2621,8 +2695,65 @@
         <w:jc w:val="both"/>
         <w:rPr>
           <w:rFonts w:cs="Arial"/>
-        </w:rPr>
-      </w:pPr>
+          <w:i/>
+        </w:rPr>
+      </w:pPr>
+      <w:r>
+        <w:rPr>
+          <w:rFonts w:cs="Arial"/>
+          <w:i/>
+        </w:rPr>
+        <w:t xml:space="preserve">Change the </w:t>
+      </w:r>
+      <w:r>
+        <w:rPr>
+          <w:rFonts w:cs="Arial"/>
+          <w:i/>
+        </w:rPr>
+        <w:t xml:space="preserve">above </w:t>
+      </w:r>
+      <w:r>
+        <w:rPr>
+          <w:rFonts w:cs="Arial"/>
+          <w:i/>
+        </w:rPr>
+        <w:t>to p</w:t>
+      </w:r>
+      <w:r>
+        <w:rPr>
+          <w:rFonts w:cs="Arial"/>
+          <w:i/>
+        </w:rPr>
+        <w:t xml:space="preserve">ersonalise </w:t>
+      </w:r>
+      <w:r>
+        <w:rPr>
+          <w:rFonts w:cs="Arial"/>
+          <w:i/>
+        </w:rPr>
+        <w:t xml:space="preserve">it </w:t>
+      </w:r>
+      <w:r>
+        <w:rPr>
+          <w:rFonts w:cs="Arial"/>
+          <w:i/>
+        </w:rPr>
+        <w:t>where</w:t>
+      </w:r>
+      <w:r>
+        <w:rPr>
+          <w:rFonts w:cs="Arial"/>
+          <w:i/>
+        </w:rPr>
+        <w:t>ver</w:t>
+      </w:r>
+      <w:r>
+        <w:rPr>
+          <w:rFonts w:cs="Arial"/>
+          <w:i/>
+        </w:rPr>
+        <w:t xml:space="preserve"> possible</w:t>
+      </w:r>
     </w:p>
     <w:p>
       <w:pPr>
@@ -2636,52 +2767,8 @@
           <w:rFonts w:cs="Arial"/>
         </w:rPr>
       </w:pPr>
-      <w:r>
-        <w:rPr>
-          <w:rFonts w:cs="Arial"/>
-        </w:rPr>
-        <w:lastRenderedPageBreak/>
-        <w:t xml:space="preserve">The children will live with </w:t>
-      </w:r>
-      <w:r>
-        <w:rPr>
-          <w:rFonts w:cs="Arial"/>
-        </w:rPr>
-        <w:t>……….</w:t>
-      </w:r>
-      <w:r>
-        <w:rPr>
-          <w:rFonts w:cs="Arial"/>
-        </w:rPr>
-        <w:t xml:space="preserve"> </w:t>
-      </w:r>
-      <w:r>
-        <w:rPr>
-          <w:rFonts w:cs="Arial"/>
-        </w:rPr>
-        <w:t xml:space="preserve"> and will see</w:t>
-      </w:r>
-      <w:r>
-        <w:rPr>
-          <w:rFonts w:cs="Arial"/>
-        </w:rPr>
-        <w:t xml:space="preserve"> </w:t>
-      </w:r>
-      <w:commentRangeStart w:id="11"/>
-      <w:r>
-        <w:rPr>
-          <w:rFonts w:cs="Arial"/>
-        </w:rPr>
-        <w:t>……….</w:t>
-      </w:r>
-      <w:commentRangeEnd w:id="11"/>
-      <w:r>
-        <w:rPr>
-          <w:rStyle w:val="CommentReference"/>
-          <w:rFonts w:ascii="Times New Roman" w:hAnsi="Times New Roman"/>
-        </w:rPr>
-        <w:commentReference w:id="11"/>
-      </w:r>
+      <w:bookmarkStart w:id="9" w:name="_GoBack"/>
+      <w:bookmarkEnd w:id="9"/>
     </w:p>
     <w:p>
       <w:pPr>
@@ -2695,6 +2782,51 @@
           <w:rFonts w:cs="Arial"/>
         </w:rPr>
       </w:pPr>
+      <w:r>
+        <w:rPr>
+          <w:rFonts w:cs="Arial"/>
+        </w:rPr>
+        <w:t xml:space="preserve">The children will live with </w:t>
+      </w:r>
+      <w:r>
+        <w:rPr>
+          <w:rFonts w:cs="Arial"/>
+        </w:rPr>
+        <w:t>……….</w:t>
+      </w:r>
+      <w:r>
+        <w:rPr>
+          <w:rFonts w:cs="Arial"/>
+        </w:rPr>
+        <w:t xml:space="preserve"> </w:t>
+      </w:r>
+      <w:r>
+        <w:rPr>
+          <w:rFonts w:cs="Arial"/>
+        </w:rPr>
+        <w:t xml:space="preserve"> and will see</w:t>
+      </w:r>
+      <w:r>
+        <w:rPr>
+          <w:rFonts w:cs="Arial"/>
+        </w:rPr>
+        <w:t xml:space="preserve"> </w:t>
+      </w:r>
+      <w:commentRangeStart w:id="10"/>
+      <w:r>
+        <w:rPr>
+          <w:rFonts w:cs="Arial"/>
+        </w:rPr>
+        <w:t>……….</w:t>
+      </w:r>
+      <w:commentRangeEnd w:id="10"/>
+      <w:r>
+        <w:rPr>
+          <w:rStyle w:val="CommentReference"/>
+          <w:rFonts w:ascii="Times New Roman" w:hAnsi="Times New Roman"/>
+        </w:rPr>
+        <w:commentReference w:id="10"/>
+      </w:r>
     </w:p>
     <w:p>
       <w:pPr>
@@ -2706,15 +2838,44 @@
         <w:jc w:val="both"/>
         <w:rPr>
           <w:rFonts w:cs="Arial"/>
-          <w:b/>
-        </w:rPr>
-      </w:pPr>
-      <w:r>
+        </w:rPr>
+      </w:pPr>
+    </w:p>
+    <w:p>
+      <w:pPr>
+        <w:pStyle w:val="Header"/>
+        <w:tabs>
+          <w:tab w:val="clear" w:pos="4153"/>
+          <w:tab w:val="clear" w:pos="8306"/>
+        </w:tabs>
+        <w:jc w:val="both"/>
         <w:rPr>
           <w:rFonts w:cs="Arial"/>
           <w:b/>
         </w:rPr>
-        <w:t>{children_living_arrangements}</w:t>
+      </w:pPr>
+      <w:r>
+        <w:rPr>
+          <w:rFonts w:cs="Arial"/>
+          <w:b/>
+        </w:rPr>
+        <w:t>{</w:t>
+      </w:r>
+      <w:proofErr w:type="spellStart"/>
+      <w:r>
+        <w:rPr>
+          <w:rFonts w:cs="Arial"/>
+          <w:b/>
+        </w:rPr>
+        <w:t>children_living_arrangements</w:t>
+      </w:r>
+      <w:proofErr w:type="spellEnd"/>
+      <w:r>
+        <w:rPr>
+          <w:rFonts w:cs="Arial"/>
+          <w:b/>
+        </w:rPr>
+        <w:t>}</w:t>
       </w:r>
     </w:p>
     <w:p>
@@ -2737,6 +2898,7 @@
         <w:rPr>
           <w:rFonts w:ascii="Arial" w:hAnsi="Arial" w:cs="Arial"/>
         </w:rPr>
+        <w:lastRenderedPageBreak/>
         <w:t>Child support (maintenance)</w:t>
       </w:r>
     </w:p>
@@ -2955,6 +3117,94 @@
         </w:rPr>
         <w:t xml:space="preserve">We have made an arrangement that the sum </w:t>
       </w:r>
+      <w:commentRangeStart w:id="11"/>
+      <w:r>
+        <w:rPr>
+          <w:rFonts w:ascii="Arial" w:hAnsi="Arial" w:cs="Arial"/>
+        </w:rPr>
+        <w:t>of</w:t>
+      </w:r>
+      <w:commentRangeEnd w:id="11"/>
+      <w:r>
+        <w:rPr>
+          <w:rStyle w:val="CommentReference"/>
+        </w:rPr>
+        <w:commentReference w:id="11"/>
+      </w:r>
+      <w:r>
+        <w:rPr>
+          <w:rFonts w:ascii="Arial" w:hAnsi="Arial" w:cs="Arial"/>
+        </w:rPr>
+        <w:t xml:space="preserve"> £</w:t>
+      </w:r>
+      <w:r>
+        <w:rPr>
+          <w:rFonts w:ascii="Arial" w:hAnsi="Arial" w:cs="Arial"/>
+        </w:rPr>
+        <w:t>……….</w:t>
+      </w:r>
+      <w:r>
+        <w:rPr>
+          <w:rFonts w:ascii="Arial" w:hAnsi="Arial" w:cs="Arial"/>
+        </w:rPr>
+        <w:t xml:space="preserve"> per calendar month will be paid </w:t>
+      </w:r>
+      <w:r>
+        <w:rPr>
+          <w:rFonts w:ascii="Arial" w:hAnsi="Arial" w:cs="Arial"/>
+        </w:rPr>
+        <w:t xml:space="preserve">by </w:t>
+      </w:r>
+      <w:r>
+        <w:rPr>
+          <w:rFonts w:ascii="Arial" w:hAnsi="Arial" w:cs="Arial"/>
+        </w:rPr>
+        <w:t>……….</w:t>
+      </w:r>
+      <w:r>
+        <w:rPr>
+          <w:rFonts w:ascii="Arial" w:hAnsi="Arial" w:cs="Arial"/>
+        </w:rPr>
+        <w:t xml:space="preserve"> to</w:t>
+      </w:r>
+      <w:r>
+        <w:rPr>
+          <w:rFonts w:ascii="Arial" w:hAnsi="Arial" w:cs="Arial"/>
+        </w:rPr>
+        <w:t xml:space="preserve"> </w:t>
+      </w:r>
+      <w:r>
+        <w:rPr>
+          <w:rFonts w:ascii="Arial" w:hAnsi="Arial" w:cs="Arial"/>
+        </w:rPr>
+        <w:t>……</w:t>
+      </w:r>
+      <w:proofErr w:type="gramStart"/>
+      <w:r>
+        <w:rPr>
+          <w:rFonts w:ascii="Arial" w:hAnsi="Arial" w:cs="Arial"/>
+        </w:rPr>
+        <w:t>….</w:t>
+      </w:r>
+      <w:r>
+        <w:rPr>
+          <w:rFonts w:ascii="Arial" w:hAnsi="Arial" w:cs="Arial"/>
+        </w:rPr>
+        <w:t>.</w:t>
+      </w:r>
+      <w:proofErr w:type="gramEnd"/>
+      <w:r>
+        <w:rPr>
+          <w:rFonts w:ascii="Arial" w:hAnsi="Arial" w:cs="Arial"/>
+        </w:rPr>
+        <w:t xml:space="preserve"> This will be in the form</w:t>
+      </w:r>
+      <w:r>
+        <w:rPr>
+          <w:rFonts w:ascii="Arial" w:hAnsi="Arial" w:cs="Arial"/>
+        </w:rPr>
+        <w:t xml:space="preserve"> </w:t>
+      </w:r>
       <w:commentRangeStart w:id="12"/>
       <w:r>
         <w:rPr>
@@ -2968,86 +3218,6 @@
           <w:rStyle w:val="CommentReference"/>
         </w:rPr>
         <w:commentReference w:id="12"/>
-      </w:r>
-      <w:r>
-        <w:rPr>
-          <w:rFonts w:ascii="Arial" w:hAnsi="Arial" w:cs="Arial"/>
-        </w:rPr>
-        <w:t xml:space="preserve"> £</w:t>
-      </w:r>
-      <w:r>
-        <w:rPr>
-          <w:rFonts w:ascii="Arial" w:hAnsi="Arial" w:cs="Arial"/>
-        </w:rPr>
-        <w:t>……….</w:t>
-      </w:r>
-      <w:r>
-        <w:rPr>
-          <w:rFonts w:ascii="Arial" w:hAnsi="Arial" w:cs="Arial"/>
-        </w:rPr>
-        <w:t xml:space="preserve"> per calendar month will be paid </w:t>
-      </w:r>
-      <w:r>
-        <w:rPr>
-          <w:rFonts w:ascii="Arial" w:hAnsi="Arial" w:cs="Arial"/>
-        </w:rPr>
-        <w:t xml:space="preserve">by </w:t>
-      </w:r>
-      <w:r>
-        <w:rPr>
-          <w:rFonts w:ascii="Arial" w:hAnsi="Arial" w:cs="Arial"/>
-        </w:rPr>
-        <w:t>……….</w:t>
-      </w:r>
-      <w:r>
-        <w:rPr>
-          <w:rFonts w:ascii="Arial" w:hAnsi="Arial" w:cs="Arial"/>
-        </w:rPr>
-        <w:t xml:space="preserve"> to</w:t>
-      </w:r>
-      <w:r>
-        <w:rPr>
-          <w:rFonts w:ascii="Arial" w:hAnsi="Arial" w:cs="Arial"/>
-        </w:rPr>
-        <w:t xml:space="preserve"> </w:t>
-      </w:r>
-      <w:r>
-        <w:rPr>
-          <w:rFonts w:ascii="Arial" w:hAnsi="Arial" w:cs="Arial"/>
-        </w:rPr>
-        <w:t>……….</w:t>
-      </w:r>
-      <w:r>
-        <w:rPr>
-          <w:rFonts w:ascii="Arial" w:hAnsi="Arial" w:cs="Arial"/>
-        </w:rPr>
-        <w:t>.</w:t>
-      </w:r>
-      <w:r>
-        <w:rPr>
-          <w:rFonts w:ascii="Arial" w:hAnsi="Arial" w:cs="Arial"/>
-        </w:rPr>
-        <w:t xml:space="preserve"> This will be in the form</w:t>
-      </w:r>
-      <w:r>
-        <w:rPr>
-          <w:rFonts w:ascii="Arial" w:hAnsi="Arial" w:cs="Arial"/>
-        </w:rPr>
-        <w:t xml:space="preserve"> </w:t>
-      </w:r>
-      <w:commentRangeStart w:id="13"/>
-      <w:r>
-        <w:rPr>
-          <w:rFonts w:ascii="Arial" w:hAnsi="Arial" w:cs="Arial"/>
-        </w:rPr>
-        <w:t>of</w:t>
-      </w:r>
-      <w:commentRangeEnd w:id="13"/>
-      <w:r>
-        <w:rPr>
-          <w:rStyle w:val="CommentReference"/>
-        </w:rPr>
-        <w:commentReference w:id="13"/>
       </w:r>
       <w:r>
         <w:rPr>
@@ -3371,7 +3541,23 @@
           <w:rFonts w:ascii="Arial" w:hAnsi="Arial" w:cs="Arial"/>
           <w:i/>
         </w:rPr>
-        <w:t xml:space="preserve">(eg </w:t>
+        <w:t>(</w:t>
+      </w:r>
+      <w:proofErr w:type="spellStart"/>
+      <w:r>
+        <w:rPr>
+          <w:rFonts w:ascii="Arial" w:hAnsi="Arial" w:cs="Arial"/>
+          <w:i/>
+        </w:rPr>
+        <w:t>eg</w:t>
+      </w:r>
+      <w:proofErr w:type="spellEnd"/>
+      <w:r>
+        <w:rPr>
+          <w:rFonts w:ascii="Arial" w:hAnsi="Arial" w:cs="Arial"/>
+          <w:i/>
+        </w:rPr>
+        <w:t xml:space="preserve"> </w:t>
       </w:r>
       <w:r>
         <w:rPr>
@@ -3380,6 +3566,7 @@
         </w:rPr>
         <w:t xml:space="preserve">we both prefer a clean break and </w:t>
       </w:r>
+      <w:proofErr w:type="spellStart"/>
       <w:r>
         <w:rPr>
           <w:rFonts w:ascii="Arial" w:hAnsi="Arial" w:cs="Arial"/>
@@ -3387,6 +3574,7 @@
         </w:rPr>
         <w:t>xxxx</w:t>
       </w:r>
+      <w:proofErr w:type="spellEnd"/>
       <w:r>
         <w:rPr>
           <w:rFonts w:ascii="Arial" w:hAnsi="Arial" w:cs="Arial"/>
@@ -3687,12 +3875,50 @@
         </w:rPr>
         <w:t xml:space="preserve">The family home is </w:t>
       </w:r>
+      <w:commentRangeStart w:id="13"/>
+      <w:r>
+        <w:rPr>
+          <w:rFonts w:ascii="Arial" w:hAnsi="Arial" w:cs="Arial"/>
+        </w:rPr>
+        <w:t>a</w:t>
+      </w:r>
+      <w:commentRangeEnd w:id="13"/>
+      <w:r>
+        <w:rPr>
+          <w:rStyle w:val="CommentReference"/>
+        </w:rPr>
+        <w:commentReference w:id="13"/>
+      </w:r>
+      <w:r>
+        <w:rPr>
+          <w:rFonts w:ascii="Arial" w:hAnsi="Arial" w:cs="Arial"/>
+        </w:rPr>
+        <w:t xml:space="preserve"> </w:t>
+      </w:r>
+      <w:r>
+        <w:rPr>
+          <w:rFonts w:ascii="Arial" w:hAnsi="Arial" w:cs="Arial"/>
+        </w:rPr>
+        <w:t>……….</w:t>
+      </w:r>
+      <w:r>
+        <w:rPr>
+          <w:rFonts w:ascii="Arial" w:hAnsi="Arial" w:cs="Arial"/>
+        </w:rPr>
+        <w:t xml:space="preserve"> bedroom</w:t>
+      </w:r>
+      <w:r>
+        <w:rPr>
+          <w:rFonts w:ascii="Arial" w:hAnsi="Arial" w:cs="Arial"/>
+        </w:rPr>
+        <w:t xml:space="preserve"> house </w:t>
+      </w:r>
       <w:commentRangeStart w:id="14"/>
       <w:r>
         <w:rPr>
           <w:rFonts w:ascii="Arial" w:hAnsi="Arial" w:cs="Arial"/>
         </w:rPr>
-        <w:t>a</w:t>
+        <w:t>at</w:t>
       </w:r>
       <w:commentRangeEnd w:id="14"/>
       <w:r>
@@ -3717,20 +3943,20 @@
         <w:rPr>
           <w:rFonts w:ascii="Arial" w:hAnsi="Arial" w:cs="Arial"/>
         </w:rPr>
-        <w:t xml:space="preserve"> bedroom</w:t>
-      </w:r>
-      <w:r>
-        <w:rPr>
-          <w:rFonts w:ascii="Arial" w:hAnsi="Arial" w:cs="Arial"/>
-        </w:rPr>
-        <w:t xml:space="preserve"> house </w:t>
+        <w:t>, Oxon.</w:t>
+      </w:r>
+      <w:r>
+        <w:rPr>
+          <w:rFonts w:ascii="Arial" w:hAnsi="Arial" w:cs="Arial"/>
+        </w:rPr>
+        <w:t xml:space="preserve">  It was purchased jointly </w:t>
       </w:r>
       <w:commentRangeStart w:id="15"/>
       <w:r>
         <w:rPr>
           <w:rFonts w:ascii="Arial" w:hAnsi="Arial" w:cs="Arial"/>
         </w:rPr>
-        <w:t>at</w:t>
+        <w:t>for</w:t>
       </w:r>
       <w:commentRangeEnd w:id="15"/>
       <w:r>
@@ -3743,230 +3969,394 @@
         <w:rPr>
           <w:rFonts w:ascii="Arial" w:hAnsi="Arial" w:cs="Arial"/>
         </w:rPr>
+        <w:t xml:space="preserve"> £………….. </w:t>
+      </w:r>
+      <w:commentRangeStart w:id="16"/>
+      <w:r>
+        <w:rPr>
+          <w:rFonts w:ascii="Arial" w:hAnsi="Arial" w:cs="Arial"/>
+        </w:rPr>
+        <w:t>in</w:t>
+      </w:r>
+      <w:commentRangeEnd w:id="16"/>
+      <w:r>
+        <w:rPr>
+          <w:rStyle w:val="CommentReference"/>
+        </w:rPr>
+        <w:commentReference w:id="16"/>
+      </w:r>
+      <w:r>
+        <w:rPr>
+          <w:rFonts w:ascii="Arial" w:hAnsi="Arial" w:cs="Arial"/>
+        </w:rPr>
+        <w:t xml:space="preserve"> ……….</w:t>
+      </w:r>
+      <w:r>
+        <w:rPr>
+          <w:rFonts w:ascii="Arial" w:hAnsi="Arial" w:cs="Arial"/>
+        </w:rPr>
+        <w:t xml:space="preserve">. There is an outstanding mortgage </w:t>
+      </w:r>
+      <w:commentRangeStart w:id="17"/>
+      <w:r>
+        <w:rPr>
+          <w:rFonts w:ascii="Arial" w:hAnsi="Arial" w:cs="Arial"/>
+        </w:rPr>
+        <w:t>of</w:t>
+      </w:r>
+      <w:commentRangeEnd w:id="17"/>
+      <w:r>
+        <w:rPr>
+          <w:rStyle w:val="CommentReference"/>
+        </w:rPr>
+        <w:commentReference w:id="17"/>
+      </w:r>
+      <w:r>
+        <w:rPr>
+          <w:rFonts w:ascii="Arial" w:hAnsi="Arial" w:cs="Arial"/>
+        </w:rPr>
+        <w:t xml:space="preserve"> £</w:t>
+      </w:r>
+      <w:r>
+        <w:rPr>
+          <w:rFonts w:ascii="Arial" w:hAnsi="Arial" w:cs="Arial"/>
+        </w:rPr>
+        <w:t xml:space="preserve">………. </w:t>
+      </w:r>
+      <w:commentRangeStart w:id="18"/>
+      <w:r>
+        <w:rPr>
+          <w:rFonts w:ascii="Arial" w:hAnsi="Arial" w:cs="Arial"/>
+        </w:rPr>
+        <w:t>and</w:t>
+      </w:r>
+      <w:commentRangeEnd w:id="18"/>
+      <w:r>
+        <w:rPr>
+          <w:rStyle w:val="CommentReference"/>
+        </w:rPr>
+        <w:commentReference w:id="18"/>
+      </w:r>
+      <w:r>
+        <w:rPr>
+          <w:rFonts w:ascii="Arial" w:hAnsi="Arial" w:cs="Arial"/>
+        </w:rPr>
+        <w:t xml:space="preserve"> ……….</w:t>
+      </w:r>
+      <w:r>
+        <w:rPr>
+          <w:rFonts w:ascii="Arial" w:hAnsi="Arial" w:cs="Arial"/>
+        </w:rPr>
+        <w:t>,</w:t>
+      </w:r>
+      <w:r>
+        <w:rPr>
+          <w:rFonts w:ascii="Arial" w:hAnsi="Arial" w:cs="Arial"/>
+        </w:rPr>
+        <w:t xml:space="preserve">  Together these total £…………, giving a net equity </w:t>
+      </w:r>
+      <w:commentRangeStart w:id="19"/>
+      <w:r>
+        <w:rPr>
+          <w:rFonts w:ascii="Arial" w:hAnsi="Arial" w:cs="Arial"/>
+        </w:rPr>
+        <w:t>of</w:t>
+      </w:r>
+      <w:commentRangeEnd w:id="19"/>
+      <w:r>
+        <w:rPr>
+          <w:rStyle w:val="CommentReference"/>
+        </w:rPr>
+        <w:commentReference w:id="19"/>
+      </w:r>
+      <w:r>
+        <w:rPr>
+          <w:rFonts w:ascii="Arial" w:hAnsi="Arial" w:cs="Arial"/>
+        </w:rPr>
+        <w:t xml:space="preserve"> £………....</w:t>
+      </w:r>
+    </w:p>
+    <w:p>
+      <w:pPr>
+        <w:jc w:val="both"/>
+        <w:rPr>
+          <w:rFonts w:ascii="Arial" w:hAnsi="Arial" w:cs="Arial"/>
+        </w:rPr>
+      </w:pPr>
+    </w:p>
+    <w:p>
+      <w:pPr>
+        <w:jc w:val="both"/>
+        <w:rPr>
+          <w:rFonts w:ascii="Arial" w:hAnsi="Arial" w:cs="Arial"/>
+          <w:i/>
+        </w:rPr>
+      </w:pPr>
+      <w:r>
+        <w:rPr>
+          <w:rFonts w:ascii="Arial" w:hAnsi="Arial" w:cs="Arial"/>
+          <w:i/>
+        </w:rPr>
+        <w:t xml:space="preserve">Details of proposal – house to be sold or retained? If sold, how are proceeds to be divided? If retained, is ownership to be transferred? What happens re mortgage – who’ll pay what? Is there to be a Charge – if so, how much and when realised? </w:t>
+      </w:r>
+      <w:proofErr w:type="spellStart"/>
+      <w:r>
+        <w:rPr>
+          <w:rFonts w:ascii="Arial" w:hAnsi="Arial" w:cs="Arial"/>
+          <w:i/>
+        </w:rPr>
+        <w:t>eg</w:t>
+      </w:r>
+      <w:proofErr w:type="spellEnd"/>
+      <w:r>
+        <w:rPr>
+          <w:rFonts w:ascii="Arial" w:hAnsi="Arial" w:cs="Arial"/>
+          <w:i/>
+        </w:rPr>
+        <w:t>…</w:t>
+      </w:r>
+    </w:p>
+    <w:p>
+      <w:pPr>
+        <w:jc w:val="both"/>
+        <w:rPr>
+          <w:rFonts w:ascii="Arial" w:hAnsi="Arial" w:cs="Arial"/>
+          <w:i/>
+        </w:rPr>
+      </w:pPr>
+    </w:p>
+    <w:p>
+      <w:pPr>
+        <w:jc w:val="both"/>
+        <w:rPr>
+          <w:rFonts w:ascii="Arial" w:hAnsi="Arial" w:cs="Arial"/>
+        </w:rPr>
+      </w:pPr>
+      <w:r>
+        <w:rPr>
+          <w:rFonts w:ascii="Arial" w:hAnsi="Arial" w:cs="Arial"/>
+        </w:rPr>
+        <w:t xml:space="preserve">We have agreed that the family home ………………….  We have budgeted approximately £…………. to meet sale costs, leaving an expected sum available of </w:t>
+      </w:r>
+      <w:r>
+        <w:rPr>
+          <w:rFonts w:ascii="Arial" w:hAnsi="Arial" w:cs="Arial"/>
+        </w:rPr>
+        <w:lastRenderedPageBreak/>
+        <w:t xml:space="preserve">£………….  From </w:t>
+      </w:r>
+      <w:r>
+        <w:rPr>
+          <w:rFonts w:ascii="Arial" w:hAnsi="Arial" w:cs="Arial"/>
+        </w:rPr>
+        <w:t>this we will discharge our total liabilities of £…………, leaving a balance for division of £…………</w:t>
+      </w:r>
+      <w:proofErr w:type="gramStart"/>
+      <w:r>
+        <w:rPr>
+          <w:rFonts w:ascii="Arial" w:hAnsi="Arial" w:cs="Arial"/>
+        </w:rPr>
+        <w:t>…..</w:t>
+      </w:r>
+      <w:proofErr w:type="gramEnd"/>
+    </w:p>
+    <w:p>
+      <w:pPr>
+        <w:jc w:val="both"/>
+        <w:rPr>
+          <w:rFonts w:ascii="Arial" w:hAnsi="Arial" w:cs="Arial"/>
+        </w:rPr>
+      </w:pPr>
+    </w:p>
+    <w:p>
+      <w:pPr>
+        <w:jc w:val="both"/>
+        <w:rPr>
+          <w:rFonts w:ascii="Arial" w:hAnsi="Arial" w:cs="Arial"/>
+        </w:rPr>
+      </w:pPr>
+      <w:r>
+        <w:rPr>
+          <w:rFonts w:ascii="Arial" w:hAnsi="Arial" w:cs="Arial"/>
+        </w:rPr>
+        <w:t xml:space="preserve">We have agreed that ………. </w:t>
+      </w:r>
+      <w:r>
+        <w:rPr>
+          <w:rFonts w:ascii="Arial" w:hAnsi="Arial" w:cs="Arial"/>
+        </w:rPr>
+        <w:t>should receive £</w:t>
+      </w:r>
+      <w:r>
+        <w:rPr>
+          <w:rFonts w:ascii="Arial" w:hAnsi="Arial" w:cs="Arial"/>
+        </w:rPr>
+        <w:t>…………</w:t>
+      </w:r>
+      <w:r>
+        <w:rPr>
+          <w:rFonts w:ascii="Arial" w:hAnsi="Arial" w:cs="Arial"/>
+        </w:rPr>
+        <w:t xml:space="preserve"> from this sum and that </w:t>
+      </w:r>
+      <w:r>
+        <w:rPr>
+          <w:rFonts w:ascii="Arial" w:hAnsi="Arial" w:cs="Arial"/>
+        </w:rPr>
+        <w:t>……</w:t>
+      </w:r>
+      <w:proofErr w:type="gramStart"/>
+      <w:r>
+        <w:rPr>
+          <w:rFonts w:ascii="Arial" w:hAnsi="Arial" w:cs="Arial"/>
+        </w:rPr>
+        <w:t>…..</w:t>
+      </w:r>
+      <w:proofErr w:type="gramEnd"/>
+      <w:r>
+        <w:rPr>
+          <w:rFonts w:ascii="Arial" w:hAnsi="Arial" w:cs="Arial"/>
+        </w:rPr>
+        <w:t xml:space="preserve"> should receive the balance, estimated at £</w:t>
+      </w:r>
+      <w:r>
+        <w:rPr>
+          <w:rFonts w:ascii="Arial" w:hAnsi="Arial" w:cs="Arial"/>
+        </w:rPr>
+        <w:t>…………..</w:t>
+      </w:r>
+      <w:r>
+        <w:rPr>
+          <w:rFonts w:ascii="Arial" w:hAnsi="Arial" w:cs="Arial"/>
+        </w:rPr>
+        <w:t>.</w:t>
+      </w:r>
+    </w:p>
+    <w:p>
+      <w:pPr>
+        <w:jc w:val="both"/>
+        <w:rPr>
+          <w:rFonts w:ascii="Arial" w:hAnsi="Arial" w:cs="Arial"/>
+        </w:rPr>
+      </w:pPr>
+    </w:p>
+    <w:p>
+      <w:pPr>
+        <w:jc w:val="both"/>
+        <w:rPr>
+          <w:rFonts w:ascii="Arial" w:hAnsi="Arial" w:cs="Arial"/>
+          <w:i/>
+        </w:rPr>
+      </w:pPr>
+      <w:r>
+        <w:rPr>
+          <w:rFonts w:ascii="Arial" w:hAnsi="Arial"/>
+          <w:i/>
+          <w:iCs/>
+        </w:rPr>
+        <w:t>Brief summary of</w:t>
+      </w:r>
+      <w:r>
+        <w:rPr>
+          <w:rFonts w:ascii="Arial" w:hAnsi="Arial" w:cs="Arial"/>
+          <w:i/>
+          <w:iCs/>
+        </w:rPr>
+        <w:t xml:space="preserve"> the</w:t>
+      </w:r>
+      <w:r>
+        <w:rPr>
+          <w:rFonts w:ascii="Arial" w:hAnsi="Arial" w:cs="Arial"/>
+          <w:i/>
+        </w:rPr>
+        <w:t xml:space="preserve"> factors taken into account in reaching proposals</w:t>
+      </w:r>
+      <w:r>
+        <w:rPr>
+          <w:rFonts w:ascii="Arial" w:hAnsi="Arial" w:cs="Arial"/>
+          <w:i/>
+        </w:rPr>
+        <w:t xml:space="preserve"> (and explanation of anything unusual or which doesn’t on the face of it look affordable)</w:t>
+      </w:r>
+      <w:r>
+        <w:rPr>
+          <w:rFonts w:ascii="Arial" w:hAnsi="Arial" w:cs="Arial"/>
+          <w:i/>
+        </w:rPr>
         <w:t xml:space="preserve"> </w:t>
       </w:r>
-      <w:r>
-        <w:rPr>
-          <w:rFonts w:ascii="Arial" w:hAnsi="Arial" w:cs="Arial"/>
-        </w:rPr>
-        <w:t>……….</w:t>
-      </w:r>
-      <w:r>
-        <w:rPr>
-          <w:rFonts w:ascii="Arial" w:hAnsi="Arial" w:cs="Arial"/>
-        </w:rPr>
-        <w:t>, Oxon.</w:t>
-      </w:r>
-      <w:r>
-        <w:rPr>
-          <w:rFonts w:ascii="Arial" w:hAnsi="Arial" w:cs="Arial"/>
-        </w:rPr>
-        <w:t xml:space="preserve">  It was purchased jointly </w:t>
-      </w:r>
-      <w:commentRangeStart w:id="16"/>
-      <w:r>
-        <w:rPr>
-          <w:rFonts w:ascii="Arial" w:hAnsi="Arial" w:cs="Arial"/>
-        </w:rPr>
-        <w:t>for</w:t>
-      </w:r>
-      <w:commentRangeEnd w:id="16"/>
-      <w:r>
-        <w:rPr>
-          <w:rStyle w:val="CommentReference"/>
-        </w:rPr>
-        <w:commentReference w:id="16"/>
-      </w:r>
-      <w:r>
-        <w:rPr>
-          <w:rFonts w:ascii="Arial" w:hAnsi="Arial" w:cs="Arial"/>
-        </w:rPr>
-        <w:t xml:space="preserve"> £………….. </w:t>
-      </w:r>
-      <w:commentRangeStart w:id="17"/>
-      <w:r>
-        <w:rPr>
-          <w:rFonts w:ascii="Arial" w:hAnsi="Arial" w:cs="Arial"/>
-        </w:rPr>
-        <w:t>in</w:t>
-      </w:r>
-      <w:commentRangeEnd w:id="17"/>
-      <w:r>
-        <w:rPr>
-          <w:rStyle w:val="CommentReference"/>
-        </w:rPr>
-        <w:commentReference w:id="17"/>
-      </w:r>
-      <w:r>
-        <w:rPr>
-          <w:rFonts w:ascii="Arial" w:hAnsi="Arial" w:cs="Arial"/>
-        </w:rPr>
-        <w:t xml:space="preserve"> ……….</w:t>
-      </w:r>
-      <w:r>
-        <w:rPr>
-          <w:rFonts w:ascii="Arial" w:hAnsi="Arial" w:cs="Arial"/>
-        </w:rPr>
-        <w:t xml:space="preserve">. There is an outstanding mortgage </w:t>
-      </w:r>
-      <w:commentRangeStart w:id="18"/>
-      <w:r>
-        <w:rPr>
-          <w:rFonts w:ascii="Arial" w:hAnsi="Arial" w:cs="Arial"/>
-        </w:rPr>
-        <w:t>of</w:t>
-      </w:r>
-      <w:commentRangeEnd w:id="18"/>
-      <w:r>
-        <w:rPr>
-          <w:rStyle w:val="CommentReference"/>
-        </w:rPr>
-        <w:commentReference w:id="18"/>
-      </w:r>
-      <w:r>
-        <w:rPr>
-          <w:rFonts w:ascii="Arial" w:hAnsi="Arial" w:cs="Arial"/>
-        </w:rPr>
-        <w:t xml:space="preserve"> £</w:t>
-      </w:r>
-      <w:r>
-        <w:rPr>
-          <w:rFonts w:ascii="Arial" w:hAnsi="Arial" w:cs="Arial"/>
-        </w:rPr>
-        <w:t xml:space="preserve">………. </w:t>
-      </w:r>
-      <w:commentRangeStart w:id="19"/>
-      <w:r>
-        <w:rPr>
-          <w:rFonts w:ascii="Arial" w:hAnsi="Arial" w:cs="Arial"/>
-        </w:rPr>
-        <w:t>and</w:t>
-      </w:r>
-      <w:commentRangeEnd w:id="19"/>
-      <w:r>
-        <w:rPr>
-          <w:rStyle w:val="CommentReference"/>
-        </w:rPr>
-        <w:commentReference w:id="19"/>
-      </w:r>
-      <w:r>
-        <w:rPr>
-          <w:rFonts w:ascii="Arial" w:hAnsi="Arial" w:cs="Arial"/>
-        </w:rPr>
-        <w:t xml:space="preserve"> ……….</w:t>
-      </w:r>
-      <w:r>
-        <w:rPr>
-          <w:rFonts w:ascii="Arial" w:hAnsi="Arial" w:cs="Arial"/>
-        </w:rPr>
-        <w:t>,</w:t>
-      </w:r>
-      <w:r>
-        <w:rPr>
-          <w:rFonts w:ascii="Arial" w:hAnsi="Arial" w:cs="Arial"/>
-        </w:rPr>
-        <w:t xml:space="preserve">  Together these total £…………, giving a net equity </w:t>
-      </w:r>
-      <w:commentRangeStart w:id="20"/>
-      <w:r>
-        <w:rPr>
-          <w:rFonts w:ascii="Arial" w:hAnsi="Arial" w:cs="Arial"/>
-        </w:rPr>
-        <w:t>of</w:t>
-      </w:r>
-      <w:commentRangeEnd w:id="20"/>
-      <w:r>
-        <w:rPr>
-          <w:rStyle w:val="CommentReference"/>
-        </w:rPr>
-        <w:commentReference w:id="20"/>
-      </w:r>
-      <w:r>
-        <w:rPr>
-          <w:rFonts w:ascii="Arial" w:hAnsi="Arial" w:cs="Arial"/>
-        </w:rPr>
-        <w:t xml:space="preserve"> £………....</w:t>
-      </w:r>
-    </w:p>
-    <w:p>
-      <w:pPr>
-        <w:jc w:val="both"/>
-        <w:rPr>
-          <w:rFonts w:ascii="Arial" w:hAnsi="Arial" w:cs="Arial"/>
-        </w:rPr>
-      </w:pPr>
-    </w:p>
-    <w:p>
-      <w:pPr>
-        <w:jc w:val="both"/>
-        <w:rPr>
-          <w:rFonts w:ascii="Arial" w:hAnsi="Arial" w:cs="Arial"/>
-          <w:i/>
-        </w:rPr>
-      </w:pPr>
-      <w:r>
-        <w:rPr>
-          <w:rFonts w:ascii="Arial" w:hAnsi="Arial" w:cs="Arial"/>
-          <w:i/>
-        </w:rPr>
-        <w:t>Details of proposal – house to be sold or retained? If sold, how are proceeds to be divided? If retained, is ownership to be transferred? What happens re mortgage – who’ll pay what? Is there to be a Charge – if so, how much and when realised? eg…</w:t>
-      </w:r>
-    </w:p>
-    <w:p>
-      <w:pPr>
-        <w:jc w:val="both"/>
-        <w:rPr>
-          <w:rFonts w:ascii="Arial" w:hAnsi="Arial" w:cs="Arial"/>
-          <w:i/>
-        </w:rPr>
-      </w:pPr>
-    </w:p>
-    <w:p>
-      <w:pPr>
-        <w:jc w:val="both"/>
-        <w:rPr>
-          <w:rFonts w:ascii="Arial" w:hAnsi="Arial" w:cs="Arial"/>
-        </w:rPr>
-      </w:pPr>
-      <w:r>
-        <w:rPr>
-          <w:rFonts w:ascii="Arial" w:hAnsi="Arial" w:cs="Arial"/>
-        </w:rPr>
-        <w:t xml:space="preserve">We have agreed that the family home ………………….  We have budgeted approximately £…………. to meet sale costs, leaving an expected sum available of £………….  From </w:t>
-      </w:r>
-      <w:r>
-        <w:rPr>
-          <w:rFonts w:ascii="Arial" w:hAnsi="Arial" w:cs="Arial"/>
-        </w:rPr>
-        <w:t>this we will discharge our total liabilities of £…………, leaving a balance for division of £……………..</w:t>
-      </w:r>
-    </w:p>
-    <w:p>
-      <w:pPr>
-        <w:jc w:val="both"/>
-        <w:rPr>
-          <w:rFonts w:ascii="Arial" w:hAnsi="Arial" w:cs="Arial"/>
-        </w:rPr>
-      </w:pPr>
-    </w:p>
-    <w:p>
-      <w:pPr>
-        <w:jc w:val="both"/>
-        <w:rPr>
-          <w:rFonts w:ascii="Arial" w:hAnsi="Arial" w:cs="Arial"/>
-        </w:rPr>
-      </w:pPr>
-      <w:r>
-        <w:rPr>
-          <w:rFonts w:ascii="Arial" w:hAnsi="Arial" w:cs="Arial"/>
-        </w:rPr>
-        <w:t xml:space="preserve">We have agreed that ………. </w:t>
-      </w:r>
-      <w:r>
-        <w:rPr>
-          <w:rFonts w:ascii="Arial" w:hAnsi="Arial" w:cs="Arial"/>
-        </w:rPr>
-        <w:t>should receive £</w:t>
+      <w:proofErr w:type="spellStart"/>
+      <w:r>
+        <w:rPr>
+          <w:rFonts w:ascii="Arial" w:hAnsi="Arial" w:cs="Arial"/>
+          <w:i/>
+        </w:rPr>
+        <w:t>eg</w:t>
+      </w:r>
+      <w:proofErr w:type="spellEnd"/>
+      <w:r>
+        <w:rPr>
+          <w:rFonts w:ascii="Arial" w:hAnsi="Arial" w:cs="Arial"/>
+          <w:i/>
+        </w:rPr>
+        <w:t xml:space="preserve">… </w:t>
+      </w:r>
+    </w:p>
+    <w:p>
+      <w:pPr>
+        <w:jc w:val="both"/>
+        <w:rPr>
+          <w:rFonts w:ascii="Arial" w:hAnsi="Arial" w:cs="Arial"/>
+          <w:i/>
+        </w:rPr>
+      </w:pPr>
+    </w:p>
+    <w:p>
+      <w:pPr>
+        <w:jc w:val="both"/>
+        <w:rPr>
+          <w:rFonts w:ascii="Arial" w:hAnsi="Arial" w:cs="Arial"/>
+        </w:rPr>
+      </w:pPr>
+      <w:proofErr w:type="spellStart"/>
+      <w:r>
+        <w:rPr>
+          <w:rFonts w:ascii="Arial" w:hAnsi="Arial" w:cs="Arial"/>
+        </w:rPr>
+        <w:t>Eg</w:t>
+      </w:r>
+      <w:proofErr w:type="spellEnd"/>
+      <w:r>
+        <w:rPr>
+          <w:rFonts w:ascii="Arial" w:hAnsi="Arial" w:cs="Arial"/>
+        </w:rPr>
+        <w:t xml:space="preserve"> </w:t>
+      </w:r>
+      <w:r>
+        <w:rPr>
+          <w:rFonts w:ascii="Arial" w:hAnsi="Arial" w:cs="Arial"/>
+        </w:rPr>
+        <w:t xml:space="preserve">This proposal recognised the need for </w:t>
+      </w:r>
+      <w:r>
+        <w:rPr>
+          <w:rFonts w:ascii="Arial" w:hAnsi="Arial" w:cs="Arial"/>
+        </w:rPr>
+        <w:t>………</w:t>
+      </w:r>
+      <w:proofErr w:type="gramStart"/>
+      <w:r>
+        <w:rPr>
+          <w:rFonts w:ascii="Arial" w:hAnsi="Arial" w:cs="Arial"/>
+        </w:rPr>
+        <w:t>…..</w:t>
+      </w:r>
+      <w:proofErr w:type="gramEnd"/>
+      <w:r>
+        <w:rPr>
+          <w:rFonts w:ascii="Arial" w:hAnsi="Arial" w:cs="Arial"/>
+        </w:rPr>
+        <w:t xml:space="preserve"> to be able to </w:t>
       </w:r>
       <w:r>
         <w:rPr>
@@ -3974,29 +4364,12 @@
         </w:rPr>
         <w:t>…………</w:t>
       </w:r>
-      <w:r>
-        <w:rPr>
-          <w:rFonts w:ascii="Arial" w:hAnsi="Arial" w:cs="Arial"/>
-        </w:rPr>
-        <w:t xml:space="preserve"> from this sum and that </w:t>
-      </w:r>
-      <w:r>
-        <w:rPr>
-          <w:rFonts w:ascii="Arial" w:hAnsi="Arial" w:cs="Arial"/>
-        </w:rPr>
-        <w:t>………..</w:t>
-      </w:r>
-      <w:r>
-        <w:rPr>
-          <w:rFonts w:ascii="Arial" w:hAnsi="Arial" w:cs="Arial"/>
-        </w:rPr>
-        <w:t xml:space="preserve"> should receive the balance, estimated at £</w:t>
-      </w:r>
-      <w:r>
-        <w:rPr>
-          <w:rFonts w:ascii="Arial" w:hAnsi="Arial" w:cs="Arial"/>
-        </w:rPr>
-        <w:t>…………..</w:t>
+      <w:proofErr w:type="gramStart"/>
+      <w:r>
+        <w:rPr>
+          <w:rFonts w:ascii="Arial" w:hAnsi="Arial" w:cs="Arial"/>
+        </w:rPr>
+        <w:t>….</w:t>
       </w:r>
       <w:r>
         <w:rPr>
@@ -4004,112 +4377,12 @@
         </w:rPr>
         <w:t>.</w:t>
       </w:r>
-    </w:p>
-    <w:p>
-      <w:pPr>
-        <w:jc w:val="both"/>
-        <w:rPr>
-          <w:rFonts w:ascii="Arial" w:hAnsi="Arial" w:cs="Arial"/>
-        </w:rPr>
-      </w:pPr>
-    </w:p>
-    <w:p>
-      <w:pPr>
-        <w:jc w:val="both"/>
-        <w:rPr>
-          <w:rFonts w:ascii="Arial" w:hAnsi="Arial" w:cs="Arial"/>
-          <w:i/>
-        </w:rPr>
-      </w:pPr>
-      <w:r>
-        <w:rPr>
-          <w:rFonts w:ascii="Arial" w:hAnsi="Arial"/>
-          <w:i/>
-          <w:iCs/>
-        </w:rPr>
-        <w:t>Brief summary of</w:t>
-      </w:r>
-      <w:r>
-        <w:rPr>
-          <w:rFonts w:ascii="Arial" w:hAnsi="Arial" w:cs="Arial"/>
-          <w:i/>
-          <w:iCs/>
-        </w:rPr>
-        <w:t xml:space="preserve"> the</w:t>
-      </w:r>
-      <w:r>
-        <w:rPr>
-          <w:rFonts w:ascii="Arial" w:hAnsi="Arial" w:cs="Arial"/>
-          <w:i/>
-        </w:rPr>
-        <w:t xml:space="preserve"> factors taken into account in reaching proposals</w:t>
-      </w:r>
-      <w:r>
-        <w:rPr>
-          <w:rFonts w:ascii="Arial" w:hAnsi="Arial" w:cs="Arial"/>
-          <w:i/>
-        </w:rPr>
-        <w:t xml:space="preserve"> (and explanation of anything unusual or which doesn’t on the face of it look affordable)</w:t>
-      </w:r>
-      <w:r>
-        <w:rPr>
-          <w:rFonts w:ascii="Arial" w:hAnsi="Arial" w:cs="Arial"/>
-          <w:i/>
-        </w:rPr>
-        <w:t xml:space="preserve"> eg… </w:t>
-      </w:r>
-    </w:p>
-    <w:p>
-      <w:pPr>
-        <w:jc w:val="both"/>
-        <w:rPr>
-          <w:rFonts w:ascii="Arial" w:hAnsi="Arial" w:cs="Arial"/>
-          <w:i/>
-        </w:rPr>
-      </w:pPr>
-    </w:p>
-    <w:p>
-      <w:pPr>
-        <w:jc w:val="both"/>
-        <w:rPr>
-          <w:rFonts w:ascii="Arial" w:hAnsi="Arial" w:cs="Arial"/>
-        </w:rPr>
-      </w:pPr>
-      <w:r>
-        <w:rPr>
-          <w:rFonts w:ascii="Arial" w:hAnsi="Arial" w:cs="Arial"/>
-        </w:rPr>
-        <w:t xml:space="preserve">Eg </w:t>
-      </w:r>
-      <w:r>
-        <w:rPr>
-          <w:rFonts w:ascii="Arial" w:hAnsi="Arial" w:cs="Arial"/>
-        </w:rPr>
-        <w:t xml:space="preserve">This proposal recognised the need for </w:t>
-      </w:r>
-      <w:r>
-        <w:rPr>
-          <w:rFonts w:ascii="Arial" w:hAnsi="Arial" w:cs="Arial"/>
-        </w:rPr>
-        <w:t>…………..</w:t>
-      </w:r>
-      <w:r>
-        <w:rPr>
-          <w:rFonts w:ascii="Arial" w:hAnsi="Arial" w:cs="Arial"/>
-        </w:rPr>
-        <w:t xml:space="preserve"> to be able to </w:t>
-      </w:r>
-      <w:r>
-        <w:rPr>
-          <w:rFonts w:ascii="Arial" w:hAnsi="Arial" w:cs="Arial"/>
-        </w:rPr>
-        <w:t>…………….</w:t>
-      </w:r>
-      <w:r>
-        <w:rPr>
-          <w:rFonts w:ascii="Arial" w:hAnsi="Arial" w:cs="Arial"/>
-        </w:rPr>
-        <w:t>.  It also recognises the difference in our earning capacities and the need to discharge our respective liabilities in order to start again.</w:t>
+      <w:proofErr w:type="gramEnd"/>
+      <w:r>
+        <w:rPr>
+          <w:rFonts w:ascii="Arial" w:hAnsi="Arial" w:cs="Arial"/>
+        </w:rPr>
+        <w:t xml:space="preserve">  It also recognises the difference in our earning capacities and the need to discharge our respective liabilities in order to start again.</w:t>
       </w:r>
     </w:p>
     <w:p>
@@ -4136,7 +4409,25 @@
           <w:b w:val="0"/>
           <w:i/>
         </w:rPr>
-        <w:t>State where each client is to live and confirm feasibility of plans has been checked (e.g. if a transfer of the family home from joint to one person’s sole name is proposed, will the building society agree to release the transferor from the mortgage?) eg…</w:t>
+        <w:t xml:space="preserve">State where each client is to live and confirm feasibility of plans has been checked (e.g. if a transfer of the family home from joint to one person’s sole name is proposed, will the building society agree to release the transferor from the mortgage?) </w:t>
+      </w:r>
+      <w:proofErr w:type="spellStart"/>
+      <w:r>
+        <w:rPr>
+          <w:rFonts w:ascii="Arial" w:hAnsi="Arial" w:cs="Arial"/>
+          <w:b w:val="0"/>
+          <w:i/>
+        </w:rPr>
+        <w:t>eg</w:t>
+      </w:r>
+      <w:proofErr w:type="spellEnd"/>
+      <w:r>
+        <w:rPr>
+          <w:rFonts w:ascii="Arial" w:hAnsi="Arial" w:cs="Arial"/>
+          <w:b w:val="0"/>
+          <w:i/>
+        </w:rPr>
+        <w:t>…</w:t>
       </w:r>
     </w:p>
     <w:p>
@@ -4199,7 +4490,14 @@
         <w:rPr>
           <w:rFonts w:ascii="Arial" w:hAnsi="Arial" w:cs="Arial"/>
         </w:rPr>
-        <w:t>……………………….</w:t>
+        <w:t>……………………</w:t>
+      </w:r>
+      <w:proofErr w:type="gramStart"/>
+      <w:r>
+        <w:rPr>
+          <w:rFonts w:ascii="Arial" w:hAnsi="Arial" w:cs="Arial"/>
+        </w:rPr>
+        <w:t>….</w:t>
       </w:r>
       <w:r>
         <w:rPr>
@@ -4207,6 +4505,7 @@
         </w:rPr>
         <w:t>.</w:t>
       </w:r>
+      <w:proofErr w:type="gramEnd"/>
     </w:p>
     <w:p>
       <w:pPr>
@@ -4257,6 +4556,7 @@
           <w:i/>
         </w:rPr>
       </w:pPr>
+      <w:proofErr w:type="gramStart"/>
       <w:r>
         <w:rPr>
           <w:rFonts w:ascii="Arial" w:hAnsi="Arial" w:cs="Arial"/>
@@ -4264,6 +4564,7 @@
         </w:rPr>
         <w:t>Note :</w:t>
       </w:r>
+      <w:proofErr w:type="gramEnd"/>
       <w:r>
         <w:rPr>
           <w:rFonts w:ascii="Arial" w:hAnsi="Arial" w:cs="Arial"/>
@@ -4333,8 +4634,17 @@
           <w:rFonts w:ascii="Arial" w:hAnsi="Arial" w:cs="Arial"/>
           <w:i/>
         </w:rPr>
-        <w:t>Cars etc</w:t>
-      </w:r>
+        <w:t xml:space="preserve">Cars </w:t>
+      </w:r>
+      <w:proofErr w:type="spellStart"/>
+      <w:r>
+        <w:rPr>
+          <w:rFonts w:ascii="Arial" w:hAnsi="Arial" w:cs="Arial"/>
+          <w:i/>
+        </w:rPr>
+        <w:t>etc</w:t>
+      </w:r>
+      <w:proofErr w:type="spellEnd"/>
     </w:p>
     <w:p>
       <w:pPr>
@@ -4530,19 +4840,19 @@
         </w:rPr>
         <w:t xml:space="preserve">………. has …………pension with a total Cash Equivalent Transfer Value </w:t>
       </w:r>
-      <w:commentRangeStart w:id="21"/>
+      <w:commentRangeStart w:id="20"/>
       <w:r>
         <w:rPr>
           <w:rFonts w:ascii="Arial" w:hAnsi="Arial" w:cs="Arial"/>
         </w:rPr>
         <w:t>of</w:t>
       </w:r>
-      <w:commentRangeEnd w:id="21"/>
+      <w:commentRangeEnd w:id="20"/>
       <w:r>
         <w:rPr>
           <w:rStyle w:val="CommentReference"/>
         </w:rPr>
-        <w:commentReference w:id="21"/>
+        <w:commentReference w:id="20"/>
       </w:r>
       <w:r>
         <w:rPr>
@@ -4571,8 +4881,30 @@
         <w:rPr>
           <w:rFonts w:ascii="Arial" w:hAnsi="Arial" w:cs="Arial"/>
         </w:rPr>
-        <w:t>………….. has ……….. pension with a total Cash Equivalent Transfer Value of £……..</w:t>
-      </w:r>
+        <w:t>………….. has ……</w:t>
+      </w:r>
+      <w:proofErr w:type="gramStart"/>
+      <w:r>
+        <w:rPr>
+          <w:rFonts w:ascii="Arial" w:hAnsi="Arial" w:cs="Arial"/>
+        </w:rPr>
+        <w:t>…..</w:t>
+      </w:r>
+      <w:proofErr w:type="gramEnd"/>
+      <w:r>
+        <w:rPr>
+          <w:rFonts w:ascii="Arial" w:hAnsi="Arial" w:cs="Arial"/>
+        </w:rPr>
+        <w:t xml:space="preserve"> pension with a total Cash Equivalent Transfer Value of £…</w:t>
+      </w:r>
+      <w:proofErr w:type="gramStart"/>
+      <w:r>
+        <w:rPr>
+          <w:rFonts w:ascii="Arial" w:hAnsi="Arial" w:cs="Arial"/>
+        </w:rPr>
+        <w:t>…..</w:t>
+      </w:r>
+      <w:proofErr w:type="gramEnd"/>
       <w:r>
         <w:rPr>
           <w:rFonts w:ascii="Arial" w:hAnsi="Arial" w:cs="Arial"/>
@@ -4603,6 +4935,7 @@
           <w:i/>
           <w:iCs/>
         </w:rPr>
+        <w:lastRenderedPageBreak/>
         <w:t>How are pensions to be dealt with, e.g. pension sharing order; offsetting?</w:t>
       </w:r>
     </w:p>
@@ -4617,7 +4950,35 @@
         <w:rPr>
           <w:rFonts w:ascii="Arial" w:hAnsi="Arial" w:cs="Arial"/>
         </w:rPr>
-        <w:t xml:space="preserve">…………. will retain the sole benefit of ………….. his pension and ………….. will retain her pension. </w:t>
+        <w:t>…………. will retain the sole benefit of ………</w:t>
+      </w:r>
+      <w:proofErr w:type="gramStart"/>
+      <w:r>
+        <w:rPr>
+          <w:rFonts w:ascii="Arial" w:hAnsi="Arial" w:cs="Arial"/>
+        </w:rPr>
+        <w:t>…..</w:t>
+      </w:r>
+      <w:proofErr w:type="gramEnd"/>
+      <w:r>
+        <w:rPr>
+          <w:rFonts w:ascii="Arial" w:hAnsi="Arial" w:cs="Arial"/>
+        </w:rPr>
+        <w:t xml:space="preserve"> his pension and ………</w:t>
+      </w:r>
+      <w:proofErr w:type="gramStart"/>
+      <w:r>
+        <w:rPr>
+          <w:rFonts w:ascii="Arial" w:hAnsi="Arial" w:cs="Arial"/>
+        </w:rPr>
+        <w:t>…..</w:t>
+      </w:r>
+      <w:proofErr w:type="gramEnd"/>
+      <w:r>
+        <w:rPr>
+          <w:rFonts w:ascii="Arial" w:hAnsi="Arial" w:cs="Arial"/>
+        </w:rPr>
+        <w:t xml:space="preserve"> will retain her pension. </w:t>
       </w:r>
     </w:p>
     <w:p>
@@ -4854,8 +5215,16 @@
         <w:rPr>
           <w:rFonts w:ascii="Arial" w:hAnsi="Arial" w:cs="Arial"/>
         </w:rPr>
-        <w:t>………..</w:t>
-      </w:r>
+        <w:t>……</w:t>
+      </w:r>
+      <w:proofErr w:type="gramStart"/>
+      <w:r>
+        <w:rPr>
+          <w:rFonts w:ascii="Arial" w:hAnsi="Arial" w:cs="Arial"/>
+        </w:rPr>
+        <w:t>…..</w:t>
+      </w:r>
+      <w:proofErr w:type="gramEnd"/>
       <w:r>
         <w:rPr>
           <w:rFonts w:ascii="Arial" w:hAnsi="Arial" w:cs="Arial"/>
@@ -4866,8 +5235,16 @@
         <w:rPr>
           <w:rFonts w:ascii="Arial" w:hAnsi="Arial" w:cs="Arial"/>
         </w:rPr>
-        <w:t>……..</w:t>
-      </w:r>
+        <w:t>…</w:t>
+      </w:r>
+      <w:proofErr w:type="gramStart"/>
+      <w:r>
+        <w:rPr>
+          <w:rFonts w:ascii="Arial" w:hAnsi="Arial" w:cs="Arial"/>
+        </w:rPr>
+        <w:t>…..</w:t>
+      </w:r>
+      <w:proofErr w:type="gramEnd"/>
       <w:r>
         <w:rPr>
           <w:rFonts w:ascii="Arial" w:hAnsi="Arial" w:cs="Arial"/>
@@ -4884,7 +5261,21 @@
         <w:rPr>
           <w:rFonts w:ascii="Arial" w:hAnsi="Arial" w:cs="Arial"/>
         </w:rPr>
-        <w:t xml:space="preserve">  OR  This issue will be dealt with between us by agreement.</w:t>
+        <w:t xml:space="preserve">  </w:t>
+      </w:r>
+      <w:proofErr w:type="gramStart"/>
+      <w:r>
+        <w:rPr>
+          <w:rFonts w:ascii="Arial" w:hAnsi="Arial" w:cs="Arial"/>
+        </w:rPr>
+        <w:t>OR  This</w:t>
+      </w:r>
+      <w:proofErr w:type="gramEnd"/>
+      <w:r>
+        <w:rPr>
+          <w:rFonts w:ascii="Arial" w:hAnsi="Arial" w:cs="Arial"/>
+        </w:rPr>
+        <w:t xml:space="preserve"> issue will be dealt with between us by agreement.</w:t>
       </w:r>
     </w:p>
     <w:p>
@@ -5113,12 +5504,32 @@
         </w:rPr>
         <w:t xml:space="preserve">We estimated that </w:t>
       </w:r>
+      <w:commentRangeStart w:id="21"/>
+      <w:r>
+        <w:rPr>
+          <w:rFonts w:ascii="Arial" w:hAnsi="Arial" w:cs="Arial"/>
+        </w:rPr>
+        <w:t xml:space="preserve">…… </w:t>
+      </w:r>
+      <w:commentRangeEnd w:id="21"/>
+      <w:r>
+        <w:rPr>
+          <w:rStyle w:val="CommentReference"/>
+        </w:rPr>
+        <w:commentReference w:id="21"/>
+      </w:r>
+      <w:r>
+        <w:rPr>
+          <w:rFonts w:ascii="Arial" w:hAnsi="Arial" w:cs="Arial"/>
+        </w:rPr>
+        <w:t xml:space="preserve">will have a total future net monthly income of </w:t>
+      </w:r>
       <w:commentRangeStart w:id="22"/>
       <w:r>
         <w:rPr>
           <w:rFonts w:ascii="Arial" w:hAnsi="Arial" w:cs="Arial"/>
         </w:rPr>
-        <w:t xml:space="preserve">…… </w:t>
+        <w:t xml:space="preserve">£……….  </w:t>
       </w:r>
       <w:commentRangeEnd w:id="22"/>
       <w:r>
@@ -5131,14 +5542,28 @@
         <w:rPr>
           <w:rFonts w:ascii="Arial" w:hAnsi="Arial" w:cs="Arial"/>
         </w:rPr>
-        <w:t xml:space="preserve">will have a total future net monthly income of </w:t>
+        <w:t xml:space="preserve">This is made up of income from …………………………………   </w:t>
+      </w:r>
+    </w:p>
+    <w:p>
+      <w:pPr>
+        <w:jc w:val="both"/>
+        <w:rPr>
+          <w:rFonts w:ascii="Arial" w:hAnsi="Arial" w:cs="Arial"/>
+        </w:rPr>
+      </w:pPr>
+      <w:r>
+        <w:rPr>
+          <w:rFonts w:ascii="Arial" w:hAnsi="Arial" w:cs="Arial"/>
+        </w:rPr>
+        <w:t xml:space="preserve">………..’s estimated future outgoings total </w:t>
       </w:r>
       <w:commentRangeStart w:id="23"/>
       <w:r>
         <w:rPr>
           <w:rFonts w:ascii="Arial" w:hAnsi="Arial" w:cs="Arial"/>
         </w:rPr>
-        <w:t xml:space="preserve">£……….  </w:t>
+        <w:t>£………..</w:t>
       </w:r>
       <w:commentRangeEnd w:id="23"/>
       <w:r>
@@ -5147,40 +5572,6 @@
         </w:rPr>
         <w:commentReference w:id="23"/>
       </w:r>
-      <w:r>
-        <w:rPr>
-          <w:rFonts w:ascii="Arial" w:hAnsi="Arial" w:cs="Arial"/>
-        </w:rPr>
-        <w:t xml:space="preserve">This is made up of income from …………………………………   </w:t>
-      </w:r>
-    </w:p>
-    <w:p>
-      <w:pPr>
-        <w:jc w:val="both"/>
-        <w:rPr>
-          <w:rFonts w:ascii="Arial" w:hAnsi="Arial" w:cs="Arial"/>
-        </w:rPr>
-      </w:pPr>
-      <w:r>
-        <w:rPr>
-          <w:rFonts w:ascii="Arial" w:hAnsi="Arial" w:cs="Arial"/>
-        </w:rPr>
-        <w:t xml:space="preserve">………..’s estimated future outgoings total </w:t>
-      </w:r>
-      <w:commentRangeStart w:id="24"/>
-      <w:r>
-        <w:rPr>
-          <w:rFonts w:ascii="Arial" w:hAnsi="Arial" w:cs="Arial"/>
-        </w:rPr>
-        <w:t>£………..</w:t>
-      </w:r>
-      <w:commentRangeEnd w:id="24"/>
-      <w:r>
-        <w:rPr>
-          <w:rStyle w:val="CommentReference"/>
-        </w:rPr>
-        <w:commentReference w:id="24"/>
-      </w:r>
     </w:p>
     <w:p>
       <w:pPr>
@@ -5207,7 +5598,35 @@
         <w:rPr>
           <w:rFonts w:ascii="Arial" w:hAnsi="Arial" w:cs="Arial"/>
         </w:rPr>
-        <w:t xml:space="preserve"> of £………….. after he has paid child support of £………… and maintenance for ………… of £………….. </w:t>
+        <w:t xml:space="preserve"> of £………</w:t>
+      </w:r>
+      <w:proofErr w:type="gramStart"/>
+      <w:r>
+        <w:rPr>
+          <w:rFonts w:ascii="Arial" w:hAnsi="Arial" w:cs="Arial"/>
+        </w:rPr>
+        <w:t>…..</w:t>
+      </w:r>
+      <w:proofErr w:type="gramEnd"/>
+      <w:r>
+        <w:rPr>
+          <w:rFonts w:ascii="Arial" w:hAnsi="Arial" w:cs="Arial"/>
+        </w:rPr>
+        <w:t xml:space="preserve"> after he has paid child support of £………… and maintenance for ………… of £………</w:t>
+      </w:r>
+      <w:proofErr w:type="gramStart"/>
+      <w:r>
+        <w:rPr>
+          <w:rFonts w:ascii="Arial" w:hAnsi="Arial" w:cs="Arial"/>
+        </w:rPr>
+        <w:t>…..</w:t>
+      </w:r>
+      <w:proofErr w:type="gramEnd"/>
+      <w:r>
+        <w:rPr>
+          <w:rFonts w:ascii="Arial" w:hAnsi="Arial" w:cs="Arial"/>
+        </w:rPr>
+        <w:t xml:space="preserve"> </w:t>
       </w:r>
     </w:p>
     <w:p>
@@ -5328,19 +5747,19 @@
               </w:rPr>
               <w:t xml:space="preserve">Net </w:t>
             </w:r>
-            <w:commentRangeStart w:id="25"/>
+            <w:commentRangeStart w:id="24"/>
             <w:r>
               <w:rPr>
                 <w:rFonts w:ascii="Arial" w:hAnsi="Arial" w:cs="Arial"/>
               </w:rPr>
               <w:t>Income</w:t>
             </w:r>
-            <w:commentRangeEnd w:id="25"/>
+            <w:commentRangeEnd w:id="24"/>
             <w:r>
               <w:rPr>
                 <w:rStyle w:val="CommentReference"/>
               </w:rPr>
-              <w:commentReference w:id="25"/>
+              <w:commentReference w:id="24"/>
             </w:r>
           </w:p>
         </w:tc>
@@ -5390,6 +5809,7 @@
               <w:rPr>
                 <w:rFonts w:ascii="Arial" w:hAnsi="Arial" w:cs="Arial"/>
               </w:rPr>
+              <w:lastRenderedPageBreak/>
               <w:t>Child benefit</w:t>
             </w:r>
           </w:p>
@@ -6414,7 +6834,25 @@
           <w:i/>
           <w:iCs/>
         </w:rPr>
-        <w:t xml:space="preserve">Consider if relevant whose legal adviser will prepare a consent order/separation agreement/transfer or property and how the costs and disbursements will be met. eg </w:t>
+        <w:t xml:space="preserve">Consider if relevant whose legal adviser will prepare a consent order/separation agreement/transfer or property and how the costs and disbursements will be met. </w:t>
+      </w:r>
+      <w:proofErr w:type="spellStart"/>
+      <w:r>
+        <w:rPr>
+          <w:rFonts w:ascii="Arial" w:hAnsi="Arial" w:cs="Arial"/>
+          <w:i/>
+          <w:iCs/>
+        </w:rPr>
+        <w:t>eg</w:t>
+      </w:r>
+      <w:proofErr w:type="spellEnd"/>
+      <w:r>
+        <w:rPr>
+          <w:rFonts w:ascii="Arial" w:hAnsi="Arial" w:cs="Arial"/>
+          <w:i/>
+          <w:iCs/>
+        </w:rPr>
+        <w:t xml:space="preserve"> </w:t>
       </w:r>
     </w:p>
     <w:p>
@@ -6592,13 +7030,29 @@
           <w:rFonts w:cs="Arial"/>
           <w:i/>
         </w:rPr>
-        <w:t xml:space="preserve"> ie not for a pension with 20 years’ contributions. E</w:t>
-      </w:r>
+        <w:t xml:space="preserve"> </w:t>
+      </w:r>
+      <w:proofErr w:type="spellStart"/>
       <w:r>
         <w:rPr>
           <w:rFonts w:cs="Arial"/>
           <w:i/>
         </w:rPr>
+        <w:t>ie</w:t>
+      </w:r>
+      <w:proofErr w:type="spellEnd"/>
+      <w:r>
+        <w:rPr>
+          <w:rFonts w:cs="Arial"/>
+          <w:i/>
+        </w:rPr>
+        <w:t xml:space="preserve"> not for a pension with 20 years’ contributions. E</w:t>
+      </w:r>
+      <w:r>
+        <w:rPr>
+          <w:rFonts w:cs="Arial"/>
+          <w:i/>
+        </w:rPr>
         <w:t>xplain why it was not possible for these to be exchanged and say how this will happen)</w:t>
       </w:r>
     </w:p>
@@ -6667,7 +7121,6 @@
         <w:rPr>
           <w:rFonts w:ascii="Arial" w:hAnsi="Arial" w:cs="Arial"/>
         </w:rPr>
-        <w:lastRenderedPageBreak/>
         <w:t>Summary of</w:t>
       </w:r>
       <w:r>
@@ -6735,7 +7188,23 @@
                 <w:rFonts w:ascii="Arial" w:hAnsi="Arial" w:cs="Arial"/>
                 <w:b/>
               </w:rPr>
-              <w:t>{first_name_a}</w:t>
+              <w:t>{</w:t>
+            </w:r>
+            <w:proofErr w:type="spellStart"/>
+            <w:r>
+              <w:rPr>
+                <w:rFonts w:ascii="Arial" w:hAnsi="Arial" w:cs="Arial"/>
+                <w:b/>
+              </w:rPr>
+              <w:t>first_name_a</w:t>
+            </w:r>
+            <w:proofErr w:type="spellEnd"/>
+            <w:r>
+              <w:rPr>
+                <w:rFonts w:ascii="Arial" w:hAnsi="Arial" w:cs="Arial"/>
+                <w:b/>
+              </w:rPr>
+              <w:t>}</w:t>
             </w:r>
             <w:r>
               <w:rPr>
@@ -6768,7 +7237,23 @@
                 <w:rFonts w:ascii="Arial" w:hAnsi="Arial" w:cs="Arial"/>
                 <w:b/>
               </w:rPr>
-              <w:t>{first_name_b}</w:t>
+              <w:t>{</w:t>
+            </w:r>
+            <w:proofErr w:type="spellStart"/>
+            <w:r>
+              <w:rPr>
+                <w:rFonts w:ascii="Arial" w:hAnsi="Arial" w:cs="Arial"/>
+                <w:b/>
+              </w:rPr>
+              <w:t>first_name_b</w:t>
+            </w:r>
+            <w:proofErr w:type="spellEnd"/>
+            <w:r>
+              <w:rPr>
+                <w:rFonts w:ascii="Arial" w:hAnsi="Arial" w:cs="Arial"/>
+                <w:b/>
+              </w:rPr>
+              <w:t>}</w:t>
             </w:r>
             <w:r>
               <w:rPr>
@@ -7136,6 +7621,7 @@
               </w:rPr>
               <w:t>{</w:t>
             </w:r>
+            <w:proofErr w:type="spellStart"/>
             <w:r>
               <w:rPr>
                 <w:rFonts w:ascii="Arial" w:hAnsi="Arial" w:cs="Arial"/>
@@ -7143,6 +7629,7 @@
               </w:rPr>
               <w:t>liabilities_b</w:t>
             </w:r>
+            <w:proofErr w:type="spellEnd"/>
             <w:r>
               <w:rPr>
                 <w:rFonts w:ascii="Arial" w:hAnsi="Arial" w:cs="Arial"/>
@@ -7348,97 +7835,131 @@
           <w:sz w:val="24"/>
           <w:szCs w:val="24"/>
         </w:rPr>
-        <w:t xml:space="preserve">………….. - ……% and </w:t>
-      </w:r>
+        <w:t>………</w:t>
+      </w:r>
+      <w:proofErr w:type="gramStart"/>
       <w:r>
         <w:rPr>
           <w:sz w:val="24"/>
           <w:szCs w:val="24"/>
         </w:rPr>
-        <w:t>……..</w:t>
-      </w:r>
+        <w:t>…..</w:t>
+      </w:r>
+      <w:proofErr w:type="gramEnd"/>
       <w:r>
         <w:rPr>
           <w:sz w:val="24"/>
           <w:szCs w:val="24"/>
         </w:rPr>
-        <w:t xml:space="preserve"> - ……….%</w:t>
+        <w:t xml:space="preserve"> - ……% and </w:t>
       </w:r>
       <w:r>
         <w:rPr>
           <w:sz w:val="24"/>
           <w:szCs w:val="24"/>
         </w:rPr>
-        <w:t xml:space="preserve"> of the current net disposable assets in favour of </w:t>
-      </w:r>
+        <w:t>…</w:t>
+      </w:r>
+      <w:proofErr w:type="gramStart"/>
       <w:r>
         <w:rPr>
           <w:sz w:val="24"/>
           <w:szCs w:val="24"/>
         </w:rPr>
-        <w:t>………….</w:t>
-      </w:r>
+        <w:t>…..</w:t>
+      </w:r>
+      <w:proofErr w:type="gramEnd"/>
       <w:r>
         <w:rPr>
           <w:sz w:val="24"/>
           <w:szCs w:val="24"/>
         </w:rPr>
-        <w:t xml:space="preserve">. </w:t>
-      </w:r>
-    </w:p>
-    <w:p>
-      <w:pPr>
-        <w:pStyle w:val="BodyText3"/>
-        <w:jc w:val="both"/>
+        <w:t xml:space="preserve"> - ……</w:t>
+      </w:r>
+      <w:proofErr w:type="gramStart"/>
+      <w:r>
         <w:rPr>
           <w:sz w:val="24"/>
           <w:szCs w:val="24"/>
         </w:rPr>
-      </w:pPr>
+        <w:t>….%</w:t>
+      </w:r>
+      <w:proofErr w:type="gramEnd"/>
       <w:r>
         <w:rPr>
           <w:sz w:val="24"/>
           <w:szCs w:val="24"/>
         </w:rPr>
-        <w:t>Distribution of pensions</w:t>
+        <w:t xml:space="preserve"> of the current net disposable assets in favour of </w:t>
       </w:r>
       <w:r>
         <w:rPr>
           <w:sz w:val="24"/>
           <w:szCs w:val="24"/>
         </w:rPr>
-        <w:t xml:space="preserve"> is </w:t>
+        <w:t>………….</w:t>
       </w:r>
       <w:r>
         <w:rPr>
           <w:sz w:val="24"/>
           <w:szCs w:val="24"/>
         </w:rPr>
-        <w:t>………… - ………</w:t>
-      </w:r>
-      <w:r>
+        <w:t xml:space="preserve">. </w:t>
+      </w:r>
+    </w:p>
+    <w:p>
+      <w:pPr>
+        <w:pStyle w:val="BodyText3"/>
+        <w:jc w:val="both"/>
         <w:rPr>
           <w:sz w:val="24"/>
           <w:szCs w:val="24"/>
         </w:rPr>
-        <w:t xml:space="preserve">% </w:t>
-      </w:r>
+      </w:pPr>
       <w:r>
         <w:rPr>
           <w:sz w:val="24"/>
           <w:szCs w:val="24"/>
         </w:rPr>
-        <w:t>and ………… - ………%.</w:t>
-      </w:r>
-    </w:p>
-    <w:p>
-      <w:pPr>
-        <w:pStyle w:val="BodyText3"/>
-        <w:jc w:val="both"/>
+        <w:t>Distribution of pensions</w:t>
+      </w:r>
+      <w:r>
         <w:rPr>
           <w:sz w:val="24"/>
           <w:szCs w:val="24"/>
         </w:rPr>
+        <w:t xml:space="preserve"> is </w:t>
+      </w:r>
+      <w:r>
+        <w:rPr>
+          <w:sz w:val="24"/>
+          <w:szCs w:val="24"/>
+        </w:rPr>
+        <w:t>………… - ………</w:t>
+      </w:r>
+      <w:r>
+        <w:rPr>
+          <w:sz w:val="24"/>
+          <w:szCs w:val="24"/>
+        </w:rPr>
+        <w:t xml:space="preserve">% </w:t>
+      </w:r>
+      <w:r>
+        <w:rPr>
+          <w:sz w:val="24"/>
+          <w:szCs w:val="24"/>
+        </w:rPr>
+        <w:t>and ………… - ………%.</w:t>
+      </w:r>
+    </w:p>
+    <w:p>
+      <w:pPr>
+        <w:pStyle w:val="BodyText3"/>
+        <w:jc w:val="both"/>
+        <w:rPr>
+          <w:sz w:val="24"/>
+          <w:szCs w:val="24"/>
+        </w:rPr>
       </w:pPr>
     </w:p>
     <w:p>
@@ -7478,7 +7999,21 @@
         <w:rPr>
           <w:rFonts w:ascii="Arial" w:hAnsi="Arial" w:cs="Arial"/>
         </w:rPr>
-        <w:t xml:space="preserve">………….. at </w:t>
+        <w:t>………</w:t>
+      </w:r>
+      <w:proofErr w:type="gramStart"/>
+      <w:r>
+        <w:rPr>
+          <w:rFonts w:ascii="Arial" w:hAnsi="Arial" w:cs="Arial"/>
+        </w:rPr>
+        <w:t>…..</w:t>
+      </w:r>
+      <w:proofErr w:type="gramEnd"/>
+      <w:r>
+        <w:rPr>
+          <w:rFonts w:ascii="Arial" w:hAnsi="Arial" w:cs="Arial"/>
+        </w:rPr>
+        <w:t xml:space="preserve"> at </w:t>
       </w:r>
       <w:r>
         <w:rPr>
@@ -7726,7 +8261,7 @@
       </w:r>
     </w:p>
   </w:comment>
-  <w:comment w:id="10" w:author="Microsoft Office User" w:date="2017-09-15T11:06:00Z" w:initials="Office">
+  <w:comment w:id="10" w:author="Microsoft Office User" w:date="2017-09-15T11:10:00Z" w:initials="Office">
     <w:p>
       <w:pPr>
         <w:pStyle w:val="CommentText"/>
@@ -7738,11 +8273,11 @@
         <w:annotationRef/>
       </w:r>
       <w:r>
-        <w:t>Any additional court orders</w:t>
+        <w:t>Finish this off</w:t>
       </w:r>
     </w:p>
   </w:comment>
-  <w:comment w:id="11" w:author="Microsoft Office User" w:date="2017-09-15T11:10:00Z" w:initials="Office">
+  <w:comment w:id="11" w:author="Microsoft Office User" w:date="2017-09-15T11:13:00Z" w:initials="Office">
     <w:p>
       <w:pPr>
         <w:pStyle w:val="CommentText"/>
@@ -7754,11 +8289,11 @@
         <w:annotationRef/>
       </w:r>
       <w:r>
-        <w:t>Finish this off</w:t>
+        <w:t>Child maintenance figure</w:t>
       </w:r>
     </w:p>
   </w:comment>
-  <w:comment w:id="12" w:author="Microsoft Office User" w:date="2017-09-15T11:13:00Z" w:initials="Office">
+  <w:comment w:id="12" w:author="Microsoft Office User" w:date="2017-09-15T11:14:00Z" w:initials="Office">
     <w:p>
       <w:pPr>
         <w:pStyle w:val="CommentText"/>
@@ -7770,11 +8305,11 @@
         <w:annotationRef/>
       </w:r>
       <w:r>
-        <w:t>Child maintenance figure</w:t>
+        <w:t xml:space="preserve">bank transfer and date. </w:t>
       </w:r>
     </w:p>
   </w:comment>
-  <w:comment w:id="13" w:author="Microsoft Office User" w:date="2017-09-15T11:14:00Z" w:initials="Office">
+  <w:comment w:id="13" w:author="Microsoft Office User" w:date="2017-09-15T11:16:00Z" w:initials="Office">
     <w:p>
       <w:pPr>
         <w:pStyle w:val="CommentText"/>
@@ -7786,7 +8321,7 @@
         <w:annotationRef/>
       </w:r>
       <w:r>
-        <w:t xml:space="preserve">bank transfer and date. </w:t>
+        <w:t>Number of bedrooms</w:t>
       </w:r>
     </w:p>
   </w:comment>
@@ -7802,11 +8337,11 @@
         <w:annotationRef/>
       </w:r>
       <w:r>
-        <w:t>Number of bedrooms</w:t>
+        <w:t>Which is family address</w:t>
       </w:r>
     </w:p>
   </w:comment>
-  <w:comment w:id="15" w:author="Microsoft Office User" w:date="2017-09-15T11:16:00Z" w:initials="Office">
+  <w:comment w:id="15" w:author="Microsoft Office User" w:date="2017-09-15T11:17:00Z" w:initials="Office">
     <w:p>
       <w:pPr>
         <w:pStyle w:val="CommentText"/>
@@ -7818,7 +8353,7 @@
         <w:annotationRef/>
       </w:r>
       <w:r>
-        <w:t>Which is family address</w:t>
+        <w:t>Purchase price</w:t>
       </w:r>
     </w:p>
   </w:comment>
@@ -7834,7 +8369,7 @@
         <w:annotationRef/>
       </w:r>
       <w:r>
-        <w:t>Purchase price</w:t>
+        <w:t>Date of purchase</w:t>
       </w:r>
     </w:p>
   </w:comment>
@@ -7850,7 +8385,7 @@
         <w:annotationRef/>
       </w:r>
       <w:r>
-        <w:t>Date of purchase</w:t>
+        <w:t>Financial statement</w:t>
       </w:r>
     </w:p>
   </w:comment>
@@ -7870,7 +8405,7 @@
       </w:r>
     </w:p>
   </w:comment>
-  <w:comment w:id="19" w:author="Microsoft Office User" w:date="2017-09-15T11:17:00Z" w:initials="Office">
+  <w:comment w:id="19" w:author="Microsoft Office User" w:date="2017-09-15T11:18:00Z" w:initials="Office">
     <w:p>
       <w:pPr>
         <w:pStyle w:val="CommentText"/>
@@ -7882,11 +8417,11 @@
         <w:annotationRef/>
       </w:r>
       <w:r>
-        <w:t>Financial statement</w:t>
+        <w:t>Equity left after paying back any mortgage and other things – they need to be noted here</w:t>
       </w:r>
     </w:p>
   </w:comment>
-  <w:comment w:id="20" w:author="Microsoft Office User" w:date="2017-09-15T11:18:00Z" w:initials="Office">
+  <w:comment w:id="20" w:author="Microsoft Office User" w:date="2017-09-15T11:23:00Z" w:initials="Office">
     <w:p>
       <w:pPr>
         <w:pStyle w:val="CommentText"/>
@@ -7898,11 +8433,11 @@
         <w:annotationRef/>
       </w:r>
       <w:r>
-        <w:t>Equity left after paying back any mortgage and other things – they need to be noted here</w:t>
+        <w:t>Generate if pension if not then say neither have pensions</w:t>
       </w:r>
     </w:p>
   </w:comment>
-  <w:comment w:id="21" w:author="Microsoft Office User" w:date="2017-09-15T11:23:00Z" w:initials="Office">
+  <w:comment w:id="21" w:author="Microsoft Office User" w:date="2017-09-15T11:43:00Z" w:initials="Office">
     <w:p>
       <w:pPr>
         <w:pStyle w:val="CommentText"/>
@@ -7914,7 +8449,7 @@
         <w:annotationRef/>
       </w:r>
       <w:r>
-        <w:t>Generate if pension if not then say neither have pensions</w:t>
+        <w:t>name</w:t>
       </w:r>
     </w:p>
   </w:comment>
@@ -7930,7 +8465,7 @@
         <w:annotationRef/>
       </w:r>
       <w:r>
-        <w:t>name</w:t>
+        <w:t>income</w:t>
       </w:r>
     </w:p>
   </w:comment>
@@ -7946,27 +8481,11 @@
         <w:annotationRef/>
       </w:r>
       <w:r>
-        <w:t>income</w:t>
+        <w:t>spreadsheet</w:t>
       </w:r>
     </w:p>
   </w:comment>
-  <w:comment w:id="24" w:author="Microsoft Office User" w:date="2017-09-15T11:43:00Z" w:initials="Office">
-    <w:p>
-      <w:pPr>
-        <w:pStyle w:val="CommentText"/>
-      </w:pPr>
-      <w:r>
-        <w:rPr>
-          <w:rStyle w:val="CommentReference"/>
-        </w:rPr>
-        <w:annotationRef/>
-      </w:r>
-      <w:r>
-        <w:t>spreadsheet</w:t>
-      </w:r>
-    </w:p>
-  </w:comment>
-  <w:comment w:id="25" w:author="Microsoft Office User" w:date="2017-09-15T11:45:00Z" w:initials="Office">
+  <w:comment w:id="24" w:author="Microsoft Office User" w:date="2017-09-15T11:45:00Z" w:initials="Office">
     <w:p>
       <w:pPr>
         <w:pStyle w:val="CommentText"/>
@@ -7996,7 +8515,6 @@
   <w15:commentEx w15:paraId="502C2C04" w15:done="0"/>
   <w15:commentEx w15:paraId="159D83D2" w15:done="0"/>
   <w15:commentEx w15:paraId="0E45B06A" w15:done="0"/>
-  <w15:commentEx w15:paraId="7C39A162" w15:done="0"/>
   <w15:commentEx w15:paraId="2265DB91" w15:done="0"/>
   <w15:commentEx w15:paraId="7CD5CBA0" w15:done="0"/>
   <w15:commentEx w15:paraId="1BC5C3C1" w15:done="0"/>
@@ -8114,7 +8632,7 @@
         <w:rStyle w:val="PageNumber"/>
         <w:noProof/>
       </w:rPr>
-      <w:t>7</w:t>
+      <w:t>2</w:t>
     </w:r>
     <w:r>
       <w:rPr>
@@ -8143,7 +8661,25 @@
         <w:sz w:val="20"/>
         <w:szCs w:val="20"/>
       </w:rPr>
-      <w:t>{footer_date}</w:t>
+      <w:t>{</w:t>
+    </w:r>
+    <w:proofErr w:type="spellStart"/>
+    <w:r>
+      <w:rPr>
+        <w:color w:val="AEAAAA" w:themeColor="background2" w:themeShade="BF"/>
+        <w:sz w:val="20"/>
+        <w:szCs w:val="20"/>
+      </w:rPr>
+      <w:t>footer_date</w:t>
+    </w:r>
+    <w:proofErr w:type="spellEnd"/>
+    <w:r>
+      <w:rPr>
+        <w:color w:val="AEAAAA" w:themeColor="background2" w:themeShade="BF"/>
+        <w:sz w:val="20"/>
+        <w:szCs w:val="20"/>
+      </w:rPr>
+      <w:t>}</w:t>
     </w:r>
     <w:r>
       <w:rPr>
@@ -8159,7 +8695,25 @@
         <w:sz w:val="20"/>
         <w:szCs w:val="20"/>
       </w:rPr>
-      <w:t xml:space="preserve"> {footer_info}</w:t>
+      <w:t xml:space="preserve"> {</w:t>
+    </w:r>
+    <w:proofErr w:type="spellStart"/>
+    <w:r>
+      <w:rPr>
+        <w:color w:val="AEAAAA" w:themeColor="background2" w:themeShade="BF"/>
+        <w:sz w:val="20"/>
+        <w:szCs w:val="20"/>
+      </w:rPr>
+      <w:t>footer_info</w:t>
+    </w:r>
+    <w:proofErr w:type="spellEnd"/>
+    <w:r>
+      <w:rPr>
+        <w:color w:val="AEAAAA" w:themeColor="background2" w:themeShade="BF"/>
+        <w:sz w:val="20"/>
+        <w:szCs w:val="20"/>
+      </w:rPr>
+      <w:t>}</w:t>
     </w:r>
   </w:p>
   <w:p>
@@ -8251,7 +8805,25 @@
         <w:sz w:val="20"/>
         <w:szCs w:val="20"/>
       </w:rPr>
-      <w:t>{footer_date}</w:t>
+      <w:t>{</w:t>
+    </w:r>
+    <w:proofErr w:type="spellStart"/>
+    <w:r>
+      <w:rPr>
+        <w:color w:val="AEAAAA" w:themeColor="background2" w:themeShade="BF"/>
+        <w:sz w:val="20"/>
+        <w:szCs w:val="20"/>
+      </w:rPr>
+      <w:t>footer_date</w:t>
+    </w:r>
+    <w:proofErr w:type="spellEnd"/>
+    <w:r>
+      <w:rPr>
+        <w:color w:val="AEAAAA" w:themeColor="background2" w:themeShade="BF"/>
+        <w:sz w:val="20"/>
+        <w:szCs w:val="20"/>
+      </w:rPr>
+      <w:t>}</w:t>
     </w:r>
     <w:r>
       <w:rPr>
@@ -8260,7 +8832,25 @@
         <w:szCs w:val="20"/>
       </w:rPr>
       <w:tab/>
-      <w:t>{footer_info}</w:t>
+      <w:t>{</w:t>
+    </w:r>
+    <w:proofErr w:type="spellStart"/>
+    <w:r>
+      <w:rPr>
+        <w:color w:val="AEAAAA" w:themeColor="background2" w:themeShade="BF"/>
+        <w:sz w:val="20"/>
+        <w:szCs w:val="20"/>
+      </w:rPr>
+      <w:t>footer_info</w:t>
+    </w:r>
+    <w:proofErr w:type="spellEnd"/>
+    <w:r>
+      <w:rPr>
+        <w:color w:val="AEAAAA" w:themeColor="background2" w:themeShade="BF"/>
+        <w:sz w:val="20"/>
+        <w:szCs w:val="20"/>
+      </w:rPr>
+      <w:t>}</w:t>
     </w:r>
   </w:p>
   <w:p>
@@ -10476,7 +11066,7 @@
 </file>
 
 <file path=customXml/itemProps1.xml><?xml version="1.0" encoding="utf-8"?>
-<ds:datastoreItem xmlns:ds="http://schemas.openxmlformats.org/officeDocument/2006/customXml" ds:itemID="{1852F2CD-9677-3445-8DF1-EE2C02F7E885}">
+<ds:datastoreItem xmlns:ds="http://schemas.openxmlformats.org/officeDocument/2006/customXml" ds:itemID="{2B1E65AC-D914-BF4B-B7DB-7056931CAC58}">
   <ds:schemaRefs>
     <ds:schemaRef ds:uri="http://schemas.openxmlformats.org/officeDocument/2006/bibliography"/>
   </ds:schemaRefs>

</xml_diff>

<commit_message>
all financial information field generation complete except averaged monthly income
</commit_message>
<xml_diff>
--- a/api/lib/docx_template.docx
+++ b/api/lib/docx_template.docx
@@ -1548,12 +1548,6 @@
           <w:b/>
         </w:rPr>
         <w:t>{relationship_status_b}</w:t>
-      </w:r>
-      <w:r>
-        <w:rPr>
-          <w:rFonts w:ascii="Arial" w:hAnsi="Arial" w:cs="Arial"/>
-        </w:rPr>
-        <w:t>.</w:t>
       </w:r>
     </w:p>
     <w:p>
@@ -2701,13 +2695,21 @@
         <w:rPr>
           <w:rFonts w:ascii="Arial" w:hAnsi="Arial" w:cs="Arial"/>
         </w:rPr>
-        <w:t xml:space="preserve"> £</w:t>
-      </w:r>
-      <w:r>
-        <w:rPr>
-          <w:rFonts w:ascii="Arial" w:hAnsi="Arial" w:cs="Arial"/>
-        </w:rPr>
-        <w:t>……….</w:t>
+        <w:t xml:space="preserve"> </w:t>
+      </w:r>
+      <w:r>
+        <w:rPr>
+          <w:rFonts w:ascii="Arial" w:hAnsi="Arial" w:cs="Arial"/>
+          <w:b/>
+        </w:rPr>
+        <w:t>£</w:t>
+      </w:r>
+      <w:r>
+        <w:rPr>
+          <w:rFonts w:ascii="Arial" w:hAnsi="Arial" w:cs="Arial"/>
+          <w:b/>
+        </w:rPr>
+        <w:t>{child_support_amount}</w:t>
       </w:r>
       <w:r>
         <w:rPr>
@@ -2724,8 +2726,16 @@
       <w:r>
         <w:rPr>
           <w:rFonts w:ascii="Arial" w:hAnsi="Arial" w:cs="Arial"/>
-        </w:rPr>
-        <w:t>……….</w:t>
+          <w:b/>
+        </w:rPr>
+        <w:t>{</w:t>
+      </w:r>
+      <w:r>
+        <w:rPr>
+          <w:rFonts w:ascii="Arial" w:hAnsi="Arial" w:cs="Arial"/>
+          <w:b/>
+        </w:rPr>
+        <w:t>child_support_payee}</w:t>
       </w:r>
       <w:r>
         <w:rPr>
@@ -2742,12 +2752,14 @@
       <w:r>
         <w:rPr>
           <w:rFonts w:ascii="Arial" w:hAnsi="Arial" w:cs="Arial"/>
-        </w:rPr>
-        <w:t>……….</w:t>
-      </w:r>
-      <w:r>
-        <w:rPr>
-          <w:rFonts w:ascii="Arial" w:hAnsi="Arial" w:cs="Arial"/>
+          <w:b/>
+        </w:rPr>
+        <w:t>{child_support_recipient}</w:t>
+      </w:r>
+      <w:r>
+        <w:rPr>
+          <w:rFonts w:ascii="Arial" w:hAnsi="Arial" w:cs="Arial"/>
+          <w:b/>
         </w:rPr>
         <w:t>.</w:t>
       </w:r>
@@ -3476,14 +3488,16 @@
       <w:r>
         <w:rPr>
           <w:rFonts w:ascii="Arial" w:hAnsi="Arial" w:cs="Arial"/>
-        </w:rPr>
-        <w:t>……….</w:t>
-      </w:r>
-      <w:r>
-        <w:rPr>
-          <w:rFonts w:ascii="Arial" w:hAnsi="Arial" w:cs="Arial"/>
-        </w:rPr>
-        <w:t>, Oxon.</w:t>
+          <w:b/>
+        </w:rPr>
+        <w:t>{family_home_address}</w:t>
+      </w:r>
+      <w:r>
+        <w:rPr>
+          <w:rFonts w:ascii="Arial" w:hAnsi="Arial" w:cs="Arial"/>
+          <w:b/>
+        </w:rPr>
+        <w:t>.</w:t>
       </w:r>
       <w:r>
         <w:rPr>
@@ -3618,16 +3632,9 @@
       <w:r>
         <w:rPr>
           <w:rFonts w:ascii="Arial" w:hAnsi="Arial" w:cs="Arial"/>
-        </w:rPr>
-        <w:t>£{family_home_total</w:t>
-      </w:r>
-      <w:bookmarkStart w:id="19" w:name="_GoBack"/>
-      <w:bookmarkEnd w:id="19"/>
-      <w:r>
-        <w:rPr>
-          <w:rFonts w:ascii="Arial" w:hAnsi="Arial" w:cs="Arial"/>
-        </w:rPr>
-        <w:t>}.</w:t>
+          <w:b/>
+        </w:rPr>
+        <w:t>£{family_home_total}.</w:t>
       </w:r>
     </w:p>
     <w:p>
@@ -3702,6 +3709,7 @@
         <w:rPr>
           <w:rFonts w:ascii="Arial" w:hAnsi="Arial" w:cs="Arial"/>
         </w:rPr>
+        <w:lastRenderedPageBreak/>
         <w:t xml:space="preserve">We have agreed that ………. </w:t>
       </w:r>
       <w:r>
@@ -3769,7 +3777,6 @@
           <w:i/>
           <w:iCs/>
         </w:rPr>
-        <w:lastRenderedPageBreak/>
         <w:t>Brief summary of</w:t>
       </w:r>
       <w:r>
@@ -4255,7 +4262,7 @@
         <w:jc w:val="both"/>
         <w:rPr>
           <w:rFonts w:ascii="Arial" w:hAnsi="Arial" w:cs="Arial"/>
-          <w:i/>
+          <w:b/>
           <w:iCs/>
         </w:rPr>
       </w:pPr>
@@ -4265,62 +4272,45 @@
         <w:jc w:val="both"/>
         <w:rPr>
           <w:rFonts w:ascii="Arial" w:hAnsi="Arial" w:cs="Arial"/>
-        </w:rPr>
-      </w:pPr>
-      <w:r>
-        <w:rPr>
-          <w:rFonts w:ascii="Arial" w:hAnsi="Arial" w:cs="Arial"/>
-        </w:rPr>
-        <w:t xml:space="preserve">………. has …………pension with a total Cash Equivalent Transfer Value </w:t>
-      </w:r>
-      <w:commentRangeStart w:id="20"/>
-      <w:r>
-        <w:rPr>
-          <w:rFonts w:ascii="Arial" w:hAnsi="Arial" w:cs="Arial"/>
-        </w:rPr>
-        <w:t>of</w:t>
-      </w:r>
-      <w:commentRangeEnd w:id="20"/>
-      <w:r>
-        <w:rPr>
-          <w:rStyle w:val="CommentReference"/>
-        </w:rPr>
-        <w:commentReference w:id="20"/>
-      </w:r>
-      <w:r>
-        <w:rPr>
-          <w:rFonts w:ascii="Arial" w:hAnsi="Arial" w:cs="Arial"/>
-        </w:rPr>
-        <w:t xml:space="preserve"> £………  ………….. accrued during the marriage.  </w:t>
-      </w:r>
-    </w:p>
-    <w:p>
-      <w:pPr>
-        <w:pStyle w:val="Heading3"/>
-        <w:jc w:val="both"/>
-        <w:rPr>
-          <w:rFonts w:ascii="Arial" w:hAnsi="Arial" w:cs="Arial"/>
-        </w:rPr>
-      </w:pPr>
-    </w:p>
-    <w:p>
-      <w:pPr>
-        <w:jc w:val="both"/>
-        <w:rPr>
-          <w:rFonts w:ascii="Arial" w:hAnsi="Arial" w:cs="Arial"/>
-        </w:rPr>
-      </w:pPr>
-      <w:r>
-        <w:rPr>
-          <w:rFonts w:ascii="Arial" w:hAnsi="Arial" w:cs="Arial"/>
-        </w:rPr>
-        <w:t>………….. has ……….. pension with a total Cash Equivalent Transfer Value of £……..</w:t>
-      </w:r>
-      <w:r>
-        <w:rPr>
-          <w:rFonts w:ascii="Arial" w:hAnsi="Arial" w:cs="Arial"/>
-        </w:rPr>
-        <w:t xml:space="preserve"> </w:t>
+          <w:b/>
+          <w:iCs/>
+        </w:rPr>
+      </w:pPr>
+      <w:r>
+        <w:rPr>
+          <w:rFonts w:ascii="Arial" w:hAnsi="Arial" w:cs="Arial"/>
+          <w:b/>
+          <w:iCs/>
+        </w:rPr>
+        <w:t>{partner_a_pensions_para}</w:t>
+      </w:r>
+    </w:p>
+    <w:p>
+      <w:pPr>
+        <w:jc w:val="both"/>
+        <w:rPr>
+          <w:rFonts w:ascii="Arial" w:hAnsi="Arial" w:cs="Arial"/>
+          <w:b/>
+          <w:iCs/>
+        </w:rPr>
+      </w:pPr>
+    </w:p>
+    <w:p>
+      <w:pPr>
+        <w:jc w:val="both"/>
+        <w:rPr>
+          <w:rFonts w:ascii="Arial" w:hAnsi="Arial" w:cs="Arial"/>
+          <w:b/>
+          <w:iCs/>
+        </w:rPr>
+      </w:pPr>
+      <w:r>
+        <w:rPr>
+          <w:rFonts w:ascii="Arial" w:hAnsi="Arial" w:cs="Arial"/>
+          <w:b/>
+          <w:iCs/>
+        </w:rPr>
+        <w:t>{partner_b_pensions_para}</w:t>
       </w:r>
     </w:p>
     <w:p>
@@ -4387,6 +4377,7 @@
           <w:bCs/>
           <w:sz w:val="24"/>
         </w:rPr>
+        <w:lastRenderedPageBreak/>
         <w:t>Liabilities</w:t>
       </w:r>
     </w:p>
@@ -4414,7 +4405,6 @@
         <w:rPr>
           <w:sz w:val="24"/>
         </w:rPr>
-        <w:lastRenderedPageBreak/>
         <w:t xml:space="preserve">There are a number of outstanding liabilities.  </w:t>
       </w:r>
     </w:p>
@@ -4857,12 +4847,233 @@
         </w:rPr>
         <w:t xml:space="preserve">We estimated that </w:t>
       </w:r>
+      <w:r>
+        <w:rPr>
+          <w:rFonts w:ascii="Arial" w:hAnsi="Arial" w:cs="Arial"/>
+          <w:b/>
+        </w:rPr>
+        <w:t>{</w:t>
+      </w:r>
+      <w:r>
+        <w:rPr>
+          <w:rFonts w:ascii="Arial" w:hAnsi="Arial" w:cs="Arial"/>
+          <w:b/>
+        </w:rPr>
+        <w:t>child_support_recipient</w:t>
+      </w:r>
+      <w:r>
+        <w:rPr>
+          <w:rFonts w:ascii="Arial" w:hAnsi="Arial" w:cs="Arial"/>
+          <w:b/>
+        </w:rPr>
+        <w:t xml:space="preserve">} </w:t>
+      </w:r>
+      <w:r>
+        <w:rPr>
+          <w:rFonts w:ascii="Arial" w:hAnsi="Arial" w:cs="Arial"/>
+        </w:rPr>
+        <w:t xml:space="preserve">will have a total future net monthly income of </w:t>
+      </w:r>
+      <w:commentRangeStart w:id="19"/>
+      <w:r>
+        <w:rPr>
+          <w:rFonts w:ascii="Arial" w:hAnsi="Arial" w:cs="Arial"/>
+          <w:b/>
+        </w:rPr>
+        <w:t>£</w:t>
+      </w:r>
+      <w:r>
+        <w:rPr>
+          <w:rFonts w:ascii="Arial" w:hAnsi="Arial" w:cs="Arial"/>
+          <w:b/>
+        </w:rPr>
+        <w:t>{net_monthly_income_r</w:t>
+      </w:r>
+      <w:r>
+        <w:rPr>
+          <w:rFonts w:ascii="Arial" w:hAnsi="Arial" w:cs="Arial"/>
+          <w:b/>
+        </w:rPr>
+        <w:t>}.</w:t>
+      </w:r>
+      <w:r>
+        <w:rPr>
+          <w:rFonts w:ascii="Arial" w:hAnsi="Arial" w:cs="Arial"/>
+        </w:rPr>
+        <w:t xml:space="preserve"> </w:t>
+      </w:r>
+      <w:commentRangeEnd w:id="19"/>
+      <w:r>
+        <w:rPr>
+          <w:rStyle w:val="CommentReference"/>
+        </w:rPr>
+        <w:commentReference w:id="19"/>
+      </w:r>
+      <w:r>
+        <w:rPr>
+          <w:rFonts w:ascii="Arial" w:hAnsi="Arial" w:cs="Arial"/>
+        </w:rPr>
+        <w:t xml:space="preserve">This is made up of income from …………………………………   </w:t>
+      </w:r>
+    </w:p>
+    <w:p>
+      <w:pPr>
+        <w:jc w:val="both"/>
+        <w:rPr>
+          <w:rFonts w:ascii="Arial" w:hAnsi="Arial" w:cs="Arial"/>
+        </w:rPr>
+      </w:pPr>
+      <w:r>
+        <w:rPr>
+          <w:rFonts w:ascii="Arial" w:hAnsi="Arial" w:cs="Arial"/>
+          <w:b/>
+        </w:rPr>
+        <w:t>{</w:t>
+      </w:r>
+      <w:r>
+        <w:rPr>
+          <w:rFonts w:ascii="Arial" w:hAnsi="Arial" w:cs="Arial"/>
+          <w:b/>
+        </w:rPr>
+        <w:t>child_support_recipient</w:t>
+      </w:r>
+      <w:r>
+        <w:rPr>
+          <w:rFonts w:ascii="Arial" w:hAnsi="Arial" w:cs="Arial"/>
+          <w:b/>
+        </w:rPr>
+        <w:t>}</w:t>
+      </w:r>
+      <w:r>
+        <w:rPr>
+          <w:rFonts w:ascii="Arial" w:hAnsi="Arial" w:cs="Arial"/>
+        </w:rPr>
+        <w:t>’s e</w:t>
+      </w:r>
+      <w:r>
+        <w:rPr>
+          <w:rFonts w:ascii="Arial" w:hAnsi="Arial" w:cs="Arial"/>
+        </w:rPr>
+        <w:t xml:space="preserve">stimated future outgoings total </w:t>
+      </w:r>
+      <w:r>
+        <w:rPr>
+          <w:rFonts w:ascii="Arial" w:hAnsi="Arial" w:cs="Arial"/>
+          <w:b/>
+        </w:rPr>
+        <w:t>£{</w:t>
+      </w:r>
+      <w:r>
+        <w:rPr>
+          <w:rFonts w:ascii="Arial" w:hAnsi="Arial" w:cs="Arial"/>
+          <w:b/>
+        </w:rPr>
+        <w:t>net_</w:t>
+      </w:r>
+      <w:r>
+        <w:rPr>
+          <w:rFonts w:ascii="Arial" w:hAnsi="Arial" w:cs="Arial"/>
+          <w:b/>
+        </w:rPr>
+        <w:t>monthly</w:t>
+      </w:r>
+      <w:r>
+        <w:rPr>
+          <w:rFonts w:ascii="Arial" w:hAnsi="Arial" w:cs="Arial"/>
+          <w:b/>
+        </w:rPr>
+        <w:t>_outgoings_r</w:t>
+      </w:r>
+      <w:r>
+        <w:rPr>
+          <w:rFonts w:ascii="Arial" w:hAnsi="Arial" w:cs="Arial"/>
+          <w:b/>
+        </w:rPr>
+        <w:t>}.</w:t>
+      </w:r>
+      <w:r>
+        <w:rPr>
+          <w:rStyle w:val="CommentReference"/>
+          <w:b/>
+        </w:rPr>
+        <w:commentReference w:id="20"/>
+      </w:r>
+    </w:p>
+    <w:p>
+      <w:pPr>
+        <w:jc w:val="both"/>
+        <w:rPr>
+          <w:rFonts w:ascii="Arial" w:hAnsi="Arial" w:cs="Arial"/>
+        </w:rPr>
+      </w:pPr>
+    </w:p>
+    <w:p>
+      <w:pPr>
+        <w:jc w:val="both"/>
+        <w:rPr>
+          <w:rFonts w:ascii="Arial" w:hAnsi="Arial" w:cs="Arial"/>
+        </w:rPr>
+      </w:pPr>
+      <w:r>
+        <w:rPr>
+          <w:rFonts w:ascii="Arial" w:hAnsi="Arial" w:cs="Arial"/>
+          <w:b/>
+        </w:rPr>
+        <w:t>{</w:t>
+      </w:r>
+      <w:r>
+        <w:rPr>
+          <w:rFonts w:ascii="Arial" w:hAnsi="Arial" w:cs="Arial"/>
+          <w:b/>
+        </w:rPr>
+        <w:t>child_support_payee</w:t>
+      </w:r>
+      <w:r>
+        <w:rPr>
+          <w:rFonts w:ascii="Arial" w:hAnsi="Arial" w:cs="Arial"/>
+          <w:b/>
+        </w:rPr>
+        <w:t xml:space="preserve">} </w:t>
+      </w:r>
+      <w:r>
+        <w:rPr>
+          <w:rFonts w:ascii="Arial" w:hAnsi="Arial" w:cs="Arial"/>
+        </w:rPr>
+        <w:t>will have a net income</w:t>
+      </w:r>
+      <w:r>
+        <w:rPr>
+          <w:rFonts w:ascii="Arial" w:hAnsi="Arial" w:cs="Arial"/>
+        </w:rPr>
+        <w:t xml:space="preserve"> of </w:t>
+      </w:r>
       <w:commentRangeStart w:id="21"/>
       <w:r>
         <w:rPr>
           <w:rFonts w:ascii="Arial" w:hAnsi="Arial" w:cs="Arial"/>
-        </w:rPr>
-        <w:t xml:space="preserve">…… </w:t>
+          <w:b/>
+        </w:rPr>
+        <w:t>£</w:t>
+      </w:r>
+      <w:r>
+        <w:rPr>
+          <w:rFonts w:ascii="Arial" w:hAnsi="Arial" w:cs="Arial"/>
+          <w:b/>
+        </w:rPr>
+        <w:t>{net_monthly_income_p</w:t>
+      </w:r>
+      <w:r>
+        <w:rPr>
+          <w:rFonts w:ascii="Arial" w:hAnsi="Arial" w:cs="Arial"/>
+          <w:b/>
+        </w:rPr>
+        <w:t>}.</w:t>
+      </w:r>
+      <w:r>
+        <w:rPr>
+          <w:rFonts w:ascii="Arial" w:hAnsi="Arial" w:cs="Arial"/>
+        </w:rPr>
+        <w:t xml:space="preserve"> </w:t>
       </w:r>
       <w:commentRangeEnd w:id="21"/>
       <w:r>
@@ -4875,97 +5086,159 @@
         <w:rPr>
           <w:rFonts w:ascii="Arial" w:hAnsi="Arial" w:cs="Arial"/>
         </w:rPr>
-        <w:t xml:space="preserve">will have a total future net monthly income of </w:t>
-      </w:r>
-      <w:commentRangeStart w:id="22"/>
-      <w:r>
-        <w:rPr>
-          <w:rFonts w:ascii="Arial" w:hAnsi="Arial" w:cs="Arial"/>
-        </w:rPr>
-        <w:t xml:space="preserve">£……….  </w:t>
-      </w:r>
-      <w:commentRangeEnd w:id="22"/>
+        <w:t xml:space="preserve">after </w:t>
+      </w:r>
+      <w:r>
+        <w:rPr>
+          <w:rFonts w:ascii="Arial" w:hAnsi="Arial" w:cs="Arial"/>
+          <w:b/>
+        </w:rPr>
+        <w:t>{payee_gender}</w:t>
+      </w:r>
+      <w:r>
+        <w:rPr>
+          <w:rFonts w:ascii="Arial" w:hAnsi="Arial" w:cs="Arial"/>
+        </w:rPr>
+        <w:t xml:space="preserve"> has paid child support of </w:t>
+      </w:r>
+      <w:r>
+        <w:rPr>
+          <w:rFonts w:ascii="Arial" w:hAnsi="Arial" w:cs="Arial"/>
+          <w:b/>
+        </w:rPr>
+        <w:t>£</w:t>
+      </w:r>
+      <w:r>
+        <w:rPr>
+          <w:rFonts w:ascii="Arial" w:hAnsi="Arial" w:cs="Arial"/>
+          <w:b/>
+        </w:rPr>
+        <w:t>{child_support_amount}</w:t>
+      </w:r>
+      <w:r>
+        <w:rPr>
+          <w:rFonts w:ascii="Arial" w:hAnsi="Arial" w:cs="Arial"/>
+        </w:rPr>
+        <w:t xml:space="preserve"> and maintenance for </w:t>
+      </w:r>
+      <w:r>
+        <w:rPr>
+          <w:rFonts w:ascii="Arial" w:hAnsi="Arial" w:cs="Arial"/>
+          <w:b/>
+        </w:rPr>
+        <w:t>{</w:t>
+      </w:r>
+      <w:r>
+        <w:rPr>
+          <w:rFonts w:ascii="Arial" w:hAnsi="Arial" w:cs="Arial"/>
+          <w:b/>
+        </w:rPr>
+        <w:t>spousal</w:t>
+      </w:r>
+      <w:r>
+        <w:rPr>
+          <w:rFonts w:ascii="Arial" w:hAnsi="Arial" w:cs="Arial"/>
+          <w:b/>
+        </w:rPr>
+        <w:t>_support_recipient</w:t>
+      </w:r>
+      <w:r>
+        <w:rPr>
+          <w:rFonts w:ascii="Arial" w:hAnsi="Arial" w:cs="Arial"/>
+          <w:b/>
+        </w:rPr>
+        <w:t xml:space="preserve">} </w:t>
+      </w:r>
+      <w:r>
+        <w:rPr>
+          <w:rFonts w:ascii="Arial" w:hAnsi="Arial" w:cs="Arial"/>
+        </w:rPr>
+        <w:t xml:space="preserve">of </w:t>
+      </w:r>
+      <w:r>
+        <w:rPr>
+          <w:rFonts w:ascii="Arial" w:hAnsi="Arial" w:cs="Arial"/>
+          <w:b/>
+        </w:rPr>
+        <w:t>£{spousal_support_amount}</w:t>
+      </w:r>
+      <w:r>
+        <w:rPr>
+          <w:rFonts w:ascii="Arial" w:hAnsi="Arial" w:cs="Arial"/>
+        </w:rPr>
+        <w:t xml:space="preserve"> </w:t>
+      </w:r>
+    </w:p>
+    <w:p>
+      <w:pPr>
+        <w:jc w:val="both"/>
+        <w:rPr>
+          <w:rFonts w:ascii="Arial" w:hAnsi="Arial" w:cs="Arial"/>
+        </w:rPr>
+      </w:pPr>
+      <w:r>
+        <w:rPr>
+          <w:rFonts w:ascii="Arial" w:hAnsi="Arial" w:cs="Arial"/>
+          <w:b/>
+        </w:rPr>
+        <w:t>{</w:t>
+      </w:r>
+      <w:r>
+        <w:rPr>
+          <w:rFonts w:ascii="Arial" w:hAnsi="Arial" w:cs="Arial"/>
+          <w:b/>
+        </w:rPr>
+        <w:t>child_support_payee}</w:t>
+      </w:r>
+      <w:r>
+        <w:rPr>
+          <w:rFonts w:ascii="Arial" w:hAnsi="Arial" w:cs="Arial"/>
+        </w:rPr>
+        <w:t xml:space="preserve">’s estimated future outgoings total </w:t>
+      </w:r>
+      <w:r>
+        <w:rPr>
+          <w:rFonts w:ascii="Arial" w:hAnsi="Arial" w:cs="Arial"/>
+          <w:b/>
+        </w:rPr>
+        <w:t>£{</w:t>
+      </w:r>
+      <w:r>
+        <w:rPr>
+          <w:rFonts w:ascii="Arial" w:hAnsi="Arial" w:cs="Arial"/>
+          <w:b/>
+        </w:rPr>
+        <w:t>net_</w:t>
+      </w:r>
+      <w:bookmarkStart w:id="22" w:name="_GoBack"/>
+      <w:bookmarkEnd w:id="22"/>
+      <w:r>
+        <w:rPr>
+          <w:rFonts w:ascii="Arial" w:hAnsi="Arial" w:cs="Arial"/>
+          <w:b/>
+        </w:rPr>
+        <w:t>monthly</w:t>
+      </w:r>
+      <w:r>
+        <w:rPr>
+          <w:rFonts w:ascii="Arial" w:hAnsi="Arial" w:cs="Arial"/>
+          <w:b/>
+        </w:rPr>
+        <w:t>_outgoings_p</w:t>
+      </w:r>
+      <w:r>
+        <w:rPr>
+          <w:rFonts w:ascii="Arial" w:hAnsi="Arial" w:cs="Arial"/>
+          <w:b/>
+        </w:rPr>
+        <w:t>}.</w:t>
+      </w:r>
       <w:r>
         <w:rPr>
           <w:rStyle w:val="CommentReference"/>
-        </w:rPr>
-        <w:commentReference w:id="22"/>
-      </w:r>
-      <w:r>
-        <w:rPr>
-          <w:rFonts w:ascii="Arial" w:hAnsi="Arial" w:cs="Arial"/>
-        </w:rPr>
-        <w:t xml:space="preserve">This is made up of income from …………………………………   </w:t>
-      </w:r>
-    </w:p>
-    <w:p>
-      <w:pPr>
-        <w:jc w:val="both"/>
-        <w:rPr>
-          <w:rFonts w:ascii="Arial" w:hAnsi="Arial" w:cs="Arial"/>
-        </w:rPr>
-      </w:pPr>
-      <w:r>
-        <w:rPr>
-          <w:rFonts w:ascii="Arial" w:hAnsi="Arial" w:cs="Arial"/>
-        </w:rPr>
-        <w:t xml:space="preserve">………..’s estimated future outgoings total </w:t>
-      </w:r>
-      <w:commentRangeStart w:id="23"/>
-      <w:r>
-        <w:rPr>
-          <w:rFonts w:ascii="Arial" w:hAnsi="Arial" w:cs="Arial"/>
-        </w:rPr>
-        <w:t>£………..</w:t>
-      </w:r>
-      <w:commentRangeEnd w:id="23"/>
-      <w:r>
-        <w:rPr>
-          <w:rStyle w:val="CommentReference"/>
+          <w:b/>
         </w:rPr>
         <w:commentReference w:id="23"/>
-      </w:r>
-    </w:p>
-    <w:p>
-      <w:pPr>
-        <w:jc w:val="both"/>
-        <w:rPr>
-          <w:rFonts w:ascii="Arial" w:hAnsi="Arial" w:cs="Arial"/>
-        </w:rPr>
-      </w:pPr>
-    </w:p>
-    <w:p>
-      <w:pPr>
-        <w:jc w:val="both"/>
-        <w:rPr>
-          <w:rFonts w:ascii="Arial" w:hAnsi="Arial" w:cs="Arial"/>
-        </w:rPr>
-      </w:pPr>
-      <w:r>
-        <w:rPr>
-          <w:rFonts w:ascii="Arial" w:hAnsi="Arial" w:cs="Arial"/>
-        </w:rPr>
-        <w:t>…………. will have a net income</w:t>
-      </w:r>
-      <w:r>
-        <w:rPr>
-          <w:rFonts w:ascii="Arial" w:hAnsi="Arial" w:cs="Arial"/>
-        </w:rPr>
-        <w:t xml:space="preserve"> of £………….. after he has paid child support of £………… and maintenance for ………… of £………….. </w:t>
-      </w:r>
-    </w:p>
-    <w:p>
-      <w:pPr>
-        <w:jc w:val="both"/>
-        <w:rPr>
-          <w:rFonts w:ascii="Arial" w:hAnsi="Arial" w:cs="Arial"/>
-        </w:rPr>
-      </w:pPr>
-      <w:r>
-        <w:rPr>
-          <w:rFonts w:ascii="Arial" w:hAnsi="Arial" w:cs="Arial"/>
-        </w:rPr>
-        <w:t>…………’s estimated future outgoings total £……….</w:t>
       </w:r>
     </w:p>
     <w:p>
@@ -5134,6 +5407,7 @@
               <w:rPr>
                 <w:rFonts w:ascii="Arial" w:hAnsi="Arial" w:cs="Arial"/>
               </w:rPr>
+              <w:lastRenderedPageBreak/>
               <w:t>Child benefit</w:t>
             </w:r>
           </w:p>
@@ -5387,7 +5661,6 @@
               <w:rPr>
                 <w:rFonts w:ascii="Arial" w:hAnsi="Arial" w:cs="Arial"/>
               </w:rPr>
-              <w:lastRenderedPageBreak/>
               <w:t>Maintenance</w:t>
             </w:r>
           </w:p>
@@ -6546,6 +6819,7 @@
               <w:rPr>
                 <w:rFonts w:ascii="Arial" w:hAnsi="Arial" w:cs="Arial"/>
               </w:rPr>
+              <w:lastRenderedPageBreak/>
               <w:t>Equity in family home after costs</w:t>
             </w:r>
           </w:p>
@@ -6800,7 +7074,6 @@
               <w:rPr>
                 <w:rFonts w:ascii="Arial" w:hAnsi="Arial" w:cs="Arial"/>
               </w:rPr>
-              <w:lastRenderedPageBreak/>
               <w:t>Other assets</w:t>
             </w:r>
           </w:p>
@@ -7882,7 +8155,7 @@
       </w:r>
     </w:p>
   </w:comment>
-  <w:comment w:id="20" w:author="Microsoft Office User" w:date="2017-09-15T11:23:00Z" w:initials="Office">
+  <w:comment w:id="19" w:author="Microsoft Office User" w:date="2017-09-15T11:43:00Z" w:initials="Office">
     <w:p>
       <w:pPr>
         <w:pStyle w:val="CommentText"/>
@@ -7894,27 +8167,27 @@
         <w:annotationRef/>
       </w:r>
       <w:r>
-        <w:t>Generate if pension if not then say neither have pensions</w:t>
+        <w:t>income</w:t>
+      </w:r>
+    </w:p>
+  </w:comment>
+  <w:comment w:id="20" w:author="Microsoft Office User" w:date="2017-09-15T11:43:00Z" w:initials="Office">
+    <w:p>
+      <w:pPr>
+        <w:pStyle w:val="CommentText"/>
+      </w:pPr>
+      <w:r>
+        <w:rPr>
+          <w:rStyle w:val="CommentReference"/>
+        </w:rPr>
+        <w:annotationRef/>
+      </w:r>
+      <w:r>
+        <w:t>spreadsheet</w:t>
       </w:r>
     </w:p>
   </w:comment>
   <w:comment w:id="21" w:author="Microsoft Office User" w:date="2017-09-15T11:43:00Z" w:initials="Office">
-    <w:p>
-      <w:pPr>
-        <w:pStyle w:val="CommentText"/>
-      </w:pPr>
-      <w:r>
-        <w:rPr>
-          <w:rStyle w:val="CommentReference"/>
-        </w:rPr>
-        <w:annotationRef/>
-      </w:r>
-      <w:r>
-        <w:t>name</w:t>
-      </w:r>
-    </w:p>
-  </w:comment>
-  <w:comment w:id="22" w:author="Microsoft Office User" w:date="2017-09-15T11:43:00Z" w:initials="Office">
     <w:p>
       <w:pPr>
         <w:pStyle w:val="CommentText"/>
@@ -7986,10 +8259,10 @@
   <w15:commentEx w15:paraId="7BD1618C" w15:done="0"/>
   <w15:commentEx w15:paraId="53889AC5" w15:done="0"/>
   <w15:commentEx w15:paraId="391C62F0" w15:done="0"/>
-  <w15:commentEx w15:paraId="6141924C" w15:done="0"/>
-  <w15:commentEx w15:paraId="16BE8650" w15:done="0"/>
   <w15:commentEx w15:paraId="0C72D7BB" w15:done="0"/>
   <w15:commentEx w15:paraId="204CAF73" w15:done="0"/>
+  <w15:commentEx w15:paraId="1B941AA6" w15:done="0"/>
+  <w15:commentEx w15:paraId="17646131" w15:done="0"/>
   <w15:commentEx w15:paraId="7766DB36" w15:done="0"/>
 </w15:commentsEx>
 </file>
@@ -8093,7 +8366,7 @@
         <w:rStyle w:val="PageNumber"/>
         <w:noProof/>
       </w:rPr>
-      <w:t>3</w:t>
+      <w:t>5</w:t>
     </w:r>
     <w:r>
       <w:rPr>
@@ -8327,7 +8600,7 @@
   <w:abstractNum w:abstractNumId="0">
     <w:nsid w:val="FFFFFF1D"/>
     <w:multiLevelType w:val="multilevel"/>
-    <w:tmpl w:val="3C68F458"/>
+    <w:tmpl w:val="3CEC94B8"/>
     <w:lvl w:ilvl="0">
       <w:start w:val="1"/>
       <w:numFmt w:val="bullet"/>
@@ -10455,7 +10728,7 @@
 </file>
 
 <file path=customXml/itemProps1.xml><?xml version="1.0" encoding="utf-8"?>
-<ds:datastoreItem xmlns:ds="http://schemas.openxmlformats.org/officeDocument/2006/customXml" ds:itemID="{C6CE2F85-31DB-E64B-9EFA-72F6C6C43C18}">
+<ds:datastoreItem xmlns:ds="http://schemas.openxmlformats.org/officeDocument/2006/customXml" ds:itemID="{25529485-1A66-1144-BDE0-FBB3E6DBCFE2}">
   <ds:schemaRefs>
     <ds:schemaRef ds:uri="http://schemas.openxmlformats.org/officeDocument/2006/bibliography"/>
   </ds:schemaRefs>

</xml_diff>

<commit_message>
updated cell values for data input for new spreadsheet layout
</commit_message>
<xml_diff>
--- a/api/lib/docx_template.docx
+++ b/api/lib/docx_template.docx
@@ -133,6 +133,7 @@
         </w:rPr>
         <w:t>{</w:t>
       </w:r>
+      <w:proofErr w:type="spellStart"/>
       <w:r>
         <w:rPr>
           <w:rFonts w:ascii="Arial" w:hAnsi="Arial" w:cs="Arial"/>
@@ -140,6 +141,7 @@
         </w:rPr>
         <w:t>first_name_a</w:t>
       </w:r>
+      <w:proofErr w:type="spellEnd"/>
       <w:r>
         <w:rPr>
           <w:rFonts w:ascii="Arial" w:hAnsi="Arial" w:cs="Arial"/>
@@ -147,6 +149,7 @@
         </w:rPr>
         <w:t>} {</w:t>
       </w:r>
+      <w:proofErr w:type="spellStart"/>
       <w:r>
         <w:rPr>
           <w:rFonts w:ascii="Arial" w:hAnsi="Arial" w:cs="Arial"/>
@@ -154,6 +157,7 @@
         </w:rPr>
         <w:t>last_name_a</w:t>
       </w:r>
+      <w:proofErr w:type="spellEnd"/>
       <w:r>
         <w:rPr>
           <w:rFonts w:ascii="Arial" w:hAnsi="Arial" w:cs="Arial"/>
@@ -182,6 +186,7 @@
         </w:rPr>
         <w:t>{</w:t>
       </w:r>
+      <w:proofErr w:type="spellStart"/>
       <w:r>
         <w:rPr>
           <w:rFonts w:ascii="Arial" w:hAnsi="Arial" w:cs="Arial"/>
@@ -189,6 +194,7 @@
         </w:rPr>
         <w:t>first_name_b</w:t>
       </w:r>
+      <w:proofErr w:type="spellEnd"/>
       <w:r>
         <w:rPr>
           <w:rFonts w:ascii="Arial" w:hAnsi="Arial" w:cs="Arial"/>
@@ -196,6 +202,7 @@
         </w:rPr>
         <w:t>} {</w:t>
       </w:r>
+      <w:proofErr w:type="spellStart"/>
       <w:r>
         <w:rPr>
           <w:rFonts w:ascii="Arial" w:hAnsi="Arial" w:cs="Arial"/>
@@ -203,6 +210,7 @@
         </w:rPr>
         <w:t>last_name_b</w:t>
       </w:r>
+      <w:proofErr w:type="spellEnd"/>
       <w:r>
         <w:rPr>
           <w:rFonts w:ascii="Arial" w:hAnsi="Arial" w:cs="Arial"/>
@@ -254,7 +262,23 @@
           <w:rFonts w:ascii="Arial" w:hAnsi="Arial" w:cs="Arial"/>
           <w:b/>
         </w:rPr>
-        <w:t>{date_of_mediation_end}</w:t>
+        <w:t>{</w:t>
+      </w:r>
+      <w:proofErr w:type="spellStart"/>
+      <w:r>
+        <w:rPr>
+          <w:rFonts w:ascii="Arial" w:hAnsi="Arial" w:cs="Arial"/>
+          <w:b/>
+        </w:rPr>
+        <w:t>date_of_mediation_end</w:t>
+      </w:r>
+      <w:proofErr w:type="spellEnd"/>
+      <w:r>
+        <w:rPr>
+          <w:rFonts w:ascii="Arial" w:hAnsi="Arial" w:cs="Arial"/>
+          <w:b/>
+        </w:rPr>
+        <w:t>}</w:t>
       </w:r>
     </w:p>
     <w:p>
@@ -297,6 +321,7 @@
         </w:rPr>
         <w:t>{</w:t>
       </w:r>
+      <w:proofErr w:type="spellStart"/>
       <w:r>
         <w:rPr>
           <w:rFonts w:ascii="Arial" w:hAnsi="Arial" w:cs="Arial"/>
@@ -304,6 +329,7 @@
         </w:rPr>
         <w:t>first_name_a</w:t>
       </w:r>
+      <w:proofErr w:type="spellEnd"/>
       <w:r>
         <w:rPr>
           <w:rFonts w:ascii="Arial" w:hAnsi="Arial" w:cs="Arial"/>
@@ -316,7 +342,15 @@
           <w:rFonts w:ascii="Arial" w:hAnsi="Arial" w:cs="Arial"/>
           <w:b/>
         </w:rPr>
-        <w:t xml:space="preserve"> {last</w:t>
+        <w:t xml:space="preserve"> {</w:t>
+      </w:r>
+      <w:proofErr w:type="spellStart"/>
+      <w:r>
+        <w:rPr>
+          <w:rFonts w:ascii="Arial" w:hAnsi="Arial" w:cs="Arial"/>
+          <w:b/>
+        </w:rPr>
+        <w:t>last</w:t>
       </w:r>
       <w:r>
         <w:rPr>
@@ -325,6 +359,7 @@
         </w:rPr>
         <w:t>_name_a</w:t>
       </w:r>
+      <w:proofErr w:type="spellEnd"/>
       <w:r>
         <w:rPr>
           <w:rFonts w:ascii="Arial" w:hAnsi="Arial" w:cs="Arial"/>
@@ -383,6 +418,7 @@
         </w:rPr>
         <w:t>{</w:t>
       </w:r>
+      <w:proofErr w:type="spellStart"/>
       <w:r>
         <w:rPr>
           <w:rFonts w:ascii="Arial" w:hAnsi="Arial" w:cs="Arial"/>
@@ -390,6 +426,7 @@
         </w:rPr>
         <w:t>first_name_b</w:t>
       </w:r>
+      <w:proofErr w:type="spellEnd"/>
       <w:r>
         <w:rPr>
           <w:rFonts w:ascii="Arial" w:hAnsi="Arial" w:cs="Arial"/>
@@ -402,8 +439,17 @@
           <w:rFonts w:ascii="Arial" w:hAnsi="Arial" w:cs="Arial"/>
           <w:b/>
         </w:rPr>
-        <w:t xml:space="preserve"> {last_name_b</w:t>
-      </w:r>
+        <w:t xml:space="preserve"> {</w:t>
+      </w:r>
+      <w:proofErr w:type="spellStart"/>
+      <w:r>
+        <w:rPr>
+          <w:rFonts w:ascii="Arial" w:hAnsi="Arial" w:cs="Arial"/>
+          <w:b/>
+        </w:rPr>
+        <w:t>last_name_b</w:t>
+      </w:r>
+      <w:proofErr w:type="spellEnd"/>
       <w:r>
         <w:rPr>
           <w:rFonts w:ascii="Arial" w:hAnsi="Arial" w:cs="Arial"/>
@@ -448,6 +494,7 @@
         </w:rPr>
         <w:t>{</w:t>
       </w:r>
+      <w:proofErr w:type="spellStart"/>
       <w:r>
         <w:rPr>
           <w:rFonts w:ascii="Arial" w:hAnsi="Arial" w:cs="Arial"/>
@@ -464,6 +511,7 @@
         <w:t>name</w:t>
       </w:r>
       <w:commentRangeEnd w:id="2"/>
+      <w:proofErr w:type="spellEnd"/>
       <w:r>
         <w:rPr>
           <w:rStyle w:val="CommentReference"/>
@@ -484,6 +532,7 @@
         </w:rPr>
         <w:t xml:space="preserve"> {</w:t>
       </w:r>
+      <w:proofErr w:type="spellStart"/>
       <w:r>
         <w:rPr>
           <w:rFonts w:ascii="Arial" w:hAnsi="Arial" w:cs="Arial"/>
@@ -514,6 +563,7 @@
         <w:t>name</w:t>
       </w:r>
       <w:commentRangeEnd w:id="3"/>
+      <w:proofErr w:type="spellEnd"/>
       <w:r>
         <w:rPr>
           <w:rStyle w:val="CommentReference"/>
@@ -608,6 +658,7 @@
         </w:rPr>
         <w:t>{</w:t>
       </w:r>
+      <w:proofErr w:type="spellStart"/>
       <w:r>
         <w:rPr>
           <w:rFonts w:ascii="Arial" w:hAnsi="Arial" w:cs="Arial"/>
@@ -624,6 +675,7 @@
         <w:t>sessions</w:t>
       </w:r>
       <w:commentRangeEnd w:id="5"/>
+      <w:proofErr w:type="spellEnd"/>
       <w:r>
         <w:rPr>
           <w:rStyle w:val="CommentReference"/>
@@ -668,6 +720,7 @@
         </w:rPr>
         <w:t>{</w:t>
       </w:r>
+      <w:proofErr w:type="spellStart"/>
       <w:r>
         <w:rPr>
           <w:rFonts w:ascii="Arial" w:hAnsi="Arial" w:cs="Arial"/>
@@ -684,6 +737,7 @@
         <w:t>start</w:t>
       </w:r>
       <w:commentRangeEnd w:id="6"/>
+      <w:proofErr w:type="spellEnd"/>
       <w:r>
         <w:rPr>
           <w:rStyle w:val="CommentReference"/>
@@ -717,6 +771,7 @@
         </w:rPr>
         <w:t>{</w:t>
       </w:r>
+      <w:proofErr w:type="spellStart"/>
       <w:r>
         <w:rPr>
           <w:rFonts w:ascii="Arial" w:hAnsi="Arial" w:cs="Arial"/>
@@ -724,6 +779,7 @@
         </w:rPr>
         <w:t>date_of_mediation_end</w:t>
       </w:r>
+      <w:proofErr w:type="spellEnd"/>
       <w:r>
         <w:rPr>
           <w:rFonts w:ascii="Arial" w:hAnsi="Arial" w:cs="Arial"/>
@@ -982,6 +1038,7 @@
         </w:rPr>
         <w:t>{</w:t>
       </w:r>
+      <w:proofErr w:type="spellStart"/>
       <w:r>
         <w:rPr>
           <w:rFonts w:ascii="Arial" w:hAnsi="Arial" w:cs="Arial"/>
@@ -996,6 +1053,7 @@
         </w:rPr>
         <w:t>_para</w:t>
       </w:r>
+      <w:proofErr w:type="spellEnd"/>
       <w:r>
         <w:rPr>
           <w:rFonts w:ascii="Arial" w:hAnsi="Arial" w:cs="Arial"/>
@@ -1064,6 +1122,7 @@
         </w:rPr>
         <w:t>{</w:t>
       </w:r>
+      <w:proofErr w:type="spellStart"/>
       <w:r>
         <w:rPr>
           <w:rFonts w:ascii="Arial" w:hAnsi="Arial" w:cs="Arial"/>
@@ -1071,6 +1130,7 @@
         </w:rPr>
         <w:t>date_married</w:t>
       </w:r>
+      <w:proofErr w:type="spellEnd"/>
       <w:r>
         <w:rPr>
           <w:rFonts w:ascii="Arial" w:hAnsi="Arial" w:cs="Arial"/>
@@ -1091,6 +1151,7 @@
         </w:rPr>
         <w:t>{</w:t>
       </w:r>
+      <w:proofErr w:type="spellStart"/>
       <w:r>
         <w:rPr>
           <w:rFonts w:ascii="Arial" w:hAnsi="Arial" w:cs="Arial"/>
@@ -1107,6 +1168,7 @@
         <w:t>cohabited</w:t>
       </w:r>
       <w:commentRangeEnd w:id="7"/>
+      <w:proofErr w:type="spellEnd"/>
       <w:r>
         <w:rPr>
           <w:rStyle w:val="CommentReference"/>
@@ -1145,6 +1207,7 @@
         </w:rPr>
         <w:t>{</w:t>
       </w:r>
+      <w:proofErr w:type="spellStart"/>
       <w:r>
         <w:rPr>
           <w:rFonts w:ascii="Arial" w:hAnsi="Arial" w:cs="Arial"/>
@@ -1161,6 +1224,7 @@
         <w:t>separated</w:t>
       </w:r>
       <w:commentRangeEnd w:id="8"/>
+      <w:proofErr w:type="spellEnd"/>
       <w:r>
         <w:rPr>
           <w:rStyle w:val="CommentReference"/>
@@ -1203,6 +1267,7 @@
         </w:rPr>
         <w:t>{</w:t>
       </w:r>
+      <w:proofErr w:type="spellStart"/>
       <w:r>
         <w:rPr>
           <w:rFonts w:ascii="Arial" w:hAnsi="Arial" w:cs="Arial"/>
@@ -1210,6 +1275,7 @@
         </w:rPr>
         <w:t>first_name_a</w:t>
       </w:r>
+      <w:proofErr w:type="spellEnd"/>
       <w:r>
         <w:rPr>
           <w:rFonts w:ascii="Arial" w:hAnsi="Arial" w:cs="Arial"/>
@@ -1236,6 +1302,7 @@
         </w:rPr>
         <w:t>{</w:t>
       </w:r>
+      <w:proofErr w:type="spellStart"/>
       <w:r>
         <w:rPr>
           <w:rFonts w:ascii="Arial" w:hAnsi="Arial" w:cs="Arial"/>
@@ -1243,6 +1310,7 @@
         </w:rPr>
         <w:t>age_a</w:t>
       </w:r>
+      <w:proofErr w:type="spellEnd"/>
       <w:r>
         <w:rPr>
           <w:rFonts w:ascii="Arial" w:hAnsi="Arial" w:cs="Arial"/>
@@ -1275,6 +1343,7 @@
         </w:rPr>
         <w:t>{</w:t>
       </w:r>
+      <w:proofErr w:type="spellStart"/>
       <w:r>
         <w:rPr>
           <w:rFonts w:ascii="Arial" w:hAnsi="Arial" w:cs="Arial"/>
@@ -1282,6 +1351,7 @@
         </w:rPr>
         <w:t>dob_a</w:t>
       </w:r>
+      <w:proofErr w:type="spellEnd"/>
       <w:r>
         <w:rPr>
           <w:rFonts w:ascii="Arial" w:hAnsi="Arial" w:cs="Arial"/>
@@ -1314,6 +1384,7 @@
         </w:rPr>
         <w:t>{</w:t>
       </w:r>
+      <w:proofErr w:type="spellStart"/>
       <w:r>
         <w:rPr>
           <w:rFonts w:ascii="Arial" w:hAnsi="Arial" w:cs="Arial"/>
@@ -1321,6 +1392,7 @@
         </w:rPr>
         <w:t>occupation_a</w:t>
       </w:r>
+      <w:proofErr w:type="spellEnd"/>
       <w:r>
         <w:rPr>
           <w:rFonts w:ascii="Arial" w:hAnsi="Arial" w:cs="Arial"/>
@@ -1347,6 +1419,7 @@
         </w:rPr>
         <w:t>{</w:t>
       </w:r>
+      <w:proofErr w:type="spellStart"/>
       <w:r>
         <w:rPr>
           <w:rFonts w:ascii="Arial" w:hAnsi="Arial" w:cs="Arial"/>
@@ -1361,6 +1434,7 @@
         </w:rPr>
         <w:t>_a</w:t>
       </w:r>
+      <w:proofErr w:type="spellEnd"/>
       <w:r>
         <w:rPr>
           <w:rFonts w:ascii="Arial" w:hAnsi="Arial" w:cs="Arial"/>
@@ -1380,7 +1454,23 @@
           <w:rFonts w:ascii="Arial" w:hAnsi="Arial" w:cs="Arial"/>
           <w:b/>
         </w:rPr>
-        <w:t>{relationship_status_a}</w:t>
+        <w:t>{</w:t>
+      </w:r>
+      <w:proofErr w:type="spellStart"/>
+      <w:r>
+        <w:rPr>
+          <w:rFonts w:ascii="Arial" w:hAnsi="Arial" w:cs="Arial"/>
+          <w:b/>
+        </w:rPr>
+        <w:t>relationship_status_a</w:t>
+      </w:r>
+      <w:proofErr w:type="spellEnd"/>
+      <w:r>
+        <w:rPr>
+          <w:rFonts w:ascii="Arial" w:hAnsi="Arial" w:cs="Arial"/>
+          <w:b/>
+        </w:rPr>
+        <w:t>}</w:t>
       </w:r>
       <w:r>
         <w:rPr>
@@ -1395,6 +1485,7 @@
         </w:rPr>
         <w:t>{</w:t>
       </w:r>
+      <w:proofErr w:type="spellStart"/>
       <w:r>
         <w:rPr>
           <w:rFonts w:ascii="Arial" w:hAnsi="Arial" w:cs="Arial"/>
@@ -1402,6 +1493,7 @@
         </w:rPr>
         <w:t>first_name_b</w:t>
       </w:r>
+      <w:proofErr w:type="spellEnd"/>
       <w:r>
         <w:rPr>
           <w:rFonts w:ascii="Arial" w:hAnsi="Arial" w:cs="Arial"/>
@@ -1428,6 +1520,7 @@
         </w:rPr>
         <w:t>{</w:t>
       </w:r>
+      <w:proofErr w:type="spellStart"/>
       <w:r>
         <w:rPr>
           <w:rFonts w:ascii="Arial" w:hAnsi="Arial" w:cs="Arial"/>
@@ -1435,6 +1528,7 @@
         </w:rPr>
         <w:t>age_b</w:t>
       </w:r>
+      <w:proofErr w:type="spellEnd"/>
       <w:r>
         <w:rPr>
           <w:rFonts w:ascii="Arial" w:hAnsi="Arial" w:cs="Arial"/>
@@ -1455,6 +1549,7 @@
         </w:rPr>
         <w:t>{</w:t>
       </w:r>
+      <w:proofErr w:type="spellStart"/>
       <w:r>
         <w:rPr>
           <w:rFonts w:ascii="Arial" w:hAnsi="Arial" w:cs="Arial"/>
@@ -1462,6 +1557,7 @@
         </w:rPr>
         <w:t>dob_b</w:t>
       </w:r>
+      <w:proofErr w:type="spellEnd"/>
       <w:r>
         <w:rPr>
           <w:rFonts w:ascii="Arial" w:hAnsi="Arial" w:cs="Arial"/>
@@ -1482,6 +1578,7 @@
         </w:rPr>
         <w:t>{</w:t>
       </w:r>
+      <w:proofErr w:type="spellStart"/>
       <w:r>
         <w:rPr>
           <w:rFonts w:ascii="Arial" w:hAnsi="Arial" w:cs="Arial"/>
@@ -1489,6 +1586,7 @@
         </w:rPr>
         <w:t>occupation_b</w:t>
       </w:r>
+      <w:proofErr w:type="spellEnd"/>
       <w:r>
         <w:rPr>
           <w:rFonts w:ascii="Arial" w:hAnsi="Arial" w:cs="Arial"/>
@@ -1521,6 +1619,7 @@
         </w:rPr>
         <w:t>{</w:t>
       </w:r>
+      <w:proofErr w:type="spellStart"/>
       <w:r>
         <w:rPr>
           <w:rFonts w:ascii="Arial" w:hAnsi="Arial" w:cs="Arial"/>
@@ -1528,6 +1627,7 @@
         </w:rPr>
         <w:t>health_b</w:t>
       </w:r>
+      <w:proofErr w:type="spellEnd"/>
       <w:r>
         <w:rPr>
           <w:rFonts w:ascii="Arial" w:hAnsi="Arial" w:cs="Arial"/>
@@ -1547,7 +1647,23 @@
           <w:rFonts w:ascii="Arial" w:hAnsi="Arial" w:cs="Arial"/>
           <w:b/>
         </w:rPr>
-        <w:t>{relationship_status_b}</w:t>
+        <w:t>{</w:t>
+      </w:r>
+      <w:proofErr w:type="spellStart"/>
+      <w:r>
+        <w:rPr>
+          <w:rFonts w:ascii="Arial" w:hAnsi="Arial" w:cs="Arial"/>
+          <w:b/>
+        </w:rPr>
+        <w:t>relationship_status_b</w:t>
+      </w:r>
+      <w:proofErr w:type="spellEnd"/>
+      <w:r>
+        <w:rPr>
+          <w:rFonts w:ascii="Arial" w:hAnsi="Arial" w:cs="Arial"/>
+          <w:b/>
+        </w:rPr>
+        <w:t>}</w:t>
       </w:r>
     </w:p>
     <w:p>
@@ -1604,8 +1720,18 @@
           <w:b/>
           <w:iCs/>
         </w:rPr>
-        <w:t>{child_paragraph</w:t>
-      </w:r>
+        <w:t>{</w:t>
+      </w:r>
+      <w:proofErr w:type="spellStart"/>
+      <w:r>
+        <w:rPr>
+          <w:rFonts w:ascii="Arial" w:hAnsi="Arial" w:cs="Arial"/>
+          <w:b/>
+          <w:iCs/>
+        </w:rPr>
+        <w:t>child_paragraph</w:t>
+      </w:r>
+      <w:proofErr w:type="spellEnd"/>
       <w:r>
         <w:rPr>
           <w:rFonts w:ascii="Arial" w:hAnsi="Arial" w:cs="Arial"/>
@@ -1649,7 +1775,23 @@
           <w:rFonts w:cs="Arial"/>
           <w:b/>
         </w:rPr>
-        <w:t>{living_arrangements_paragraph}</w:t>
+        <w:t>{</w:t>
+      </w:r>
+      <w:proofErr w:type="spellStart"/>
+      <w:r>
+        <w:rPr>
+          <w:rFonts w:cs="Arial"/>
+          <w:b/>
+        </w:rPr>
+        <w:t>living_arrangements_paragraph</w:t>
+      </w:r>
+      <w:proofErr w:type="spellEnd"/>
+      <w:r>
+        <w:rPr>
+          <w:rFonts w:cs="Arial"/>
+          <w:b/>
+        </w:rPr>
+        <w:t>}</w:t>
       </w:r>
     </w:p>
     <w:p>
@@ -1681,14 +1823,24 @@
           <w:sz w:val="24"/>
           <w:szCs w:val="24"/>
         </w:rPr>
-        <w:t>{court_orders_paragraph</w:t>
-      </w:r>
+        <w:t>{</w:t>
+      </w:r>
+      <w:proofErr w:type="spellStart"/>
       <w:r>
         <w:rPr>
           <w:b/>
           <w:sz w:val="24"/>
           <w:szCs w:val="24"/>
         </w:rPr>
+        <w:t>court_orders_paragraph</w:t>
+      </w:r>
+      <w:proofErr w:type="spellEnd"/>
+      <w:r>
+        <w:rPr>
+          <w:b/>
+          <w:sz w:val="24"/>
+          <w:szCs w:val="24"/>
+        </w:rPr>
         <w:t>}</w:t>
       </w:r>
     </w:p>
@@ -1892,15 +2044,61 @@
           <w:sz w:val="24"/>
           <w:szCs w:val="24"/>
         </w:rPr>
-        <w:t>(eg enabled the children to remain at the same schools etc</w:t>
-      </w:r>
+        <w:t>(</w:t>
+      </w:r>
+      <w:proofErr w:type="spellStart"/>
       <w:r>
         <w:rPr>
           <w:i/>
           <w:sz w:val="24"/>
           <w:szCs w:val="24"/>
         </w:rPr>
-        <w:t xml:space="preserve"> – ie principles, not specific proposals)</w:t>
+        <w:t>eg</w:t>
+      </w:r>
+      <w:proofErr w:type="spellEnd"/>
+      <w:r>
+        <w:rPr>
+          <w:i/>
+          <w:sz w:val="24"/>
+          <w:szCs w:val="24"/>
+        </w:rPr>
+        <w:t xml:space="preserve"> enabled the children to remain at the same schools </w:t>
+      </w:r>
+      <w:proofErr w:type="spellStart"/>
+      <w:r>
+        <w:rPr>
+          <w:i/>
+          <w:sz w:val="24"/>
+          <w:szCs w:val="24"/>
+        </w:rPr>
+        <w:t>etc</w:t>
+      </w:r>
+      <w:proofErr w:type="spellEnd"/>
+      <w:r>
+        <w:rPr>
+          <w:i/>
+          <w:sz w:val="24"/>
+          <w:szCs w:val="24"/>
+        </w:rPr>
+        <w:t xml:space="preserve"> – </w:t>
+      </w:r>
+      <w:proofErr w:type="spellStart"/>
+      <w:r>
+        <w:rPr>
+          <w:i/>
+          <w:sz w:val="24"/>
+          <w:szCs w:val="24"/>
+        </w:rPr>
+        <w:t>ie</w:t>
+      </w:r>
+      <w:proofErr w:type="spellEnd"/>
+      <w:r>
+        <w:rPr>
+          <w:i/>
+          <w:sz w:val="24"/>
+          <w:szCs w:val="24"/>
+        </w:rPr>
+        <w:t xml:space="preserve"> principles, not specific proposals)</w:t>
       </w:r>
     </w:p>
     <w:p>
@@ -2098,7 +2296,23 @@
           <w:rFonts w:ascii="Arial" w:hAnsi="Arial" w:cs="Arial"/>
           <w:b/>
         </w:rPr>
-        <w:t>{partner_who_commenced_divorce}</w:t>
+        <w:t>{</w:t>
+      </w:r>
+      <w:proofErr w:type="spellStart"/>
+      <w:r>
+        <w:rPr>
+          <w:rFonts w:ascii="Arial" w:hAnsi="Arial" w:cs="Arial"/>
+          <w:b/>
+        </w:rPr>
+        <w:t>partner_who_commenced_divorce</w:t>
+      </w:r>
+      <w:proofErr w:type="spellEnd"/>
+      <w:r>
+        <w:rPr>
+          <w:rFonts w:ascii="Arial" w:hAnsi="Arial" w:cs="Arial"/>
+          <w:b/>
+        </w:rPr>
+        <w:t>}</w:t>
       </w:r>
       <w:r>
         <w:rPr>
@@ -2117,8 +2331,17 @@
           <w:rFonts w:ascii="Arial" w:hAnsi="Arial" w:cs="Arial"/>
           <w:b/>
         </w:rPr>
-        <w:t>{not_partner_who_commenced_divorce</w:t>
-      </w:r>
+        <w:t>{</w:t>
+      </w:r>
+      <w:proofErr w:type="spellStart"/>
+      <w:r>
+        <w:rPr>
+          <w:rFonts w:ascii="Arial" w:hAnsi="Arial" w:cs="Arial"/>
+          <w:b/>
+        </w:rPr>
+        <w:t>not_partner_who_commenced_divorce</w:t>
+      </w:r>
+      <w:proofErr w:type="spellEnd"/>
       <w:r>
         <w:rPr>
           <w:rFonts w:ascii="Arial" w:hAnsi="Arial" w:cs="Arial"/>
@@ -2143,7 +2366,23 @@
           <w:rFonts w:ascii="Arial" w:hAnsi="Arial" w:cs="Arial"/>
           <w:i/>
         </w:rPr>
-        <w:t xml:space="preserve">, eg </w:t>
+        <w:t xml:space="preserve">, </w:t>
+      </w:r>
+      <w:proofErr w:type="spellStart"/>
+      <w:r>
+        <w:rPr>
+          <w:rFonts w:ascii="Arial" w:hAnsi="Arial" w:cs="Arial"/>
+          <w:i/>
+        </w:rPr>
+        <w:t>eg</w:t>
+      </w:r>
+      <w:proofErr w:type="spellEnd"/>
+      <w:r>
+        <w:rPr>
+          <w:rFonts w:ascii="Arial" w:hAnsi="Arial" w:cs="Arial"/>
+          <w:i/>
+        </w:rPr>
+        <w:t xml:space="preserve"> </w:t>
       </w:r>
       <w:r>
         <w:rPr>
@@ -2174,7 +2413,23 @@
           <w:rFonts w:ascii="Arial" w:hAnsi="Arial" w:cs="Arial"/>
           <w:b/>
         </w:rPr>
-        <w:t>{court_fees_responsibility}</w:t>
+        <w:t>{</w:t>
+      </w:r>
+      <w:proofErr w:type="spellStart"/>
+      <w:r>
+        <w:rPr>
+          <w:rFonts w:ascii="Arial" w:hAnsi="Arial" w:cs="Arial"/>
+          <w:b/>
+        </w:rPr>
+        <w:t>court_fees_responsibility</w:t>
+      </w:r>
+      <w:proofErr w:type="spellEnd"/>
+      <w:r>
+        <w:rPr>
+          <w:rFonts w:ascii="Arial" w:hAnsi="Arial" w:cs="Arial"/>
+          <w:b/>
+        </w:rPr>
+        <w:t>}</w:t>
       </w:r>
     </w:p>
     <w:p>
@@ -2233,7 +2488,23 @@
           <w:rFonts w:cs="Arial"/>
           <w:b/>
         </w:rPr>
-        <w:t>{child_list}</w:t>
+        <w:t>{</w:t>
+      </w:r>
+      <w:proofErr w:type="spellStart"/>
+      <w:r>
+        <w:rPr>
+          <w:rFonts w:cs="Arial"/>
+          <w:b/>
+        </w:rPr>
+        <w:t>child_list</w:t>
+      </w:r>
+      <w:proofErr w:type="spellEnd"/>
+      <w:r>
+        <w:rPr>
+          <w:rFonts w:cs="Arial"/>
+          <w:b/>
+        </w:rPr>
+        <w:t>}</w:t>
       </w:r>
       <w:r>
         <w:rPr>
@@ -2709,7 +2980,23 @@
           <w:rFonts w:ascii="Arial" w:hAnsi="Arial" w:cs="Arial"/>
           <w:b/>
         </w:rPr>
-        <w:t>{child_support_amount}</w:t>
+        <w:t>{</w:t>
+      </w:r>
+      <w:proofErr w:type="spellStart"/>
+      <w:r>
+        <w:rPr>
+          <w:rFonts w:ascii="Arial" w:hAnsi="Arial" w:cs="Arial"/>
+          <w:b/>
+        </w:rPr>
+        <w:t>child_support_amount</w:t>
+      </w:r>
+      <w:proofErr w:type="spellEnd"/>
+      <w:r>
+        <w:rPr>
+          <w:rFonts w:ascii="Arial" w:hAnsi="Arial" w:cs="Arial"/>
+          <w:b/>
+        </w:rPr>
+        <w:t>}</w:t>
       </w:r>
       <w:r>
         <w:rPr>
@@ -2730,12 +3017,21 @@
         </w:rPr>
         <w:t>{</w:t>
       </w:r>
-      <w:r>
-        <w:rPr>
-          <w:rFonts w:ascii="Arial" w:hAnsi="Arial" w:cs="Arial"/>
-          <w:b/>
-        </w:rPr>
-        <w:t>child_support_payee}</w:t>
+      <w:proofErr w:type="spellStart"/>
+      <w:r>
+        <w:rPr>
+          <w:rFonts w:ascii="Arial" w:hAnsi="Arial" w:cs="Arial"/>
+          <w:b/>
+        </w:rPr>
+        <w:t>child_support_payee</w:t>
+      </w:r>
+      <w:proofErr w:type="spellEnd"/>
+      <w:r>
+        <w:rPr>
+          <w:rFonts w:ascii="Arial" w:hAnsi="Arial" w:cs="Arial"/>
+          <w:b/>
+        </w:rPr>
+        <w:t>}</w:t>
       </w:r>
       <w:r>
         <w:rPr>
@@ -2754,7 +3050,23 @@
           <w:rFonts w:ascii="Arial" w:hAnsi="Arial" w:cs="Arial"/>
           <w:b/>
         </w:rPr>
-        <w:t>{child_support_recipient}</w:t>
+        <w:t>{</w:t>
+      </w:r>
+      <w:proofErr w:type="spellStart"/>
+      <w:r>
+        <w:rPr>
+          <w:rFonts w:ascii="Arial" w:hAnsi="Arial" w:cs="Arial"/>
+          <w:b/>
+        </w:rPr>
+        <w:t>child_support_recipient</w:t>
+      </w:r>
+      <w:proofErr w:type="spellEnd"/>
+      <w:r>
+        <w:rPr>
+          <w:rFonts w:ascii="Arial" w:hAnsi="Arial" w:cs="Arial"/>
+          <w:b/>
+        </w:rPr>
+        <w:t>}</w:t>
       </w:r>
       <w:r>
         <w:rPr>
@@ -3111,7 +3423,23 @@
           <w:rFonts w:ascii="Arial" w:hAnsi="Arial" w:cs="Arial"/>
           <w:i/>
         </w:rPr>
-        <w:t xml:space="preserve">(eg </w:t>
+        <w:t>(</w:t>
+      </w:r>
+      <w:proofErr w:type="spellStart"/>
+      <w:r>
+        <w:rPr>
+          <w:rFonts w:ascii="Arial" w:hAnsi="Arial" w:cs="Arial"/>
+          <w:i/>
+        </w:rPr>
+        <w:t>eg</w:t>
+      </w:r>
+      <w:proofErr w:type="spellEnd"/>
+      <w:r>
+        <w:rPr>
+          <w:rFonts w:ascii="Arial" w:hAnsi="Arial" w:cs="Arial"/>
+          <w:i/>
+        </w:rPr>
+        <w:t xml:space="preserve"> </w:t>
       </w:r>
       <w:r>
         <w:rPr>
@@ -3120,6 +3448,7 @@
         </w:rPr>
         <w:t xml:space="preserve">we both prefer a clean break and </w:t>
       </w:r>
+      <w:proofErr w:type="spellStart"/>
       <w:r>
         <w:rPr>
           <w:rFonts w:ascii="Arial" w:hAnsi="Arial" w:cs="Arial"/>
@@ -3127,6 +3456,7 @@
         </w:rPr>
         <w:t>xxxx</w:t>
       </w:r>
+      <w:proofErr w:type="spellEnd"/>
       <w:r>
         <w:rPr>
           <w:rFonts w:ascii="Arial" w:hAnsi="Arial" w:cs="Arial"/>
@@ -3490,7 +3820,23 @@
           <w:rFonts w:ascii="Arial" w:hAnsi="Arial" w:cs="Arial"/>
           <w:b/>
         </w:rPr>
-        <w:t>{family_home_address}</w:t>
+        <w:t>{</w:t>
+      </w:r>
+      <w:proofErr w:type="spellStart"/>
+      <w:r>
+        <w:rPr>
+          <w:rFonts w:ascii="Arial" w:hAnsi="Arial" w:cs="Arial"/>
+          <w:b/>
+        </w:rPr>
+        <w:t>family_home_address</w:t>
+      </w:r>
+      <w:proofErr w:type="spellEnd"/>
+      <w:r>
+        <w:rPr>
+          <w:rFonts w:ascii="Arial" w:hAnsi="Arial" w:cs="Arial"/>
+          <w:b/>
+        </w:rPr>
+        <w:t>}</w:t>
       </w:r>
       <w:r>
         <w:rPr>
@@ -3634,31 +3980,63 @@
           <w:rFonts w:ascii="Arial" w:hAnsi="Arial" w:cs="Arial"/>
           <w:b/>
         </w:rPr>
-        <w:t>£{family_home_total}.</w:t>
-      </w:r>
-    </w:p>
-    <w:p>
-      <w:pPr>
-        <w:jc w:val="both"/>
-        <w:rPr>
-          <w:rFonts w:ascii="Arial" w:hAnsi="Arial" w:cs="Arial"/>
-        </w:rPr>
-      </w:pPr>
-    </w:p>
-    <w:p>
-      <w:pPr>
-        <w:jc w:val="both"/>
-        <w:rPr>
-          <w:rFonts w:ascii="Arial" w:hAnsi="Arial" w:cs="Arial"/>
-          <w:i/>
-        </w:rPr>
-      </w:pPr>
-      <w:r>
-        <w:rPr>
-          <w:rFonts w:ascii="Arial" w:hAnsi="Arial" w:cs="Arial"/>
-          <w:i/>
-        </w:rPr>
-        <w:t>Details of proposal – house to be sold or retained? If sold, how are proceeds to be divided? If retained, is ownership to be transferred? What happens re mortgage – who’ll pay what? Is there to be a Charge – if so, how much and when realised? eg…</w:t>
+        <w:t>£{</w:t>
+      </w:r>
+      <w:proofErr w:type="spellStart"/>
+      <w:r>
+        <w:rPr>
+          <w:rFonts w:ascii="Arial" w:hAnsi="Arial" w:cs="Arial"/>
+          <w:b/>
+        </w:rPr>
+        <w:t>family_home_total</w:t>
+      </w:r>
+      <w:proofErr w:type="spellEnd"/>
+      <w:r>
+        <w:rPr>
+          <w:rFonts w:ascii="Arial" w:hAnsi="Arial" w:cs="Arial"/>
+          <w:b/>
+        </w:rPr>
+        <w:t>}.</w:t>
+      </w:r>
+    </w:p>
+    <w:p>
+      <w:pPr>
+        <w:jc w:val="both"/>
+        <w:rPr>
+          <w:rFonts w:ascii="Arial" w:hAnsi="Arial" w:cs="Arial"/>
+        </w:rPr>
+      </w:pPr>
+    </w:p>
+    <w:p>
+      <w:pPr>
+        <w:jc w:val="both"/>
+        <w:rPr>
+          <w:rFonts w:ascii="Arial" w:hAnsi="Arial" w:cs="Arial"/>
+          <w:i/>
+        </w:rPr>
+      </w:pPr>
+      <w:r>
+        <w:rPr>
+          <w:rFonts w:ascii="Arial" w:hAnsi="Arial" w:cs="Arial"/>
+          <w:i/>
+        </w:rPr>
+        <w:t xml:space="preserve">Details of proposal – house to be sold or retained? If sold, how are proceeds to be divided? If retained, is ownership to be transferred? What happens re mortgage – who’ll pay what? Is there to be a Charge – if so, how much and when realised? </w:t>
+      </w:r>
+      <w:proofErr w:type="spellStart"/>
+      <w:r>
+        <w:rPr>
+          <w:rFonts w:ascii="Arial" w:hAnsi="Arial" w:cs="Arial"/>
+          <w:i/>
+        </w:rPr>
+        <w:t>eg</w:t>
+      </w:r>
+      <w:proofErr w:type="spellEnd"/>
+      <w:r>
+        <w:rPr>
+          <w:rFonts w:ascii="Arial" w:hAnsi="Arial" w:cs="Arial"/>
+          <w:i/>
+        </w:rPr>
+        <w:t>…</w:t>
       </w:r>
     </w:p>
     <w:p>
@@ -3687,8 +4065,16 @@
         <w:rPr>
           <w:rFonts w:ascii="Arial" w:hAnsi="Arial" w:cs="Arial"/>
         </w:rPr>
-        <w:t>this we will discharge our total liabilities of £…………, leaving a balance for division of £……………..</w:t>
-      </w:r>
+        <w:t>this we will discharge our total liabilities of £…………, leaving a balance for division of £…………</w:t>
+      </w:r>
+      <w:proofErr w:type="gramStart"/>
+      <w:r>
+        <w:rPr>
+          <w:rFonts w:ascii="Arial" w:hAnsi="Arial" w:cs="Arial"/>
+        </w:rPr>
+        <w:t>…..</w:t>
+      </w:r>
+      <w:proofErr w:type="gramEnd"/>
     </w:p>
     <w:p>
       <w:pPr>
@@ -3734,8 +4120,16 @@
         <w:rPr>
           <w:rFonts w:ascii="Arial" w:hAnsi="Arial" w:cs="Arial"/>
         </w:rPr>
-        <w:t>………..</w:t>
-      </w:r>
+        <w:t>……</w:t>
+      </w:r>
+      <w:proofErr w:type="gramStart"/>
+      <w:r>
+        <w:rPr>
+          <w:rFonts w:ascii="Arial" w:hAnsi="Arial" w:cs="Arial"/>
+        </w:rPr>
+        <w:t>…..</w:t>
+      </w:r>
+      <w:proofErr w:type="gramEnd"/>
       <w:r>
         <w:rPr>
           <w:rFonts w:ascii="Arial" w:hAnsi="Arial" w:cs="Arial"/>
@@ -3806,30 +4200,54 @@
           <w:rFonts w:ascii="Arial" w:hAnsi="Arial" w:cs="Arial"/>
           <w:i/>
         </w:rPr>
-        <w:t xml:space="preserve"> eg… </w:t>
-      </w:r>
-    </w:p>
-    <w:p>
-      <w:pPr>
-        <w:jc w:val="both"/>
-        <w:rPr>
-          <w:rFonts w:ascii="Arial" w:hAnsi="Arial" w:cs="Arial"/>
-          <w:i/>
-        </w:rPr>
-      </w:pPr>
-    </w:p>
-    <w:p>
-      <w:pPr>
-        <w:jc w:val="both"/>
-        <w:rPr>
-          <w:rFonts w:ascii="Arial" w:hAnsi="Arial" w:cs="Arial"/>
-        </w:rPr>
-      </w:pPr>
-      <w:r>
-        <w:rPr>
-          <w:rFonts w:ascii="Arial" w:hAnsi="Arial" w:cs="Arial"/>
-        </w:rPr>
-        <w:t xml:space="preserve">Eg </w:t>
+        <w:t xml:space="preserve"> </w:t>
+      </w:r>
+      <w:proofErr w:type="spellStart"/>
+      <w:r>
+        <w:rPr>
+          <w:rFonts w:ascii="Arial" w:hAnsi="Arial" w:cs="Arial"/>
+          <w:i/>
+        </w:rPr>
+        <w:t>eg</w:t>
+      </w:r>
+      <w:proofErr w:type="spellEnd"/>
+      <w:r>
+        <w:rPr>
+          <w:rFonts w:ascii="Arial" w:hAnsi="Arial" w:cs="Arial"/>
+          <w:i/>
+        </w:rPr>
+        <w:t xml:space="preserve">… </w:t>
+      </w:r>
+    </w:p>
+    <w:p>
+      <w:pPr>
+        <w:jc w:val="both"/>
+        <w:rPr>
+          <w:rFonts w:ascii="Arial" w:hAnsi="Arial" w:cs="Arial"/>
+          <w:i/>
+        </w:rPr>
+      </w:pPr>
+    </w:p>
+    <w:p>
+      <w:pPr>
+        <w:jc w:val="both"/>
+        <w:rPr>
+          <w:rFonts w:ascii="Arial" w:hAnsi="Arial" w:cs="Arial"/>
+        </w:rPr>
+      </w:pPr>
+      <w:proofErr w:type="spellStart"/>
+      <w:r>
+        <w:rPr>
+          <w:rFonts w:ascii="Arial" w:hAnsi="Arial" w:cs="Arial"/>
+        </w:rPr>
+        <w:t>Eg</w:t>
+      </w:r>
+      <w:proofErr w:type="spellEnd"/>
+      <w:r>
+        <w:rPr>
+          <w:rFonts w:ascii="Arial" w:hAnsi="Arial" w:cs="Arial"/>
+        </w:rPr>
+        <w:t xml:space="preserve"> </w:t>
       </w:r>
       <w:r>
         <w:rPr>
@@ -3841,8 +4259,16 @@
         <w:rPr>
           <w:rFonts w:ascii="Arial" w:hAnsi="Arial" w:cs="Arial"/>
         </w:rPr>
-        <w:t>…………..</w:t>
-      </w:r>
+        <w:t>………</w:t>
+      </w:r>
+      <w:proofErr w:type="gramStart"/>
+      <w:r>
+        <w:rPr>
+          <w:rFonts w:ascii="Arial" w:hAnsi="Arial" w:cs="Arial"/>
+        </w:rPr>
+        <w:t>…..</w:t>
+      </w:r>
+      <w:proofErr w:type="gramEnd"/>
       <w:r>
         <w:rPr>
           <w:rFonts w:ascii="Arial" w:hAnsi="Arial" w:cs="Arial"/>
@@ -3853,13 +4279,27 @@
         <w:rPr>
           <w:rFonts w:ascii="Arial" w:hAnsi="Arial" w:cs="Arial"/>
         </w:rPr>
-        <w:t>…………….</w:t>
-      </w:r>
-      <w:r>
-        <w:rPr>
-          <w:rFonts w:ascii="Arial" w:hAnsi="Arial" w:cs="Arial"/>
-        </w:rPr>
-        <w:t>.  It also recognises the difference in our earning capacities and the need to discharge our respective liabilities in order to start again.</w:t>
+        <w:t>…………</w:t>
+      </w:r>
+      <w:proofErr w:type="gramStart"/>
+      <w:r>
+        <w:rPr>
+          <w:rFonts w:ascii="Arial" w:hAnsi="Arial" w:cs="Arial"/>
+        </w:rPr>
+        <w:t>….</w:t>
+      </w:r>
+      <w:r>
+        <w:rPr>
+          <w:rFonts w:ascii="Arial" w:hAnsi="Arial" w:cs="Arial"/>
+        </w:rPr>
+        <w:t>.</w:t>
+      </w:r>
+      <w:proofErr w:type="gramEnd"/>
+      <w:r>
+        <w:rPr>
+          <w:rFonts w:ascii="Arial" w:hAnsi="Arial" w:cs="Arial"/>
+        </w:rPr>
+        <w:t xml:space="preserve">  It also recognises the difference in our earning capacities and the need to discharge our respective liabilities in order to start again.</w:t>
       </w:r>
     </w:p>
     <w:p>
@@ -3886,7 +4326,25 @@
           <w:b w:val="0"/>
           <w:i/>
         </w:rPr>
-        <w:t>State where each client is to live and confirm feasibility of plans has been checked (e.g. if a transfer of the family home from joint to one person’s sole name is proposed, will the building society agree to release the transferor from the mortgage?) eg…</w:t>
+        <w:t xml:space="preserve">State where each client is to live and confirm feasibility of plans has been checked (e.g. if a transfer of the family home from joint to one person’s sole name is proposed, will the building society agree to release the transferor from the mortgage?) </w:t>
+      </w:r>
+      <w:proofErr w:type="spellStart"/>
+      <w:r>
+        <w:rPr>
+          <w:rFonts w:ascii="Arial" w:hAnsi="Arial" w:cs="Arial"/>
+          <w:b w:val="0"/>
+          <w:i/>
+        </w:rPr>
+        <w:t>eg</w:t>
+      </w:r>
+      <w:proofErr w:type="spellEnd"/>
+      <w:r>
+        <w:rPr>
+          <w:rFonts w:ascii="Arial" w:hAnsi="Arial" w:cs="Arial"/>
+          <w:b w:val="0"/>
+          <w:i/>
+        </w:rPr>
+        <w:t>…</w:t>
       </w:r>
     </w:p>
     <w:p>
@@ -3949,7 +4407,14 @@
         <w:rPr>
           <w:rFonts w:ascii="Arial" w:hAnsi="Arial" w:cs="Arial"/>
         </w:rPr>
-        <w:t>……………………….</w:t>
+        <w:t>……………………</w:t>
+      </w:r>
+      <w:proofErr w:type="gramStart"/>
+      <w:r>
+        <w:rPr>
+          <w:rFonts w:ascii="Arial" w:hAnsi="Arial" w:cs="Arial"/>
+        </w:rPr>
+        <w:t>….</w:t>
       </w:r>
       <w:r>
         <w:rPr>
@@ -3957,6 +4422,7 @@
         </w:rPr>
         <w:t>.</w:t>
       </w:r>
+      <w:proofErr w:type="gramEnd"/>
     </w:p>
     <w:p>
       <w:pPr>
@@ -4007,6 +4473,7 @@
           <w:i/>
         </w:rPr>
       </w:pPr>
+      <w:proofErr w:type="gramStart"/>
       <w:r>
         <w:rPr>
           <w:rFonts w:ascii="Arial" w:hAnsi="Arial" w:cs="Arial"/>
@@ -4014,6 +4481,7 @@
         </w:rPr>
         <w:t>Note :</w:t>
       </w:r>
+      <w:proofErr w:type="gramEnd"/>
       <w:r>
         <w:rPr>
           <w:rFonts w:ascii="Arial" w:hAnsi="Arial" w:cs="Arial"/>
@@ -4083,8 +4551,17 @@
           <w:rFonts w:ascii="Arial" w:hAnsi="Arial" w:cs="Arial"/>
           <w:i/>
         </w:rPr>
-        <w:t>Cars etc</w:t>
-      </w:r>
+        <w:t xml:space="preserve">Cars </w:t>
+      </w:r>
+      <w:proofErr w:type="spellStart"/>
+      <w:r>
+        <w:rPr>
+          <w:rFonts w:ascii="Arial" w:hAnsi="Arial" w:cs="Arial"/>
+          <w:i/>
+        </w:rPr>
+        <w:t>etc</w:t>
+      </w:r>
+      <w:proofErr w:type="spellEnd"/>
     </w:p>
     <w:p>
       <w:pPr>
@@ -4282,60 +4759,96 @@
           <w:b/>
           <w:iCs/>
         </w:rPr>
-        <w:t>{partner_a_pensions_para}</w:t>
-      </w:r>
-    </w:p>
-    <w:p>
-      <w:pPr>
-        <w:jc w:val="both"/>
+        <w:t>{</w:t>
+      </w:r>
+      <w:proofErr w:type="spellStart"/>
+      <w:r>
         <w:rPr>
           <w:rFonts w:ascii="Arial" w:hAnsi="Arial" w:cs="Arial"/>
           <w:b/>
           <w:iCs/>
         </w:rPr>
-      </w:pPr>
-    </w:p>
-    <w:p>
-      <w:pPr>
-        <w:jc w:val="both"/>
+        <w:t>partner_a_pensions_para</w:t>
+      </w:r>
+      <w:proofErr w:type="spellEnd"/>
+      <w:r>
         <w:rPr>
           <w:rFonts w:ascii="Arial" w:hAnsi="Arial" w:cs="Arial"/>
           <w:b/>
           <w:iCs/>
         </w:rPr>
-      </w:pPr>
-      <w:r>
+        <w:t>}</w:t>
+      </w:r>
+    </w:p>
+    <w:p>
+      <w:pPr>
+        <w:jc w:val="both"/>
         <w:rPr>
           <w:rFonts w:ascii="Arial" w:hAnsi="Arial" w:cs="Arial"/>
           <w:b/>
           <w:iCs/>
         </w:rPr>
-        <w:t>{partner_b_pensions_para}</w:t>
-      </w:r>
-    </w:p>
-    <w:p>
-      <w:pPr>
-        <w:jc w:val="both"/>
-        <w:rPr>
-          <w:rFonts w:ascii="Arial" w:hAnsi="Arial" w:cs="Arial"/>
-        </w:rPr>
-      </w:pPr>
-    </w:p>
-    <w:p>
-      <w:pPr>
-        <w:jc w:val="both"/>
-        <w:rPr>
-          <w:rFonts w:ascii="Arial" w:hAnsi="Arial" w:cs="Arial"/>
-          <w:i/>
+      </w:pPr>
+    </w:p>
+    <w:p>
+      <w:pPr>
+        <w:jc w:val="both"/>
+        <w:rPr>
+          <w:rFonts w:ascii="Arial" w:hAnsi="Arial" w:cs="Arial"/>
+          <w:b/>
           <w:iCs/>
         </w:rPr>
       </w:pPr>
       <w:r>
         <w:rPr>
           <w:rFonts w:ascii="Arial" w:hAnsi="Arial" w:cs="Arial"/>
-          <w:i/>
+          <w:b/>
           <w:iCs/>
         </w:rPr>
+        <w:t>{</w:t>
+      </w:r>
+      <w:proofErr w:type="spellStart"/>
+      <w:r>
+        <w:rPr>
+          <w:rFonts w:ascii="Arial" w:hAnsi="Arial" w:cs="Arial"/>
+          <w:b/>
+          <w:iCs/>
+        </w:rPr>
+        <w:t>partner_b_pensions_para</w:t>
+      </w:r>
+      <w:proofErr w:type="spellEnd"/>
+      <w:r>
+        <w:rPr>
+          <w:rFonts w:ascii="Arial" w:hAnsi="Arial" w:cs="Arial"/>
+          <w:b/>
+          <w:iCs/>
+        </w:rPr>
+        <w:t>}</w:t>
+      </w:r>
+    </w:p>
+    <w:p>
+      <w:pPr>
+        <w:jc w:val="both"/>
+        <w:rPr>
+          <w:rFonts w:ascii="Arial" w:hAnsi="Arial" w:cs="Arial"/>
+        </w:rPr>
+      </w:pPr>
+    </w:p>
+    <w:p>
+      <w:pPr>
+        <w:jc w:val="both"/>
+        <w:rPr>
+          <w:rFonts w:ascii="Arial" w:hAnsi="Arial" w:cs="Arial"/>
+          <w:i/>
+          <w:iCs/>
+        </w:rPr>
+      </w:pPr>
+      <w:r>
+        <w:rPr>
+          <w:rFonts w:ascii="Arial" w:hAnsi="Arial" w:cs="Arial"/>
+          <w:i/>
+          <w:iCs/>
+        </w:rPr>
         <w:t>How are pensions to be dealt with, e.g. pension sharing order; offsetting?</w:t>
       </w:r>
     </w:p>
@@ -4350,7 +4863,35 @@
         <w:rPr>
           <w:rFonts w:ascii="Arial" w:hAnsi="Arial" w:cs="Arial"/>
         </w:rPr>
-        <w:t xml:space="preserve">…………. will retain the sole benefit of ………….. his pension and ………….. will retain her pension. </w:t>
+        <w:t>…………. will retain the sole benefit of ………</w:t>
+      </w:r>
+      <w:proofErr w:type="gramStart"/>
+      <w:r>
+        <w:rPr>
+          <w:rFonts w:ascii="Arial" w:hAnsi="Arial" w:cs="Arial"/>
+        </w:rPr>
+        <w:t>…..</w:t>
+      </w:r>
+      <w:proofErr w:type="gramEnd"/>
+      <w:r>
+        <w:rPr>
+          <w:rFonts w:ascii="Arial" w:hAnsi="Arial" w:cs="Arial"/>
+        </w:rPr>
+        <w:t xml:space="preserve"> his pension and ………</w:t>
+      </w:r>
+      <w:proofErr w:type="gramStart"/>
+      <w:r>
+        <w:rPr>
+          <w:rFonts w:ascii="Arial" w:hAnsi="Arial" w:cs="Arial"/>
+        </w:rPr>
+        <w:t>…..</w:t>
+      </w:r>
+      <w:proofErr w:type="gramEnd"/>
+      <w:r>
+        <w:rPr>
+          <w:rFonts w:ascii="Arial" w:hAnsi="Arial" w:cs="Arial"/>
+        </w:rPr>
+        <w:t xml:space="preserve"> will retain her pension. </w:t>
       </w:r>
     </w:p>
     <w:p>
@@ -4588,8 +5129,16 @@
         <w:rPr>
           <w:rFonts w:ascii="Arial" w:hAnsi="Arial" w:cs="Arial"/>
         </w:rPr>
-        <w:t>………..</w:t>
-      </w:r>
+        <w:t>……</w:t>
+      </w:r>
+      <w:proofErr w:type="gramStart"/>
+      <w:r>
+        <w:rPr>
+          <w:rFonts w:ascii="Arial" w:hAnsi="Arial" w:cs="Arial"/>
+        </w:rPr>
+        <w:t>…..</w:t>
+      </w:r>
+      <w:proofErr w:type="gramEnd"/>
       <w:r>
         <w:rPr>
           <w:rFonts w:ascii="Arial" w:hAnsi="Arial" w:cs="Arial"/>
@@ -4600,8 +5149,16 @@
         <w:rPr>
           <w:rFonts w:ascii="Arial" w:hAnsi="Arial" w:cs="Arial"/>
         </w:rPr>
-        <w:t>……..</w:t>
-      </w:r>
+        <w:t>…</w:t>
+      </w:r>
+      <w:proofErr w:type="gramStart"/>
+      <w:r>
+        <w:rPr>
+          <w:rFonts w:ascii="Arial" w:hAnsi="Arial" w:cs="Arial"/>
+        </w:rPr>
+        <w:t>…..</w:t>
+      </w:r>
+      <w:proofErr w:type="gramEnd"/>
       <w:r>
         <w:rPr>
           <w:rFonts w:ascii="Arial" w:hAnsi="Arial" w:cs="Arial"/>
@@ -4618,7 +5175,21 @@
         <w:rPr>
           <w:rFonts w:ascii="Arial" w:hAnsi="Arial" w:cs="Arial"/>
         </w:rPr>
-        <w:t xml:space="preserve">  OR  This issue will be dealt with between us by agreement.</w:t>
+        <w:t xml:space="preserve">  </w:t>
+      </w:r>
+      <w:proofErr w:type="gramStart"/>
+      <w:r>
+        <w:rPr>
+          <w:rFonts w:ascii="Arial" w:hAnsi="Arial" w:cs="Arial"/>
+        </w:rPr>
+        <w:t>OR  This</w:t>
+      </w:r>
+      <w:proofErr w:type="gramEnd"/>
+      <w:r>
+        <w:rPr>
+          <w:rFonts w:ascii="Arial" w:hAnsi="Arial" w:cs="Arial"/>
+        </w:rPr>
+        <w:t xml:space="preserve"> issue will be dealt with between us by agreement.</w:t>
       </w:r>
     </w:p>
     <w:p>
@@ -4854,6 +5425,7 @@
         </w:rPr>
         <w:t>{</w:t>
       </w:r>
+      <w:proofErr w:type="spellStart"/>
       <w:r>
         <w:rPr>
           <w:rFonts w:ascii="Arial" w:hAnsi="Arial" w:cs="Arial"/>
@@ -4861,6 +5433,7 @@
         </w:rPr>
         <w:t>child_support_recipient</w:t>
       </w:r>
+      <w:proofErr w:type="spellEnd"/>
       <w:r>
         <w:rPr>
           <w:rFonts w:ascii="Arial" w:hAnsi="Arial" w:cs="Arial"/>
@@ -4887,8 +5460,17 @@
           <w:rFonts w:ascii="Arial" w:hAnsi="Arial" w:cs="Arial"/>
           <w:b/>
         </w:rPr>
-        <w:t>{net_monthly_income_r</w:t>
-      </w:r>
+        <w:t>{</w:t>
+      </w:r>
+      <w:proofErr w:type="spellStart"/>
+      <w:r>
+        <w:rPr>
+          <w:rFonts w:ascii="Arial" w:hAnsi="Arial" w:cs="Arial"/>
+          <w:b/>
+        </w:rPr>
+        <w:t>net_monthly_income_r</w:t>
+      </w:r>
+      <w:proofErr w:type="spellEnd"/>
       <w:r>
         <w:rPr>
           <w:rFonts w:ascii="Arial" w:hAnsi="Arial" w:cs="Arial"/>
@@ -4930,6 +5512,7 @@
         </w:rPr>
         <w:t>{</w:t>
       </w:r>
+      <w:proofErr w:type="spellStart"/>
       <w:r>
         <w:rPr>
           <w:rFonts w:ascii="Arial" w:hAnsi="Arial" w:cs="Arial"/>
@@ -4937,6 +5520,7 @@
         </w:rPr>
         <w:t>child_support_recipient</w:t>
       </w:r>
+      <w:proofErr w:type="spellEnd"/>
       <w:r>
         <w:rPr>
           <w:rFonts w:ascii="Arial" w:hAnsi="Arial" w:cs="Arial"/>
@@ -4963,6 +5547,7 @@
         </w:rPr>
         <w:t>£{</w:t>
       </w:r>
+      <w:proofErr w:type="spellStart"/>
       <w:r>
         <w:rPr>
           <w:rFonts w:ascii="Arial" w:hAnsi="Arial" w:cs="Arial"/>
@@ -4984,6 +5569,7 @@
         </w:rPr>
         <w:t>_outgoings_r</w:t>
       </w:r>
+      <w:proofErr w:type="spellEnd"/>
       <w:r>
         <w:rPr>
           <w:rFonts w:ascii="Arial" w:hAnsi="Arial" w:cs="Arial"/>
@@ -5021,6 +5607,7 @@
         </w:rPr>
         <w:t>{</w:t>
       </w:r>
+      <w:proofErr w:type="spellStart"/>
       <w:r>
         <w:rPr>
           <w:rFonts w:ascii="Arial" w:hAnsi="Arial" w:cs="Arial"/>
@@ -5028,6 +5615,7 @@
         </w:rPr>
         <w:t>child_support_payee</w:t>
       </w:r>
+      <w:proofErr w:type="spellEnd"/>
       <w:r>
         <w:rPr>
           <w:rFonts w:ascii="Arial" w:hAnsi="Arial" w:cs="Arial"/>
@@ -5060,8 +5648,17 @@
           <w:rFonts w:ascii="Arial" w:hAnsi="Arial" w:cs="Arial"/>
           <w:b/>
         </w:rPr>
-        <w:t>{net_monthly_income_p</w:t>
-      </w:r>
+        <w:t>{</w:t>
+      </w:r>
+      <w:proofErr w:type="spellStart"/>
+      <w:r>
+        <w:rPr>
+          <w:rFonts w:ascii="Arial" w:hAnsi="Arial" w:cs="Arial"/>
+          <w:b/>
+        </w:rPr>
+        <w:t>net_monthly_income_p</w:t>
+      </w:r>
+      <w:proofErr w:type="spellEnd"/>
       <w:r>
         <w:rPr>
           <w:rFonts w:ascii="Arial" w:hAnsi="Arial" w:cs="Arial"/>
@@ -5093,7 +5690,23 @@
           <w:rFonts w:ascii="Arial" w:hAnsi="Arial" w:cs="Arial"/>
           <w:b/>
         </w:rPr>
-        <w:t>{payee_gender}</w:t>
+        <w:t>{</w:t>
+      </w:r>
+      <w:proofErr w:type="spellStart"/>
+      <w:r>
+        <w:rPr>
+          <w:rFonts w:ascii="Arial" w:hAnsi="Arial" w:cs="Arial"/>
+          <w:b/>
+        </w:rPr>
+        <w:t>payee_gender</w:t>
+      </w:r>
+      <w:proofErr w:type="spellEnd"/>
+      <w:r>
+        <w:rPr>
+          <w:rFonts w:ascii="Arial" w:hAnsi="Arial" w:cs="Arial"/>
+          <w:b/>
+        </w:rPr>
+        <w:t>}</w:t>
       </w:r>
       <w:r>
         <w:rPr>
@@ -5113,7 +5726,23 @@
           <w:rFonts w:ascii="Arial" w:hAnsi="Arial" w:cs="Arial"/>
           <w:b/>
         </w:rPr>
-        <w:t>{child_support_amount}</w:t>
+        <w:t>{</w:t>
+      </w:r>
+      <w:proofErr w:type="spellStart"/>
+      <w:r>
+        <w:rPr>
+          <w:rFonts w:ascii="Arial" w:hAnsi="Arial" w:cs="Arial"/>
+          <w:b/>
+        </w:rPr>
+        <w:t>child_support_amount</w:t>
+      </w:r>
+      <w:proofErr w:type="spellEnd"/>
+      <w:r>
+        <w:rPr>
+          <w:rFonts w:ascii="Arial" w:hAnsi="Arial" w:cs="Arial"/>
+          <w:b/>
+        </w:rPr>
+        <w:t>}</w:t>
       </w:r>
       <w:r>
         <w:rPr>
@@ -5128,6 +5757,7 @@
         </w:rPr>
         <w:t>{</w:t>
       </w:r>
+      <w:proofErr w:type="spellStart"/>
       <w:r>
         <w:rPr>
           <w:rFonts w:ascii="Arial" w:hAnsi="Arial" w:cs="Arial"/>
@@ -5142,6 +5772,7 @@
         </w:rPr>
         <w:t>_support_recipient</w:t>
       </w:r>
+      <w:proofErr w:type="spellEnd"/>
       <w:r>
         <w:rPr>
           <w:rFonts w:ascii="Arial" w:hAnsi="Arial" w:cs="Arial"/>
@@ -5160,7 +5791,23 @@
           <w:rFonts w:ascii="Arial" w:hAnsi="Arial" w:cs="Arial"/>
           <w:b/>
         </w:rPr>
-        <w:t>£{spousal_support_amount}</w:t>
+        <w:t>£{</w:t>
+      </w:r>
+      <w:proofErr w:type="spellStart"/>
+      <w:r>
+        <w:rPr>
+          <w:rFonts w:ascii="Arial" w:hAnsi="Arial" w:cs="Arial"/>
+          <w:b/>
+        </w:rPr>
+        <w:t>spousal_support_amount</w:t>
+      </w:r>
+      <w:proofErr w:type="spellEnd"/>
+      <w:r>
+        <w:rPr>
+          <w:rFonts w:ascii="Arial" w:hAnsi="Arial" w:cs="Arial"/>
+          <w:b/>
+        </w:rPr>
+        <w:t>}</w:t>
       </w:r>
       <w:r>
         <w:rPr>
@@ -5183,12 +5830,21 @@
         </w:rPr>
         <w:t>{</w:t>
       </w:r>
-      <w:r>
-        <w:rPr>
-          <w:rFonts w:ascii="Arial" w:hAnsi="Arial" w:cs="Arial"/>
-          <w:b/>
-        </w:rPr>
-        <w:t>child_support_payee}</w:t>
+      <w:proofErr w:type="spellStart"/>
+      <w:r>
+        <w:rPr>
+          <w:rFonts w:ascii="Arial" w:hAnsi="Arial" w:cs="Arial"/>
+          <w:b/>
+        </w:rPr>
+        <w:t>child_support_payee</w:t>
+      </w:r>
+      <w:proofErr w:type="spellEnd"/>
+      <w:r>
+        <w:rPr>
+          <w:rFonts w:ascii="Arial" w:hAnsi="Arial" w:cs="Arial"/>
+          <w:b/>
+        </w:rPr>
+        <w:t>}</w:t>
       </w:r>
       <w:r>
         <w:rPr>
@@ -5203,6 +5859,7 @@
         </w:rPr>
         <w:t>£{</w:t>
       </w:r>
+      <w:proofErr w:type="spellStart"/>
       <w:r>
         <w:rPr>
           <w:rFonts w:ascii="Arial" w:hAnsi="Arial" w:cs="Arial"/>
@@ -5210,8 +5867,6 @@
         </w:rPr>
         <w:t>net_</w:t>
       </w:r>
-      <w:bookmarkStart w:id="22" w:name="_GoBack"/>
-      <w:bookmarkEnd w:id="22"/>
       <w:r>
         <w:rPr>
           <w:rFonts w:ascii="Arial" w:hAnsi="Arial" w:cs="Arial"/>
@@ -5226,6 +5881,7 @@
         </w:rPr>
         <w:t>_outgoings_p</w:t>
       </w:r>
+      <w:proofErr w:type="spellEnd"/>
       <w:r>
         <w:rPr>
           <w:rFonts w:ascii="Arial" w:hAnsi="Arial" w:cs="Arial"/>
@@ -5238,8 +5894,24 @@
           <w:rStyle w:val="CommentReference"/>
           <w:b/>
         </w:rPr>
-        <w:commentReference w:id="23"/>
-      </w:r>
+        <w:commentReference w:id="22"/>
+      </w:r>
+    </w:p>
+    <w:p>
+      <w:pPr>
+        <w:jc w:val="both"/>
+        <w:rPr>
+          <w:rFonts w:ascii="Arial" w:hAnsi="Arial" w:cs="Arial"/>
+        </w:rPr>
+      </w:pPr>
+    </w:p>
+    <w:p>
+      <w:pPr>
+        <w:jc w:val="both"/>
+        <w:rPr>
+          <w:rFonts w:ascii="Arial" w:hAnsi="Arial" w:cs="Arial"/>
+        </w:rPr>
+      </w:pPr>
     </w:p>
     <w:p>
       <w:pPr>
@@ -5271,9 +5943,9 @@
         <w:tblLook w:val="01E0" w:firstRow="1" w:lastRow="1" w:firstColumn="1" w:lastColumn="1" w:noHBand="0" w:noVBand="0"/>
       </w:tblPr>
       <w:tblGrid>
-        <w:gridCol w:w="5688"/>
-        <w:gridCol w:w="1440"/>
-        <w:gridCol w:w="1394"/>
+        <w:gridCol w:w="5421"/>
+        <w:gridCol w:w="1884"/>
+        <w:gridCol w:w="1897"/>
       </w:tblGrid>
       <w:tr>
         <w:tc>
@@ -5293,6 +5965,7 @@
                 <w:rFonts w:ascii="Arial" w:hAnsi="Arial" w:cs="Arial"/>
                 <w:b/>
               </w:rPr>
+              <w:lastRenderedPageBreak/>
               <w:t>Averaged Monthly Income</w:t>
             </w:r>
           </w:p>
@@ -5307,8 +5980,128 @@
               <w:jc w:val="right"/>
               <w:rPr>
                 <w:rFonts w:ascii="Arial" w:hAnsi="Arial" w:cs="Arial"/>
+                <w:b/>
               </w:rPr>
             </w:pPr>
+            <w:r>
+              <w:rPr>
+                <w:rFonts w:ascii="Arial" w:hAnsi="Arial" w:cs="Arial"/>
+                <w:b/>
+              </w:rPr>
+              <w:t>{</w:t>
+            </w:r>
+            <w:proofErr w:type="spellStart"/>
+            <w:r>
+              <w:rPr>
+                <w:rFonts w:ascii="Arial" w:hAnsi="Arial" w:cs="Arial"/>
+                <w:b/>
+              </w:rPr>
+              <w:t>first_name_a</w:t>
+            </w:r>
+            <w:proofErr w:type="spellEnd"/>
+            <w:r>
+              <w:rPr>
+                <w:rFonts w:ascii="Arial" w:hAnsi="Arial" w:cs="Arial"/>
+                <w:b/>
+              </w:rPr>
+              <w:t>}</w:t>
+            </w:r>
+          </w:p>
+        </w:tc>
+        <w:tc>
+          <w:tcPr>
+            <w:tcW w:w="1394" w:type="dxa"/>
+          </w:tcPr>
+          <w:p>
+            <w:pPr>
+              <w:spacing w:before="20" w:after="20"/>
+              <w:jc w:val="right"/>
+              <w:rPr>
+                <w:rFonts w:ascii="Arial" w:hAnsi="Arial" w:cs="Arial"/>
+                <w:b/>
+              </w:rPr>
+            </w:pPr>
+            <w:r>
+              <w:rPr>
+                <w:rFonts w:ascii="Arial" w:hAnsi="Arial" w:cs="Arial"/>
+                <w:b/>
+              </w:rPr>
+              <w:t>{</w:t>
+            </w:r>
+            <w:proofErr w:type="spellStart"/>
+            <w:r>
+              <w:rPr>
+                <w:rFonts w:ascii="Arial" w:hAnsi="Arial" w:cs="Arial"/>
+                <w:b/>
+              </w:rPr>
+              <w:t>first_name_b</w:t>
+            </w:r>
+            <w:proofErr w:type="spellEnd"/>
+            <w:r>
+              <w:rPr>
+                <w:rFonts w:ascii="Arial" w:hAnsi="Arial" w:cs="Arial"/>
+                <w:b/>
+              </w:rPr>
+              <w:t>}</w:t>
+            </w:r>
+          </w:p>
+        </w:tc>
+      </w:tr>
+      <w:tr>
+        <w:tc>
+          <w:tcPr>
+            <w:tcW w:w="5688" w:type="dxa"/>
+          </w:tcPr>
+          <w:p>
+            <w:pPr>
+              <w:spacing w:before="20" w:after="20"/>
+              <w:jc w:val="both"/>
+              <w:rPr>
+                <w:rFonts w:ascii="Arial" w:hAnsi="Arial" w:cs="Arial"/>
+              </w:rPr>
+            </w:pPr>
+            <w:r>
+              <w:rPr>
+                <w:rFonts w:ascii="Arial" w:hAnsi="Arial" w:cs="Arial"/>
+              </w:rPr>
+              <w:t xml:space="preserve">Net </w:t>
+            </w:r>
+            <w:commentRangeStart w:id="23"/>
+            <w:r>
+              <w:rPr>
+                <w:rFonts w:ascii="Arial" w:hAnsi="Arial" w:cs="Arial"/>
+              </w:rPr>
+              <w:t>Income</w:t>
+            </w:r>
+            <w:commentRangeEnd w:id="23"/>
+            <w:r>
+              <w:rPr>
+                <w:rStyle w:val="CommentReference"/>
+              </w:rPr>
+              <w:commentReference w:id="23"/>
+            </w:r>
+            <w:r>
+              <w:rPr>
+                <w:rFonts w:ascii="Arial" w:hAnsi="Arial" w:cs="Arial"/>
+              </w:rPr>
+              <w:t xml:space="preserve"> from employment</w:t>
+            </w:r>
+          </w:p>
+        </w:tc>
+        <w:tc>
+          <w:tcPr>
+            <w:tcW w:w="1440" w:type="dxa"/>
+          </w:tcPr>
+          <w:p>
+            <w:pPr>
+              <w:spacing w:before="20" w:after="20"/>
+              <w:jc w:val="right"/>
+              <w:rPr>
+                <w:rFonts w:ascii="Arial" w:hAnsi="Arial" w:cs="Arial"/>
+              </w:rPr>
+            </w:pPr>
+            <w:bookmarkStart w:id="24" w:name="_GoBack"/>
+            <w:bookmarkEnd w:id="24"/>
           </w:p>
         </w:tc>
         <w:tc>
@@ -5345,19 +6138,37 @@
               </w:rPr>
               <w:t xml:space="preserve">Net </w:t>
             </w:r>
-            <w:commentRangeStart w:id="24"/>
+            <w:commentRangeStart w:id="25"/>
             <w:r>
               <w:rPr>
                 <w:rFonts w:ascii="Arial" w:hAnsi="Arial" w:cs="Arial"/>
               </w:rPr>
               <w:t>Income</w:t>
             </w:r>
-            <w:commentRangeEnd w:id="24"/>
+            <w:commentRangeEnd w:id="25"/>
             <w:r>
               <w:rPr>
                 <w:rStyle w:val="CommentReference"/>
               </w:rPr>
-              <w:commentReference w:id="24"/>
+              <w:commentReference w:id="25"/>
+            </w:r>
+            <w:r>
+              <w:rPr>
+                <w:rFonts w:ascii="Arial" w:hAnsi="Arial" w:cs="Arial"/>
+              </w:rPr>
+              <w:t xml:space="preserve"> from</w:t>
+            </w:r>
+            <w:r>
+              <w:rPr>
+                <w:rFonts w:ascii="Arial" w:hAnsi="Arial" w:cs="Arial"/>
+              </w:rPr>
+              <w:t xml:space="preserve"> self</w:t>
+            </w:r>
+            <w:r>
+              <w:rPr>
+                <w:rFonts w:ascii="Arial" w:hAnsi="Arial" w:cs="Arial"/>
+              </w:rPr>
+              <w:t xml:space="preserve"> employment</w:t>
             </w:r>
           </w:p>
         </w:tc>
@@ -5407,7 +6218,6 @@
               <w:rPr>
                 <w:rFonts w:ascii="Arial" w:hAnsi="Arial" w:cs="Arial"/>
               </w:rPr>
-              <w:lastRenderedPageBreak/>
               <w:t>Child benefit</w:t>
             </w:r>
           </w:p>
@@ -6432,7 +7242,25 @@
           <w:i/>
           <w:iCs/>
         </w:rPr>
-        <w:t xml:space="preserve">Consider if relevant whose legal adviser will prepare a consent order/separation agreement/transfer or property and how the costs and disbursements will be met. eg </w:t>
+        <w:t xml:space="preserve">Consider if relevant whose legal adviser will prepare a consent order/separation agreement/transfer or property and how the costs and disbursements will be met. </w:t>
+      </w:r>
+      <w:proofErr w:type="spellStart"/>
+      <w:r>
+        <w:rPr>
+          <w:rFonts w:ascii="Arial" w:hAnsi="Arial" w:cs="Arial"/>
+          <w:i/>
+          <w:iCs/>
+        </w:rPr>
+        <w:t>eg</w:t>
+      </w:r>
+      <w:proofErr w:type="spellEnd"/>
+      <w:r>
+        <w:rPr>
+          <w:rFonts w:ascii="Arial" w:hAnsi="Arial" w:cs="Arial"/>
+          <w:i/>
+          <w:iCs/>
+        </w:rPr>
+        <w:t xml:space="preserve"> </w:t>
       </w:r>
     </w:p>
     <w:p>
@@ -6610,13 +7438,29 @@
           <w:rFonts w:cs="Arial"/>
           <w:i/>
         </w:rPr>
-        <w:t xml:space="preserve"> ie not for a pension with 20 years’ contributions. E</w:t>
-      </w:r>
+        <w:t xml:space="preserve"> </w:t>
+      </w:r>
+      <w:proofErr w:type="spellStart"/>
       <w:r>
         <w:rPr>
           <w:rFonts w:cs="Arial"/>
           <w:i/>
         </w:rPr>
+        <w:t>ie</w:t>
+      </w:r>
+      <w:proofErr w:type="spellEnd"/>
+      <w:r>
+        <w:rPr>
+          <w:rFonts w:cs="Arial"/>
+          <w:i/>
+        </w:rPr>
+        <w:t xml:space="preserve"> not for a pension with 20 years’ contributions. E</w:t>
+      </w:r>
+      <w:r>
+        <w:rPr>
+          <w:rFonts w:cs="Arial"/>
+          <w:i/>
+        </w:rPr>
         <w:t>xplain why it was not possible for these to be exchanged and say how this will happen)</w:t>
       </w:r>
     </w:p>
@@ -6685,6 +7529,7 @@
         <w:rPr>
           <w:rFonts w:ascii="Arial" w:hAnsi="Arial" w:cs="Arial"/>
         </w:rPr>
+        <w:lastRenderedPageBreak/>
         <w:t>Summary of</w:t>
       </w:r>
       <w:r>
@@ -6752,7 +7597,23 @@
                 <w:rFonts w:ascii="Arial" w:hAnsi="Arial" w:cs="Arial"/>
                 <w:b/>
               </w:rPr>
-              <w:t>{first_name_a}</w:t>
+              <w:t>{</w:t>
+            </w:r>
+            <w:proofErr w:type="spellStart"/>
+            <w:r>
+              <w:rPr>
+                <w:rFonts w:ascii="Arial" w:hAnsi="Arial" w:cs="Arial"/>
+                <w:b/>
+              </w:rPr>
+              <w:t>first_name_a</w:t>
+            </w:r>
+            <w:proofErr w:type="spellEnd"/>
+            <w:r>
+              <w:rPr>
+                <w:rFonts w:ascii="Arial" w:hAnsi="Arial" w:cs="Arial"/>
+                <w:b/>
+              </w:rPr>
+              <w:t>}</w:t>
             </w:r>
             <w:r>
               <w:rPr>
@@ -6785,7 +7646,23 @@
                 <w:rFonts w:ascii="Arial" w:hAnsi="Arial" w:cs="Arial"/>
                 <w:b/>
               </w:rPr>
-              <w:t>{first_name_b}</w:t>
+              <w:t>{</w:t>
+            </w:r>
+            <w:proofErr w:type="spellStart"/>
+            <w:r>
+              <w:rPr>
+                <w:rFonts w:ascii="Arial" w:hAnsi="Arial" w:cs="Arial"/>
+                <w:b/>
+              </w:rPr>
+              <w:t>first_name_b</w:t>
+            </w:r>
+            <w:proofErr w:type="spellEnd"/>
+            <w:r>
+              <w:rPr>
+                <w:rFonts w:ascii="Arial" w:hAnsi="Arial" w:cs="Arial"/>
+                <w:b/>
+              </w:rPr>
+              <w:t>}</w:t>
             </w:r>
             <w:r>
               <w:rPr>
@@ -6819,7 +7696,6 @@
               <w:rPr>
                 <w:rFonts w:ascii="Arial" w:hAnsi="Arial" w:cs="Arial"/>
               </w:rPr>
-              <w:lastRenderedPageBreak/>
               <w:t>Equity in family home after costs</w:t>
             </w:r>
           </w:p>
@@ -6834,13 +7710,31 @@
               <w:jc w:val="right"/>
               <w:rPr>
                 <w:rFonts w:ascii="Arial" w:hAnsi="Arial" w:cs="Arial"/>
+                <w:b/>
               </w:rPr>
             </w:pPr>
             <w:r>
               <w:rPr>
                 <w:rFonts w:ascii="Arial" w:hAnsi="Arial" w:cs="Arial"/>
-              </w:rPr>
-              <w:t>{family_home_a}</w:t>
+                <w:b/>
+              </w:rPr>
+              <w:t>{</w:t>
+            </w:r>
+            <w:proofErr w:type="spellStart"/>
+            <w:r>
+              <w:rPr>
+                <w:rFonts w:ascii="Arial" w:hAnsi="Arial" w:cs="Arial"/>
+                <w:b/>
+              </w:rPr>
+              <w:t>family_home_a</w:t>
+            </w:r>
+            <w:proofErr w:type="spellEnd"/>
+            <w:r>
+              <w:rPr>
+                <w:rFonts w:ascii="Arial" w:hAnsi="Arial" w:cs="Arial"/>
+                <w:b/>
+              </w:rPr>
+              <w:t>}</w:t>
             </w:r>
           </w:p>
         </w:tc>
@@ -6854,17 +7748,29 @@
               <w:jc w:val="right"/>
               <w:rPr>
                 <w:rFonts w:ascii="Arial" w:hAnsi="Arial" w:cs="Arial"/>
+                <w:b/>
               </w:rPr>
             </w:pPr>
             <w:r>
               <w:rPr>
                 <w:rFonts w:ascii="Arial" w:hAnsi="Arial" w:cs="Arial"/>
-              </w:rPr>
-              <w:t>{family_home_b</w:t>
+                <w:b/>
+              </w:rPr>
+              <w:t>{</w:t>
             </w:r>
+            <w:proofErr w:type="spellStart"/>
             <w:r>
               <w:rPr>
                 <w:rFonts w:ascii="Arial" w:hAnsi="Arial" w:cs="Arial"/>
+                <w:b/>
+              </w:rPr>
+              <w:t>family_home_b</w:t>
+            </w:r>
+            <w:proofErr w:type="spellEnd"/>
+            <w:r>
+              <w:rPr>
+                <w:rFonts w:ascii="Arial" w:hAnsi="Arial" w:cs="Arial"/>
+                <w:b/>
               </w:rPr>
               <w:t>}</w:t>
             </w:r>
@@ -6902,13 +7808,31 @@
               <w:jc w:val="right"/>
               <w:rPr>
                 <w:rFonts w:ascii="Arial" w:hAnsi="Arial" w:cs="Arial"/>
+                <w:b/>
               </w:rPr>
             </w:pPr>
             <w:r>
               <w:rPr>
                 <w:rFonts w:ascii="Arial" w:hAnsi="Arial" w:cs="Arial"/>
-              </w:rPr>
-              <w:t>{other_property_a}</w:t>
+                <w:b/>
+              </w:rPr>
+              <w:t>{</w:t>
+            </w:r>
+            <w:proofErr w:type="spellStart"/>
+            <w:r>
+              <w:rPr>
+                <w:rFonts w:ascii="Arial" w:hAnsi="Arial" w:cs="Arial"/>
+                <w:b/>
+              </w:rPr>
+              <w:t>other_property_a</w:t>
+            </w:r>
+            <w:proofErr w:type="spellEnd"/>
+            <w:r>
+              <w:rPr>
+                <w:rFonts w:ascii="Arial" w:hAnsi="Arial" w:cs="Arial"/>
+                <w:b/>
+              </w:rPr>
+              <w:t>}</w:t>
             </w:r>
           </w:p>
         </w:tc>
@@ -6922,13 +7846,31 @@
               <w:jc w:val="right"/>
               <w:rPr>
                 <w:rFonts w:ascii="Arial" w:hAnsi="Arial" w:cs="Arial"/>
+                <w:b/>
               </w:rPr>
             </w:pPr>
             <w:r>
               <w:rPr>
                 <w:rFonts w:ascii="Arial" w:hAnsi="Arial" w:cs="Arial"/>
-              </w:rPr>
-              <w:t>{other_property_b}</w:t>
+                <w:b/>
+              </w:rPr>
+              <w:t>{</w:t>
+            </w:r>
+            <w:proofErr w:type="spellStart"/>
+            <w:r>
+              <w:rPr>
+                <w:rFonts w:ascii="Arial" w:hAnsi="Arial" w:cs="Arial"/>
+                <w:b/>
+              </w:rPr>
+              <w:t>other_property_b</w:t>
+            </w:r>
+            <w:proofErr w:type="spellEnd"/>
+            <w:r>
+              <w:rPr>
+                <w:rFonts w:ascii="Arial" w:hAnsi="Arial" w:cs="Arial"/>
+                <w:b/>
+              </w:rPr>
+              <w:t>}</w:t>
             </w:r>
           </w:p>
         </w:tc>
@@ -6964,13 +7906,31 @@
               <w:jc w:val="right"/>
               <w:rPr>
                 <w:rFonts w:ascii="Arial" w:hAnsi="Arial" w:cs="Arial"/>
+                <w:b/>
               </w:rPr>
             </w:pPr>
             <w:r>
               <w:rPr>
                 <w:rFonts w:ascii="Arial" w:hAnsi="Arial" w:cs="Arial"/>
-              </w:rPr>
-              <w:t>{personal_assets_a}</w:t>
+                <w:b/>
+              </w:rPr>
+              <w:t>{</w:t>
+            </w:r>
+            <w:proofErr w:type="spellStart"/>
+            <w:r>
+              <w:rPr>
+                <w:rFonts w:ascii="Arial" w:hAnsi="Arial" w:cs="Arial"/>
+                <w:b/>
+              </w:rPr>
+              <w:t>personal_assets_a</w:t>
+            </w:r>
+            <w:proofErr w:type="spellEnd"/>
+            <w:r>
+              <w:rPr>
+                <w:rFonts w:ascii="Arial" w:hAnsi="Arial" w:cs="Arial"/>
+                <w:b/>
+              </w:rPr>
+              <w:t>}</w:t>
             </w:r>
           </w:p>
         </w:tc>
@@ -6984,13 +7944,31 @@
               <w:jc w:val="right"/>
               <w:rPr>
                 <w:rFonts w:ascii="Arial" w:hAnsi="Arial" w:cs="Arial"/>
+                <w:b/>
               </w:rPr>
             </w:pPr>
             <w:r>
               <w:rPr>
                 <w:rFonts w:ascii="Arial" w:hAnsi="Arial" w:cs="Arial"/>
-              </w:rPr>
-              <w:t>{personal_assets_b}</w:t>
+                <w:b/>
+              </w:rPr>
+              <w:t>{</w:t>
+            </w:r>
+            <w:proofErr w:type="spellStart"/>
+            <w:r>
+              <w:rPr>
+                <w:rFonts w:ascii="Arial" w:hAnsi="Arial" w:cs="Arial"/>
+                <w:b/>
+              </w:rPr>
+              <w:t>personal_assets_b</w:t>
+            </w:r>
+            <w:proofErr w:type="spellEnd"/>
+            <w:r>
+              <w:rPr>
+                <w:rFonts w:ascii="Arial" w:hAnsi="Arial" w:cs="Arial"/>
+                <w:b/>
+              </w:rPr>
+              <w:t>}</w:t>
             </w:r>
           </w:p>
         </w:tc>
@@ -7026,13 +8004,31 @@
               <w:jc w:val="right"/>
               <w:rPr>
                 <w:rFonts w:ascii="Arial" w:hAnsi="Arial" w:cs="Arial"/>
+                <w:b/>
               </w:rPr>
             </w:pPr>
             <w:r>
               <w:rPr>
                 <w:rFonts w:ascii="Arial" w:hAnsi="Arial" w:cs="Arial"/>
-              </w:rPr>
-              <w:t>{business_assets_a}</w:t>
+                <w:b/>
+              </w:rPr>
+              <w:t>{</w:t>
+            </w:r>
+            <w:proofErr w:type="spellStart"/>
+            <w:r>
+              <w:rPr>
+                <w:rFonts w:ascii="Arial" w:hAnsi="Arial" w:cs="Arial"/>
+                <w:b/>
+              </w:rPr>
+              <w:t>business_assets_a</w:t>
+            </w:r>
+            <w:proofErr w:type="spellEnd"/>
+            <w:r>
+              <w:rPr>
+                <w:rFonts w:ascii="Arial" w:hAnsi="Arial" w:cs="Arial"/>
+                <w:b/>
+              </w:rPr>
+              <w:t>}</w:t>
             </w:r>
           </w:p>
         </w:tc>
@@ -7046,13 +8042,31 @@
               <w:jc w:val="right"/>
               <w:rPr>
                 <w:rFonts w:ascii="Arial" w:hAnsi="Arial" w:cs="Arial"/>
+                <w:b/>
               </w:rPr>
             </w:pPr>
             <w:r>
               <w:rPr>
                 <w:rFonts w:ascii="Arial" w:hAnsi="Arial" w:cs="Arial"/>
-              </w:rPr>
-              <w:t>{business_assets_b}</w:t>
+                <w:b/>
+              </w:rPr>
+              <w:t>{</w:t>
+            </w:r>
+            <w:proofErr w:type="spellStart"/>
+            <w:r>
+              <w:rPr>
+                <w:rFonts w:ascii="Arial" w:hAnsi="Arial" w:cs="Arial"/>
+                <w:b/>
+              </w:rPr>
+              <w:t>business_assets_b</w:t>
+            </w:r>
+            <w:proofErr w:type="spellEnd"/>
+            <w:r>
+              <w:rPr>
+                <w:rFonts w:ascii="Arial" w:hAnsi="Arial" w:cs="Arial"/>
+                <w:b/>
+              </w:rPr>
+              <w:t>}</w:t>
             </w:r>
           </w:p>
         </w:tc>
@@ -7088,13 +8102,31 @@
               <w:jc w:val="right"/>
               <w:rPr>
                 <w:rFonts w:ascii="Arial" w:hAnsi="Arial" w:cs="Arial"/>
+                <w:b/>
               </w:rPr>
             </w:pPr>
             <w:r>
               <w:rPr>
                 <w:rFonts w:ascii="Arial" w:hAnsi="Arial" w:cs="Arial"/>
-              </w:rPr>
-              <w:t>{other_assets_a}</w:t>
+                <w:b/>
+              </w:rPr>
+              <w:t>{</w:t>
+            </w:r>
+            <w:proofErr w:type="spellStart"/>
+            <w:r>
+              <w:rPr>
+                <w:rFonts w:ascii="Arial" w:hAnsi="Arial" w:cs="Arial"/>
+                <w:b/>
+              </w:rPr>
+              <w:t>other_assets_a</w:t>
+            </w:r>
+            <w:proofErr w:type="spellEnd"/>
+            <w:r>
+              <w:rPr>
+                <w:rFonts w:ascii="Arial" w:hAnsi="Arial" w:cs="Arial"/>
+                <w:b/>
+              </w:rPr>
+              <w:t>}</w:t>
             </w:r>
           </w:p>
         </w:tc>
@@ -7108,13 +8140,31 @@
               <w:jc w:val="right"/>
               <w:rPr>
                 <w:rFonts w:ascii="Arial" w:hAnsi="Arial" w:cs="Arial"/>
+                <w:b/>
               </w:rPr>
             </w:pPr>
             <w:r>
               <w:rPr>
                 <w:rFonts w:ascii="Arial" w:hAnsi="Arial" w:cs="Arial"/>
-              </w:rPr>
-              <w:t>{other_assets_b}</w:t>
+                <w:b/>
+              </w:rPr>
+              <w:t>{</w:t>
+            </w:r>
+            <w:proofErr w:type="spellStart"/>
+            <w:r>
+              <w:rPr>
+                <w:rFonts w:ascii="Arial" w:hAnsi="Arial" w:cs="Arial"/>
+                <w:b/>
+              </w:rPr>
+              <w:t>other_assets_b</w:t>
+            </w:r>
+            <w:proofErr w:type="spellEnd"/>
+            <w:r>
+              <w:rPr>
+                <w:rFonts w:ascii="Arial" w:hAnsi="Arial" w:cs="Arial"/>
+                <w:b/>
+              </w:rPr>
+              <w:t>}</w:t>
             </w:r>
           </w:p>
         </w:tc>
@@ -7160,7 +8210,23 @@
                 <w:rFonts w:ascii="Arial" w:hAnsi="Arial" w:cs="Arial"/>
                 <w:b/>
               </w:rPr>
-              <w:t>{sub_total_assets_a}</w:t>
+              <w:t>{</w:t>
+            </w:r>
+            <w:proofErr w:type="spellStart"/>
+            <w:r>
+              <w:rPr>
+                <w:rFonts w:ascii="Arial" w:hAnsi="Arial" w:cs="Arial"/>
+                <w:b/>
+              </w:rPr>
+              <w:t>sub_total_assets_a</w:t>
+            </w:r>
+            <w:proofErr w:type="spellEnd"/>
+            <w:r>
+              <w:rPr>
+                <w:rFonts w:ascii="Arial" w:hAnsi="Arial" w:cs="Arial"/>
+                <w:b/>
+              </w:rPr>
+              <w:t>}</w:t>
             </w:r>
           </w:p>
         </w:tc>
@@ -7182,7 +8248,23 @@
                 <w:rFonts w:ascii="Arial" w:hAnsi="Arial" w:cs="Arial"/>
                 <w:b/>
               </w:rPr>
-              <w:t>{sub_total_assets_b}</w:t>
+              <w:t>{</w:t>
+            </w:r>
+            <w:proofErr w:type="spellStart"/>
+            <w:r>
+              <w:rPr>
+                <w:rFonts w:ascii="Arial" w:hAnsi="Arial" w:cs="Arial"/>
+                <w:b/>
+              </w:rPr>
+              <w:t>sub_total_assets_b</w:t>
+            </w:r>
+            <w:proofErr w:type="spellEnd"/>
+            <w:r>
+              <w:rPr>
+                <w:rFonts w:ascii="Arial" w:hAnsi="Arial" w:cs="Arial"/>
+                <w:b/>
+              </w:rPr>
+              <w:t>}</w:t>
             </w:r>
           </w:p>
         </w:tc>
@@ -7271,6 +8353,7 @@
               </w:rPr>
               <w:t>{</w:t>
             </w:r>
+            <w:proofErr w:type="spellStart"/>
             <w:r>
               <w:rPr>
                 <w:rFonts w:ascii="Arial" w:hAnsi="Arial" w:cs="Arial"/>
@@ -7278,6 +8361,7 @@
               </w:rPr>
               <w:t>liabilities_a</w:t>
             </w:r>
+            <w:proofErr w:type="spellEnd"/>
             <w:r>
               <w:rPr>
                 <w:rFonts w:ascii="Arial" w:hAnsi="Arial" w:cs="Arial"/>
@@ -7305,7 +8389,23 @@
                 <w:rFonts w:ascii="Arial" w:hAnsi="Arial" w:cs="Arial"/>
                 <w:b/>
               </w:rPr>
-              <w:t>{liabilities_b}</w:t>
+              <w:t>{</w:t>
+            </w:r>
+            <w:proofErr w:type="spellStart"/>
+            <w:r>
+              <w:rPr>
+                <w:rFonts w:ascii="Arial" w:hAnsi="Arial" w:cs="Arial"/>
+                <w:b/>
+              </w:rPr>
+              <w:t>liabilities_b</w:t>
+            </w:r>
+            <w:proofErr w:type="spellEnd"/>
+            <w:r>
+              <w:rPr>
+                <w:rFonts w:ascii="Arial" w:hAnsi="Arial" w:cs="Arial"/>
+                <w:b/>
+              </w:rPr>
+              <w:t>}</w:t>
             </w:r>
           </w:p>
         </w:tc>
@@ -7351,7 +8451,23 @@
                 <w:rFonts w:ascii="Arial" w:hAnsi="Arial" w:cs="Arial"/>
                 <w:b/>
               </w:rPr>
-              <w:t>{total_finance_a}</w:t>
+              <w:t>{</w:t>
+            </w:r>
+            <w:proofErr w:type="spellStart"/>
+            <w:r>
+              <w:rPr>
+                <w:rFonts w:ascii="Arial" w:hAnsi="Arial" w:cs="Arial"/>
+                <w:b/>
+              </w:rPr>
+              <w:t>total_finance_a</w:t>
+            </w:r>
+            <w:proofErr w:type="spellEnd"/>
+            <w:r>
+              <w:rPr>
+                <w:rFonts w:ascii="Arial" w:hAnsi="Arial" w:cs="Arial"/>
+                <w:b/>
+              </w:rPr>
+              <w:t>}</w:t>
             </w:r>
           </w:p>
         </w:tc>
@@ -7373,7 +8489,23 @@
                 <w:rFonts w:ascii="Arial" w:hAnsi="Arial" w:cs="Arial"/>
                 <w:b/>
               </w:rPr>
-              <w:t>{total_finance_b}</w:t>
+              <w:t>{</w:t>
+            </w:r>
+            <w:proofErr w:type="spellStart"/>
+            <w:r>
+              <w:rPr>
+                <w:rFonts w:ascii="Arial" w:hAnsi="Arial" w:cs="Arial"/>
+                <w:b/>
+              </w:rPr>
+              <w:t>total_finance_b</w:t>
+            </w:r>
+            <w:proofErr w:type="spellEnd"/>
+            <w:r>
+              <w:rPr>
+                <w:rFonts w:ascii="Arial" w:hAnsi="Arial" w:cs="Arial"/>
+                <w:b/>
+              </w:rPr>
+              <w:t>}</w:t>
             </w:r>
           </w:p>
         </w:tc>
@@ -7463,7 +8595,23 @@
                 <w:rFonts w:ascii="Arial" w:hAnsi="Arial" w:cs="Arial"/>
                 <w:b/>
               </w:rPr>
-              <w:t>{pensions_a}</w:t>
+              <w:t>{</w:t>
+            </w:r>
+            <w:proofErr w:type="spellStart"/>
+            <w:r>
+              <w:rPr>
+                <w:rFonts w:ascii="Arial" w:hAnsi="Arial" w:cs="Arial"/>
+                <w:b/>
+              </w:rPr>
+              <w:t>pensions_a</w:t>
+            </w:r>
+            <w:proofErr w:type="spellEnd"/>
+            <w:r>
+              <w:rPr>
+                <w:rFonts w:ascii="Arial" w:hAnsi="Arial" w:cs="Arial"/>
+                <w:b/>
+              </w:rPr>
+              <w:t>}</w:t>
             </w:r>
           </w:p>
         </w:tc>
@@ -7485,7 +8633,23 @@
                 <w:rFonts w:ascii="Arial" w:hAnsi="Arial" w:cs="Arial"/>
                 <w:b/>
               </w:rPr>
-              <w:t>{pensions_b}</w:t>
+              <w:t>{</w:t>
+            </w:r>
+            <w:proofErr w:type="spellStart"/>
+            <w:r>
+              <w:rPr>
+                <w:rFonts w:ascii="Arial" w:hAnsi="Arial" w:cs="Arial"/>
+                <w:b/>
+              </w:rPr>
+              <w:t>pensions_b</w:t>
+            </w:r>
+            <w:proofErr w:type="spellEnd"/>
+            <w:r>
+              <w:rPr>
+                <w:rFonts w:ascii="Arial" w:hAnsi="Arial" w:cs="Arial"/>
+                <w:b/>
+              </w:rPr>
+              <w:t>}</w:t>
             </w:r>
           </w:p>
         </w:tc>
@@ -7525,16 +8689,42 @@
       </w:r>
       <w:r>
         <w:rPr>
+          <w:b/>
           <w:sz w:val="24"/>
           <w:szCs w:val="24"/>
         </w:rPr>
-        <w:t xml:space="preserve">{first_name_a} </w:t>
-      </w:r>
-      <w:r>
-        <w:rPr>
+        <w:t>{</w:t>
+      </w:r>
+      <w:proofErr w:type="spellStart"/>
+      <w:r>
+        <w:rPr>
+          <w:b/>
           <w:sz w:val="24"/>
           <w:szCs w:val="24"/>
         </w:rPr>
+        <w:t>first_name_a</w:t>
+      </w:r>
+      <w:proofErr w:type="spellEnd"/>
+      <w:r>
+        <w:rPr>
+          <w:b/>
+          <w:sz w:val="24"/>
+          <w:szCs w:val="24"/>
+        </w:rPr>
+        <w:t>}</w:t>
+      </w:r>
+      <w:r>
+        <w:rPr>
+          <w:sz w:val="24"/>
+          <w:szCs w:val="24"/>
+        </w:rPr>
+        <w:t xml:space="preserve"> </w:t>
+      </w:r>
+      <w:r>
+        <w:rPr>
+          <w:sz w:val="24"/>
+          <w:szCs w:val="24"/>
+        </w:rPr>
         <w:t>–</w:t>
       </w:r>
       <w:r>
@@ -7546,41 +8736,117 @@
       </w:r>
       <w:r>
         <w:rPr>
+          <w:b/>
           <w:sz w:val="24"/>
           <w:szCs w:val="24"/>
         </w:rPr>
-        <w:t>{asset_split_a}</w:t>
-      </w:r>
-      <w:r>
-        <w:rPr>
+        <w:t>{</w:t>
+      </w:r>
+      <w:proofErr w:type="spellStart"/>
+      <w:r>
+        <w:rPr>
+          <w:b/>
           <w:sz w:val="24"/>
           <w:szCs w:val="24"/>
         </w:rPr>
-        <w:t>% and {first_name_b}</w:t>
-      </w:r>
-      <w:r>
-        <w:rPr>
+        <w:t>asset_split_</w:t>
+      </w:r>
+      <w:proofErr w:type="gramStart"/>
+      <w:r>
+        <w:rPr>
+          <w:b/>
           <w:sz w:val="24"/>
           <w:szCs w:val="24"/>
         </w:rPr>
+        <w:t>a</w:t>
+      </w:r>
+      <w:proofErr w:type="spellEnd"/>
+      <w:r>
+        <w:rPr>
+          <w:b/>
+          <w:sz w:val="24"/>
+          <w:szCs w:val="24"/>
+        </w:rPr>
+        <w:t>}</w:t>
+      </w:r>
+      <w:r>
+        <w:rPr>
+          <w:b/>
+          <w:sz w:val="24"/>
+          <w:szCs w:val="24"/>
+        </w:rPr>
+        <w:t>%</w:t>
+      </w:r>
+      <w:proofErr w:type="gramEnd"/>
+      <w:r>
+        <w:rPr>
+          <w:sz w:val="24"/>
+          <w:szCs w:val="24"/>
+        </w:rPr>
+        <w:t xml:space="preserve"> and </w:t>
+      </w:r>
+      <w:r>
+        <w:rPr>
+          <w:b/>
+          <w:sz w:val="24"/>
+          <w:szCs w:val="24"/>
+        </w:rPr>
+        <w:t>{</w:t>
+      </w:r>
+      <w:proofErr w:type="spellStart"/>
+      <w:r>
+        <w:rPr>
+          <w:b/>
+          <w:sz w:val="24"/>
+          <w:szCs w:val="24"/>
+        </w:rPr>
+        <w:t>first_name_b</w:t>
+      </w:r>
+      <w:proofErr w:type="spellEnd"/>
+      <w:r>
+        <w:rPr>
+          <w:b/>
+          <w:sz w:val="24"/>
+          <w:szCs w:val="24"/>
+        </w:rPr>
+        <w:t>}</w:t>
+      </w:r>
+      <w:r>
+        <w:rPr>
+          <w:sz w:val="24"/>
+          <w:szCs w:val="24"/>
+        </w:rPr>
         <w:t xml:space="preserve"> - </w:t>
       </w:r>
       <w:r>
         <w:rPr>
+          <w:b/>
           <w:sz w:val="24"/>
           <w:szCs w:val="24"/>
         </w:rPr>
-        <w:t>{asset</w:t>
-      </w:r>
-      <w:r>
-        <w:rPr>
+        <w:t>{</w:t>
+      </w:r>
+      <w:proofErr w:type="spellStart"/>
+      <w:r>
+        <w:rPr>
+          <w:b/>
           <w:sz w:val="24"/>
           <w:szCs w:val="24"/>
         </w:rPr>
+        <w:t>asset</w:t>
+      </w:r>
+      <w:r>
+        <w:rPr>
+          <w:b/>
+          <w:sz w:val="24"/>
+          <w:szCs w:val="24"/>
+        </w:rPr>
         <w:t>_split_b</w:t>
       </w:r>
-      <w:r>
-        <w:rPr>
+      <w:proofErr w:type="spellEnd"/>
+      <w:r>
+        <w:rPr>
+          <w:b/>
           <w:sz w:val="24"/>
           <w:szCs w:val="24"/>
         </w:rPr>
@@ -7588,6 +8854,7 @@
       </w:r>
       <w:r>
         <w:rPr>
+          <w:b/>
           <w:sz w:val="24"/>
           <w:szCs w:val="24"/>
         </w:rPr>
@@ -7605,7 +8872,33 @@
           <w:sz w:val="24"/>
           <w:szCs w:val="24"/>
         </w:rPr>
-        <w:t>e current net disposable assets{favoured_partner}.</w:t>
+        <w:t>e current net disposable assets</w:t>
+      </w:r>
+      <w:r>
+        <w:rPr>
+          <w:b/>
+          <w:sz w:val="24"/>
+          <w:szCs w:val="24"/>
+        </w:rPr>
+        <w:t>{</w:t>
+      </w:r>
+      <w:proofErr w:type="spellStart"/>
+      <w:r>
+        <w:rPr>
+          <w:b/>
+          <w:sz w:val="24"/>
+          <w:szCs w:val="24"/>
+        </w:rPr>
+        <w:t>favoured_partner</w:t>
+      </w:r>
+      <w:proofErr w:type="spellEnd"/>
+      <w:r>
+        <w:rPr>
+          <w:b/>
+          <w:sz w:val="24"/>
+          <w:szCs w:val="24"/>
+        </w:rPr>
+        <w:t>}.</w:t>
       </w:r>
     </w:p>
     <w:p>
@@ -7633,16 +8926,35 @@
       </w:r>
       <w:r>
         <w:rPr>
+          <w:b/>
           <w:sz w:val="24"/>
           <w:szCs w:val="24"/>
         </w:rPr>
-        <w:t>{first_name_a}</w:t>
-      </w:r>
-      <w:r>
-        <w:rPr>
+        <w:t>{</w:t>
+      </w:r>
+      <w:proofErr w:type="spellStart"/>
+      <w:r>
+        <w:rPr>
+          <w:b/>
           <w:sz w:val="24"/>
           <w:szCs w:val="24"/>
         </w:rPr>
+        <w:t>first_name_a</w:t>
+      </w:r>
+      <w:proofErr w:type="spellEnd"/>
+      <w:r>
+        <w:rPr>
+          <w:b/>
+          <w:sz w:val="24"/>
+          <w:szCs w:val="24"/>
+        </w:rPr>
+        <w:t>}</w:t>
+      </w:r>
+      <w:r>
+        <w:rPr>
+          <w:sz w:val="24"/>
+          <w:szCs w:val="24"/>
+        </w:rPr>
         <w:t xml:space="preserve"> </w:t>
       </w:r>
       <w:r>
@@ -7661,30 +8973,127 @@
       </w:r>
       <w:r>
         <w:rPr>
+          <w:b/>
           <w:sz w:val="24"/>
           <w:szCs w:val="24"/>
         </w:rPr>
-        <w:t>{pensions_split_a}</w:t>
-      </w:r>
-      <w:r>
-        <w:rPr>
+        <w:t>{</w:t>
+      </w:r>
+      <w:proofErr w:type="spellStart"/>
+      <w:r>
+        <w:rPr>
+          <w:b/>
           <w:sz w:val="24"/>
           <w:szCs w:val="24"/>
         </w:rPr>
-        <w:t xml:space="preserve">% </w:t>
-      </w:r>
-      <w:r>
-        <w:rPr>
+        <w:t>pensions_split_</w:t>
+      </w:r>
+      <w:proofErr w:type="gramStart"/>
+      <w:r>
+        <w:rPr>
+          <w:b/>
           <w:sz w:val="24"/>
           <w:szCs w:val="24"/>
         </w:rPr>
-        <w:t>and {first_name_b} - {pensions_split_b}</w:t>
-      </w:r>
-      <w:r>
-        <w:rPr>
+        <w:t>a</w:t>
+      </w:r>
+      <w:proofErr w:type="spellEnd"/>
+      <w:r>
+        <w:rPr>
+          <w:b/>
           <w:sz w:val="24"/>
           <w:szCs w:val="24"/>
         </w:rPr>
+        <w:t>}</w:t>
+      </w:r>
+      <w:r>
+        <w:rPr>
+          <w:b/>
+          <w:sz w:val="24"/>
+          <w:szCs w:val="24"/>
+        </w:rPr>
+        <w:t>%</w:t>
+      </w:r>
+      <w:proofErr w:type="gramEnd"/>
+      <w:r>
+        <w:rPr>
+          <w:sz w:val="24"/>
+          <w:szCs w:val="24"/>
+        </w:rPr>
+        <w:t xml:space="preserve"> </w:t>
+      </w:r>
+      <w:r>
+        <w:rPr>
+          <w:sz w:val="24"/>
+          <w:szCs w:val="24"/>
+        </w:rPr>
+        <w:t xml:space="preserve">and </w:t>
+      </w:r>
+      <w:r>
+        <w:rPr>
+          <w:b/>
+          <w:sz w:val="24"/>
+          <w:szCs w:val="24"/>
+        </w:rPr>
+        <w:t>{</w:t>
+      </w:r>
+      <w:proofErr w:type="spellStart"/>
+      <w:r>
+        <w:rPr>
+          <w:b/>
+          <w:sz w:val="24"/>
+          <w:szCs w:val="24"/>
+        </w:rPr>
+        <w:t>first_name_b</w:t>
+      </w:r>
+      <w:proofErr w:type="spellEnd"/>
+      <w:r>
+        <w:rPr>
+          <w:b/>
+          <w:sz w:val="24"/>
+          <w:szCs w:val="24"/>
+        </w:rPr>
+        <w:t xml:space="preserve">} </w:t>
+      </w:r>
+      <w:r>
+        <w:rPr>
+          <w:sz w:val="24"/>
+          <w:szCs w:val="24"/>
+        </w:rPr>
+        <w:t xml:space="preserve">- </w:t>
+      </w:r>
+      <w:r>
+        <w:rPr>
+          <w:b/>
+          <w:sz w:val="24"/>
+          <w:szCs w:val="24"/>
+        </w:rPr>
+        <w:t>{</w:t>
+      </w:r>
+      <w:proofErr w:type="spellStart"/>
+      <w:r>
+        <w:rPr>
+          <w:b/>
+          <w:sz w:val="24"/>
+          <w:szCs w:val="24"/>
+        </w:rPr>
+        <w:t>pensions_split_b</w:t>
+      </w:r>
+      <w:proofErr w:type="spellEnd"/>
+      <w:r>
+        <w:rPr>
+          <w:b/>
+          <w:sz w:val="24"/>
+          <w:szCs w:val="24"/>
+        </w:rPr>
+        <w:t>}</w:t>
+      </w:r>
+      <w:r>
+        <w:rPr>
+          <w:b/>
+          <w:sz w:val="24"/>
+          <w:szCs w:val="24"/>
+        </w:rPr>
         <w:t>%.</w:t>
       </w:r>
     </w:p>
@@ -7734,14 +9143,41 @@
       <w:r>
         <w:rPr>
           <w:rFonts w:ascii="Arial" w:hAnsi="Arial" w:cs="Arial"/>
+          <w:b/>
         </w:rPr>
         <w:t>{</w:t>
       </w:r>
-      <w:r>
-        <w:rPr>
-          <w:rFonts w:ascii="Arial" w:hAnsi="Arial" w:cs="Arial"/>
-        </w:rPr>
-        <w:t>mediator_first_name} {mediator_last_name}</w:t>
+      <w:proofErr w:type="spellStart"/>
+      <w:r>
+        <w:rPr>
+          <w:rFonts w:ascii="Arial" w:hAnsi="Arial" w:cs="Arial"/>
+          <w:b/>
+        </w:rPr>
+        <w:t>mediator_first_name</w:t>
+      </w:r>
+      <w:proofErr w:type="spellEnd"/>
+      <w:r>
+        <w:rPr>
+          <w:rFonts w:ascii="Arial" w:hAnsi="Arial" w:cs="Arial"/>
+          <w:b/>
+        </w:rPr>
+        <w:t>} {</w:t>
+      </w:r>
+      <w:proofErr w:type="spellStart"/>
+      <w:r>
+        <w:rPr>
+          <w:rFonts w:ascii="Arial" w:hAnsi="Arial" w:cs="Arial"/>
+          <w:b/>
+        </w:rPr>
+        <w:t>mediator_last_name</w:t>
+      </w:r>
+      <w:proofErr w:type="spellEnd"/>
+      <w:r>
+        <w:rPr>
+          <w:rFonts w:ascii="Arial" w:hAnsi="Arial" w:cs="Arial"/>
+          <w:b/>
+        </w:rPr>
+        <w:t>}</w:t>
       </w:r>
       <w:r>
         <w:rPr>
@@ -8203,7 +9639,7 @@
       </w:r>
     </w:p>
   </w:comment>
-  <w:comment w:id="23" w:author="Microsoft Office User" w:date="2017-09-15T11:43:00Z" w:initials="Office">
+  <w:comment w:id="22" w:author="Microsoft Office User" w:date="2017-09-15T11:43:00Z" w:initials="Office">
     <w:p>
       <w:pPr>
         <w:pStyle w:val="CommentText"/>
@@ -8219,7 +9655,23 @@
       </w:r>
     </w:p>
   </w:comment>
-  <w:comment w:id="24" w:author="Microsoft Office User" w:date="2017-09-15T11:45:00Z" w:initials="Office">
+  <w:comment w:id="23" w:author="Microsoft Office User" w:date="2017-09-15T11:45:00Z" w:initials="Office">
+    <w:p>
+      <w:pPr>
+        <w:pStyle w:val="CommentText"/>
+      </w:pPr>
+      <w:r>
+        <w:rPr>
+          <w:rStyle w:val="CommentReference"/>
+        </w:rPr>
+        <w:annotationRef/>
+      </w:r>
+      <w:r>
+        <w:t>fill these in</w:t>
+      </w:r>
+    </w:p>
+  </w:comment>
+  <w:comment w:id="25" w:author="Microsoft Office User" w:date="2017-09-15T11:45:00Z" w:initials="Office">
     <w:p>
       <w:pPr>
         <w:pStyle w:val="CommentText"/>
@@ -8264,6 +9716,7 @@
   <w15:commentEx w15:paraId="1B941AA6" w15:done="0"/>
   <w15:commentEx w15:paraId="17646131" w15:done="0"/>
   <w15:commentEx w15:paraId="7766DB36" w15:done="0"/>
+  <w15:commentEx w15:paraId="5F4FFAF2" w15:done="0"/>
 </w15:commentsEx>
 </file>
 
@@ -8366,7 +9819,7 @@
         <w:rStyle w:val="PageNumber"/>
         <w:noProof/>
       </w:rPr>
-      <w:t>5</w:t>
+      <w:t>6</w:t>
     </w:r>
     <w:r>
       <w:rPr>
@@ -8395,7 +9848,25 @@
         <w:sz w:val="20"/>
         <w:szCs w:val="20"/>
       </w:rPr>
-      <w:t>{footer_date}</w:t>
+      <w:t>{</w:t>
+    </w:r>
+    <w:proofErr w:type="spellStart"/>
+    <w:r>
+      <w:rPr>
+        <w:color w:val="AEAAAA" w:themeColor="background2" w:themeShade="BF"/>
+        <w:sz w:val="20"/>
+        <w:szCs w:val="20"/>
+      </w:rPr>
+      <w:t>footer_date</w:t>
+    </w:r>
+    <w:proofErr w:type="spellEnd"/>
+    <w:r>
+      <w:rPr>
+        <w:color w:val="AEAAAA" w:themeColor="background2" w:themeShade="BF"/>
+        <w:sz w:val="20"/>
+        <w:szCs w:val="20"/>
+      </w:rPr>
+      <w:t>}</w:t>
     </w:r>
     <w:r>
       <w:rPr>
@@ -8411,7 +9882,25 @@
         <w:sz w:val="20"/>
         <w:szCs w:val="20"/>
       </w:rPr>
-      <w:t xml:space="preserve"> {footer_info}</w:t>
+      <w:t xml:space="preserve"> {</w:t>
+    </w:r>
+    <w:proofErr w:type="spellStart"/>
+    <w:r>
+      <w:rPr>
+        <w:color w:val="AEAAAA" w:themeColor="background2" w:themeShade="BF"/>
+        <w:sz w:val="20"/>
+        <w:szCs w:val="20"/>
+      </w:rPr>
+      <w:t>footer_info</w:t>
+    </w:r>
+    <w:proofErr w:type="spellEnd"/>
+    <w:r>
+      <w:rPr>
+        <w:color w:val="AEAAAA" w:themeColor="background2" w:themeShade="BF"/>
+        <w:sz w:val="20"/>
+        <w:szCs w:val="20"/>
+      </w:rPr>
+      <w:t>}</w:t>
     </w:r>
   </w:p>
   <w:p>
@@ -8503,7 +9992,25 @@
         <w:sz w:val="20"/>
         <w:szCs w:val="20"/>
       </w:rPr>
-      <w:t>{footer_date}</w:t>
+      <w:t>{</w:t>
+    </w:r>
+    <w:proofErr w:type="spellStart"/>
+    <w:r>
+      <w:rPr>
+        <w:color w:val="AEAAAA" w:themeColor="background2" w:themeShade="BF"/>
+        <w:sz w:val="20"/>
+        <w:szCs w:val="20"/>
+      </w:rPr>
+      <w:t>footer_date</w:t>
+    </w:r>
+    <w:proofErr w:type="spellEnd"/>
+    <w:r>
+      <w:rPr>
+        <w:color w:val="AEAAAA" w:themeColor="background2" w:themeShade="BF"/>
+        <w:sz w:val="20"/>
+        <w:szCs w:val="20"/>
+      </w:rPr>
+      <w:t>}</w:t>
     </w:r>
     <w:r>
       <w:rPr>
@@ -8512,7 +10019,25 @@
         <w:szCs w:val="20"/>
       </w:rPr>
       <w:tab/>
-      <w:t>{footer_info}</w:t>
+      <w:t>{</w:t>
+    </w:r>
+    <w:proofErr w:type="spellStart"/>
+    <w:r>
+      <w:rPr>
+        <w:color w:val="AEAAAA" w:themeColor="background2" w:themeShade="BF"/>
+        <w:sz w:val="20"/>
+        <w:szCs w:val="20"/>
+      </w:rPr>
+      <w:t>footer_info</w:t>
+    </w:r>
+    <w:proofErr w:type="spellEnd"/>
+    <w:r>
+      <w:rPr>
+        <w:color w:val="AEAAAA" w:themeColor="background2" w:themeShade="BF"/>
+        <w:sz w:val="20"/>
+        <w:szCs w:val="20"/>
+      </w:rPr>
+      <w:t>}</w:t>
     </w:r>
   </w:p>
   <w:p>
@@ -8600,7 +10125,7 @@
   <w:abstractNum w:abstractNumId="0">
     <w:nsid w:val="FFFFFF1D"/>
     <w:multiLevelType w:val="multilevel"/>
-    <w:tmpl w:val="3CEC94B8"/>
+    <w:tmpl w:val="3FC2772E"/>
     <w:lvl w:ilvl="0">
       <w:start w:val="1"/>
       <w:numFmt w:val="bullet"/>
@@ -10728,7 +12253,7 @@
 </file>
 
 <file path=customXml/itemProps1.xml><?xml version="1.0" encoding="utf-8"?>
-<ds:datastoreItem xmlns:ds="http://schemas.openxmlformats.org/officeDocument/2006/customXml" ds:itemID="{25529485-1A66-1144-BDE0-FBB3E6DBCFE2}">
+<ds:datastoreItem xmlns:ds="http://schemas.openxmlformats.org/officeDocument/2006/customXml" ds:itemID="{DDF48C10-0E68-6249-92CD-B2598D8F7812}">
   <ds:schemaRefs>
     <ds:schemaRef ds:uri="http://schemas.openxmlformats.org/officeDocument/2006/bibliography"/>
   </ds:schemaRefs>

</xml_diff>

<commit_message>
all util scripts reference one data object. binary generator operational for testing
</commit_message>
<xml_diff>
--- a/api/lib/docx_template.docx
+++ b/api/lib/docx_template.docx
@@ -14,11 +14,13 @@
           <w:szCs w:val="32"/>
         </w:rPr>
       </w:pPr>
+      <w:bookmarkStart w:id="0" w:name="_GoBack"/>
+      <w:bookmarkEnd w:id="0"/>
       <w:r>
         <w:rPr>
           <w:rStyle w:val="CommentReference"/>
         </w:rPr>
-        <w:commentReference w:id="0"/>
+        <w:commentReference w:id="1"/>
       </w:r>
     </w:p>
     <w:p>
@@ -348,6 +350,20 @@
         </w:rPr>
         <w:t xml:space="preserve"> </w:t>
       </w:r>
+      <w:commentRangeStart w:id="2"/>
+      <w:r>
+        <w:rPr>
+          <w:rFonts w:ascii="Arial" w:hAnsi="Arial" w:cs="Arial"/>
+        </w:rPr>
+        <w:t>and</w:t>
+      </w:r>
+      <w:commentRangeEnd w:id="2"/>
+      <w:r>
+        <w:rPr>
+          <w:rStyle w:val="CommentReference"/>
+        </w:rPr>
+        <w:commentReference w:id="2"/>
+      </w:r>
       <w:r>
         <w:rPr>
           <w:rFonts w:ascii="Arial" w:hAnsi="Arial" w:cs="Arial"/>
@@ -357,6 +373,41 @@
       <w:r>
         <w:rPr>
           <w:rFonts w:ascii="Arial" w:hAnsi="Arial" w:cs="Arial"/>
+          <w:b/>
+        </w:rPr>
+        <w:t>{</w:t>
+      </w:r>
+      <w:r>
+        <w:rPr>
+          <w:rFonts w:ascii="Arial" w:hAnsi="Arial" w:cs="Arial"/>
+          <w:b/>
+        </w:rPr>
+        <w:t>first_name_b</w:t>
+      </w:r>
+      <w:r>
+        <w:rPr>
+          <w:rFonts w:ascii="Arial" w:hAnsi="Arial" w:cs="Arial"/>
+          <w:b/>
+        </w:rPr>
+        <w:t>}</w:t>
+      </w:r>
+      <w:r>
+        <w:rPr>
+          <w:rFonts w:ascii="Arial" w:hAnsi="Arial" w:cs="Arial"/>
+          <w:b/>
+        </w:rPr>
+        <w:t xml:space="preserve"> {last_name_b</w:t>
+      </w:r>
+      <w:r>
+        <w:rPr>
+          <w:rFonts w:ascii="Arial" w:hAnsi="Arial" w:cs="Arial"/>
+          <w:b/>
+        </w:rPr>
+        <w:t>}</w:t>
+      </w:r>
+      <w:r>
+        <w:rPr>
+          <w:rFonts w:ascii="Arial" w:hAnsi="Arial" w:cs="Arial"/>
         </w:rPr>
         <w:t xml:space="preserve"> </w:t>
       </w:r>
@@ -364,21 +415,105 @@
         <w:rPr>
           <w:rFonts w:ascii="Arial" w:hAnsi="Arial" w:cs="Arial"/>
         </w:rPr>
+        <w:t>have been in mediation with</w:t>
+      </w:r>
+      <w:r>
+        <w:rPr>
+          <w:rFonts w:ascii="Arial" w:hAnsi="Arial" w:cs="Arial"/>
+        </w:rPr>
         <w:t xml:space="preserve"> </w:t>
       </w:r>
-      <w:commentRangeStart w:id="1"/>
-      <w:r>
-        <w:rPr>
-          <w:rFonts w:ascii="Arial" w:hAnsi="Arial" w:cs="Arial"/>
-        </w:rPr>
-        <w:t>and</w:t>
-      </w:r>
-      <w:commentRangeEnd w:id="1"/>
+      <w:r>
+        <w:rPr>
+          <w:rFonts w:ascii="Arial" w:hAnsi="Arial" w:cs="Arial"/>
+          <w:b/>
+        </w:rPr>
+        <w:t>{</w:t>
+      </w:r>
+      <w:r>
+        <w:rPr>
+          <w:rFonts w:ascii="Arial" w:hAnsi="Arial" w:cs="Arial"/>
+          <w:b/>
+        </w:rPr>
+        <w:t>mediator_first_</w:t>
+      </w:r>
+      <w:commentRangeStart w:id="3"/>
+      <w:r>
+        <w:rPr>
+          <w:rFonts w:ascii="Arial" w:hAnsi="Arial" w:cs="Arial"/>
+          <w:b/>
+        </w:rPr>
+        <w:t>name</w:t>
+      </w:r>
+      <w:commentRangeEnd w:id="3"/>
       <w:r>
         <w:rPr>
           <w:rStyle w:val="CommentReference"/>
         </w:rPr>
-        <w:commentReference w:id="1"/>
+        <w:commentReference w:id="3"/>
+      </w:r>
+      <w:r>
+        <w:rPr>
+          <w:rFonts w:ascii="Arial" w:hAnsi="Arial" w:cs="Arial"/>
+          <w:b/>
+        </w:rPr>
+        <w:t>}</w:t>
+      </w:r>
+      <w:r>
+        <w:rPr>
+          <w:rFonts w:ascii="Arial" w:hAnsi="Arial" w:cs="Arial"/>
+          <w:b/>
+        </w:rPr>
+        <w:t xml:space="preserve"> {</w:t>
+      </w:r>
+      <w:r>
+        <w:rPr>
+          <w:rFonts w:ascii="Arial" w:hAnsi="Arial" w:cs="Arial"/>
+          <w:b/>
+        </w:rPr>
+        <w:t>mediator_</w:t>
+      </w:r>
+      <w:r>
+        <w:rPr>
+          <w:rFonts w:ascii="Arial" w:hAnsi="Arial" w:cs="Arial"/>
+          <w:b/>
+        </w:rPr>
+        <w:t>last</w:t>
+      </w:r>
+      <w:r>
+        <w:rPr>
+          <w:rFonts w:ascii="Arial" w:hAnsi="Arial" w:cs="Arial"/>
+          <w:b/>
+        </w:rPr>
+        <w:t>_</w:t>
+      </w:r>
+      <w:commentRangeStart w:id="4"/>
+      <w:r>
+        <w:rPr>
+          <w:rFonts w:ascii="Arial" w:hAnsi="Arial" w:cs="Arial"/>
+          <w:b/>
+        </w:rPr>
+        <w:t>name</w:t>
+      </w:r>
+      <w:commentRangeEnd w:id="4"/>
+      <w:r>
+        <w:rPr>
+          <w:rStyle w:val="CommentReference"/>
+        </w:rPr>
+        <w:commentReference w:id="4"/>
+      </w:r>
+      <w:r>
+        <w:rPr>
+          <w:rFonts w:ascii="Arial" w:hAnsi="Arial" w:cs="Arial"/>
+          <w:b/>
+        </w:rPr>
+        <w:t>}</w:t>
+      </w:r>
+      <w:r>
+        <w:rPr>
+          <w:rFonts w:ascii="Arial" w:hAnsi="Arial" w:cs="Arial"/>
+        </w:rPr>
+        <w:t>,</w:t>
       </w:r>
       <w:r>
         <w:rPr>
@@ -386,6 +521,68 @@
         </w:rPr>
         <w:t xml:space="preserve"> </w:t>
       </w:r>
+      <w:commentRangeStart w:id="5"/>
+      <w:r>
+        <w:rPr>
+          <w:rFonts w:ascii="Arial" w:hAnsi="Arial" w:cs="Arial"/>
+        </w:rPr>
+        <w:t>mediator</w:t>
+      </w:r>
+      <w:commentRangeEnd w:id="5"/>
+      <w:r>
+        <w:rPr>
+          <w:rStyle w:val="CommentReference"/>
+        </w:rPr>
+        <w:commentReference w:id="5"/>
+      </w:r>
+      <w:r>
+        <w:rPr>
+          <w:rFonts w:ascii="Arial" w:hAnsi="Arial" w:cs="Arial"/>
+        </w:rPr>
+        <w:t xml:space="preserve">, </w:t>
+      </w:r>
+      <w:r>
+        <w:rPr>
+          <w:rFonts w:ascii="Arial" w:hAnsi="Arial" w:cs="Arial"/>
+        </w:rPr>
+        <w:t xml:space="preserve">in order </w:t>
+      </w:r>
+      <w:r>
+        <w:rPr>
+          <w:rFonts w:ascii="Arial" w:hAnsi="Arial" w:cs="Arial"/>
+        </w:rPr>
+        <w:t xml:space="preserve">to </w:t>
+      </w:r>
+      <w:r>
+        <w:rPr>
+          <w:rFonts w:ascii="Arial" w:hAnsi="Arial" w:cs="Arial"/>
+        </w:rPr>
+        <w:t xml:space="preserve">resolve </w:t>
+      </w:r>
+      <w:r>
+        <w:rPr>
+          <w:rFonts w:ascii="Arial" w:hAnsi="Arial" w:cs="Arial"/>
+        </w:rPr>
+        <w:t>various issues ar</w:t>
+      </w:r>
+      <w:r>
+        <w:rPr>
+          <w:rFonts w:ascii="Arial" w:hAnsi="Arial" w:cs="Arial"/>
+        </w:rPr>
+        <w:t xml:space="preserve">ising from our separation and </w:t>
+      </w:r>
+      <w:r>
+        <w:rPr>
+          <w:rFonts w:ascii="Arial" w:hAnsi="Arial" w:cs="Arial"/>
+        </w:rPr>
+        <w:t>divorce.</w:t>
+      </w:r>
+      <w:r>
+        <w:rPr>
+          <w:rFonts w:ascii="Arial" w:hAnsi="Arial" w:cs="Arial"/>
+        </w:rPr>
+        <w:t xml:space="preserve"> </w:t>
+      </w:r>
       <w:r>
         <w:rPr>
           <w:rFonts w:ascii="Arial" w:hAnsi="Arial" w:cs="Arial"/>
@@ -398,6 +595,799 @@
           <w:rFonts w:ascii="Arial" w:hAnsi="Arial" w:cs="Arial"/>
           <w:b/>
         </w:rPr>
+        <w:t>number_of_</w:t>
+      </w:r>
+      <w:commentRangeStart w:id="6"/>
+      <w:r>
+        <w:rPr>
+          <w:rFonts w:ascii="Arial" w:hAnsi="Arial" w:cs="Arial"/>
+          <w:b/>
+        </w:rPr>
+        <w:t>sessions</w:t>
+      </w:r>
+      <w:commentRangeEnd w:id="6"/>
+      <w:r>
+        <w:rPr>
+          <w:rStyle w:val="CommentReference"/>
+        </w:rPr>
+        <w:commentReference w:id="6"/>
+      </w:r>
+      <w:r>
+        <w:rPr>
+          <w:rFonts w:ascii="Arial" w:hAnsi="Arial" w:cs="Arial"/>
+          <w:b/>
+        </w:rPr>
+        <w:t>}</w:t>
+      </w:r>
+      <w:r>
+        <w:rPr>
+          <w:rFonts w:ascii="Arial" w:hAnsi="Arial" w:cs="Arial"/>
+        </w:rPr>
+        <w:t xml:space="preserve"> </w:t>
+      </w:r>
+      <w:r>
+        <w:rPr>
+          <w:rFonts w:ascii="Arial" w:hAnsi="Arial" w:cs="Arial"/>
+        </w:rPr>
+        <w:t>mediation</w:t>
+      </w:r>
+      <w:r>
+        <w:rPr>
+          <w:rFonts w:ascii="Arial" w:hAnsi="Arial" w:cs="Arial"/>
+        </w:rPr>
+        <w:t xml:space="preserve"> se</w:t>
+      </w:r>
+      <w:r>
+        <w:rPr>
+          <w:rFonts w:ascii="Arial" w:hAnsi="Arial" w:cs="Arial"/>
+        </w:rPr>
+        <w:t>ssions took place between</w:t>
+      </w:r>
+      <w:r>
+        <w:rPr>
+          <w:rFonts w:ascii="Arial" w:hAnsi="Arial" w:cs="Arial"/>
+        </w:rPr>
+        <w:t xml:space="preserve"> </w:t>
+      </w:r>
+      <w:r>
+        <w:rPr>
+          <w:rFonts w:ascii="Arial" w:hAnsi="Arial" w:cs="Arial"/>
+          <w:b/>
+        </w:rPr>
+        <w:t>{</w:t>
+      </w:r>
+      <w:r>
+        <w:rPr>
+          <w:rFonts w:ascii="Arial" w:hAnsi="Arial" w:cs="Arial"/>
+          <w:b/>
+        </w:rPr>
+        <w:t>date_of_mediation_</w:t>
+      </w:r>
+      <w:commentRangeStart w:id="7"/>
+      <w:r>
+        <w:rPr>
+          <w:rFonts w:ascii="Arial" w:hAnsi="Arial" w:cs="Arial"/>
+          <w:b/>
+        </w:rPr>
+        <w:t>start</w:t>
+      </w:r>
+      <w:commentRangeEnd w:id="7"/>
+      <w:r>
+        <w:rPr>
+          <w:rStyle w:val="CommentReference"/>
+        </w:rPr>
+        <w:commentReference w:id="7"/>
+      </w:r>
+      <w:r>
+        <w:rPr>
+          <w:rFonts w:ascii="Arial" w:hAnsi="Arial" w:cs="Arial"/>
+          <w:b/>
+        </w:rPr>
+        <w:t>}</w:t>
+      </w:r>
+      <w:r>
+        <w:rPr>
+          <w:rFonts w:ascii="Arial" w:hAnsi="Arial" w:cs="Arial"/>
+          <w:b/>
+        </w:rPr>
+        <w:t xml:space="preserve"> </w:t>
+      </w:r>
+      <w:r>
+        <w:rPr>
+          <w:rFonts w:ascii="Arial" w:hAnsi="Arial" w:cs="Arial"/>
+        </w:rPr>
+        <w:t xml:space="preserve">and </w:t>
+      </w:r>
+      <w:r>
+        <w:rPr>
+          <w:rFonts w:ascii="Arial" w:hAnsi="Arial" w:cs="Arial"/>
+          <w:b/>
+        </w:rPr>
+        <w:t>{</w:t>
+      </w:r>
+      <w:r>
+        <w:rPr>
+          <w:rFonts w:ascii="Arial" w:hAnsi="Arial" w:cs="Arial"/>
+          <w:b/>
+        </w:rPr>
+        <w:t>date_of_mediation_end</w:t>
+      </w:r>
+      <w:r>
+        <w:rPr>
+          <w:rFonts w:ascii="Arial" w:hAnsi="Arial" w:cs="Arial"/>
+          <w:b/>
+        </w:rPr>
+        <w:t>}</w:t>
+      </w:r>
+      <w:r>
+        <w:rPr>
+          <w:rFonts w:ascii="Arial" w:hAnsi="Arial" w:cs="Arial"/>
+        </w:rPr>
+        <w:t xml:space="preserve"> </w:t>
+      </w:r>
+      <w:r>
+        <w:rPr>
+          <w:rFonts w:ascii="Arial" w:hAnsi="Arial" w:cs="Arial"/>
+        </w:rPr>
+        <w:t xml:space="preserve">and resulted in our mediated </w:t>
+      </w:r>
+      <w:r>
+        <w:rPr>
+          <w:rFonts w:ascii="Arial" w:hAnsi="Arial" w:cs="Arial"/>
+        </w:rPr>
+        <w:t xml:space="preserve">proposals </w:t>
+      </w:r>
+      <w:r>
+        <w:rPr>
+          <w:rFonts w:ascii="Arial" w:hAnsi="Arial" w:cs="Arial"/>
+        </w:rPr>
+        <w:t>set out below.</w:t>
+      </w:r>
+    </w:p>
+    <w:p>
+      <w:pPr>
+        <w:jc w:val="both"/>
+        <w:rPr>
+          <w:rFonts w:ascii="Arial" w:hAnsi="Arial" w:cs="Arial"/>
+        </w:rPr>
+      </w:pPr>
+    </w:p>
+    <w:p>
+      <w:pPr>
+        <w:jc w:val="both"/>
+        <w:rPr>
+          <w:rFonts w:ascii="Arial" w:hAnsi="Arial" w:cs="Arial"/>
+        </w:rPr>
+      </w:pPr>
+      <w:r>
+        <w:rPr>
+          <w:rFonts w:ascii="Arial" w:hAnsi="Arial" w:cs="Arial"/>
+        </w:rPr>
+        <w:t xml:space="preserve">This memorandum is legally privileged and ‘without prejudice’. </w:t>
+      </w:r>
+      <w:r>
+        <w:rPr>
+          <w:rFonts w:ascii="Arial" w:hAnsi="Arial" w:cs="Arial"/>
+        </w:rPr>
+        <w:t xml:space="preserve"> </w:t>
+      </w:r>
+      <w:r>
+        <w:rPr>
+          <w:rFonts w:ascii="Arial" w:hAnsi="Arial" w:cs="Arial"/>
+        </w:rPr>
+        <w:t>I</w:t>
+      </w:r>
+      <w:r>
+        <w:rPr>
+          <w:rFonts w:ascii="Arial" w:hAnsi="Arial" w:cs="Arial"/>
+        </w:rPr>
+        <w:t xml:space="preserve">t does not record or </w:t>
+      </w:r>
+      <w:r>
+        <w:rPr>
+          <w:rFonts w:ascii="Arial" w:hAnsi="Arial" w:cs="Arial"/>
+        </w:rPr>
+        <w:t xml:space="preserve">create a legally binding agreement between us. </w:t>
+      </w:r>
+      <w:r>
+        <w:rPr>
+          <w:rFonts w:ascii="Arial" w:hAnsi="Arial" w:cs="Arial"/>
+        </w:rPr>
+        <w:t xml:space="preserve"> </w:t>
+      </w:r>
+      <w:r>
+        <w:rPr>
+          <w:rFonts w:ascii="Arial" w:hAnsi="Arial" w:cs="Arial"/>
+        </w:rPr>
+        <w:t>We u</w:t>
+      </w:r>
+      <w:r>
+        <w:rPr>
+          <w:rFonts w:ascii="Arial" w:hAnsi="Arial" w:cs="Arial"/>
+        </w:rPr>
+        <w:t xml:space="preserve">nderstand that we may take this </w:t>
+      </w:r>
+      <w:r>
+        <w:rPr>
+          <w:rFonts w:ascii="Arial" w:hAnsi="Arial" w:cs="Arial"/>
+        </w:rPr>
+        <w:t xml:space="preserve">document to our legal advisors to be used as the basis for a legally binding agreement subject to the advice we receive. </w:t>
+      </w:r>
+      <w:r>
+        <w:rPr>
+          <w:rFonts w:ascii="Arial" w:hAnsi="Arial" w:cs="Arial"/>
+        </w:rPr>
+        <w:t>This is on the basis that the memorandum</w:t>
+      </w:r>
+      <w:r>
+        <w:rPr>
+          <w:rFonts w:ascii="Arial" w:hAnsi="Arial" w:cs="Arial"/>
+        </w:rPr>
+        <w:t xml:space="preserve"> remains a privileged document.</w:t>
+      </w:r>
+    </w:p>
+    <w:p>
+      <w:pPr>
+        <w:jc w:val="both"/>
+        <w:rPr>
+          <w:rFonts w:ascii="Arial" w:hAnsi="Arial" w:cs="Arial"/>
+        </w:rPr>
+      </w:pPr>
+    </w:p>
+    <w:p>
+      <w:pPr>
+        <w:jc w:val="both"/>
+        <w:rPr>
+          <w:rFonts w:ascii="Arial" w:hAnsi="Arial" w:cs="Arial"/>
+        </w:rPr>
+      </w:pPr>
+      <w:r>
+        <w:rPr>
+          <w:rFonts w:ascii="Arial" w:hAnsi="Arial" w:cs="Arial"/>
+        </w:rPr>
+        <w:t>A</w:t>
+      </w:r>
+      <w:r>
+        <w:rPr>
+          <w:rFonts w:ascii="Arial" w:hAnsi="Arial" w:cs="Arial"/>
+        </w:rPr>
+        <w:t>n open statement of financial information</w:t>
+      </w:r>
+      <w:r>
+        <w:rPr>
+          <w:rFonts w:ascii="Arial" w:hAnsi="Arial" w:cs="Arial"/>
+        </w:rPr>
+        <w:t xml:space="preserve"> accompanies this memorandum</w:t>
+      </w:r>
+      <w:r>
+        <w:rPr>
+          <w:rFonts w:ascii="Arial" w:hAnsi="Arial" w:cs="Arial"/>
+        </w:rPr>
+        <w:t xml:space="preserve">. We understand that </w:t>
+      </w:r>
+      <w:r>
+        <w:rPr>
+          <w:rFonts w:ascii="Arial" w:hAnsi="Arial" w:cs="Arial"/>
+        </w:rPr>
+        <w:t>this</w:t>
+      </w:r>
+      <w:r>
+        <w:rPr>
+          <w:rFonts w:ascii="Arial" w:hAnsi="Arial" w:cs="Arial"/>
+        </w:rPr>
+        <w:t xml:space="preserve"> </w:t>
+      </w:r>
+      <w:r>
+        <w:rPr>
+          <w:rFonts w:ascii="Arial" w:hAnsi="Arial" w:cs="Arial"/>
+        </w:rPr>
+        <w:t xml:space="preserve">may be produced to the court and </w:t>
+      </w:r>
+      <w:r>
+        <w:rPr>
+          <w:rFonts w:ascii="Arial" w:hAnsi="Arial" w:cs="Arial"/>
+        </w:rPr>
+        <w:t xml:space="preserve">we </w:t>
+      </w:r>
+      <w:r>
+        <w:rPr>
+          <w:rFonts w:ascii="Arial" w:hAnsi="Arial" w:cs="Arial"/>
+        </w:rPr>
+        <w:t>have had the necessity for full and complete disclosure explained to us.</w:t>
+      </w:r>
+      <w:r>
+        <w:rPr>
+          <w:rFonts w:ascii="Arial" w:hAnsi="Arial" w:cs="Arial"/>
+        </w:rPr>
+        <w:t xml:space="preserve"> </w:t>
+      </w:r>
+      <w:r>
+        <w:rPr>
+          <w:rFonts w:ascii="Arial" w:hAnsi="Arial" w:cs="Arial"/>
+          <w:i/>
+        </w:rPr>
+        <w:t>[</w:t>
+      </w:r>
+      <w:r>
+        <w:rPr>
+          <w:rFonts w:ascii="Arial" w:hAnsi="Arial" w:cs="Arial"/>
+          <w:i/>
+        </w:rPr>
+        <w:t>If absolutely unavoidable</w:t>
+      </w:r>
+      <w:r>
+        <w:rPr>
+          <w:rFonts w:ascii="Arial" w:hAnsi="Arial" w:cs="Arial"/>
+          <w:i/>
+        </w:rPr>
+        <w:t>] the documents still required in order to complete our financial disclosure are listed below.</w:t>
+      </w:r>
+    </w:p>
+    <w:p>
+      <w:pPr>
+        <w:jc w:val="both"/>
+        <w:rPr>
+          <w:rFonts w:ascii="Arial" w:hAnsi="Arial" w:cs="Arial"/>
+        </w:rPr>
+      </w:pPr>
+    </w:p>
+    <w:p>
+      <w:pPr>
+        <w:jc w:val="both"/>
+        <w:rPr>
+          <w:rFonts w:ascii="Arial" w:hAnsi="Arial" w:cs="Arial"/>
+          <w:b/>
+        </w:rPr>
+      </w:pPr>
+      <w:r>
+        <w:rPr>
+          <w:rFonts w:ascii="Arial" w:hAnsi="Arial" w:cs="Arial"/>
+          <w:b/>
+        </w:rPr>
+        <w:t>Legal Advice</w:t>
+      </w:r>
+    </w:p>
+    <w:p>
+      <w:pPr>
+        <w:jc w:val="both"/>
+        <w:rPr>
+          <w:rFonts w:ascii="Arial" w:hAnsi="Arial" w:cs="Arial"/>
+        </w:rPr>
+      </w:pPr>
+    </w:p>
+    <w:p>
+      <w:pPr>
+        <w:jc w:val="both"/>
+        <w:rPr>
+          <w:rFonts w:ascii="Arial" w:hAnsi="Arial" w:cs="Arial"/>
+          <w:b/>
+        </w:rPr>
+      </w:pPr>
+      <w:r>
+        <w:rPr>
+          <w:rFonts w:ascii="Arial" w:hAnsi="Arial" w:cs="Arial"/>
+          <w:b/>
+        </w:rPr>
+        <w:t>{</w:t>
+      </w:r>
+      <w:r>
+        <w:rPr>
+          <w:rFonts w:ascii="Arial" w:hAnsi="Arial" w:cs="Arial"/>
+          <w:b/>
+        </w:rPr>
+        <w:t>legal_advice</w:t>
+      </w:r>
+      <w:r>
+        <w:rPr>
+          <w:rFonts w:ascii="Arial" w:hAnsi="Arial" w:cs="Arial"/>
+          <w:b/>
+        </w:rPr>
+        <w:t>_para</w:t>
+      </w:r>
+      <w:r>
+        <w:rPr>
+          <w:rFonts w:ascii="Arial" w:hAnsi="Arial" w:cs="Arial"/>
+          <w:b/>
+        </w:rPr>
+        <w:t>}</w:t>
+      </w:r>
+    </w:p>
+    <w:p>
+      <w:pPr>
+        <w:jc w:val="both"/>
+        <w:rPr>
+          <w:rFonts w:ascii="Arial" w:hAnsi="Arial" w:cs="Arial"/>
+          <w:b/>
+        </w:rPr>
+      </w:pPr>
+    </w:p>
+    <w:p>
+      <w:pPr>
+        <w:jc w:val="both"/>
+        <w:rPr>
+          <w:rFonts w:ascii="Arial" w:hAnsi="Arial" w:cs="Arial"/>
+        </w:rPr>
+      </w:pPr>
+    </w:p>
+    <w:p>
+      <w:pPr>
+        <w:pStyle w:val="Heading1"/>
+        <w:jc w:val="both"/>
+        <w:rPr>
+          <w:rFonts w:ascii="Arial" w:hAnsi="Arial" w:cs="Arial"/>
+        </w:rPr>
+      </w:pPr>
+      <w:r>
+        <w:rPr>
+          <w:rFonts w:ascii="Arial" w:hAnsi="Arial" w:cs="Arial"/>
+        </w:rPr>
+        <w:t>Background information</w:t>
+      </w:r>
+    </w:p>
+    <w:p>
+      <w:pPr>
+        <w:jc w:val="both"/>
+        <w:rPr>
+          <w:rFonts w:ascii="Arial" w:hAnsi="Arial" w:cs="Arial"/>
+        </w:rPr>
+      </w:pPr>
+    </w:p>
+    <w:p>
+      <w:pPr>
+        <w:jc w:val="both"/>
+        <w:rPr>
+          <w:rFonts w:ascii="Arial" w:hAnsi="Arial" w:cs="Arial"/>
+        </w:rPr>
+      </w:pPr>
+      <w:r>
+        <w:rPr>
+          <w:rFonts w:ascii="Arial" w:hAnsi="Arial" w:cs="Arial"/>
+        </w:rPr>
+        <w:t xml:space="preserve">We were married on </w:t>
+      </w:r>
+      <w:r>
+        <w:rPr>
+          <w:rFonts w:ascii="Arial" w:hAnsi="Arial" w:cs="Arial"/>
+          <w:b/>
+        </w:rPr>
+        <w:t>{</w:t>
+      </w:r>
+      <w:r>
+        <w:rPr>
+          <w:rFonts w:ascii="Arial" w:hAnsi="Arial" w:cs="Arial"/>
+          <w:b/>
+        </w:rPr>
+        <w:t>date_married</w:t>
+      </w:r>
+      <w:r>
+        <w:rPr>
+          <w:rFonts w:ascii="Arial" w:hAnsi="Arial" w:cs="Arial"/>
+          <w:b/>
+        </w:rPr>
+        <w:t>}</w:t>
+      </w:r>
+      <w:r>
+        <w:rPr>
+          <w:rFonts w:ascii="Arial" w:hAnsi="Arial" w:cs="Arial"/>
+        </w:rPr>
+        <w:t xml:space="preserve"> and lived together from </w:t>
+      </w:r>
+      <w:r>
+        <w:rPr>
+          <w:rFonts w:ascii="Arial" w:hAnsi="Arial" w:cs="Arial"/>
+          <w:b/>
+        </w:rPr>
+        <w:t>{</w:t>
+      </w:r>
+      <w:r>
+        <w:rPr>
+          <w:rFonts w:ascii="Arial" w:hAnsi="Arial" w:cs="Arial"/>
+          <w:b/>
+        </w:rPr>
+        <w:t>date_</w:t>
+      </w:r>
+      <w:commentRangeStart w:id="8"/>
+      <w:r>
+        <w:rPr>
+          <w:rFonts w:ascii="Arial" w:hAnsi="Arial" w:cs="Arial"/>
+          <w:b/>
+        </w:rPr>
+        <w:t>cohabited</w:t>
+      </w:r>
+      <w:commentRangeEnd w:id="8"/>
+      <w:r>
+        <w:rPr>
+          <w:rStyle w:val="CommentReference"/>
+        </w:rPr>
+        <w:commentReference w:id="8"/>
+      </w:r>
+      <w:r>
+        <w:rPr>
+          <w:rFonts w:ascii="Arial" w:hAnsi="Arial" w:cs="Arial"/>
+          <w:b/>
+        </w:rPr>
+        <w:t>}</w:t>
+      </w:r>
+      <w:r>
+        <w:rPr>
+          <w:rFonts w:ascii="Arial" w:hAnsi="Arial" w:cs="Arial"/>
+        </w:rPr>
+        <w:t>.</w:t>
+      </w:r>
+      <w:r>
+        <w:rPr>
+          <w:rFonts w:ascii="Arial" w:hAnsi="Arial" w:cs="Arial"/>
+        </w:rPr>
+        <w:t xml:space="preserve"> </w:t>
+      </w:r>
+      <w:r>
+        <w:rPr>
+          <w:rFonts w:ascii="Arial" w:hAnsi="Arial" w:cs="Arial"/>
+        </w:rPr>
+        <w:t xml:space="preserve">We separated in </w:t>
+      </w:r>
+      <w:r>
+        <w:rPr>
+          <w:rFonts w:ascii="Arial" w:hAnsi="Arial" w:cs="Arial"/>
+          <w:b/>
+        </w:rPr>
+        <w:t>{</w:t>
+      </w:r>
+      <w:r>
+        <w:rPr>
+          <w:rFonts w:ascii="Arial" w:hAnsi="Arial" w:cs="Arial"/>
+          <w:b/>
+        </w:rPr>
+        <w:t>date_</w:t>
+      </w:r>
+      <w:commentRangeStart w:id="9"/>
+      <w:r>
+        <w:rPr>
+          <w:rFonts w:ascii="Arial" w:hAnsi="Arial" w:cs="Arial"/>
+          <w:b/>
+        </w:rPr>
+        <w:t>separated</w:t>
+      </w:r>
+      <w:commentRangeEnd w:id="9"/>
+      <w:r>
+        <w:rPr>
+          <w:rStyle w:val="CommentReference"/>
+        </w:rPr>
+        <w:commentReference w:id="9"/>
+      </w:r>
+      <w:r>
+        <w:rPr>
+          <w:rFonts w:ascii="Arial" w:hAnsi="Arial" w:cs="Arial"/>
+          <w:b/>
+        </w:rPr>
+        <w:t>}</w:t>
+      </w:r>
+      <w:r>
+        <w:rPr>
+          <w:rFonts w:ascii="Arial" w:hAnsi="Arial" w:cs="Arial"/>
+        </w:rPr>
+        <w:t>.</w:t>
+      </w:r>
+    </w:p>
+    <w:p>
+      <w:pPr>
+        <w:jc w:val="both"/>
+        <w:rPr>
+          <w:rFonts w:ascii="Arial" w:hAnsi="Arial" w:cs="Arial"/>
+        </w:rPr>
+      </w:pPr>
+    </w:p>
+    <w:p>
+      <w:pPr>
+        <w:jc w:val="both"/>
+        <w:rPr>
+          <w:rFonts w:ascii="Arial" w:hAnsi="Arial" w:cs="Arial"/>
+        </w:rPr>
+      </w:pPr>
+      <w:r>
+        <w:rPr>
+          <w:rFonts w:ascii="Arial" w:hAnsi="Arial" w:cs="Arial"/>
+          <w:b/>
+        </w:rPr>
+        <w:t>{</w:t>
+      </w:r>
+      <w:r>
+        <w:rPr>
+          <w:rFonts w:ascii="Arial" w:hAnsi="Arial" w:cs="Arial"/>
+          <w:b/>
+        </w:rPr>
+        <w:t>first_name_a</w:t>
+      </w:r>
+      <w:r>
+        <w:rPr>
+          <w:rFonts w:ascii="Arial" w:hAnsi="Arial" w:cs="Arial"/>
+          <w:b/>
+        </w:rPr>
+        <w:t>}</w:t>
+      </w:r>
+      <w:r>
+        <w:rPr>
+          <w:rFonts w:ascii="Arial" w:hAnsi="Arial" w:cs="Arial"/>
+        </w:rPr>
+        <w:t xml:space="preserve"> </w:t>
+      </w:r>
+      <w:r>
+        <w:rPr>
+          <w:rFonts w:ascii="Arial" w:hAnsi="Arial" w:cs="Arial"/>
+        </w:rPr>
+        <w:t xml:space="preserve">is </w:t>
+      </w:r>
+      <w:r>
+        <w:rPr>
+          <w:rFonts w:ascii="Arial" w:hAnsi="Arial" w:cs="Arial"/>
+          <w:b/>
+        </w:rPr>
+        <w:t>{</w:t>
+      </w:r>
+      <w:r>
+        <w:rPr>
+          <w:rFonts w:ascii="Arial" w:hAnsi="Arial" w:cs="Arial"/>
+          <w:b/>
+        </w:rPr>
+        <w:t>age_a</w:t>
+      </w:r>
+      <w:r>
+        <w:rPr>
+          <w:rFonts w:ascii="Arial" w:hAnsi="Arial" w:cs="Arial"/>
+          <w:b/>
+        </w:rPr>
+        <w:t>}</w:t>
+      </w:r>
+      <w:r>
+        <w:rPr>
+          <w:rFonts w:ascii="Arial" w:hAnsi="Arial" w:cs="Arial"/>
+        </w:rPr>
+        <w:t xml:space="preserve">, </w:t>
+      </w:r>
+      <w:r>
+        <w:rPr>
+          <w:rFonts w:ascii="Arial" w:hAnsi="Arial" w:cs="Arial"/>
+        </w:rPr>
+        <w:t>(date of birth</w:t>
+      </w:r>
+      <w:r>
+        <w:rPr>
+          <w:rFonts w:ascii="Arial" w:hAnsi="Arial" w:cs="Arial"/>
+        </w:rPr>
+        <w:t xml:space="preserve"> </w:t>
+      </w:r>
+      <w:r>
+        <w:rPr>
+          <w:rFonts w:ascii="Arial" w:hAnsi="Arial" w:cs="Arial"/>
+          <w:b/>
+        </w:rPr>
+        <w:t>{</w:t>
+      </w:r>
+      <w:r>
+        <w:rPr>
+          <w:rFonts w:ascii="Arial" w:hAnsi="Arial" w:cs="Arial"/>
+          <w:b/>
+        </w:rPr>
+        <w:t>dob_a</w:t>
+      </w:r>
+      <w:r>
+        <w:rPr>
+          <w:rFonts w:ascii="Arial" w:hAnsi="Arial" w:cs="Arial"/>
+          <w:b/>
+        </w:rPr>
+        <w:t>}</w:t>
+      </w:r>
+      <w:r>
+        <w:rPr>
+          <w:rFonts w:ascii="Arial" w:hAnsi="Arial" w:cs="Arial"/>
+        </w:rPr>
+        <w:t>)</w:t>
+      </w:r>
+      <w:r>
+        <w:rPr>
+          <w:rFonts w:ascii="Arial" w:hAnsi="Arial" w:cs="Arial"/>
+        </w:rPr>
+        <w:t>, and is em</w:t>
+      </w:r>
+      <w:r>
+        <w:rPr>
+          <w:rFonts w:ascii="Arial" w:hAnsi="Arial" w:cs="Arial"/>
+        </w:rPr>
+        <w:t xml:space="preserve">ployed as a </w:t>
+      </w:r>
+      <w:r>
+        <w:rPr>
+          <w:rFonts w:ascii="Arial" w:hAnsi="Arial" w:cs="Arial"/>
+          <w:b/>
+        </w:rPr>
+        <w:t>{</w:t>
+      </w:r>
+      <w:r>
+        <w:rPr>
+          <w:rFonts w:ascii="Arial" w:hAnsi="Arial" w:cs="Arial"/>
+          <w:b/>
+        </w:rPr>
+        <w:t>occupation_a</w:t>
+      </w:r>
+      <w:r>
+        <w:rPr>
+          <w:rFonts w:ascii="Arial" w:hAnsi="Arial" w:cs="Arial"/>
+          <w:b/>
+        </w:rPr>
+        <w:t>}</w:t>
+      </w:r>
+      <w:r>
+        <w:rPr>
+          <w:rFonts w:ascii="Arial" w:hAnsi="Arial" w:cs="Arial"/>
+        </w:rPr>
+        <w:t>.</w:t>
+      </w:r>
+      <w:r>
+        <w:rPr>
+          <w:rFonts w:ascii="Arial" w:hAnsi="Arial" w:cs="Arial"/>
+        </w:rPr>
+        <w:t xml:space="preserve"> </w:t>
+      </w:r>
+      <w:r>
+        <w:rPr>
+          <w:rFonts w:ascii="Arial" w:hAnsi="Arial" w:cs="Arial"/>
+          <w:b/>
+        </w:rPr>
+        <w:t>{</w:t>
+      </w:r>
+      <w:r>
+        <w:rPr>
+          <w:rFonts w:ascii="Arial" w:hAnsi="Arial" w:cs="Arial"/>
+          <w:b/>
+        </w:rPr>
+        <w:t>health</w:t>
+      </w:r>
+      <w:r>
+        <w:rPr>
+          <w:rFonts w:ascii="Arial" w:hAnsi="Arial" w:cs="Arial"/>
+          <w:b/>
+        </w:rPr>
+        <w:t>_a</w:t>
+      </w:r>
+      <w:r>
+        <w:rPr>
+          <w:rFonts w:ascii="Arial" w:hAnsi="Arial" w:cs="Arial"/>
+          <w:b/>
+        </w:rPr>
+        <w:t>}</w:t>
+      </w:r>
+      <w:r>
+        <w:rPr>
+          <w:rFonts w:ascii="Arial" w:hAnsi="Arial" w:cs="Arial"/>
+          <w:b/>
+        </w:rPr>
+        <w:t xml:space="preserve"> </w:t>
+      </w:r>
+      <w:r>
+        <w:rPr>
+          <w:rFonts w:ascii="Arial" w:hAnsi="Arial" w:cs="Arial"/>
+          <w:b/>
+        </w:rPr>
+        <w:t>{relationship_status_a}</w:t>
+      </w:r>
+      <w:r>
+        <w:rPr>
+          <w:rFonts w:ascii="Arial" w:hAnsi="Arial" w:cs="Arial"/>
+        </w:rPr>
+        <w:t xml:space="preserve"> </w:t>
+      </w:r>
+      <w:r>
+        <w:rPr>
+          <w:rFonts w:ascii="Arial" w:hAnsi="Arial" w:cs="Arial"/>
+          <w:b/>
+        </w:rPr>
+        <w:t>{</w:t>
+      </w:r>
+      <w:r>
+        <w:rPr>
+          <w:rFonts w:ascii="Arial" w:hAnsi="Arial" w:cs="Arial"/>
+          <w:b/>
+        </w:rPr>
         <w:t>first_name_b</w:t>
       </w:r>
       <w:r>
@@ -410,9 +1400,28 @@
       <w:r>
         <w:rPr>
           <w:rFonts w:ascii="Arial" w:hAnsi="Arial" w:cs="Arial"/>
-          <w:b/>
-        </w:rPr>
-        <w:t xml:space="preserve"> {last_name_b</w:t>
+        </w:rPr>
+        <w:t xml:space="preserve"> </w:t>
+      </w:r>
+      <w:r>
+        <w:rPr>
+          <w:rFonts w:ascii="Arial" w:hAnsi="Arial" w:cs="Arial"/>
+        </w:rPr>
+        <w:t xml:space="preserve">is </w:t>
+      </w:r>
+      <w:r>
+        <w:rPr>
+          <w:rFonts w:ascii="Arial" w:hAnsi="Arial" w:cs="Arial"/>
+          <w:b/>
+        </w:rPr>
+        <w:t>{</w:t>
+      </w:r>
+      <w:r>
+        <w:rPr>
+          <w:rFonts w:ascii="Arial" w:hAnsi="Arial" w:cs="Arial"/>
+          <w:b/>
+        </w:rPr>
+        <w:t>age_b</w:t>
       </w:r>
       <w:r>
         <w:rPr>
@@ -425,6 +1434,66 @@
         <w:rPr>
           <w:rFonts w:ascii="Arial" w:hAnsi="Arial" w:cs="Arial"/>
         </w:rPr>
+        <w:t xml:space="preserve">, (date of birth </w:t>
+      </w:r>
+      <w:r>
+        <w:rPr>
+          <w:rFonts w:ascii="Arial" w:hAnsi="Arial" w:cs="Arial"/>
+          <w:b/>
+        </w:rPr>
+        <w:t>{</w:t>
+      </w:r>
+      <w:r>
+        <w:rPr>
+          <w:rFonts w:ascii="Arial" w:hAnsi="Arial" w:cs="Arial"/>
+          <w:b/>
+        </w:rPr>
+        <w:t>dob_b</w:t>
+      </w:r>
+      <w:r>
+        <w:rPr>
+          <w:rFonts w:ascii="Arial" w:hAnsi="Arial" w:cs="Arial"/>
+          <w:b/>
+        </w:rPr>
+        <w:t>}</w:t>
+      </w:r>
+      <w:r>
+        <w:rPr>
+          <w:rFonts w:ascii="Arial" w:hAnsi="Arial" w:cs="Arial"/>
+        </w:rPr>
+        <w:t xml:space="preserve">), and is employed as a </w:t>
+      </w:r>
+      <w:r>
+        <w:rPr>
+          <w:rFonts w:ascii="Arial" w:hAnsi="Arial" w:cs="Arial"/>
+          <w:b/>
+        </w:rPr>
+        <w:t>{</w:t>
+      </w:r>
+      <w:r>
+        <w:rPr>
+          <w:rFonts w:ascii="Arial" w:hAnsi="Arial" w:cs="Arial"/>
+          <w:b/>
+        </w:rPr>
+        <w:t>occupation_b</w:t>
+      </w:r>
+      <w:r>
+        <w:rPr>
+          <w:rFonts w:ascii="Arial" w:hAnsi="Arial" w:cs="Arial"/>
+          <w:b/>
+        </w:rPr>
+        <w:t>}</w:t>
+      </w:r>
+      <w:r>
+        <w:rPr>
+          <w:rFonts w:ascii="Arial" w:hAnsi="Arial" w:cs="Arial"/>
+        </w:rPr>
+        <w:t>.</w:t>
+      </w:r>
+      <w:r>
+        <w:rPr>
+          <w:rFonts w:ascii="Arial" w:hAnsi="Arial" w:cs="Arial"/>
+        </w:rPr>
         <w:t xml:space="preserve"> </w:t>
       </w:r>
       <w:r>
@@ -436,1159 +1505,37 @@
       <w:r>
         <w:rPr>
           <w:rFonts w:ascii="Arial" w:hAnsi="Arial" w:cs="Arial"/>
+          <w:b/>
+        </w:rPr>
+        <w:t>{</w:t>
+      </w:r>
+      <w:r>
+        <w:rPr>
+          <w:rFonts w:ascii="Arial" w:hAnsi="Arial" w:cs="Arial"/>
+          <w:b/>
+        </w:rPr>
+        <w:t>health_b</w:t>
+      </w:r>
+      <w:r>
+        <w:rPr>
+          <w:rFonts w:ascii="Arial" w:hAnsi="Arial" w:cs="Arial"/>
+          <w:b/>
+        </w:rPr>
+        <w:t>}</w:t>
+      </w:r>
+      <w:r>
+        <w:rPr>
+          <w:rFonts w:ascii="Arial" w:hAnsi="Arial" w:cs="Arial"/>
+          <w:b/>
         </w:rPr>
         <w:t xml:space="preserve"> </w:t>
       </w:r>
       <w:r>
         <w:rPr>
           <w:rFonts w:ascii="Arial" w:hAnsi="Arial" w:cs="Arial"/>
-        </w:rPr>
-        <w:t>have been in mediation with</w:t>
-      </w:r>
-      <w:r>
-        <w:rPr>
-          <w:rFonts w:ascii="Arial" w:hAnsi="Arial" w:cs="Arial"/>
-        </w:rPr>
-        <w:t xml:space="preserve"> </w:t>
-      </w:r>
-      <w:r>
-        <w:rPr>
-          <w:rFonts w:ascii="Arial" w:hAnsi="Arial" w:cs="Arial"/>
-          <w:b/>
-        </w:rPr>
-        <w:t>{</w:t>
-      </w:r>
-      <w:r>
-        <w:rPr>
-          <w:rFonts w:ascii="Arial" w:hAnsi="Arial" w:cs="Arial"/>
-          <w:b/>
-        </w:rPr>
-        <w:t>mediator_first_</w:t>
-      </w:r>
-      <w:commentRangeStart w:id="2"/>
-      <w:r>
-        <w:rPr>
-          <w:rFonts w:ascii="Arial" w:hAnsi="Arial" w:cs="Arial"/>
-          <w:b/>
-        </w:rPr>
-        <w:t>name</w:t>
-      </w:r>
-      <w:commentRangeEnd w:id="2"/>
-      <w:r>
-        <w:rPr>
-          <w:rStyle w:val="CommentReference"/>
-        </w:rPr>
-        <w:commentReference w:id="2"/>
-      </w:r>
-      <w:r>
-        <w:rPr>
-          <w:rFonts w:ascii="Arial" w:hAnsi="Arial" w:cs="Arial"/>
-          <w:b/>
-        </w:rPr>
-        <w:t>}</w:t>
-      </w:r>
-      <w:r>
-        <w:rPr>
-          <w:rFonts w:ascii="Arial" w:hAnsi="Arial" w:cs="Arial"/>
-          <w:b/>
-        </w:rPr>
-        <w:t xml:space="preserve"> {</w:t>
-      </w:r>
-      <w:r>
-        <w:rPr>
-          <w:rFonts w:ascii="Arial" w:hAnsi="Arial" w:cs="Arial"/>
-          <w:b/>
-        </w:rPr>
-        <w:t>mediator_</w:t>
-      </w:r>
-      <w:r>
-        <w:rPr>
-          <w:rFonts w:ascii="Arial" w:hAnsi="Arial" w:cs="Arial"/>
-          <w:b/>
-        </w:rPr>
-        <w:t>last</w:t>
-      </w:r>
-      <w:r>
-        <w:rPr>
-          <w:rFonts w:ascii="Arial" w:hAnsi="Arial" w:cs="Arial"/>
-          <w:b/>
-        </w:rPr>
-        <w:t>_</w:t>
-      </w:r>
-      <w:commentRangeStart w:id="3"/>
-      <w:r>
-        <w:rPr>
-          <w:rFonts w:ascii="Arial" w:hAnsi="Arial" w:cs="Arial"/>
-          <w:b/>
-        </w:rPr>
-        <w:t>name</w:t>
-      </w:r>
-      <w:commentRangeEnd w:id="3"/>
-      <w:r>
-        <w:rPr>
-          <w:rStyle w:val="CommentReference"/>
-        </w:rPr>
-        <w:commentReference w:id="3"/>
-      </w:r>
-      <w:r>
-        <w:rPr>
-          <w:rFonts w:ascii="Arial" w:hAnsi="Arial" w:cs="Arial"/>
-          <w:b/>
-        </w:rPr>
-        <w:t>}</w:t>
-      </w:r>
-      <w:r>
-        <w:rPr>
-          <w:rFonts w:ascii="Arial" w:hAnsi="Arial" w:cs="Arial"/>
-        </w:rPr>
-        <w:t>,</w:t>
-      </w:r>
-      <w:r>
-        <w:rPr>
-          <w:rFonts w:ascii="Arial" w:hAnsi="Arial" w:cs="Arial"/>
-        </w:rPr>
-        <w:t xml:space="preserve"> </w:t>
-      </w:r>
-      <w:commentRangeStart w:id="4"/>
-      <w:r>
-        <w:rPr>
-          <w:rFonts w:ascii="Arial" w:hAnsi="Arial" w:cs="Arial"/>
-        </w:rPr>
-        <w:t>mediator</w:t>
-      </w:r>
-      <w:commentRangeEnd w:id="4"/>
-      <w:r>
-        <w:rPr>
-          <w:rStyle w:val="CommentReference"/>
-        </w:rPr>
-        <w:commentReference w:id="4"/>
-      </w:r>
-      <w:r>
-        <w:rPr>
-          <w:rFonts w:ascii="Arial" w:hAnsi="Arial" w:cs="Arial"/>
-        </w:rPr>
-        <w:t xml:space="preserve">, </w:t>
-      </w:r>
-      <w:r>
-        <w:rPr>
-          <w:rFonts w:ascii="Arial" w:hAnsi="Arial" w:cs="Arial"/>
-        </w:rPr>
-        <w:t xml:space="preserve">in order </w:t>
-      </w:r>
-      <w:r>
-        <w:rPr>
-          <w:rFonts w:ascii="Arial" w:hAnsi="Arial" w:cs="Arial"/>
-        </w:rPr>
-        <w:t xml:space="preserve">to </w:t>
-      </w:r>
-      <w:r>
-        <w:rPr>
-          <w:rFonts w:ascii="Arial" w:hAnsi="Arial" w:cs="Arial"/>
-        </w:rPr>
-        <w:t xml:space="preserve">resolve </w:t>
-      </w:r>
-      <w:r>
-        <w:rPr>
-          <w:rFonts w:ascii="Arial" w:hAnsi="Arial" w:cs="Arial"/>
-        </w:rPr>
-        <w:t>various issues ar</w:t>
-      </w:r>
-      <w:r>
-        <w:rPr>
-          <w:rFonts w:ascii="Arial" w:hAnsi="Arial" w:cs="Arial"/>
-        </w:rPr>
-        <w:t xml:space="preserve">ising from our separation and </w:t>
-      </w:r>
-      <w:r>
-        <w:rPr>
-          <w:rFonts w:ascii="Arial" w:hAnsi="Arial" w:cs="Arial"/>
-        </w:rPr>
-        <w:t>divorce.</w:t>
-      </w:r>
-      <w:r>
-        <w:rPr>
-          <w:rFonts w:ascii="Arial" w:hAnsi="Arial" w:cs="Arial"/>
-        </w:rPr>
-        <w:t xml:space="preserve"> </w:t>
-      </w:r>
-      <w:r>
-        <w:rPr>
-          <w:rFonts w:ascii="Arial" w:hAnsi="Arial" w:cs="Arial"/>
-          <w:b/>
-        </w:rPr>
-        <w:t>{</w:t>
-      </w:r>
-      <w:r>
-        <w:rPr>
-          <w:rFonts w:ascii="Arial" w:hAnsi="Arial" w:cs="Arial"/>
-          <w:b/>
-        </w:rPr>
-        <w:t>number_of_</w:t>
-      </w:r>
-      <w:commentRangeStart w:id="5"/>
-      <w:r>
-        <w:rPr>
-          <w:rFonts w:ascii="Arial" w:hAnsi="Arial" w:cs="Arial"/>
-          <w:b/>
-        </w:rPr>
-        <w:t>sessions</w:t>
-      </w:r>
-      <w:commentRangeEnd w:id="5"/>
-      <w:r>
-        <w:rPr>
-          <w:rStyle w:val="CommentReference"/>
-        </w:rPr>
-        <w:commentReference w:id="5"/>
-      </w:r>
-      <w:r>
-        <w:rPr>
-          <w:rFonts w:ascii="Arial" w:hAnsi="Arial" w:cs="Arial"/>
-          <w:b/>
-        </w:rPr>
-        <w:t>}</w:t>
-      </w:r>
-      <w:r>
-        <w:rPr>
-          <w:rFonts w:ascii="Arial" w:hAnsi="Arial" w:cs="Arial"/>
-        </w:rPr>
-        <w:t xml:space="preserve"> </w:t>
-      </w:r>
-      <w:r>
-        <w:rPr>
-          <w:rFonts w:ascii="Arial" w:hAnsi="Arial" w:cs="Arial"/>
-        </w:rPr>
-        <w:t>mediation</w:t>
-      </w:r>
-      <w:r>
-        <w:rPr>
-          <w:rFonts w:ascii="Arial" w:hAnsi="Arial" w:cs="Arial"/>
-        </w:rPr>
-        <w:t xml:space="preserve"> se</w:t>
-      </w:r>
-      <w:r>
-        <w:rPr>
-          <w:rFonts w:ascii="Arial" w:hAnsi="Arial" w:cs="Arial"/>
-        </w:rPr>
-        <w:t xml:space="preserve">ssions took place between </w:t>
-      </w:r>
-      <w:r>
-        <w:rPr>
-          <w:rFonts w:ascii="Arial" w:hAnsi="Arial" w:cs="Arial"/>
-          <w:b/>
-        </w:rPr>
-        <w:t>{</w:t>
-      </w:r>
-      <w:r>
-        <w:rPr>
-          <w:rFonts w:ascii="Arial" w:hAnsi="Arial" w:cs="Arial"/>
-          <w:b/>
-        </w:rPr>
-        <w:t>date_of_mediation_</w:t>
-      </w:r>
-      <w:commentRangeStart w:id="6"/>
-      <w:r>
-        <w:rPr>
-          <w:rFonts w:ascii="Arial" w:hAnsi="Arial" w:cs="Arial"/>
-          <w:b/>
-        </w:rPr>
-        <w:t>start</w:t>
-      </w:r>
-      <w:commentRangeEnd w:id="6"/>
-      <w:r>
-        <w:rPr>
-          <w:rStyle w:val="CommentReference"/>
-        </w:rPr>
-        <w:commentReference w:id="6"/>
-      </w:r>
-      <w:r>
-        <w:rPr>
-          <w:rFonts w:ascii="Arial" w:hAnsi="Arial" w:cs="Arial"/>
-          <w:b/>
-        </w:rPr>
-        <w:t>}</w:t>
-      </w:r>
-      <w:r>
-        <w:rPr>
-          <w:rFonts w:ascii="Arial" w:hAnsi="Arial" w:cs="Arial"/>
-          <w:b/>
-        </w:rPr>
-        <w:t xml:space="preserve"> </w:t>
-      </w:r>
-      <w:r>
-        <w:rPr>
-          <w:rFonts w:ascii="Arial" w:hAnsi="Arial" w:cs="Arial"/>
-        </w:rPr>
-        <w:t xml:space="preserve">and </w:t>
-      </w:r>
-      <w:r>
-        <w:rPr>
-          <w:rFonts w:ascii="Arial" w:hAnsi="Arial" w:cs="Arial"/>
-          <w:b/>
-        </w:rPr>
-        <w:t>{</w:t>
-      </w:r>
-      <w:r>
-        <w:rPr>
-          <w:rFonts w:ascii="Arial" w:hAnsi="Arial" w:cs="Arial"/>
-          <w:b/>
-        </w:rPr>
-        <w:t>date_of_mediation_end</w:t>
-      </w:r>
-      <w:r>
-        <w:rPr>
-          <w:rFonts w:ascii="Arial" w:hAnsi="Arial" w:cs="Arial"/>
-          <w:b/>
-        </w:rPr>
-        <w:t>}</w:t>
-      </w:r>
-      <w:r>
-        <w:rPr>
-          <w:rFonts w:ascii="Arial" w:hAnsi="Arial" w:cs="Arial"/>
-        </w:rPr>
-        <w:t xml:space="preserve"> </w:t>
-      </w:r>
-      <w:r>
-        <w:rPr>
-          <w:rFonts w:ascii="Arial" w:hAnsi="Arial" w:cs="Arial"/>
-        </w:rPr>
-        <w:t xml:space="preserve">and resulted in our mediated </w:t>
-      </w:r>
-      <w:r>
-        <w:rPr>
-          <w:rFonts w:ascii="Arial" w:hAnsi="Arial" w:cs="Arial"/>
-        </w:rPr>
-        <w:t xml:space="preserve">proposals </w:t>
-      </w:r>
-      <w:r>
-        <w:rPr>
-          <w:rFonts w:ascii="Arial" w:hAnsi="Arial" w:cs="Arial"/>
-        </w:rPr>
-        <w:t>set out below.</w:t>
-      </w:r>
-    </w:p>
-    <w:p>
-      <w:pPr>
-        <w:jc w:val="both"/>
-        <w:rPr>
-          <w:rFonts w:ascii="Arial" w:hAnsi="Arial" w:cs="Arial"/>
-        </w:rPr>
-      </w:pPr>
-    </w:p>
-    <w:p>
-      <w:pPr>
-        <w:jc w:val="both"/>
-        <w:rPr>
-          <w:rFonts w:ascii="Arial" w:hAnsi="Arial" w:cs="Arial"/>
-        </w:rPr>
-      </w:pPr>
-      <w:r>
-        <w:rPr>
-          <w:rFonts w:ascii="Arial" w:hAnsi="Arial" w:cs="Arial"/>
-        </w:rPr>
-        <w:t xml:space="preserve">This memorandum is legally privileged and ‘without prejudice’. </w:t>
-      </w:r>
-      <w:r>
-        <w:rPr>
-          <w:rFonts w:ascii="Arial" w:hAnsi="Arial" w:cs="Arial"/>
-        </w:rPr>
-        <w:t xml:space="preserve"> </w:t>
-      </w:r>
-      <w:r>
-        <w:rPr>
-          <w:rFonts w:ascii="Arial" w:hAnsi="Arial" w:cs="Arial"/>
-        </w:rPr>
-        <w:t>I</w:t>
-      </w:r>
-      <w:r>
-        <w:rPr>
-          <w:rFonts w:ascii="Arial" w:hAnsi="Arial" w:cs="Arial"/>
-        </w:rPr>
-        <w:t xml:space="preserve">t does not record or </w:t>
-      </w:r>
-      <w:r>
-        <w:rPr>
-          <w:rFonts w:ascii="Arial" w:hAnsi="Arial" w:cs="Arial"/>
-        </w:rPr>
-        <w:t xml:space="preserve">create a legally binding agreement between us. </w:t>
-      </w:r>
-      <w:r>
-        <w:rPr>
-          <w:rFonts w:ascii="Arial" w:hAnsi="Arial" w:cs="Arial"/>
-        </w:rPr>
-        <w:t xml:space="preserve"> </w:t>
-      </w:r>
-      <w:r>
-        <w:rPr>
-          <w:rFonts w:ascii="Arial" w:hAnsi="Arial" w:cs="Arial"/>
-        </w:rPr>
-        <w:t>We u</w:t>
-      </w:r>
-      <w:r>
-        <w:rPr>
-          <w:rFonts w:ascii="Arial" w:hAnsi="Arial" w:cs="Arial"/>
-        </w:rPr>
-        <w:t xml:space="preserve">nderstand that we may take this </w:t>
-      </w:r>
-      <w:r>
-        <w:rPr>
-          <w:rFonts w:ascii="Arial" w:hAnsi="Arial" w:cs="Arial"/>
-        </w:rPr>
-        <w:t xml:space="preserve">document to our legal advisors to be used as the basis for a legally binding agreement subject to the advice we receive. </w:t>
-      </w:r>
-      <w:r>
-        <w:rPr>
-          <w:rFonts w:ascii="Arial" w:hAnsi="Arial" w:cs="Arial"/>
-        </w:rPr>
-        <w:t>This is on the basis that the memorandum</w:t>
-      </w:r>
-      <w:r>
-        <w:rPr>
-          <w:rFonts w:ascii="Arial" w:hAnsi="Arial" w:cs="Arial"/>
-        </w:rPr>
-        <w:t xml:space="preserve"> remains a privileged document.</w:t>
-      </w:r>
-    </w:p>
-    <w:p>
-      <w:pPr>
-        <w:jc w:val="both"/>
-        <w:rPr>
-          <w:rFonts w:ascii="Arial" w:hAnsi="Arial" w:cs="Arial"/>
-        </w:rPr>
-      </w:pPr>
-    </w:p>
-    <w:p>
-      <w:pPr>
-        <w:jc w:val="both"/>
-        <w:rPr>
-          <w:rFonts w:ascii="Arial" w:hAnsi="Arial" w:cs="Arial"/>
-        </w:rPr>
-      </w:pPr>
-      <w:r>
-        <w:rPr>
-          <w:rFonts w:ascii="Arial" w:hAnsi="Arial" w:cs="Arial"/>
-        </w:rPr>
-        <w:t>A</w:t>
-      </w:r>
-      <w:r>
-        <w:rPr>
-          <w:rFonts w:ascii="Arial" w:hAnsi="Arial" w:cs="Arial"/>
-        </w:rPr>
-        <w:t>n open statement of financial information</w:t>
-      </w:r>
-      <w:r>
-        <w:rPr>
-          <w:rFonts w:ascii="Arial" w:hAnsi="Arial" w:cs="Arial"/>
-        </w:rPr>
-        <w:t xml:space="preserve"> accompanies this memorandum</w:t>
-      </w:r>
-      <w:r>
-        <w:rPr>
-          <w:rFonts w:ascii="Arial" w:hAnsi="Arial" w:cs="Arial"/>
-        </w:rPr>
-        <w:t xml:space="preserve">. We understand that </w:t>
-      </w:r>
-      <w:r>
-        <w:rPr>
-          <w:rFonts w:ascii="Arial" w:hAnsi="Arial" w:cs="Arial"/>
-        </w:rPr>
-        <w:t>this</w:t>
-      </w:r>
-      <w:r>
-        <w:rPr>
-          <w:rFonts w:ascii="Arial" w:hAnsi="Arial" w:cs="Arial"/>
-        </w:rPr>
-        <w:t xml:space="preserve"> </w:t>
-      </w:r>
-      <w:r>
-        <w:rPr>
-          <w:rFonts w:ascii="Arial" w:hAnsi="Arial" w:cs="Arial"/>
-        </w:rPr>
-        <w:t xml:space="preserve">may be produced to the court and </w:t>
-      </w:r>
-      <w:r>
-        <w:rPr>
-          <w:rFonts w:ascii="Arial" w:hAnsi="Arial" w:cs="Arial"/>
-        </w:rPr>
-        <w:t xml:space="preserve">we </w:t>
-      </w:r>
-      <w:r>
-        <w:rPr>
-          <w:rFonts w:ascii="Arial" w:hAnsi="Arial" w:cs="Arial"/>
-        </w:rPr>
-        <w:t>have had the necessity for full and complete disclosure explained to us.</w:t>
-      </w:r>
-      <w:r>
-        <w:rPr>
-          <w:rFonts w:ascii="Arial" w:hAnsi="Arial" w:cs="Arial"/>
-        </w:rPr>
-        <w:t xml:space="preserve"> </w:t>
-      </w:r>
-      <w:r>
-        <w:rPr>
-          <w:rFonts w:ascii="Arial" w:hAnsi="Arial" w:cs="Arial"/>
-          <w:i/>
-        </w:rPr>
-        <w:t>[</w:t>
-      </w:r>
-      <w:r>
-        <w:rPr>
-          <w:rFonts w:ascii="Arial" w:hAnsi="Arial" w:cs="Arial"/>
-          <w:i/>
-        </w:rPr>
-        <w:t>If absolutely unavoidable</w:t>
-      </w:r>
-      <w:r>
-        <w:rPr>
-          <w:rFonts w:ascii="Arial" w:hAnsi="Arial" w:cs="Arial"/>
-          <w:i/>
-        </w:rPr>
-        <w:t>] the documents still required in order to complete our financial disclosure are listed below.</w:t>
-      </w:r>
-    </w:p>
-    <w:p>
-      <w:pPr>
-        <w:jc w:val="both"/>
-        <w:rPr>
-          <w:rFonts w:ascii="Arial" w:hAnsi="Arial" w:cs="Arial"/>
-        </w:rPr>
-      </w:pPr>
-    </w:p>
-    <w:p>
-      <w:pPr>
-        <w:jc w:val="both"/>
-        <w:rPr>
-          <w:rFonts w:ascii="Arial" w:hAnsi="Arial" w:cs="Arial"/>
-          <w:b/>
-        </w:rPr>
-      </w:pPr>
-      <w:r>
-        <w:rPr>
-          <w:rFonts w:ascii="Arial" w:hAnsi="Arial" w:cs="Arial"/>
-          <w:b/>
-        </w:rPr>
-        <w:t>Legal Advice</w:t>
-      </w:r>
-    </w:p>
-    <w:p>
-      <w:pPr>
-        <w:jc w:val="both"/>
-        <w:rPr>
-          <w:rFonts w:ascii="Arial" w:hAnsi="Arial" w:cs="Arial"/>
-        </w:rPr>
-      </w:pPr>
-    </w:p>
-    <w:p>
-      <w:pPr>
-        <w:jc w:val="both"/>
-        <w:rPr>
-          <w:rFonts w:ascii="Arial" w:hAnsi="Arial" w:cs="Arial"/>
-          <w:b/>
-        </w:rPr>
-      </w:pPr>
-      <w:r>
-        <w:rPr>
-          <w:rFonts w:ascii="Arial" w:hAnsi="Arial" w:cs="Arial"/>
-          <w:b/>
-        </w:rPr>
-        <w:t>{</w:t>
-      </w:r>
-      <w:r>
-        <w:rPr>
-          <w:rFonts w:ascii="Arial" w:hAnsi="Arial" w:cs="Arial"/>
-          <w:b/>
-        </w:rPr>
-        <w:t>legal_advice</w:t>
-      </w:r>
-      <w:r>
-        <w:rPr>
-          <w:rFonts w:ascii="Arial" w:hAnsi="Arial" w:cs="Arial"/>
-          <w:b/>
-        </w:rPr>
-        <w:t>_para</w:t>
-      </w:r>
-      <w:r>
-        <w:rPr>
-          <w:rFonts w:ascii="Arial" w:hAnsi="Arial" w:cs="Arial"/>
-          <w:b/>
-        </w:rPr>
-        <w:t>}</w:t>
-      </w:r>
-    </w:p>
-    <w:p>
-      <w:pPr>
-        <w:jc w:val="both"/>
-        <w:rPr>
-          <w:rFonts w:ascii="Arial" w:hAnsi="Arial" w:cs="Arial"/>
-          <w:b/>
-        </w:rPr>
-      </w:pPr>
-    </w:p>
-    <w:p>
-      <w:pPr>
-        <w:jc w:val="both"/>
-        <w:rPr>
-          <w:rFonts w:ascii="Arial" w:hAnsi="Arial" w:cs="Arial"/>
-        </w:rPr>
-      </w:pPr>
-    </w:p>
-    <w:p>
-      <w:pPr>
-        <w:pStyle w:val="Heading1"/>
-        <w:jc w:val="both"/>
-        <w:rPr>
-          <w:rFonts w:ascii="Arial" w:hAnsi="Arial" w:cs="Arial"/>
-        </w:rPr>
-      </w:pPr>
-      <w:r>
-        <w:rPr>
-          <w:rFonts w:ascii="Arial" w:hAnsi="Arial" w:cs="Arial"/>
-        </w:rPr>
-        <w:t>Background information</w:t>
-      </w:r>
-    </w:p>
-    <w:p>
-      <w:pPr>
-        <w:jc w:val="both"/>
-        <w:rPr>
-          <w:rFonts w:ascii="Arial" w:hAnsi="Arial" w:cs="Arial"/>
-        </w:rPr>
-      </w:pPr>
-    </w:p>
-    <w:p>
-      <w:pPr>
-        <w:jc w:val="both"/>
-        <w:rPr>
-          <w:rFonts w:ascii="Arial" w:hAnsi="Arial" w:cs="Arial"/>
-        </w:rPr>
-      </w:pPr>
-      <w:r>
-        <w:rPr>
-          <w:rFonts w:ascii="Arial" w:hAnsi="Arial" w:cs="Arial"/>
-        </w:rPr>
-        <w:t xml:space="preserve">We were married on </w:t>
-      </w:r>
-      <w:r>
-        <w:rPr>
-          <w:rFonts w:ascii="Arial" w:hAnsi="Arial" w:cs="Arial"/>
-          <w:b/>
-        </w:rPr>
-        <w:t>{</w:t>
-      </w:r>
-      <w:r>
-        <w:rPr>
-          <w:rFonts w:ascii="Arial" w:hAnsi="Arial" w:cs="Arial"/>
-          <w:b/>
-        </w:rPr>
-        <w:t>date_married</w:t>
-      </w:r>
-      <w:r>
-        <w:rPr>
-          <w:rFonts w:ascii="Arial" w:hAnsi="Arial" w:cs="Arial"/>
-          <w:b/>
-        </w:rPr>
-        <w:t>}</w:t>
-      </w:r>
-      <w:r>
-        <w:rPr>
-          <w:rFonts w:ascii="Arial" w:hAnsi="Arial" w:cs="Arial"/>
-        </w:rPr>
-        <w:t xml:space="preserve"> and lived together from </w:t>
-      </w:r>
-      <w:r>
-        <w:rPr>
-          <w:rFonts w:ascii="Arial" w:hAnsi="Arial" w:cs="Arial"/>
-          <w:b/>
-        </w:rPr>
-        <w:t>{</w:t>
-      </w:r>
-      <w:r>
-        <w:rPr>
-          <w:rFonts w:ascii="Arial" w:hAnsi="Arial" w:cs="Arial"/>
-          <w:b/>
-        </w:rPr>
-        <w:t>date_</w:t>
-      </w:r>
-      <w:commentRangeStart w:id="7"/>
-      <w:r>
-        <w:rPr>
-          <w:rFonts w:ascii="Arial" w:hAnsi="Arial" w:cs="Arial"/>
-          <w:b/>
-        </w:rPr>
-        <w:t>cohabited</w:t>
-      </w:r>
-      <w:commentRangeEnd w:id="7"/>
-      <w:r>
-        <w:rPr>
-          <w:rStyle w:val="CommentReference"/>
-        </w:rPr>
-        <w:commentReference w:id="7"/>
-      </w:r>
-      <w:r>
-        <w:rPr>
-          <w:rFonts w:ascii="Arial" w:hAnsi="Arial" w:cs="Arial"/>
-          <w:b/>
-        </w:rPr>
-        <w:t>}</w:t>
-      </w:r>
-      <w:r>
-        <w:rPr>
-          <w:rFonts w:ascii="Arial" w:hAnsi="Arial" w:cs="Arial"/>
-        </w:rPr>
-        <w:t>.</w:t>
-      </w:r>
-      <w:r>
-        <w:rPr>
-          <w:rFonts w:ascii="Arial" w:hAnsi="Arial" w:cs="Arial"/>
-        </w:rPr>
-        <w:t xml:space="preserve"> </w:t>
-      </w:r>
-      <w:r>
-        <w:rPr>
-          <w:rFonts w:ascii="Arial" w:hAnsi="Arial" w:cs="Arial"/>
-        </w:rPr>
-        <w:t xml:space="preserve">We separated in </w:t>
-      </w:r>
-      <w:r>
-        <w:rPr>
-          <w:rFonts w:ascii="Arial" w:hAnsi="Arial" w:cs="Arial"/>
-          <w:b/>
-        </w:rPr>
-        <w:t>{</w:t>
-      </w:r>
-      <w:r>
-        <w:rPr>
-          <w:rFonts w:ascii="Arial" w:hAnsi="Arial" w:cs="Arial"/>
-          <w:b/>
-        </w:rPr>
-        <w:t>date_</w:t>
-      </w:r>
-      <w:commentRangeStart w:id="8"/>
-      <w:r>
-        <w:rPr>
-          <w:rFonts w:ascii="Arial" w:hAnsi="Arial" w:cs="Arial"/>
-          <w:b/>
-        </w:rPr>
-        <w:t>separated</w:t>
-      </w:r>
-      <w:commentRangeEnd w:id="8"/>
-      <w:r>
-        <w:rPr>
-          <w:rStyle w:val="CommentReference"/>
-        </w:rPr>
-        <w:commentReference w:id="8"/>
-      </w:r>
-      <w:r>
-        <w:rPr>
-          <w:rFonts w:ascii="Arial" w:hAnsi="Arial" w:cs="Arial"/>
-          <w:b/>
-        </w:rPr>
-        <w:t>}</w:t>
-      </w:r>
-      <w:r>
-        <w:rPr>
-          <w:rFonts w:ascii="Arial" w:hAnsi="Arial" w:cs="Arial"/>
-        </w:rPr>
-        <w:t>.</w:t>
-      </w:r>
-    </w:p>
-    <w:p>
-      <w:pPr>
-        <w:jc w:val="both"/>
-        <w:rPr>
-          <w:rFonts w:ascii="Arial" w:hAnsi="Arial" w:cs="Arial"/>
-        </w:rPr>
-      </w:pPr>
-    </w:p>
-    <w:p>
-      <w:pPr>
-        <w:jc w:val="both"/>
-        <w:rPr>
-          <w:rFonts w:ascii="Arial" w:hAnsi="Arial" w:cs="Arial"/>
-        </w:rPr>
-      </w:pPr>
-      <w:r>
-        <w:rPr>
-          <w:rFonts w:ascii="Arial" w:hAnsi="Arial" w:cs="Arial"/>
-          <w:b/>
-        </w:rPr>
-        <w:t>{</w:t>
-      </w:r>
-      <w:r>
-        <w:rPr>
-          <w:rFonts w:ascii="Arial" w:hAnsi="Arial" w:cs="Arial"/>
-          <w:b/>
-        </w:rPr>
-        <w:t>first_name_a</w:t>
-      </w:r>
-      <w:r>
-        <w:rPr>
-          <w:rFonts w:ascii="Arial" w:hAnsi="Arial" w:cs="Arial"/>
-          <w:b/>
-        </w:rPr>
-        <w:t>}</w:t>
-      </w:r>
-      <w:r>
-        <w:rPr>
-          <w:rFonts w:ascii="Arial" w:hAnsi="Arial" w:cs="Arial"/>
-        </w:rPr>
-        <w:t xml:space="preserve"> </w:t>
-      </w:r>
-      <w:r>
-        <w:rPr>
-          <w:rFonts w:ascii="Arial" w:hAnsi="Arial" w:cs="Arial"/>
-        </w:rPr>
-        <w:t xml:space="preserve">is </w:t>
-      </w:r>
-      <w:r>
-        <w:rPr>
-          <w:rFonts w:ascii="Arial" w:hAnsi="Arial" w:cs="Arial"/>
-          <w:b/>
-        </w:rPr>
-        <w:t>{</w:t>
-      </w:r>
-      <w:r>
-        <w:rPr>
-          <w:rFonts w:ascii="Arial" w:hAnsi="Arial" w:cs="Arial"/>
-          <w:b/>
-        </w:rPr>
-        <w:t>age_a</w:t>
-      </w:r>
-      <w:r>
-        <w:rPr>
-          <w:rFonts w:ascii="Arial" w:hAnsi="Arial" w:cs="Arial"/>
-          <w:b/>
-        </w:rPr>
-        <w:t>}</w:t>
-      </w:r>
-      <w:r>
-        <w:rPr>
-          <w:rFonts w:ascii="Arial" w:hAnsi="Arial" w:cs="Arial"/>
-        </w:rPr>
-        <w:t xml:space="preserve">, </w:t>
-      </w:r>
-      <w:r>
-        <w:rPr>
-          <w:rFonts w:ascii="Arial" w:hAnsi="Arial" w:cs="Arial"/>
-        </w:rPr>
-        <w:t>(date of birth</w:t>
-      </w:r>
-      <w:r>
-        <w:rPr>
-          <w:rFonts w:ascii="Arial" w:hAnsi="Arial" w:cs="Arial"/>
-        </w:rPr>
-        <w:t xml:space="preserve"> </w:t>
-      </w:r>
-      <w:r>
-        <w:rPr>
-          <w:rFonts w:ascii="Arial" w:hAnsi="Arial" w:cs="Arial"/>
-          <w:b/>
-        </w:rPr>
-        <w:t>{</w:t>
-      </w:r>
-      <w:r>
-        <w:rPr>
-          <w:rFonts w:ascii="Arial" w:hAnsi="Arial" w:cs="Arial"/>
-          <w:b/>
-        </w:rPr>
-        <w:t>dob_a</w:t>
-      </w:r>
-      <w:r>
-        <w:rPr>
-          <w:rFonts w:ascii="Arial" w:hAnsi="Arial" w:cs="Arial"/>
-          <w:b/>
-        </w:rPr>
-        <w:t>}</w:t>
-      </w:r>
-      <w:r>
-        <w:rPr>
-          <w:rFonts w:ascii="Arial" w:hAnsi="Arial" w:cs="Arial"/>
-        </w:rPr>
-        <w:t>)</w:t>
-      </w:r>
-      <w:r>
-        <w:rPr>
-          <w:rFonts w:ascii="Arial" w:hAnsi="Arial" w:cs="Arial"/>
-        </w:rPr>
-        <w:t>, and is em</w:t>
-      </w:r>
-      <w:r>
-        <w:rPr>
-          <w:rFonts w:ascii="Arial" w:hAnsi="Arial" w:cs="Arial"/>
-        </w:rPr>
-        <w:t xml:space="preserve">ployed as a </w:t>
-      </w:r>
-      <w:r>
-        <w:rPr>
-          <w:rFonts w:ascii="Arial" w:hAnsi="Arial" w:cs="Arial"/>
-          <w:b/>
-        </w:rPr>
-        <w:t>{</w:t>
-      </w:r>
-      <w:r>
-        <w:rPr>
-          <w:rFonts w:ascii="Arial" w:hAnsi="Arial" w:cs="Arial"/>
-          <w:b/>
-        </w:rPr>
-        <w:t>occupation_a</w:t>
-      </w:r>
-      <w:r>
-        <w:rPr>
-          <w:rFonts w:ascii="Arial" w:hAnsi="Arial" w:cs="Arial"/>
-          <w:b/>
-        </w:rPr>
-        <w:t>}</w:t>
-      </w:r>
-      <w:r>
-        <w:rPr>
-          <w:rFonts w:ascii="Arial" w:hAnsi="Arial" w:cs="Arial"/>
-        </w:rPr>
-        <w:t>.</w:t>
-      </w:r>
-      <w:r>
-        <w:rPr>
-          <w:rFonts w:ascii="Arial" w:hAnsi="Arial" w:cs="Arial"/>
-        </w:rPr>
-        <w:t xml:space="preserve"> </w:t>
-      </w:r>
-      <w:r>
-        <w:rPr>
-          <w:rFonts w:ascii="Arial" w:hAnsi="Arial" w:cs="Arial"/>
-          <w:b/>
-        </w:rPr>
-        <w:t>{</w:t>
-      </w:r>
-      <w:r>
-        <w:rPr>
-          <w:rFonts w:ascii="Arial" w:hAnsi="Arial" w:cs="Arial"/>
-          <w:b/>
-        </w:rPr>
-        <w:t>health</w:t>
-      </w:r>
-      <w:r>
-        <w:rPr>
-          <w:rFonts w:ascii="Arial" w:hAnsi="Arial" w:cs="Arial"/>
-          <w:b/>
-        </w:rPr>
-        <w:t>_a</w:t>
-      </w:r>
-      <w:r>
-        <w:rPr>
-          <w:rFonts w:ascii="Arial" w:hAnsi="Arial" w:cs="Arial"/>
-          <w:b/>
-        </w:rPr>
-        <w:t>}</w:t>
-      </w:r>
-      <w:r>
-        <w:rPr>
-          <w:rFonts w:ascii="Arial" w:hAnsi="Arial" w:cs="Arial"/>
-          <w:b/>
-        </w:rPr>
-        <w:t xml:space="preserve"> </w:t>
-      </w:r>
-      <w:r>
-        <w:rPr>
-          <w:rFonts w:ascii="Arial" w:hAnsi="Arial" w:cs="Arial"/>
-          <w:b/>
-        </w:rPr>
-        <w:t>{relationship_status_a}</w:t>
-      </w:r>
-      <w:r>
-        <w:rPr>
-          <w:rFonts w:ascii="Arial" w:hAnsi="Arial" w:cs="Arial"/>
-        </w:rPr>
-        <w:t xml:space="preserve"> </w:t>
-      </w:r>
-      <w:r>
-        <w:rPr>
-          <w:rFonts w:ascii="Arial" w:hAnsi="Arial" w:cs="Arial"/>
-          <w:b/>
-        </w:rPr>
-        <w:t>{</w:t>
-      </w:r>
-      <w:r>
-        <w:rPr>
-          <w:rFonts w:ascii="Arial" w:hAnsi="Arial" w:cs="Arial"/>
-          <w:b/>
-        </w:rPr>
-        <w:t>first_name_b</w:t>
-      </w:r>
-      <w:r>
-        <w:rPr>
-          <w:rFonts w:ascii="Arial" w:hAnsi="Arial" w:cs="Arial"/>
-          <w:b/>
-        </w:rPr>
-        <w:t>}</w:t>
-      </w:r>
-      <w:r>
-        <w:rPr>
-          <w:rFonts w:ascii="Arial" w:hAnsi="Arial" w:cs="Arial"/>
-        </w:rPr>
-        <w:t xml:space="preserve"> </w:t>
-      </w:r>
-      <w:r>
-        <w:rPr>
-          <w:rFonts w:ascii="Arial" w:hAnsi="Arial" w:cs="Arial"/>
-        </w:rPr>
-        <w:t xml:space="preserve">is </w:t>
-      </w:r>
-      <w:r>
-        <w:rPr>
-          <w:rFonts w:ascii="Arial" w:hAnsi="Arial" w:cs="Arial"/>
-          <w:b/>
-        </w:rPr>
-        <w:t>{</w:t>
-      </w:r>
-      <w:r>
-        <w:rPr>
-          <w:rFonts w:ascii="Arial" w:hAnsi="Arial" w:cs="Arial"/>
-          <w:b/>
-        </w:rPr>
-        <w:t>age_b</w:t>
-      </w:r>
-      <w:r>
-        <w:rPr>
-          <w:rFonts w:ascii="Arial" w:hAnsi="Arial" w:cs="Arial"/>
-          <w:b/>
-        </w:rPr>
-        <w:t>}</w:t>
-      </w:r>
-      <w:r>
-        <w:rPr>
-          <w:rFonts w:ascii="Arial" w:hAnsi="Arial" w:cs="Arial"/>
-        </w:rPr>
-        <w:t xml:space="preserve">, (date of birth </w:t>
-      </w:r>
-      <w:r>
-        <w:rPr>
-          <w:rFonts w:ascii="Arial" w:hAnsi="Arial" w:cs="Arial"/>
-          <w:b/>
-        </w:rPr>
-        <w:t>{</w:t>
-      </w:r>
-      <w:r>
-        <w:rPr>
-          <w:rFonts w:ascii="Arial" w:hAnsi="Arial" w:cs="Arial"/>
-          <w:b/>
-        </w:rPr>
-        <w:t>dob_b</w:t>
-      </w:r>
-      <w:r>
-        <w:rPr>
-          <w:rFonts w:ascii="Arial" w:hAnsi="Arial" w:cs="Arial"/>
-          <w:b/>
-        </w:rPr>
-        <w:t>}</w:t>
-      </w:r>
-      <w:r>
-        <w:rPr>
-          <w:rFonts w:ascii="Arial" w:hAnsi="Arial" w:cs="Arial"/>
-        </w:rPr>
-        <w:t xml:space="preserve">), and is employed as a </w:t>
-      </w:r>
-      <w:r>
-        <w:rPr>
-          <w:rFonts w:ascii="Arial" w:hAnsi="Arial" w:cs="Arial"/>
-          <w:b/>
-        </w:rPr>
-        <w:t>{</w:t>
-      </w:r>
-      <w:r>
-        <w:rPr>
-          <w:rFonts w:ascii="Arial" w:hAnsi="Arial" w:cs="Arial"/>
-          <w:b/>
-        </w:rPr>
-        <w:t>occupation_b</w:t>
-      </w:r>
-      <w:r>
-        <w:rPr>
-          <w:rFonts w:ascii="Arial" w:hAnsi="Arial" w:cs="Arial"/>
-          <w:b/>
-        </w:rPr>
-        <w:t>}</w:t>
-      </w:r>
-      <w:r>
-        <w:rPr>
-          <w:rFonts w:ascii="Arial" w:hAnsi="Arial" w:cs="Arial"/>
-        </w:rPr>
-        <w:t>.</w:t>
-      </w:r>
-      <w:r>
-        <w:rPr>
-          <w:rFonts w:ascii="Arial" w:hAnsi="Arial" w:cs="Arial"/>
-        </w:rPr>
-        <w:t xml:space="preserve"> </w:t>
-      </w:r>
-      <w:r>
-        <w:rPr>
-          <w:rFonts w:ascii="Arial" w:hAnsi="Arial" w:cs="Arial"/>
-        </w:rPr>
-        <w:t xml:space="preserve"> </w:t>
-      </w:r>
-      <w:r>
-        <w:rPr>
-          <w:rFonts w:ascii="Arial" w:hAnsi="Arial" w:cs="Arial"/>
-          <w:b/>
-        </w:rPr>
-        <w:t>{</w:t>
-      </w:r>
-      <w:r>
-        <w:rPr>
-          <w:rFonts w:ascii="Arial" w:hAnsi="Arial" w:cs="Arial"/>
-          <w:b/>
-        </w:rPr>
-        <w:t>health_b</w:t>
-      </w:r>
-      <w:r>
-        <w:rPr>
-          <w:rFonts w:ascii="Arial" w:hAnsi="Arial" w:cs="Arial"/>
-          <w:b/>
-        </w:rPr>
-        <w:t>}</w:t>
-      </w:r>
-      <w:r>
-        <w:rPr>
-          <w:rFonts w:ascii="Arial" w:hAnsi="Arial" w:cs="Arial"/>
-          <w:b/>
-        </w:rPr>
-        <w:t xml:space="preserve"> </w:t>
-      </w:r>
-      <w:r>
-        <w:rPr>
-          <w:rFonts w:ascii="Arial" w:hAnsi="Arial" w:cs="Arial"/>
           <w:b/>
         </w:rPr>
         <w:t>{relationship_status_b}</w:t>
-      </w:r>
-    </w:p>
-    <w:p>
-      <w:pPr>
-        <w:jc w:val="both"/>
-        <w:rPr>
-          <w:rFonts w:ascii="Arial" w:hAnsi="Arial" w:cs="Arial"/>
-          <w:i/>
-          <w:iCs/>
-        </w:rPr>
-      </w:pPr>
-      <w:r>
-        <w:rPr>
-          <w:rFonts w:ascii="Arial" w:hAnsi="Arial" w:cs="Arial"/>
-        </w:rPr>
-        <w:t xml:space="preserve"> </w:t>
-      </w:r>
-      <w:r>
-        <w:rPr>
-          <w:rFonts w:ascii="Arial" w:hAnsi="Arial" w:cs="Arial"/>
-          <w:i/>
-        </w:rPr>
-        <w:t>(</w:t>
-      </w:r>
-      <w:r>
-        <w:rPr>
-          <w:rFonts w:ascii="Arial" w:hAnsi="Arial" w:cs="Arial"/>
-          <w:i/>
-          <w:iCs/>
-        </w:rPr>
-        <w:t>or whether either has formed a new relationship and is cohabiting, or has remarried or intends to do so)</w:t>
       </w:r>
     </w:p>
     <w:p>
@@ -2453,20 +2400,20 @@
         </w:rPr>
         <w:t xml:space="preserve"> </w:t>
       </w:r>
-      <w:commentRangeStart w:id="9"/>
+      <w:commentRangeStart w:id="10"/>
       <w:r>
         <w:rPr>
           <w:rFonts w:cs="Arial"/>
         </w:rPr>
         <w:t>……….</w:t>
       </w:r>
-      <w:commentRangeEnd w:id="9"/>
+      <w:commentRangeEnd w:id="10"/>
       <w:r>
         <w:rPr>
           <w:rStyle w:val="CommentReference"/>
           <w:rFonts w:ascii="Times New Roman" w:hAnsi="Times New Roman"/>
         </w:rPr>
-        <w:commentReference w:id="9"/>
+        <w:commentReference w:id="10"/>
       </w:r>
     </w:p>
     <w:p>
@@ -2707,19 +2654,19 @@
         </w:rPr>
         <w:t xml:space="preserve">We have made an arrangement that the sum </w:t>
       </w:r>
-      <w:commentRangeStart w:id="10"/>
+      <w:commentRangeStart w:id="11"/>
       <w:r>
         <w:rPr>
           <w:rFonts w:ascii="Arial" w:hAnsi="Arial" w:cs="Arial"/>
         </w:rPr>
         <w:t>of</w:t>
       </w:r>
-      <w:commentRangeEnd w:id="10"/>
+      <w:commentRangeEnd w:id="11"/>
       <w:r>
         <w:rPr>
           <w:rStyle w:val="CommentReference"/>
         </w:rPr>
-        <w:commentReference w:id="10"/>
+        <w:commentReference w:id="11"/>
       </w:r>
       <w:r>
         <w:rPr>
@@ -2805,19 +2752,19 @@
         </w:rPr>
         <w:t xml:space="preserve"> </w:t>
       </w:r>
-      <w:commentRangeStart w:id="11"/>
+      <w:commentRangeStart w:id="12"/>
       <w:r>
         <w:rPr>
           <w:rFonts w:ascii="Arial" w:hAnsi="Arial" w:cs="Arial"/>
         </w:rPr>
         <w:t>of</w:t>
       </w:r>
-      <w:commentRangeEnd w:id="11"/>
+      <w:commentRangeEnd w:id="12"/>
       <w:r>
         <w:rPr>
           <w:rStyle w:val="CommentReference"/>
         </w:rPr>
-        <w:commentReference w:id="11"/>
+        <w:commentReference w:id="12"/>
       </w:r>
       <w:r>
         <w:rPr>
@@ -3457,19 +3404,19 @@
         </w:rPr>
         <w:t xml:space="preserve">The family home is </w:t>
       </w:r>
-      <w:commentRangeStart w:id="12"/>
+      <w:commentRangeStart w:id="13"/>
       <w:r>
         <w:rPr>
           <w:rFonts w:ascii="Arial" w:hAnsi="Arial" w:cs="Arial"/>
         </w:rPr>
         <w:t>a</w:t>
       </w:r>
-      <w:commentRangeEnd w:id="12"/>
+      <w:commentRangeEnd w:id="13"/>
       <w:r>
         <w:rPr>
           <w:rStyle w:val="CommentReference"/>
         </w:rPr>
-        <w:commentReference w:id="12"/>
+        <w:commentReference w:id="13"/>
       </w:r>
       <w:r>
         <w:rPr>
@@ -3495,19 +3442,19 @@
         </w:rPr>
         <w:t xml:space="preserve"> house </w:t>
       </w:r>
-      <w:commentRangeStart w:id="13"/>
+      <w:commentRangeStart w:id="14"/>
       <w:r>
         <w:rPr>
           <w:rFonts w:ascii="Arial" w:hAnsi="Arial" w:cs="Arial"/>
         </w:rPr>
         <w:t>at</w:t>
       </w:r>
-      <w:commentRangeEnd w:id="13"/>
+      <w:commentRangeEnd w:id="14"/>
       <w:r>
         <w:rPr>
           <w:rStyle w:val="CommentReference"/>
         </w:rPr>
-        <w:commentReference w:id="13"/>
+        <w:commentReference w:id="14"/>
       </w:r>
       <w:r>
         <w:rPr>
@@ -3535,19 +3482,19 @@
         </w:rPr>
         <w:t xml:space="preserve">  It was purchased jointly </w:t>
       </w:r>
-      <w:commentRangeStart w:id="14"/>
+      <w:commentRangeStart w:id="15"/>
       <w:r>
         <w:rPr>
           <w:rFonts w:ascii="Arial" w:hAnsi="Arial" w:cs="Arial"/>
         </w:rPr>
         <w:t>for</w:t>
       </w:r>
-      <w:commentRangeEnd w:id="14"/>
+      <w:commentRangeEnd w:id="15"/>
       <w:r>
         <w:rPr>
           <w:rStyle w:val="CommentReference"/>
         </w:rPr>
-        <w:commentReference w:id="14"/>
+        <w:commentReference w:id="15"/>
       </w:r>
       <w:r>
         <w:rPr>
@@ -3555,19 +3502,19 @@
         </w:rPr>
         <w:t xml:space="preserve"> £………….. </w:t>
       </w:r>
-      <w:commentRangeStart w:id="15"/>
+      <w:commentRangeStart w:id="16"/>
       <w:r>
         <w:rPr>
           <w:rFonts w:ascii="Arial" w:hAnsi="Arial" w:cs="Arial"/>
         </w:rPr>
         <w:t>in</w:t>
       </w:r>
-      <w:commentRangeEnd w:id="15"/>
+      <w:commentRangeEnd w:id="16"/>
       <w:r>
         <w:rPr>
           <w:rStyle w:val="CommentReference"/>
         </w:rPr>
-        <w:commentReference w:id="15"/>
+        <w:commentReference w:id="16"/>
       </w:r>
       <w:r>
         <w:rPr>
@@ -3581,19 +3528,19 @@
         </w:rPr>
         <w:t xml:space="preserve">. There is an outstanding mortgage </w:t>
       </w:r>
-      <w:commentRangeStart w:id="16"/>
+      <w:commentRangeStart w:id="17"/>
       <w:r>
         <w:rPr>
           <w:rFonts w:ascii="Arial" w:hAnsi="Arial" w:cs="Arial"/>
         </w:rPr>
         <w:t>of</w:t>
       </w:r>
-      <w:commentRangeEnd w:id="16"/>
+      <w:commentRangeEnd w:id="17"/>
       <w:r>
         <w:rPr>
           <w:rStyle w:val="CommentReference"/>
         </w:rPr>
-        <w:commentReference w:id="16"/>
+        <w:commentReference w:id="17"/>
       </w:r>
       <w:r>
         <w:rPr>
@@ -3621,19 +3568,19 @@
         </w:rPr>
         <w:t xml:space="preserve"> </w:t>
       </w:r>
-      <w:commentRangeStart w:id="17"/>
+      <w:commentRangeStart w:id="18"/>
       <w:r>
         <w:rPr>
           <w:rFonts w:ascii="Arial" w:hAnsi="Arial" w:cs="Arial"/>
         </w:rPr>
         <w:t>and</w:t>
       </w:r>
-      <w:commentRangeEnd w:id="17"/>
+      <w:commentRangeEnd w:id="18"/>
       <w:r>
         <w:rPr>
           <w:rStyle w:val="CommentReference"/>
         </w:rPr>
-        <w:commentReference w:id="17"/>
+        <w:commentReference w:id="18"/>
       </w:r>
       <w:r>
         <w:rPr>
@@ -3653,19 +3600,19 @@
         </w:rPr>
         <w:t xml:space="preserve">  Together these total £…………, giving a net equity </w:t>
       </w:r>
-      <w:commentRangeStart w:id="18"/>
+      <w:commentRangeStart w:id="19"/>
       <w:r>
         <w:rPr>
           <w:rFonts w:ascii="Arial" w:hAnsi="Arial" w:cs="Arial"/>
         </w:rPr>
         <w:t>of</w:t>
       </w:r>
-      <w:commentRangeEnd w:id="18"/>
+      <w:commentRangeEnd w:id="19"/>
       <w:r>
         <w:rPr>
           <w:rStyle w:val="CommentReference"/>
         </w:rPr>
-        <w:commentReference w:id="18"/>
+        <w:commentReference w:id="19"/>
       </w:r>
       <w:r>
         <w:rPr>
@@ -4909,7 +4856,7 @@
         </w:rPr>
         <w:t xml:space="preserve">will have a total future net monthly income of </w:t>
       </w:r>
-      <w:commentRangeStart w:id="19"/>
+      <w:commentRangeStart w:id="20"/>
       <w:r>
         <w:rPr>
           <w:rFonts w:ascii="Arial" w:hAnsi="Arial" w:cs="Arial"/>
@@ -4972,12 +4919,12 @@
         </w:rPr>
         <w:t xml:space="preserve"> </w:t>
       </w:r>
-      <w:commentRangeEnd w:id="19"/>
+      <w:commentRangeEnd w:id="20"/>
       <w:r>
         <w:rPr>
           <w:rStyle w:val="CommentReference"/>
         </w:rPr>
-        <w:commentReference w:id="19"/>
+        <w:commentReference w:id="20"/>
       </w:r>
       <w:r>
         <w:rPr>
@@ -5052,7 +4999,7 @@
           <w:rStyle w:val="CommentReference"/>
           <w:b/>
         </w:rPr>
-        <w:commentReference w:id="20"/>
+        <w:commentReference w:id="21"/>
       </w:r>
     </w:p>
     <w:p>
@@ -5103,7 +5050,7 @@
         </w:rPr>
         <w:t xml:space="preserve"> of </w:t>
       </w:r>
-      <w:commentRangeStart w:id="21"/>
+      <w:commentRangeStart w:id="22"/>
       <w:r>
         <w:rPr>
           <w:rFonts w:ascii="Arial" w:hAnsi="Arial" w:cs="Arial"/>
@@ -5166,12 +5113,12 @@
         </w:rPr>
         <w:t xml:space="preserve"> </w:t>
       </w:r>
-      <w:commentRangeEnd w:id="21"/>
+      <w:commentRangeEnd w:id="22"/>
       <w:r>
         <w:rPr>
           <w:rStyle w:val="CommentReference"/>
         </w:rPr>
-        <w:commentReference w:id="21"/>
+        <w:commentReference w:id="22"/>
       </w:r>
       <w:r>
         <w:rPr>
@@ -5240,7 +5187,7 @@
           <w:rStyle w:val="CommentReference"/>
           <w:b/>
         </w:rPr>
-        <w:commentReference w:id="22"/>
+        <w:commentReference w:id="23"/>
       </w:r>
     </w:p>
     <w:p>
@@ -5408,19 +5355,19 @@
               </w:rPr>
               <w:t xml:space="preserve">Net </w:t>
             </w:r>
-            <w:commentRangeStart w:id="23"/>
+            <w:commentRangeStart w:id="24"/>
             <w:r>
               <w:rPr>
                 <w:rFonts w:ascii="Arial" w:hAnsi="Arial" w:cs="Arial"/>
               </w:rPr>
               <w:t>Income</w:t>
             </w:r>
-            <w:commentRangeEnd w:id="23"/>
+            <w:commentRangeEnd w:id="24"/>
             <w:r>
               <w:rPr>
                 <w:rStyle w:val="CommentReference"/>
               </w:rPr>
-              <w:commentReference w:id="23"/>
+              <w:commentReference w:id="24"/>
             </w:r>
             <w:r>
               <w:rPr>
@@ -5528,19 +5475,19 @@
               </w:rPr>
               <w:t xml:space="preserve">Net </w:t>
             </w:r>
-            <w:commentRangeStart w:id="24"/>
+            <w:commentRangeStart w:id="25"/>
             <w:r>
               <w:rPr>
                 <w:rFonts w:ascii="Arial" w:hAnsi="Arial" w:cs="Arial"/>
               </w:rPr>
               <w:t>Income</w:t>
             </w:r>
-            <w:commentRangeEnd w:id="24"/>
+            <w:commentRangeEnd w:id="25"/>
             <w:r>
               <w:rPr>
                 <w:rStyle w:val="CommentReference"/>
               </w:rPr>
-              <w:commentReference w:id="24"/>
+              <w:commentReference w:id="25"/>
             </w:r>
             <w:r>
               <w:rPr>
@@ -8311,8 +8258,6 @@
         </w:rPr>
         <w:t xml:space="preserve"> </w:t>
       </w:r>
-      <w:bookmarkStart w:id="25" w:name="_GoBack"/>
-      <w:bookmarkEnd w:id="25"/>
       <w:r>
         <w:rPr>
           <w:b/>
@@ -8591,7 +8536,7 @@
 
 <file path=word/comments.xml><?xml version="1.0" encoding="utf-8"?>
 <w:comments xmlns:wpc="http://schemas.microsoft.com/office/word/2010/wordprocessingCanvas" xmlns:mo="http://schemas.microsoft.com/office/mac/office/2008/main" xmlns:mc="http://schemas.openxmlformats.org/markup-compatibility/2006" xmlns:mv="urn:schemas-microsoft-com:mac:vml" xmlns:o="urn:schemas-microsoft-com:office:office" xmlns:r="http://schemas.openxmlformats.org/officeDocument/2006/relationships" xmlns:m="http://schemas.openxmlformats.org/officeDocument/2006/math" xmlns:v="urn:schemas-microsoft-com:vml" xmlns:wp14="http://schemas.microsoft.com/office/word/2010/wordprocessingDrawing" xmlns:wp="http://schemas.openxmlformats.org/drawingml/2006/wordprocessingDrawing" xmlns:w10="urn:schemas-microsoft-com:office:word" xmlns:w="http://schemas.openxmlformats.org/wordprocessingml/2006/main" xmlns:w14="http://schemas.microsoft.com/office/word/2010/wordml" xmlns:w15="http://schemas.microsoft.com/office/word/2012/wordml" xmlns:wpg="http://schemas.microsoft.com/office/word/2010/wordprocessingGroup" xmlns:wpi="http://schemas.microsoft.com/office/word/2010/wordprocessingInk" xmlns:wne="http://schemas.microsoft.com/office/word/2006/wordml" xmlns:wps="http://schemas.microsoft.com/office/word/2010/wordprocessingShape" mc:Ignorable="w14 w15 wp14">
-  <w:comment w:id="0" w:author="Microsoft Office User" w:date="2017-09-15T18:18:00Z" w:initials="Office">
+  <w:comment w:id="1" w:author="Microsoft Office User" w:date="2017-09-15T18:18:00Z" w:initials="Office">
     <w:p>
       <w:pPr>
         <w:pStyle w:val="CommentText"/>
@@ -8601,22 +8546,6 @@
           <w:rStyle w:val="CommentReference"/>
         </w:rPr>
         <w:annotationRef/>
-      </w:r>
-    </w:p>
-  </w:comment>
-  <w:comment w:id="1" w:author="Microsoft Office User" w:date="2017-09-15T10:52:00Z" w:initials="Office">
-    <w:p>
-      <w:pPr>
-        <w:pStyle w:val="CommentText"/>
-      </w:pPr>
-      <w:r>
-        <w:rPr>
-          <w:rStyle w:val="CommentReference"/>
-        </w:rPr>
-        <w:annotationRef/>
-      </w:r>
-      <w:r>
-        <w:t>First and last name</w:t>
       </w:r>
     </w:p>
   </w:comment>
@@ -8632,7 +8561,7 @@
         <w:annotationRef/>
       </w:r>
       <w:r>
-        <w:t>And last name</w:t>
+        <w:t>First and last name</w:t>
       </w:r>
     </w:p>
   </w:comment>
@@ -8652,7 +8581,7 @@
       </w:r>
     </w:p>
   </w:comment>
-  <w:comment w:id="4" w:author="Microsoft Office User" w:date="2017-09-15T14:08:00Z" w:initials="Office">
+  <w:comment w:id="4" w:author="Microsoft Office User" w:date="2017-09-15T10:52:00Z" w:initials="Office">
     <w:p>
       <w:pPr>
         <w:pStyle w:val="CommentText"/>
@@ -8663,9 +8592,12 @@
         </w:rPr>
         <w:annotationRef/>
       </w:r>
+      <w:r>
+        <w:t>And last name</w:t>
+      </w:r>
     </w:p>
   </w:comment>
-  <w:comment w:id="5" w:author="Microsoft Office User" w:date="2017-09-15T10:53:00Z" w:initials="Office">
+  <w:comment w:id="5" w:author="Microsoft Office User" w:date="2017-09-15T14:08:00Z" w:initials="Office">
     <w:p>
       <w:pPr>
         <w:pStyle w:val="CommentText"/>
@@ -8675,9 +8607,6 @@
           <w:rStyle w:val="CommentReference"/>
         </w:rPr>
         <w:annotationRef/>
-      </w:r>
-      <w:r>
-        <w:t>Just word</w:t>
       </w:r>
     </w:p>
   </w:comment>
@@ -8693,6 +8622,22 @@
         <w:annotationRef/>
       </w:r>
       <w:r>
+        <w:t>Just word</w:t>
+      </w:r>
+    </w:p>
+  </w:comment>
+  <w:comment w:id="7" w:author="Microsoft Office User" w:date="2017-09-15T10:53:00Z" w:initials="Office">
+    <w:p>
+      <w:pPr>
+        <w:pStyle w:val="CommentText"/>
+      </w:pPr>
+      <w:r>
+        <w:rPr>
+          <w:rStyle w:val="CommentReference"/>
+        </w:rPr>
+        <w:annotationRef/>
+      </w:r>
+      <w:r>
         <w:t>Date format 19</w:t>
       </w:r>
       <w:r>
@@ -8703,22 +8648,6 @@
       </w:r>
       <w:r>
         <w:t xml:space="preserve"> January 2017</w:t>
-      </w:r>
-    </w:p>
-  </w:comment>
-  <w:comment w:id="7" w:author="Microsoft Office User" w:date="2017-09-15T10:55:00Z" w:initials="Office">
-    <w:p>
-      <w:pPr>
-        <w:pStyle w:val="CommentText"/>
-      </w:pPr>
-      <w:r>
-        <w:rPr>
-          <w:rStyle w:val="CommentReference"/>
-        </w:rPr>
-        <w:annotationRef/>
-      </w:r>
-      <w:r>
-        <w:t>Month and year</w:t>
       </w:r>
     </w:p>
   </w:comment>
@@ -8738,7 +8667,7 @@
       </w:r>
     </w:p>
   </w:comment>
-  <w:comment w:id="9" w:author="Microsoft Office User" w:date="2017-09-15T11:10:00Z" w:initials="Office">
+  <w:comment w:id="9" w:author="Microsoft Office User" w:date="2017-09-15T10:55:00Z" w:initials="Office">
     <w:p>
       <w:pPr>
         <w:pStyle w:val="CommentText"/>
@@ -8750,11 +8679,27 @@
         <w:annotationRef/>
       </w:r>
       <w:r>
+        <w:t>Month and year</w:t>
+      </w:r>
+    </w:p>
+  </w:comment>
+  <w:comment w:id="10" w:author="Microsoft Office User" w:date="2017-09-15T11:10:00Z" w:initials="Office">
+    <w:p>
+      <w:pPr>
+        <w:pStyle w:val="CommentText"/>
+      </w:pPr>
+      <w:r>
+        <w:rPr>
+          <w:rStyle w:val="CommentReference"/>
+        </w:rPr>
+        <w:annotationRef/>
+      </w:r>
+      <w:r>
         <w:t>Finish this off</w:t>
       </w:r>
     </w:p>
   </w:comment>
-  <w:comment w:id="10" w:author="Microsoft Office User" w:date="2017-09-15T11:13:00Z" w:initials="Office">
+  <w:comment w:id="11" w:author="Microsoft Office User" w:date="2017-09-15T11:13:00Z" w:initials="Office">
     <w:p>
       <w:pPr>
         <w:pStyle w:val="CommentText"/>
@@ -8770,7 +8715,7 @@
       </w:r>
     </w:p>
   </w:comment>
-  <w:comment w:id="11" w:author="Microsoft Office User" w:date="2017-09-15T11:14:00Z" w:initials="Office">
+  <w:comment w:id="12" w:author="Microsoft Office User" w:date="2017-09-15T11:14:00Z" w:initials="Office">
     <w:p>
       <w:pPr>
         <w:pStyle w:val="CommentText"/>
@@ -8783,22 +8728,6 @@
       </w:r>
       <w:r>
         <w:t xml:space="preserve">bank transfer and date. </w:t>
-      </w:r>
-    </w:p>
-  </w:comment>
-  <w:comment w:id="12" w:author="Microsoft Office User" w:date="2017-09-15T11:16:00Z" w:initials="Office">
-    <w:p>
-      <w:pPr>
-        <w:pStyle w:val="CommentText"/>
-      </w:pPr>
-      <w:r>
-        <w:rPr>
-          <w:rStyle w:val="CommentReference"/>
-        </w:rPr>
-        <w:annotationRef/>
-      </w:r>
-      <w:r>
-        <w:t>Number of bedrooms</w:t>
       </w:r>
     </w:p>
   </w:comment>
@@ -8814,23 +8743,23 @@
         <w:annotationRef/>
       </w:r>
       <w:r>
+        <w:t>Number of bedrooms</w:t>
+      </w:r>
+    </w:p>
+  </w:comment>
+  <w:comment w:id="14" w:author="Microsoft Office User" w:date="2017-09-15T11:16:00Z" w:initials="Office">
+    <w:p>
+      <w:pPr>
+        <w:pStyle w:val="CommentText"/>
+      </w:pPr>
+      <w:r>
+        <w:rPr>
+          <w:rStyle w:val="CommentReference"/>
+        </w:rPr>
+        <w:annotationRef/>
+      </w:r>
+      <w:r>
         <w:t>Which is family address</w:t>
-      </w:r>
-    </w:p>
-  </w:comment>
-  <w:comment w:id="14" w:author="Microsoft Office User" w:date="2017-09-15T11:17:00Z" w:initials="Office">
-    <w:p>
-      <w:pPr>
-        <w:pStyle w:val="CommentText"/>
-      </w:pPr>
-      <w:r>
-        <w:rPr>
-          <w:rStyle w:val="CommentReference"/>
-        </w:rPr>
-        <w:annotationRef/>
-      </w:r>
-      <w:r>
-        <w:t>Purchase price</w:t>
       </w:r>
     </w:p>
   </w:comment>
@@ -8846,7 +8775,7 @@
         <w:annotationRef/>
       </w:r>
       <w:r>
-        <w:t>Date of purchase</w:t>
+        <w:t>Purchase price</w:t>
       </w:r>
     </w:p>
   </w:comment>
@@ -8862,7 +8791,7 @@
         <w:annotationRef/>
       </w:r>
       <w:r>
-        <w:t>Financial statement</w:t>
+        <w:t>Date of purchase</w:t>
       </w:r>
     </w:p>
   </w:comment>
@@ -8882,7 +8811,7 @@
       </w:r>
     </w:p>
   </w:comment>
-  <w:comment w:id="18" w:author="Microsoft Office User" w:date="2017-09-15T11:18:00Z" w:initials="Office">
+  <w:comment w:id="18" w:author="Microsoft Office User" w:date="2017-09-15T11:17:00Z" w:initials="Office">
     <w:p>
       <w:pPr>
         <w:pStyle w:val="CommentText"/>
@@ -8894,23 +8823,23 @@
         <w:annotationRef/>
       </w:r>
       <w:r>
+        <w:t>Financial statement</w:t>
+      </w:r>
+    </w:p>
+  </w:comment>
+  <w:comment w:id="19" w:author="Microsoft Office User" w:date="2017-09-15T11:18:00Z" w:initials="Office">
+    <w:p>
+      <w:pPr>
+        <w:pStyle w:val="CommentText"/>
+      </w:pPr>
+      <w:r>
+        <w:rPr>
+          <w:rStyle w:val="CommentReference"/>
+        </w:rPr>
+        <w:annotationRef/>
+      </w:r>
+      <w:r>
         <w:t>Equity left after paying back any mortgage and other things – they need to be noted here</w:t>
-      </w:r>
-    </w:p>
-  </w:comment>
-  <w:comment w:id="19" w:author="Microsoft Office User" w:date="2017-09-15T11:43:00Z" w:initials="Office">
-    <w:p>
-      <w:pPr>
-        <w:pStyle w:val="CommentText"/>
-      </w:pPr>
-      <w:r>
-        <w:rPr>
-          <w:rStyle w:val="CommentReference"/>
-        </w:rPr>
-        <w:annotationRef/>
-      </w:r>
-      <w:r>
-        <w:t>income</w:t>
       </w:r>
     </w:p>
   </w:comment>
@@ -8926,7 +8855,7 @@
         <w:annotationRef/>
       </w:r>
       <w:r>
-        <w:t>spreadsheet</w:t>
+        <w:t>income</w:t>
       </w:r>
     </w:p>
   </w:comment>
@@ -8942,7 +8871,7 @@
         <w:annotationRef/>
       </w:r>
       <w:r>
-        <w:t>income</w:t>
+        <w:t>spreadsheet</w:t>
       </w:r>
     </w:p>
   </w:comment>
@@ -8958,27 +8887,43 @@
         <w:annotationRef/>
       </w:r>
       <w:r>
+        <w:t>income</w:t>
+      </w:r>
+    </w:p>
+  </w:comment>
+  <w:comment w:id="23" w:author="Microsoft Office User" w:date="2017-09-15T11:43:00Z" w:initials="Office">
+    <w:p>
+      <w:pPr>
+        <w:pStyle w:val="CommentText"/>
+      </w:pPr>
+      <w:r>
+        <w:rPr>
+          <w:rStyle w:val="CommentReference"/>
+        </w:rPr>
+        <w:annotationRef/>
+      </w:r>
+      <w:r>
         <w:t>spreadsheet</w:t>
-      </w:r>
-    </w:p>
-  </w:comment>
-  <w:comment w:id="23" w:author="Microsoft Office User" w:date="2017-09-15T11:45:00Z" w:initials="Office">
-    <w:p>
-      <w:pPr>
-        <w:pStyle w:val="CommentText"/>
-      </w:pPr>
-      <w:r>
-        <w:rPr>
-          <w:rStyle w:val="CommentReference"/>
-        </w:rPr>
-        <w:annotationRef/>
-      </w:r>
-      <w:r>
-        <w:t>fill these in</w:t>
       </w:r>
     </w:p>
   </w:comment>
   <w:comment w:id="24" w:author="Microsoft Office User" w:date="2017-09-15T11:45:00Z" w:initials="Office">
+    <w:p>
+      <w:pPr>
+        <w:pStyle w:val="CommentText"/>
+      </w:pPr>
+      <w:r>
+        <w:rPr>
+          <w:rStyle w:val="CommentReference"/>
+        </w:rPr>
+        <w:annotationRef/>
+      </w:r>
+      <w:r>
+        <w:t>fill these in</w:t>
+      </w:r>
+    </w:p>
+  </w:comment>
+  <w:comment w:id="25" w:author="Microsoft Office User" w:date="2017-09-15T11:45:00Z" w:initials="Office">
     <w:p>
       <w:pPr>
         <w:pStyle w:val="CommentText"/>
@@ -9330,7 +9275,7 @@
   <w:abstractNum w:abstractNumId="0">
     <w:nsid w:val="FFFFFF1D"/>
     <w:multiLevelType w:val="multilevel"/>
-    <w:tmpl w:val="FE14024E"/>
+    <w:tmpl w:val="799A94C2"/>
     <w:lvl w:ilvl="0">
       <w:start w:val="1"/>
       <w:numFmt w:val="bullet"/>
@@ -11458,7 +11403,7 @@
 </file>
 
 <file path=customXml/itemProps1.xml><?xml version="1.0" encoding="utf-8"?>
-<ds:datastoreItem xmlns:ds="http://schemas.openxmlformats.org/officeDocument/2006/customXml" ds:itemID="{40F844D4-066B-2E40-94A6-A830D606D335}">
+<ds:datastoreItem xmlns:ds="http://schemas.openxmlformats.org/officeDocument/2006/customXml" ds:itemID="{29BEA104-59EA-4243-8EE3-1815F16BA64A}">
   <ds:schemaRefs>
     <ds:schemaRef ds:uri="http://schemas.openxmlformats.org/officeDocument/2006/bibliography"/>
   </ds:schemaRefs>

</xml_diff>